<commit_message>
Rapport : description de l'animation de navigation
</commit_message>
<xml_diff>
--- a/Rapport final/RAPPORT.docx
+++ b/Rapport final/RAPPORT.docx
@@ -3862,7 +3862,16 @@
         <w:footnoteReference w:id="1"/>
       </w:r>
       <w:r>
-        <w:t xml:space="preserve"> A-Frame qui permet de créer du contenu web en réalité virtuelle.</w:t>
+        <w:t xml:space="preserve"> A-Frame</w:t>
+      </w:r>
+      <w:r>
+        <w:rPr>
+          <w:rStyle w:val="Appelnotedebasdep"/>
+        </w:rPr>
+        <w:footnoteReference w:id="2"/>
+      </w:r>
+      <w:r>
+        <w:t xml:space="preserve"> qui permet de créer du contenu web en réalité virtuelle.</w:t>
       </w:r>
     </w:p>
     <w:p>
@@ -3921,7 +3930,6 @@
     <w:p/>
     <w:p/>
     <w:p/>
-    <w:p/>
     <w:p>
       <w:pPr>
         <w:pStyle w:val="TitreRapport1"/>
@@ -4019,7 +4027,7 @@
         <w:rPr>
           <w:rStyle w:val="Appelnotedebasdep"/>
         </w:rPr>
-        <w:footnoteReference w:id="2"/>
+        <w:footnoteReference w:id="3"/>
       </w:r>
       <w:r>
         <w:t xml:space="preserve"> permettant de créer des environnements virtuels. La visite virtuelle de l’IUT a ainsi été réalisée majoritairement avec le langage HTML avec des parties en JavaScript</w:t>
@@ -4028,7 +4036,7 @@
         <w:rPr>
           <w:vertAlign w:val="superscript"/>
         </w:rPr>
-        <w:t>2</w:t>
+        <w:t>3</w:t>
       </w:r>
       <w:r>
         <w:t>, notamment pour les animations.</w:t>
@@ -4045,7 +4053,7 @@
         <w:rPr>
           <w:vertAlign w:val="superscript"/>
         </w:rPr>
-        <w:t>2</w:t>
+        <w:t>3</w:t>
       </w:r>
       <w:r>
         <w:t xml:space="preserve"> pour réaliser le back-end</w:t>
@@ -4054,7 +4062,7 @@
         <w:rPr>
           <w:vertAlign w:val="superscript"/>
         </w:rPr>
-        <w:t>2</w:t>
+        <w:t>3</w:t>
       </w:r>
       <w:r>
         <w:t xml:space="preserve"> de notre application web et les langages HTML et CSS</w:t>
@@ -4063,7 +4071,7 @@
         <w:rPr>
           <w:vertAlign w:val="superscript"/>
         </w:rPr>
-        <w:t>2</w:t>
+        <w:t>3</w:t>
       </w:r>
       <w:r>
         <w:t xml:space="preserve"> pour la partie front-end</w:t>
@@ -4072,7 +4080,7 @@
         <w:rPr>
           <w:vertAlign w:val="superscript"/>
         </w:rPr>
-        <w:t>2</w:t>
+        <w:t>3</w:t>
       </w:r>
       <w:r>
         <w:t>. En revanche, une partie importante du site repose sur du Java</w:t>
@@ -4892,13 +4900,7 @@
                               <w:jc w:val="both"/>
                             </w:pPr>
                             <w:r>
-                              <w:t>Pour le générateur, nous avons aussi commencé par l’analyse pour définir les cas d’utilisations ainsi que les différent</w:t>
-                            </w:r>
-                            <w:r>
-                              <w:t xml:space="preserve">es classes objets </w:t>
-                            </w:r>
-                            <w:r>
-                              <w:t xml:space="preserve">dans deux diagrammes. Nous avons ensuite codé le générateur avec les différentes étapes que sont le formulaire pour rentrer les photos, l’ajout des points de navigation ainsi que des panneaux informatifs </w:t>
+                              <w:t xml:space="preserve">Pour le générateur, nous avons aussi commencé par l’analyse pour définir les cas d’utilisations ainsi que les différentes classes objets dans deux diagrammes. Nous avons ensuite codé le générateur avec les différentes étapes que sont le formulaire pour rentrer les photos, l’ajout des points de navigation ainsi que des panneaux informatifs </w:t>
                             </w:r>
                             <w:r>
                               <w:rPr>
@@ -4907,13 +4909,7 @@
                               <w:t xml:space="preserve">et au final </w:t>
                             </w:r>
                             <w:r>
-                              <w:t>nous avons intégré la possibilité que l’utilisateur rajoute une carte correspondante à son panorama. Pour finir le générateur, il a fallu rajouter une sauvegarde et une génération pour que le résultat soit consultable sur les mêmes plates-formes que le panorama de l’</w:t>
-                            </w:r>
-                            <w:r>
-                              <w:t>IUT</w:t>
-                            </w:r>
-                            <w:r>
-                              <w:t>.</w:t>
+                              <w:t>nous avons intégré la possibilité que l’utilisateur rajoute une carte correspondante à son panorama. Pour finir le générateur, il a fallu rajouter une sauvegarde et une génération pour que le résultat soit consultable sur les mêmes plates-formes que le panorama de l’IUT.</w:t>
                             </w:r>
                           </w:p>
                         </w:txbxContent>
@@ -4943,13 +4939,7 @@
                         <w:jc w:val="both"/>
                       </w:pPr>
                       <w:r>
-                        <w:t>Pour le générateur, nous avons aussi commencé par l’analyse pour définir les cas d’utilisations ainsi que les différent</w:t>
-                      </w:r>
-                      <w:r>
-                        <w:t xml:space="preserve">es classes objets </w:t>
-                      </w:r>
-                      <w:r>
-                        <w:t xml:space="preserve">dans deux diagrammes. Nous avons ensuite codé le générateur avec les différentes étapes que sont le formulaire pour rentrer les photos, l’ajout des points de navigation ainsi que des panneaux informatifs </w:t>
+                        <w:t xml:space="preserve">Pour le générateur, nous avons aussi commencé par l’analyse pour définir les cas d’utilisations ainsi que les différentes classes objets dans deux diagrammes. Nous avons ensuite codé le générateur avec les différentes étapes que sont le formulaire pour rentrer les photos, l’ajout des points de navigation ainsi que des panneaux informatifs </w:t>
                       </w:r>
                       <w:r>
                         <w:rPr>
@@ -4958,13 +4948,7 @@
                         <w:t xml:space="preserve">et au final </w:t>
                       </w:r>
                       <w:r>
-                        <w:t>nous avons intégré la possibilité que l’utilisateur rajoute une carte correspondante à son panorama. Pour finir le générateur, il a fallu rajouter une sauvegarde et une génération pour que le résultat soit consultable sur les mêmes plates-formes que le panorama de l’</w:t>
-                      </w:r>
-                      <w:r>
-                        <w:t>IUT</w:t>
-                      </w:r>
-                      <w:r>
-                        <w:t>.</w:t>
+                        <w:t>nous avons intégré la possibilité que l’utilisateur rajoute une carte correspondante à son panorama. Pour finir le générateur, il a fallu rajouter une sauvegarde et une génération pour que le résultat soit consultable sur les mêmes plates-formes que le panorama de l’IUT.</w:t>
                       </w:r>
                     </w:p>
                   </w:txbxContent>
@@ -5655,7 +5639,13 @@
       </w:pPr>
       <w:r>
         <w:br/>
-        <w:t>Suite au cours Gestion de projet qui se déroulait en parallèle du projet tut</w:t>
+        <w:t xml:space="preserve">Suite au cours </w:t>
+      </w:r>
+      <w:r>
+        <w:t>de g</w:t>
+      </w:r>
+      <w:r>
+        <w:t>estion de projet qui se déroulait en parallèle du projet tut</w:t>
       </w:r>
       <w:r>
         <w:t>o</w:t>
@@ -6460,10 +6450,7 @@
         <w:t>être délaissé</w:t>
       </w:r>
       <w:r>
-        <w:t xml:space="preserve"> </w:t>
-      </w:r>
-      <w:r>
-        <w:t>la gestion</w:t>
+        <w:t xml:space="preserve"> la gestion</w:t>
       </w:r>
       <w:r>
         <w:t xml:space="preserve">, sans prendre en compte les conséquences, pour </w:t>
@@ -8167,16 +8154,7 @@
                                 <w:sz w:val="20"/>
                                 <w:szCs w:val="20"/>
                               </w:rPr>
-                              <w:t xml:space="preserve"> 8 :  code de l’entité de la caméra</w:t>
-                            </w:r>
-                            <w:r>
-                              <w:rPr>
-                                <w:i/>
-                                <w:color w:val="767171" w:themeColor="background2" w:themeShade="80"/>
-                                <w:sz w:val="20"/>
-                                <w:szCs w:val="20"/>
-                              </w:rPr>
-                              <w:t xml:space="preserve"> et du curseur</w:t>
+                              <w:t xml:space="preserve"> 8 :  code de l’entité de la caméra et du curseur</w:t>
                             </w:r>
                           </w:p>
                         </w:txbxContent>
@@ -8235,16 +8213,7 @@
                           <w:sz w:val="20"/>
                           <w:szCs w:val="20"/>
                         </w:rPr>
-                        <w:t xml:space="preserve"> 8 :  code de l’entité de la caméra</w:t>
-                      </w:r>
-                      <w:r>
-                        <w:rPr>
-                          <w:i/>
-                          <w:color w:val="767171" w:themeColor="background2" w:themeShade="80"/>
-                          <w:sz w:val="20"/>
-                          <w:szCs w:val="20"/>
-                        </w:rPr>
-                        <w:t xml:space="preserve"> et du curseur</w:t>
+                        <w:t xml:space="preserve"> 8 :  code de l’entité de la caméra et du curseur</w:t>
                       </w:r>
                     </w:p>
                   </w:txbxContent>
@@ -9168,100 +9137,167 @@
       </w:r>
     </w:p>
     <w:p>
-      <w:pPr>
-        <w:jc w:val="both"/>
-        <w:rPr>
-          <w:rFonts w:cstheme="minorHAnsi"/>
-        </w:rPr>
-      </w:pPr>
-      <w:r>
-        <w:rPr>
-          <w:rFonts w:cstheme="minorHAnsi"/>
-        </w:rPr>
-        <w:t>La navigation entre deux groupes est rendu possible grâce aux points de navigation. Un point de navigation est composé d’un lien vers un autre groupe, d’une position et d’une image (dans notre cas il s’agit de l’image d’une flèche). Voici un exemple de point de navigation :</w:t>
-      </w:r>
-    </w:p>
-    <w:p>
-      <w:pPr>
-        <w:jc w:val="center"/>
-        <w:rPr>
-          <w:rFonts w:cstheme="minorHAnsi"/>
-        </w:rPr>
-      </w:pPr>
+      <w:r>
+        <w:t xml:space="preserve">La navigation entre les groupes est rendue possible grâce à l’utilisation d’un script JS préexistant. </w:t>
+      </w:r>
+      <w:r>
+        <w:t xml:space="preserve">Ce script crée deux attributs : </w:t>
+      </w:r>
+      <w:r>
+        <w:rPr>
+          <w:i/>
+          <w:iCs/>
+        </w:rPr>
+        <w:t>hotspot</w:t>
+      </w:r>
+      <w:r>
+        <w:t xml:space="preserve"> et </w:t>
+      </w:r>
+      <w:r>
+        <w:rPr>
+          <w:i/>
+          <w:iCs/>
+        </w:rPr>
+        <w:t>spot</w:t>
+      </w:r>
+      <w:r>
+        <w:t xml:space="preserve"> (</w:t>
+      </w:r>
+      <w:r>
+        <w:t>ce dernier ayant</w:t>
+      </w:r>
+      <w:r>
+        <w:t xml:space="preserve"> </w:t>
+      </w:r>
+      <w:r>
+        <w:t>d</w:t>
+      </w:r>
+      <w:r>
+        <w:t xml:space="preserve">es paramètres </w:t>
+      </w:r>
+      <w:proofErr w:type="spellStart"/>
+      <w:r>
+        <w:rPr>
+          <w:i/>
+          <w:iCs/>
+        </w:rPr>
+        <w:t>linkto</w:t>
+      </w:r>
+      <w:proofErr w:type="spellEnd"/>
+      <w:r>
+        <w:t xml:space="preserve"> et </w:t>
+      </w:r>
+      <w:proofErr w:type="spellStart"/>
+      <w:r>
+        <w:rPr>
+          <w:i/>
+          <w:iCs/>
+        </w:rPr>
+        <w:t>spotgroup</w:t>
+      </w:r>
+      <w:proofErr w:type="spellEnd"/>
+      <w:r>
+        <w:t>)</w:t>
+      </w:r>
+      <w:r>
+        <w:t xml:space="preserve"> qui vont être ajoutés à des composants de notre panorama</w:t>
+      </w:r>
+      <w:r>
+        <w:t xml:space="preserve">. Le hotspot décrit précédemment dans la description du diagramme objet du panorama est donc une simple entité A-Frame à laquelle on a rajouté ce nouvel attribut </w:t>
+      </w:r>
+      <w:r>
+        <w:rPr>
+          <w:i/>
+          <w:iCs/>
+        </w:rPr>
+        <w:t>hotspot</w:t>
+      </w:r>
+      <w:r>
+        <w:t>.</w:t>
+      </w:r>
+    </w:p>
+    <w:p>
+      <w:r>
+        <w:t xml:space="preserve">Contenus dans ce hotspot se trouvent tous les groupes de navigation (c’est-à-dire les scènes du panorama) qui ont un attribut </w:t>
+      </w:r>
+      <w:proofErr w:type="spellStart"/>
+      <w:r>
+        <w:rPr>
+          <w:i/>
+          <w:iCs/>
+        </w:rPr>
+        <w:t>scale</w:t>
+      </w:r>
+      <w:proofErr w:type="spellEnd"/>
+      <w:r>
+        <w:rPr>
+          <w:i/>
+          <w:iCs/>
+        </w:rPr>
+        <w:t xml:space="preserve"> </w:t>
+      </w:r>
+      <w:r>
+        <w:t>qui a la valeur « 1 1 1 » pour la scène en cours et la valeur « 0 0 0 » pour toutes les autres. Ainsi, un seul des groupes de navigation contenus dans le hotspot n’est visible puisque les autres ont tous une taille nulle.</w:t>
+      </w:r>
+    </w:p>
+    <w:p>
+      <w:r>
+        <w:t>Chaque groupe a ensuite un ou plusieurs points de navigation, représenté</w:t>
+      </w:r>
+      <w:r>
+        <w:t xml:space="preserve"> par une image. Ces points de navigation ont un attribut spot qui va permettre d’indiquer quelle est leur destination. Le paramètre </w:t>
+      </w:r>
+      <w:proofErr w:type="spellStart"/>
+      <w:r>
+        <w:rPr>
+          <w:i/>
+          <w:iCs/>
+        </w:rPr>
+        <w:t>linkto</w:t>
+      </w:r>
+      <w:proofErr w:type="spellEnd"/>
+      <w:r>
+        <w:rPr>
+          <w:i/>
+          <w:iCs/>
+        </w:rPr>
+        <w:t xml:space="preserve"> </w:t>
+      </w:r>
+      <w:r>
+        <w:t xml:space="preserve">indique l’identifiant de l’image de la nouvelle scène et le paramètre </w:t>
+      </w:r>
+      <w:proofErr w:type="spellStart"/>
+      <w:r>
+        <w:rPr>
+          <w:i/>
+          <w:iCs/>
+        </w:rPr>
+        <w:t>spotgroup</w:t>
+      </w:r>
+      <w:proofErr w:type="spellEnd"/>
+      <w:r>
+        <w:t xml:space="preserve"> précise le groupe de navigation de destination.</w:t>
+      </w:r>
+    </w:p>
+    <w:p>
       <w:r>
         <w:rPr>
           <w:noProof/>
-          <w:lang w:eastAsia="fr-FR"/>
-        </w:rPr>
-        <w:drawing>
-          <wp:inline distT="0" distB="0" distL="0" distR="0" wp14:anchorId="172B3F54" wp14:editId="712941F8">
-            <wp:extent cx="5615940" cy="419100"/>
-            <wp:effectExtent l="0" t="0" r="3810" b="0"/>
-            <wp:docPr id="29" name="Image 29"/>
-            <wp:cNvGraphicFramePr>
-              <a:graphicFrameLocks xmlns:a="http://schemas.openxmlformats.org/drawingml/2006/main" noChangeAspect="1"/>
-            </wp:cNvGraphicFramePr>
-            <a:graphic xmlns:a="http://schemas.openxmlformats.org/drawingml/2006/main">
-              <a:graphicData uri="http://schemas.openxmlformats.org/drawingml/2006/picture">
-                <pic:pic xmlns:pic="http://schemas.openxmlformats.org/drawingml/2006/picture">
-                  <pic:nvPicPr>
-                    <pic:cNvPr id="1" name=""/>
-                    <pic:cNvPicPr/>
-                  </pic:nvPicPr>
-                  <pic:blipFill rotWithShape="1">
-                    <a:blip r:embed="rId22"/>
-                    <a:srcRect t="53541" r="20238" b="33711"/>
-                    <a:stretch/>
-                  </pic:blipFill>
-                  <pic:spPr bwMode="auto">
-                    <a:xfrm>
-                      <a:off x="0" y="0"/>
-                      <a:ext cx="5630256" cy="420168"/>
-                    </a:xfrm>
-                    <a:prstGeom prst="rect">
-                      <a:avLst/>
-                    </a:prstGeom>
-                    <a:ln>
-                      <a:noFill/>
-                    </a:ln>
-                    <a:extLst>
-                      <a:ext uri="{53640926-AAD7-44D8-BBD7-CCE9431645EC}">
-                        <a14:shadowObscured xmlns:a14="http://schemas.microsoft.com/office/drawing/2010/main"/>
-                      </a:ext>
-                    </a:extLst>
-                  </pic:spPr>
-                </pic:pic>
-              </a:graphicData>
-            </a:graphic>
-          </wp:inline>
-        </w:drawing>
-      </w:r>
-    </w:p>
-    <w:p>
-      <w:pPr>
-        <w:jc w:val="center"/>
-        <w:rPr>
-          <w:rFonts w:ascii="Bahnschrift Light" w:hAnsi="Bahnschrift Light"/>
-          <w:i/>
-        </w:rPr>
-      </w:pPr>
-      <w:r>
-        <w:rPr>
-          <w:noProof/>
-        </w:rPr>
+        </w:rPr>
+        <w:lastRenderedPageBreak/>
         <mc:AlternateContent>
           <mc:Choice Requires="wps">
             <w:drawing>
-              <wp:anchor distT="0" distB="0" distL="114300" distR="114300" simplePos="0" relativeHeight="251730944" behindDoc="0" locked="0" layoutInCell="1" allowOverlap="1" wp14:anchorId="56D4B9BC" wp14:editId="39E637D7">
+              <wp:anchor distT="0" distB="0" distL="114300" distR="114300" simplePos="0" relativeHeight="251730944" behindDoc="0" locked="0" layoutInCell="1" allowOverlap="1" wp14:anchorId="56D4B9BC" wp14:editId="77FD38C7">
                 <wp:simplePos x="0" y="0"/>
                 <wp:positionH relativeFrom="margin">
                   <wp:align>center</wp:align>
                 </wp:positionH>
                 <wp:positionV relativeFrom="paragraph">
-                  <wp:posOffset>34925</wp:posOffset>
+                  <wp:posOffset>3056255</wp:posOffset>
                 </wp:positionV>
-                <wp:extent cx="2451100" cy="247650"/>
-                <wp:effectExtent l="0" t="0" r="6350" b="0"/>
+                <wp:extent cx="4038600" cy="260350"/>
+                <wp:effectExtent l="0" t="0" r="0" b="6350"/>
                 <wp:wrapNone/>
                 <wp:docPr id="205" name="Zone de texte 2"/>
                 <wp:cNvGraphicFramePr>
@@ -9276,7 +9312,7 @@
                       <wps:spPr bwMode="auto">
                         <a:xfrm>
                           <a:off x="0" y="0"/>
-                          <a:ext cx="2451100" cy="247650"/>
+                          <a:ext cx="4038600" cy="260350"/>
                         </a:xfrm>
                         <a:prstGeom prst="rect">
                           <a:avLst/>
@@ -9327,7 +9363,16 @@
                                 <w:sz w:val="20"/>
                                 <w:szCs w:val="20"/>
                               </w:rPr>
-                              <w:t xml:space="preserve"> 11 : code d’un point de navigation</w:t>
+                              <w:t xml:space="preserve"> 11 : </w:t>
+                            </w:r>
+                            <w:r>
+                              <w:rPr>
+                                <w:i/>
+                                <w:color w:val="767171" w:themeColor="background2" w:themeShade="80"/>
+                                <w:sz w:val="20"/>
+                                <w:szCs w:val="20"/>
+                              </w:rPr>
+                              <w:t>extraits d’un panorama et du script JS permettant la navigation</w:t>
                             </w:r>
                           </w:p>
                         </w:txbxContent>
@@ -9341,12 +9386,15 @@
                 <wp14:sizeRelH relativeFrom="margin">
                   <wp14:pctWidth>0</wp14:pctWidth>
                 </wp14:sizeRelH>
+                <wp14:sizeRelV relativeFrom="margin">
+                  <wp14:pctHeight>0</wp14:pctHeight>
+                </wp14:sizeRelV>
               </wp:anchor>
             </w:drawing>
           </mc:Choice>
           <mc:Fallback>
             <w:pict>
-              <v:shape w14:anchorId="56D4B9BC" id="_x0000_s1047" type="#_x0000_t202" style="position:absolute;left:0;text-align:left;margin-left:0;margin-top:2.75pt;width:193pt;height:19.5pt;z-index:251730944;visibility:visible;mso-wrap-style:square;mso-width-percent:0;mso-wrap-distance-left:9pt;mso-wrap-distance-top:0;mso-wrap-distance-right:9pt;mso-wrap-distance-bottom:0;mso-position-horizontal:center;mso-position-horizontal-relative:margin;mso-position-vertical:absolute;mso-position-vertical-relative:text;mso-width-percent:0;mso-width-relative:margin;v-text-anchor:top" o:gfxdata="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" stroked="f">
+              <v:shape w14:anchorId="56D4B9BC" id="_x0000_s1047" type="#_x0000_t202" style="position:absolute;margin-left:0;margin-top:240.65pt;width:318pt;height:20.5pt;z-index:251730944;visibility:visible;mso-wrap-style:square;mso-width-percent:0;mso-height-percent:0;mso-wrap-distance-left:9pt;mso-wrap-distance-top:0;mso-wrap-distance-right:9pt;mso-wrap-distance-bottom:0;mso-position-horizontal:center;mso-position-horizontal-relative:margin;mso-position-vertical:absolute;mso-position-vertical-relative:text;mso-width-percent:0;mso-height-percent:0;mso-width-relative:margin;mso-height-relative:margin;v-text-anchor:top" o:gfxdata="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" stroked="f">
                 <v:textbox>
                   <w:txbxContent>
                     <w:p>
@@ -9383,7 +9431,16 @@
                           <w:sz w:val="20"/>
                           <w:szCs w:val="20"/>
                         </w:rPr>
-                        <w:t xml:space="preserve"> 11 : code d’un point de navigation</w:t>
+                        <w:t xml:space="preserve"> 11 : </w:t>
+                      </w:r>
+                      <w:r>
+                        <w:rPr>
+                          <w:i/>
+                          <w:color w:val="767171" w:themeColor="background2" w:themeShade="80"/>
+                          <w:sz w:val="20"/>
+                          <w:szCs w:val="20"/>
+                        </w:rPr>
+                        <w:t>extraits d’un panorama et du script JS permettant la navigation</w:t>
                       </w:r>
                     </w:p>
                   </w:txbxContent>
@@ -9394,101 +9451,224 @@
           </mc:Fallback>
         </mc:AlternateContent>
       </w:r>
-    </w:p>
-    <w:p>
-      <w:pPr>
-        <w:jc w:val="center"/>
-        <w:rPr>
-          <w:rFonts w:ascii="Bahnschrift Light" w:hAnsi="Bahnschrift Light"/>
+      <w:r>
+        <w:rPr>
+          <w:noProof/>
+        </w:rPr>
+        <w:drawing>
+          <wp:inline distT="0" distB="0" distL="0" distR="0" wp14:anchorId="4A1C0D86" wp14:editId="677C424F">
+            <wp:extent cx="5760720" cy="2996565"/>
+            <wp:effectExtent l="0" t="0" r="0" b="0"/>
+            <wp:docPr id="19" name="Image 19"/>
+            <wp:cNvGraphicFramePr>
+              <a:graphicFrameLocks xmlns:a="http://schemas.openxmlformats.org/drawingml/2006/main" noChangeAspect="1"/>
+            </wp:cNvGraphicFramePr>
+            <a:graphic xmlns:a="http://schemas.openxmlformats.org/drawingml/2006/main">
+              <a:graphicData uri="http://schemas.openxmlformats.org/drawingml/2006/picture">
+                <pic:pic xmlns:pic="http://schemas.openxmlformats.org/drawingml/2006/picture">
+                  <pic:nvPicPr>
+                    <pic:cNvPr id="1" name=""/>
+                    <pic:cNvPicPr/>
+                  </pic:nvPicPr>
+                  <pic:blipFill>
+                    <a:blip r:embed="rId23"/>
+                    <a:stretch>
+                      <a:fillRect/>
+                    </a:stretch>
+                  </pic:blipFill>
+                  <pic:spPr>
+                    <a:xfrm>
+                      <a:off x="0" y="0"/>
+                      <a:ext cx="5760720" cy="2996565"/>
+                    </a:xfrm>
+                    <a:prstGeom prst="rect">
+                      <a:avLst/>
+                    </a:prstGeom>
+                  </pic:spPr>
+                </pic:pic>
+              </a:graphicData>
+            </a:graphic>
+          </wp:inline>
+        </w:drawing>
+      </w:r>
+    </w:p>
+    <w:p/>
+    <w:p/>
+    <w:p>
+      <w:r>
+        <w:t>Lorsque le script JS détecte un clic sur un point de navigation</w:t>
+      </w:r>
+      <w:r>
+        <w:t xml:space="preserve"> (après que le curseur </w:t>
+      </w:r>
+      <w:r>
+        <w:t>a</w:t>
+      </w:r>
+      <w:r>
+        <w:t xml:space="preserve"> été pointé sur le point pendant 2 secondes)</w:t>
+      </w:r>
+      <w:r>
+        <w:t>, il exécute une fonction</w:t>
+      </w:r>
+      <w:r>
+        <w:t xml:space="preserve"> qui</w:t>
+      </w:r>
+      <w:r>
+        <w:t xml:space="preserve"> remplace la source de l’image de la </w:t>
+      </w:r>
+      <w:proofErr w:type="spellStart"/>
+      <w:r>
+        <w:t>skybox</w:t>
+      </w:r>
+      <w:proofErr w:type="spellEnd"/>
+      <w:r>
+        <w:t xml:space="preserve"> (l’image de fond du panorama) par l’image précisée dans le paramètre </w:t>
+      </w:r>
+      <w:proofErr w:type="spellStart"/>
+      <w:r>
+        <w:rPr>
           <w:i/>
-        </w:rPr>
-      </w:pPr>
-    </w:p>
-    <w:p>
-      <w:pPr>
-        <w:rPr>
-          <w:rFonts w:cstheme="minorHAnsi"/>
-        </w:rPr>
-      </w:pPr>
-      <w:r>
-        <w:rPr>
-          <w:rFonts w:cstheme="minorHAnsi"/>
-        </w:rPr>
-        <w:t>Le point de navigation est caractérisé par la balise a-image. Voici à quoi sert chaque attribut :</w:t>
-      </w:r>
-    </w:p>
-    <w:p>
-      <w:pPr>
-        <w:rPr>
-          <w:rFonts w:cstheme="minorHAnsi"/>
-        </w:rPr>
-      </w:pPr>
-      <w:r>
-        <w:rPr>
-          <w:rFonts w:cstheme="minorHAnsi"/>
-        </w:rPr>
-        <w:t>- « spot » : spécifie le lien vers l’autre groupe.</w:t>
-      </w:r>
-    </w:p>
-    <w:p>
-      <w:pPr>
-        <w:rPr>
-          <w:rFonts w:cstheme="minorHAnsi"/>
-        </w:rPr>
-      </w:pPr>
-      <w:r>
-        <w:rPr>
-          <w:rFonts w:cstheme="minorHAnsi"/>
-        </w:rPr>
-        <w:t xml:space="preserve">- « position » : position de l’image dans l’espace 3D. </w:t>
-      </w:r>
-    </w:p>
-    <w:p>
-      <w:pPr>
-        <w:rPr>
-          <w:rFonts w:cstheme="minorHAnsi"/>
-        </w:rPr>
-      </w:pPr>
-      <w:r>
-        <w:rPr>
-          <w:rFonts w:cstheme="minorHAnsi"/>
-        </w:rPr>
-        <w:t>- « src » : image du point de navigation. Le # sert à appeler l’id d’une image qui a auparavant été déclaré dans les assets (voir figure 4).</w:t>
-      </w:r>
-    </w:p>
-    <w:p>
-      <w:pPr>
-        <w:rPr>
-          <w:rFonts w:cstheme="minorHAnsi"/>
-        </w:rPr>
-      </w:pPr>
-      <w:r>
-        <w:rPr>
-          <w:rFonts w:cstheme="minorHAnsi"/>
-        </w:rPr>
-        <w:t>- « look-at » : oriente l’image. Ici en mettant la camera, l’image sera toujours face à l’utilisateur.</w:t>
-      </w:r>
-    </w:p>
-    <w:p>
-      <w:pPr>
-        <w:rPr>
-          <w:rFonts w:cstheme="minorHAnsi"/>
-        </w:rPr>
-      </w:pPr>
-    </w:p>
-    <w:p>
-      <w:pPr>
-        <w:rPr>
-          <w:rFonts w:cstheme="minorHAnsi"/>
-        </w:rPr>
-      </w:pPr>
-    </w:p>
-    <w:p>
-      <w:pPr>
-        <w:rPr>
-          <w:rFonts w:cstheme="minorHAnsi"/>
-        </w:rPr>
-      </w:pPr>
+          <w:iCs/>
+        </w:rPr>
+        <w:t>linkto</w:t>
+      </w:r>
+      <w:proofErr w:type="spellEnd"/>
+      <w:r>
+        <w:t xml:space="preserve"> du point de navigation. Ensuite, la taille de la scène courante est réduite à 0</w:t>
+      </w:r>
+      <w:r>
+        <w:t xml:space="preserve"> (elle devient invisible)</w:t>
+      </w:r>
+      <w:r>
+        <w:t xml:space="preserve"> et la taille de la nouvelle scène est </w:t>
+      </w:r>
+      <w:r>
+        <w:t>passée à 1</w:t>
+      </w:r>
+      <w:r>
+        <w:t>, elle devient donc visible ainsi que tous les éléments qu’elle contient.</w:t>
+      </w:r>
+    </w:p>
+    <w:p>
+      <w:pPr>
+        <w:rPr>
+          <w:rFonts w:cstheme="minorHAnsi"/>
+        </w:rPr>
+      </w:pPr>
+      <w:r>
+        <w:rPr>
+          <w:rFonts w:cstheme="minorHAnsi"/>
+        </w:rPr>
+        <w:t xml:space="preserve">Le point de navigation est caractérisé par </w:t>
+      </w:r>
+      <w:r>
+        <w:rPr>
+          <w:rFonts w:cstheme="minorHAnsi"/>
+        </w:rPr>
+        <w:t>trois autres attributs</w:t>
+      </w:r>
+      <w:r>
+        <w:rPr>
+          <w:rFonts w:cstheme="minorHAnsi"/>
+        </w:rPr>
+        <w:t> :</w:t>
+      </w:r>
+    </w:p>
+    <w:p>
+      <w:pPr>
+        <w:pStyle w:val="Paragraphedeliste"/>
+        <w:numPr>
+          <w:ilvl w:val="0"/>
+          <w:numId w:val="19"/>
+        </w:numPr>
+        <w:rPr>
+          <w:rFonts w:cstheme="minorHAnsi"/>
+        </w:rPr>
+      </w:pPr>
+      <w:r>
+        <w:rPr>
+          <w:rFonts w:cstheme="minorHAnsi"/>
+        </w:rPr>
+        <w:t xml:space="preserve">« position » : position de l’image dans l’espace 3D. </w:t>
+      </w:r>
+    </w:p>
+    <w:p>
+      <w:pPr>
+        <w:pStyle w:val="Paragraphedeliste"/>
+        <w:numPr>
+          <w:ilvl w:val="0"/>
+          <w:numId w:val="19"/>
+        </w:numPr>
+        <w:rPr>
+          <w:rFonts w:cstheme="minorHAnsi"/>
+        </w:rPr>
+      </w:pPr>
+      <w:r>
+        <w:rPr>
+          <w:rFonts w:cstheme="minorHAnsi"/>
+        </w:rPr>
+        <w:t>« src » : image du point de navigation. Le # sert à appeler l’id</w:t>
+      </w:r>
+      <w:r>
+        <w:rPr>
+          <w:rFonts w:cstheme="minorHAnsi"/>
+        </w:rPr>
+        <w:t>entifiant</w:t>
+      </w:r>
+      <w:r>
+        <w:rPr>
+          <w:rFonts w:cstheme="minorHAnsi"/>
+        </w:rPr>
+        <w:t xml:space="preserve"> d’une image qui a auparavant été déclaré dans les assets (voir figure </w:t>
+      </w:r>
+      <w:r>
+        <w:rPr>
+          <w:rFonts w:cstheme="minorHAnsi"/>
+        </w:rPr>
+        <w:t>n°9</w:t>
+      </w:r>
+      <w:r>
+        <w:rPr>
+          <w:rFonts w:cstheme="minorHAnsi"/>
+        </w:rPr>
+        <w:t>).</w:t>
+      </w:r>
+      <w:r>
+        <w:rPr>
+          <w:rFonts w:cstheme="minorHAnsi"/>
+        </w:rPr>
+        <w:t xml:space="preserve"> Nous avons opté pour l’image d’une flèche pour que la fonction de l’image soit explicite.</w:t>
+      </w:r>
+    </w:p>
+    <w:p>
+      <w:pPr>
+        <w:pStyle w:val="Paragraphedeliste"/>
+        <w:numPr>
+          <w:ilvl w:val="0"/>
+          <w:numId w:val="19"/>
+        </w:numPr>
+        <w:rPr>
+          <w:rFonts w:cstheme="minorHAnsi"/>
+        </w:rPr>
+      </w:pPr>
+      <w:r>
+        <w:rPr>
+          <w:rFonts w:cstheme="minorHAnsi"/>
+        </w:rPr>
+        <w:t>« look-at » : oriente l’image. Ici</w:t>
+      </w:r>
+      <w:r>
+        <w:rPr>
+          <w:rFonts w:cstheme="minorHAnsi"/>
+        </w:rPr>
+        <w:t>,</w:t>
+      </w:r>
+      <w:r>
+        <w:rPr>
+          <w:rFonts w:cstheme="minorHAnsi"/>
+        </w:rPr>
+        <w:t xml:space="preserve"> en mettant la camera, l’image sera toujours face à l’utilisateur.</w:t>
+      </w:r>
     </w:p>
     <w:p>
       <w:pPr>
@@ -9503,7 +9683,6 @@
         <w:ind w:firstLine="708"/>
       </w:pPr>
       <w:r>
-        <w:lastRenderedPageBreak/>
         <w:t>3. Les panneaux</w:t>
       </w:r>
     </w:p>
@@ -9791,6 +9970,7 @@
         <w:rPr>
           <w:rFonts w:cstheme="minorHAnsi"/>
         </w:rPr>
+        <w:lastRenderedPageBreak/>
         <w:t>Le panneau a ensuite, tout comme le point de navigation un attribut « look-at » et un attribut position. Il a également un attribut « </w:t>
       </w:r>
       <w:proofErr w:type="spellStart"/>
@@ -10018,7 +10198,7 @@
                     <pic:cNvPicPr/>
                   </pic:nvPicPr>
                   <pic:blipFill>
-                    <a:blip r:embed="rId23" cstate="print">
+                    <a:blip r:embed="rId24" cstate="print">
                       <a:extLst>
                         <a:ext uri="{28A0092B-C50C-407E-A947-70E740481C1C}">
                           <a14:useLocalDpi xmlns:a14="http://schemas.microsoft.com/office/drawing/2010/main" val="0"/>
@@ -10130,7 +10310,7 @@
                     <pic:cNvPicPr/>
                   </pic:nvPicPr>
                   <pic:blipFill>
-                    <a:blip r:embed="rId24"/>
+                    <a:blip r:embed="rId25"/>
                     <a:stretch>
                       <a:fillRect/>
                     </a:stretch>
@@ -10379,7 +10559,7 @@
                     <pic:cNvPicPr/>
                   </pic:nvPicPr>
                   <pic:blipFill>
-                    <a:blip r:embed="rId25"/>
+                    <a:blip r:embed="rId26"/>
                     <a:stretch>
                       <a:fillRect/>
                     </a:stretch>
@@ -10606,6 +10786,7 @@
           <w:noProof/>
           <w:lang w:eastAsia="fr-FR"/>
         </w:rPr>
+        <w:lastRenderedPageBreak/>
         <w:drawing>
           <wp:inline distT="0" distB="0" distL="0" distR="0" wp14:anchorId="2A1B3504" wp14:editId="70CD9C3D">
             <wp:extent cx="5760720" cy="2099310"/>
@@ -10622,7 +10803,7 @@
                     <pic:cNvPicPr/>
                   </pic:nvPicPr>
                   <pic:blipFill>
-                    <a:blip r:embed="rId26"/>
+                    <a:blip r:embed="rId27"/>
                     <a:stretch>
                       <a:fillRect/>
                     </a:stretch>
@@ -10944,7 +11125,6 @@
       <w:bookmarkStart w:id="35" w:name="_Toc66698283"/>
       <w:bookmarkStart w:id="36" w:name="_Toc66698359"/>
       <w:r>
-        <w:lastRenderedPageBreak/>
         <w:t>Animations et améliorations ergonomiques</w:t>
       </w:r>
       <w:bookmarkEnd w:id="35"/>
@@ -11004,7 +11184,14 @@
         <w:rPr>
           <w:rFonts w:cstheme="minorHAnsi"/>
         </w:rPr>
-        <w:t xml:space="preserve">Le panorama était très statique et paraissait un peu ancien voire austère, ce qui rentre en contradiction avec la capacité de rendu 3D que nous proposait A-Frame. Nous voulions cependant éviter l’ajout d’éléments superflus pour garder une bonne lisibilité. Nous avons donc choisi d’animer les icônes des points de navigation. Ceci facilite la compréhension de la navigation au travers du panorama tout en apportant du dynamisme. </w:t>
+        <w:t xml:space="preserve">Le panorama était très statique et paraissait un peu ancien voire austère, ce qui rentre en contradiction avec la capacité de rendu 3D que nous proposait A-Frame. Nous voulions cependant éviter l’ajout d’éléments superflus pour garder une bonne lisibilité. Nous avons donc choisi d’animer </w:t>
+      </w:r>
+      <w:r>
+        <w:rPr>
+          <w:rFonts w:cstheme="minorHAnsi"/>
+        </w:rPr>
+        <w:lastRenderedPageBreak/>
+        <w:t xml:space="preserve">les icônes des points de navigation. Ceci facilite la compréhension de la navigation au travers du panorama tout en apportant du dynamisme. </w:t>
       </w:r>
     </w:p>
     <w:p>
@@ -11035,7 +11222,7 @@
                     <pic:cNvPicPr/>
                   </pic:nvPicPr>
                   <pic:blipFill>
-                    <a:blip r:embed="rId27"/>
+                    <a:blip r:embed="rId28"/>
                     <a:stretch>
                       <a:fillRect/>
                     </a:stretch>
@@ -11331,7 +11518,6 @@
         <w:rPr>
           <w:rFonts w:cstheme="minorHAnsi"/>
         </w:rPr>
-        <w:lastRenderedPageBreak/>
         <w:t xml:space="preserve">La deuxième solution choisie a été de séparer le panorama en plusieurs fichiers HTML, permettant ainsi de séparer les temps de chargement et donc de les réduire grandement. Nous avons donc séparé le panorama en 5 « zones » principales : </w:t>
       </w:r>
     </w:p>
@@ -11468,6 +11654,7 @@
         <w:rPr>
           <w:rFonts w:cstheme="minorHAnsi"/>
         </w:rPr>
+        <w:lastRenderedPageBreak/>
         <w:t>Cependant, la séparation du panorama s’est avérée plus complexe que prévue à cause de la navigation, les transitions entre les zones ne correspondaient pas toujours à ce qui était attendu. Prenons un exemple (voir figure 5 ci-après) :</w:t>
       </w:r>
     </w:p>
@@ -11520,7 +11707,7 @@
                     <pic:cNvPicPr/>
                   </pic:nvPicPr>
                   <pic:blipFill>
-                    <a:blip r:embed="rId28" cstate="print">
+                    <a:blip r:embed="rId29" cstate="print">
                       <a:extLst>
                         <a:ext uri="{28A0092B-C50C-407E-A947-70E740481C1C}">
                           <a14:useLocalDpi xmlns:a14="http://schemas.microsoft.com/office/drawing/2010/main" val="0"/>
@@ -11820,7 +12007,6 @@
           <w:noProof/>
           <w:lang w:eastAsia="fr-FR"/>
         </w:rPr>
-        <w:lastRenderedPageBreak/>
         <w:drawing>
           <wp:inline distT="0" distB="0" distL="0" distR="0" wp14:anchorId="268158D3" wp14:editId="4B396268">
             <wp:extent cx="1667108" cy="2534004"/>
@@ -11837,7 +12023,7 @@
                     <pic:cNvPicPr/>
                   </pic:nvPicPr>
                   <pic:blipFill>
-                    <a:blip r:embed="rId29"/>
+                    <a:blip r:embed="rId30"/>
                     <a:stretch>
                       <a:fillRect/>
                     </a:stretch>
@@ -12035,6 +12221,7 @@
         <w:rPr>
           <w:rFonts w:cstheme="minorHAnsi"/>
         </w:rPr>
+        <w:lastRenderedPageBreak/>
         <w:t>Les duplicatas des fichiers HTML sont presque identiques, seuls l’ordre de chargement des données ainsi que leur groupe de départ diffèrent des uns aux autres.</w:t>
       </w:r>
     </w:p>
@@ -12145,7 +12332,7 @@
                     <pic:cNvPicPr/>
                   </pic:nvPicPr>
                   <pic:blipFill>
-                    <a:blip r:embed="rId30"/>
+                    <a:blip r:embed="rId31"/>
                     <a:stretch>
                       <a:fillRect/>
                     </a:stretch>
@@ -12355,7 +12542,6 @@
           <w:noProof/>
           <w:lang w:eastAsia="fr-FR"/>
         </w:rPr>
-        <w:lastRenderedPageBreak/>
         <w:drawing>
           <wp:inline distT="0" distB="0" distL="0" distR="0" wp14:anchorId="137B2392" wp14:editId="76105494">
             <wp:extent cx="5760720" cy="323215"/>
@@ -12372,7 +12558,7 @@
                     <pic:cNvPicPr/>
                   </pic:nvPicPr>
                   <pic:blipFill>
-                    <a:blip r:embed="rId31"/>
+                    <a:blip r:embed="rId32"/>
                     <a:stretch>
                       <a:fillRect/>
                     </a:stretch>
@@ -12664,6 +12850,7 @@
         <w:rPr>
           <w:noProof/>
         </w:rPr>
+        <w:lastRenderedPageBreak/>
         <w:t>V. Générateur</w:t>
       </w:r>
       <w:bookmarkEnd w:id="37"/>
@@ -12735,7 +12922,7 @@
                     <pic:cNvPicPr/>
                   </pic:nvPicPr>
                   <pic:blipFill>
-                    <a:blip r:embed="rId32"/>
+                    <a:blip r:embed="rId33"/>
                     <a:stretch>
                       <a:fillRect/>
                     </a:stretch>
@@ -12952,7 +13139,6 @@
         <w:rPr>
           <w:rFonts w:cstheme="minorHAnsi"/>
         </w:rPr>
-        <w:lastRenderedPageBreak/>
         <w:t>Les objectifs pour le générateur peuvent être regroupé en 4 aspects principaux :</w:t>
       </w:r>
     </w:p>
@@ -13069,6 +13255,7 @@
           <w:noProof/>
           <w:lang w:eastAsia="fr-FR"/>
         </w:rPr>
+        <w:lastRenderedPageBreak/>
         <w:drawing>
           <wp:inline distT="0" distB="0" distL="0" distR="0" wp14:anchorId="4003F135" wp14:editId="72494309">
             <wp:extent cx="4261606" cy="4450504"/>
@@ -13083,7 +13270,7 @@
                     <pic:cNvPicPr/>
                   </pic:nvPicPr>
                   <pic:blipFill>
-                    <a:blip r:embed="rId33"/>
+                    <a:blip r:embed="rId34"/>
                     <a:stretch>
                       <a:fillRect/>
                     </a:stretch>
@@ -13305,7 +13492,6 @@
       <w:bookmarkStart w:id="39" w:name="_Toc66698286"/>
       <w:bookmarkStart w:id="40" w:name="_Toc66698362"/>
       <w:r>
-        <w:lastRenderedPageBreak/>
         <w:t>Interfaces utilisateurs</w:t>
       </w:r>
       <w:bookmarkEnd w:id="39"/>
@@ -13364,7 +13550,7 @@
                     <pic:cNvPicPr/>
                   </pic:nvPicPr>
                   <pic:blipFill>
-                    <a:blip r:embed="rId34"/>
+                    <a:blip r:embed="rId35"/>
                     <a:stretch>
                       <a:fillRect/>
                     </a:stretch>
@@ -13592,7 +13778,7 @@
                     <pic:cNvPicPr/>
                   </pic:nvPicPr>
                   <pic:blipFill>
-                    <a:blip r:embed="rId35"/>
+                    <a:blip r:embed="rId36"/>
                     <a:stretch>
                       <a:fillRect/>
                     </a:stretch>
@@ -13832,7 +14018,6 @@
           <w:noProof/>
           <w:lang w:eastAsia="fr-FR"/>
         </w:rPr>
-        <w:lastRenderedPageBreak/>
         <w:drawing>
           <wp:inline distT="0" distB="0" distL="0" distR="0" wp14:anchorId="0B12B5AF" wp14:editId="67D0B6E4">
             <wp:extent cx="5760720" cy="2170430"/>
@@ -13849,7 +14034,7 @@
                     <pic:cNvPicPr/>
                   </pic:nvPicPr>
                   <pic:blipFill>
-                    <a:blip r:embed="rId36"/>
+                    <a:blip r:embed="rId37"/>
                     <a:stretch>
                       <a:fillRect/>
                     </a:stretch>
@@ -13882,6 +14067,7 @@
         <w:rPr>
           <w:noProof/>
         </w:rPr>
+        <w:lastRenderedPageBreak/>
         <mc:AlternateContent>
           <mc:Choice Requires="wps">
             <w:drawing>
@@ -14096,7 +14282,7 @@
                     <pic:cNvPicPr/>
                   </pic:nvPicPr>
                   <pic:blipFill>
-                    <a:blip r:embed="rId37"/>
+                    <a:blip r:embed="rId38"/>
                     <a:stretch>
                       <a:fillRect/>
                     </a:stretch>
@@ -14314,7 +14500,6 @@
           <w:noProof/>
           <w:lang w:eastAsia="fr-FR"/>
         </w:rPr>
-        <w:lastRenderedPageBreak/>
         <w:drawing>
           <wp:inline distT="0" distB="0" distL="0" distR="0" wp14:anchorId="66C49649" wp14:editId="1EC66EF3">
             <wp:extent cx="5760720" cy="3237805"/>
@@ -14333,7 +14518,7 @@
                     </pic:cNvPicPr>
                   </pic:nvPicPr>
                   <pic:blipFill>
-                    <a:blip r:embed="rId38" cstate="print">
+                    <a:blip r:embed="rId39" cstate="print">
                       <a:extLst>
                         <a:ext uri="{28A0092B-C50C-407E-A947-70E740481C1C}">
                           <a14:useLocalDpi xmlns:a14="http://schemas.microsoft.com/office/drawing/2010/main" val="0"/>
@@ -14562,6 +14747,7 @@
         <w:jc w:val="both"/>
       </w:pPr>
       <w:r>
+        <w:lastRenderedPageBreak/>
         <w:t xml:space="preserve">Dans un premier temps, l’utilisateur peut charger ses photos. Grâce à un formulaire, le générateur récupère ces photos et les copie dans un fichier </w:t>
       </w:r>
       <w:proofErr w:type="spellStart"/>
@@ -14740,13 +14926,18 @@
       <w:r>
         <w:rPr>
           <w:noProof/>
-          <w:lang w:eastAsia="fr-FR"/>
+        </w:rPr>
+        <w:t xml:space="preserve"> </w:t>
+      </w:r>
+      <w:r>
+        <w:rPr>
+          <w:noProof/>
         </w:rPr>
         <w:drawing>
-          <wp:inline distT="0" distB="0" distL="0" distR="0" wp14:anchorId="28513213" wp14:editId="4DFAC0F1">
-            <wp:extent cx="5760720" cy="2807335"/>
-            <wp:effectExtent l="0" t="0" r="0" b="0"/>
-            <wp:docPr id="48" name="Image 48"/>
+          <wp:inline distT="0" distB="0" distL="0" distR="0" wp14:anchorId="34670507" wp14:editId="50968994">
+            <wp:extent cx="5760720" cy="2736215"/>
+            <wp:effectExtent l="0" t="0" r="0" b="6985"/>
+            <wp:docPr id="31" name="Image 31"/>
             <wp:cNvGraphicFramePr>
               <a:graphicFrameLocks xmlns:a="http://schemas.openxmlformats.org/drawingml/2006/main" noChangeAspect="1"/>
             </wp:cNvGraphicFramePr>
@@ -14758,7 +14949,7 @@
                     <pic:cNvPicPr/>
                   </pic:nvPicPr>
                   <pic:blipFill>
-                    <a:blip r:embed="rId39"/>
+                    <a:blip r:embed="rId40"/>
                     <a:stretch>
                       <a:fillRect/>
                     </a:stretch>
@@ -14766,7 +14957,7 @@
                   <pic:spPr>
                     <a:xfrm>
                       <a:off x="0" y="0"/>
-                      <a:ext cx="5760720" cy="2807335"/>
+                      <a:ext cx="5760720" cy="2736215"/>
                     </a:xfrm>
                     <a:prstGeom prst="rect">
                       <a:avLst/>
@@ -14788,18 +14979,7 @@
       <w:pPr>
         <w:jc w:val="both"/>
       </w:pPr>
-    </w:p>
-    <w:p>
-      <w:pPr>
-        <w:jc w:val="both"/>
-      </w:pPr>
-    </w:p>
-    <w:p>
-      <w:pPr>
-        <w:jc w:val="both"/>
-      </w:pPr>
-      <w:r>
-        <w:lastRenderedPageBreak/>
+      <w:r>
         <w:t xml:space="preserve">Chaque fichier du dossier </w:t>
       </w:r>
       <w:proofErr w:type="spellStart"/>
@@ -14815,11 +14995,28 @@
         <w:t xml:space="preserve"> est ainsi transformé en objet Ph</w:t>
       </w:r>
       <w:r>
-        <w:t>otos avant d’être sauvegardé.</w:t>
-      </w:r>
-      <w:r>
-        <w:br/>
-      </w:r>
+        <w:t xml:space="preserve">otos avant d’être </w:t>
+      </w:r>
+      <w:r>
+        <w:t xml:space="preserve">ajouté à une collection de photos qui sera </w:t>
+      </w:r>
+      <w:r>
+        <w:t>sauvegardé</w:t>
+      </w:r>
+      <w:r>
+        <w:t>e en session</w:t>
+      </w:r>
+      <w:r>
+        <w:t>.</w:t>
+      </w:r>
+      <w:r>
+        <w:t xml:space="preserve"> </w:t>
+      </w:r>
+    </w:p>
+    <w:p>
+      <w:pPr>
+        <w:jc w:val="both"/>
+      </w:pPr>
       <w:r>
         <w:t>Après avoir validé le formulaire de chargement des photos, l’utilisateur se voit proposer un second formulaire où il choisit quelle sera la première photo traitée. La photo choisie est ensuite déplacée en tête de la liste des photos puis est ouverte grâce à un fichier HTML intégrant des balises A-Frame.</w:t>
       </w:r>
@@ -14857,7 +15054,7 @@
                     <pic:cNvPicPr/>
                   </pic:nvPicPr>
                   <pic:blipFill>
-                    <a:blip r:embed="rId40"/>
+                    <a:blip r:embed="rId41"/>
                     <a:stretch>
                       <a:fillRect/>
                     </a:stretch>
@@ -15112,6 +15309,7 @@
         <w:rPr>
           <w:noProof/>
         </w:rPr>
+        <w:lastRenderedPageBreak/>
         <mc:AlternateContent>
           <mc:Choice Requires="wps">
             <w:drawing>
@@ -15278,7 +15476,7 @@
                     <pic:cNvPicPr/>
                   </pic:nvPicPr>
                   <pic:blipFill>
-                    <a:blip r:embed="rId41"/>
+                    <a:blip r:embed="rId42"/>
                     <a:stretch>
                       <a:fillRect/>
                     </a:stretch>
@@ -15356,7 +15554,13 @@
         <w:jc w:val="both"/>
       </w:pPr>
       <w:r>
-        <w:t>Lors de l’édition d’une scène, l’utilisateur peut ajouter sur celle-ci des panneaux informatifs ainsi que des points de navigation. Pour cela, nous avons intégré à la vue d’édition des scènes un fichier javascript qui écoute les événements envoyés par le clavier. Si l’utilisateur appuie sur certaines touches, certaines actions se produisent.</w:t>
+        <w:t xml:space="preserve">Lors de l’édition d’une scène, l’utilisateur peut ajouter sur celle-ci des panneaux informatifs ainsi que des points de navigation. Pour cela, nous avons intégré à la vue d’édition des scènes un fichier </w:t>
+      </w:r>
+      <w:r>
+        <w:t>JavaS</w:t>
+      </w:r>
+      <w:r>
+        <w:t>cript qui écoute les événements envoyés par le clavier. Si l’utilisateur appuie sur certaines touches, certaines actions se produisent.</w:t>
       </w:r>
     </w:p>
     <w:p>
@@ -15533,7 +15737,7 @@
                     <pic:cNvPicPr/>
                   </pic:nvPicPr>
                   <pic:blipFill rotWithShape="1">
-                    <a:blip r:embed="rId42"/>
+                    <a:blip r:embed="rId43"/>
                     <a:srcRect l="488"/>
                     <a:stretch/>
                   </pic:blipFill>
@@ -15602,6 +15806,7 @@
         <w:rPr>
           <w:noProof/>
         </w:rPr>
+        <w:lastRenderedPageBreak/>
         <mc:AlternateContent>
           <mc:Choice Requires="wps">
             <w:drawing>
@@ -15770,7 +15975,7 @@
                     <pic:cNvPicPr/>
                   </pic:nvPicPr>
                   <pic:blipFill>
-                    <a:blip r:embed="rId43"/>
+                    <a:blip r:embed="rId44"/>
                     <a:stretch>
                       <a:fillRect/>
                     </a:stretch>
@@ -15821,7 +16026,7 @@
                     <pic:cNvPicPr/>
                   </pic:nvPicPr>
                   <pic:blipFill>
-                    <a:blip r:embed="rId44"/>
+                    <a:blip r:embed="rId45"/>
                     <a:stretch>
                       <a:fillRect/>
                     </a:stretch>
@@ -16008,7 +16213,6 @@
         <w:jc w:val="both"/>
       </w:pPr>
       <w:r>
-        <w:lastRenderedPageBreak/>
         <w:t>Après avoir validé le texte, l’élément apparait à l’écran et l’utilisateur peut alors le déplacer.</w:t>
       </w:r>
     </w:p>
@@ -16045,7 +16249,7 @@
                     <pic:cNvPicPr/>
                   </pic:nvPicPr>
                   <pic:blipFill>
-                    <a:blip r:embed="rId45"/>
+                    <a:blip r:embed="rId46"/>
                     <a:stretch>
                       <a:fillRect/>
                     </a:stretch>
@@ -16251,6 +16455,7 @@
         <w:jc w:val="both"/>
       </w:pPr>
       <w:r>
+        <w:lastRenderedPageBreak/>
         <w:t>La rotation des éléments n’est pas modifiable puisque chaque panneau ou point de navigation sur le panorama final sera par défaut orienté pour regarder la camér</w:t>
       </w:r>
       <w:r>
@@ -16308,7 +16513,7 @@
                     <pic:cNvPicPr/>
                   </pic:nvPicPr>
                   <pic:blipFill>
-                    <a:blip r:embed="rId46"/>
+                    <a:blip r:embed="rId47"/>
                     <a:stretch>
                       <a:fillRect/>
                     </a:stretch>
@@ -16490,7 +16695,6 @@
         <w:jc w:val="both"/>
       </w:pPr>
       <w:r>
-        <w:lastRenderedPageBreak/>
         <w:t>Dans un premier temps, on récupère tous les enfants de la scène étant de classe « panneau » ou « point » puis on les sauvegarde un à un.</w:t>
       </w:r>
     </w:p>
@@ -16670,7 +16874,7 @@
                     <pic:cNvPicPr/>
                   </pic:nvPicPr>
                   <pic:blipFill>
-                    <a:blip r:embed="rId47"/>
+                    <a:blip r:embed="rId48"/>
                     <a:stretch>
                       <a:fillRect/>
                     </a:stretch>
@@ -16701,6 +16905,7 @@
         <w:jc w:val="both"/>
       </w:pPr>
       <w:r>
+        <w:lastRenderedPageBreak/>
         <w:t>Lors de la sauvegarde, on enregistre le texte pour un panneau et le nom de l’image de destination (ici passée en identifiant du point de navigation afin que l’utilisateur ne puisse pas circuler de scène en scène lors de l’édition) ainsi que la position de chaque élément et un nom s’incrémentant pour chaque donnée pour permettre la récupération des éléments par la suite.</w:t>
       </w:r>
     </w:p>
@@ -16894,7 +17099,7 @@
                     <pic:cNvPicPr/>
                   </pic:nvPicPr>
                   <pic:blipFill>
-                    <a:blip r:embed="rId48"/>
+                    <a:blip r:embed="rId49"/>
                     <a:stretch>
                       <a:fillRect/>
                     </a:stretch>
@@ -16939,7 +17144,6 @@
         <w:ind w:firstLine="708"/>
       </w:pPr>
       <w:r>
-        <w:lastRenderedPageBreak/>
         <w:t>3. Création de la carte</w:t>
       </w:r>
     </w:p>
@@ -17145,7 +17349,7 @@
                     <pic:cNvPicPr/>
                   </pic:nvPicPr>
                   <pic:blipFill>
-                    <a:blip r:embed="rId49"/>
+                    <a:blip r:embed="rId50"/>
                     <a:stretch>
                       <a:fillRect/>
                     </a:stretch>
@@ -17295,7 +17499,7 @@
                     <pic:cNvPicPr/>
                   </pic:nvPicPr>
                   <pic:blipFill>
-                    <a:blip r:embed="rId50">
+                    <a:blip r:embed="rId51">
                       <a:extLst>
                         <a:ext uri="{28A0092B-C50C-407E-A947-70E740481C1C}">
                           <a14:useLocalDpi xmlns:a14="http://schemas.microsoft.com/office/drawing/2010/main" val="0"/>
@@ -17524,7 +17728,6 @@
           <w:noProof/>
           <w:lang w:eastAsia="fr-FR"/>
         </w:rPr>
-        <w:lastRenderedPageBreak/>
         <w:drawing>
           <wp:anchor distT="0" distB="0" distL="114300" distR="114300" simplePos="0" relativeHeight="251699200" behindDoc="0" locked="0" layoutInCell="1" allowOverlap="1" wp14:anchorId="7BFAE7EB" wp14:editId="63A00EA4">
             <wp:simplePos x="0" y="0"/>
@@ -17549,7 +17752,7 @@
                     <pic:cNvPicPr/>
                   </pic:nvPicPr>
                   <pic:blipFill>
-                    <a:blip r:embed="rId51">
+                    <a:blip r:embed="rId52">
                       <a:extLst>
                         <a:ext uri="{28A0092B-C50C-407E-A947-70E740481C1C}">
                           <a14:useLocalDpi xmlns:a14="http://schemas.microsoft.com/office/drawing/2010/main" val="0"/>
@@ -17767,12 +17970,10 @@
         <w:t xml:space="preserve"> (</w:t>
       </w:r>
       <w:proofErr w:type="spellStart"/>
-      <w:proofErr w:type="gramStart"/>
       <w:r>
         <w:t>cf</w:t>
       </w:r>
       <w:proofErr w:type="spellEnd"/>
-      <w:proofErr w:type="gramEnd"/>
       <w:r>
         <w:t xml:space="preserve"> figure n°24)</w:t>
       </w:r>
@@ -17833,6 +18034,7 @@
         <w:jc w:val="both"/>
       </w:pPr>
       <w:r>
+        <w:lastRenderedPageBreak/>
         <w:t>Pour commencer, il a fallu décider de la méthode à adapter et du type de fichier que nous allions utiliser. Nous avons choisi la sauvegarde en JSON. L’utilisateur pourra donc récupérer un fichier JSON avec le modèle sauvegardé à l’intérieur. En attendant, on laisse les photos en sauvegarde sur le serveur. Pour reprendre l’édition d’un panorama, il suffira de rentrer dans un formulaire le fichier JSON et après un simple parcours on pourra récupérer la liste de photo ainsi que tous les attributs qui leur étaient associées. Ensuite l’édition reprend comme s’il n’y avait pas eu de coupures.</w:t>
       </w:r>
     </w:p>
@@ -17998,7 +18200,6 @@
         <w:rPr>
           <w:noProof/>
         </w:rPr>
-        <w:lastRenderedPageBreak/>
         <mc:AlternateContent>
           <mc:Choice Requires="wps">
             <w:drawing>
@@ -18169,7 +18370,7 @@
                     <pic:cNvPicPr/>
                   </pic:nvPicPr>
                   <pic:blipFill>
-                    <a:blip r:embed="rId52" cstate="print">
+                    <a:blip r:embed="rId53" cstate="print">
                       <a:extLst>
                         <a:ext uri="{28A0092B-C50C-407E-A947-70E740481C1C}">
                           <a14:useLocalDpi xmlns:a14="http://schemas.microsoft.com/office/drawing/2010/main" val="0"/>
@@ -19097,7 +19298,6 @@
         <w:spacing w:after="120"/>
       </w:pPr>
       <w:proofErr w:type="spellStart"/>
-      <w:proofErr w:type="gramStart"/>
       <w:r>
         <w:rPr>
           <w:u w:val="single"/>
@@ -19105,7 +19305,6 @@
         <w:t>framework</w:t>
       </w:r>
       <w:proofErr w:type="spellEnd"/>
-      <w:proofErr w:type="gramEnd"/>
       <w:r>
         <w:t xml:space="preserve"> : désigne un ensemble cohérent de composants logiciels structurels, qui sert à créer les fondations ainsi que les grandes lignes de tout ou d’une partie d'un logiciel (source : </w:t>
       </w:r>
@@ -19236,19 +19435,11 @@
         <w:spacing w:after="120"/>
       </w:pPr>
       <w:proofErr w:type="spellStart"/>
-      <w:proofErr w:type="gramStart"/>
       <w:r>
         <w:rPr>
           <w:u w:val="single"/>
         </w:rPr>
-        <w:t>back</w:t>
-      </w:r>
-      <w:proofErr w:type="gramEnd"/>
-      <w:r>
-        <w:rPr>
-          <w:u w:val="single"/>
-        </w:rPr>
-        <w:t>-end</w:t>
+        <w:t>back-end</w:t>
       </w:r>
       <w:proofErr w:type="spellEnd"/>
       <w:r>
@@ -19265,19 +19456,11 @@
         <w:spacing w:after="120"/>
       </w:pPr>
       <w:proofErr w:type="spellStart"/>
-      <w:proofErr w:type="gramStart"/>
       <w:r>
         <w:rPr>
           <w:u w:val="single"/>
         </w:rPr>
-        <w:t>front</w:t>
-      </w:r>
-      <w:proofErr w:type="gramEnd"/>
-      <w:r>
-        <w:rPr>
-          <w:u w:val="single"/>
-        </w:rPr>
-        <w:t>-end</w:t>
+        <w:t>front-end</w:t>
       </w:r>
       <w:proofErr w:type="spellEnd"/>
       <w:r>
@@ -19316,7 +19499,7 @@
     </w:p>
     <w:p/>
     <w:sectPr>
-      <w:footerReference w:type="default" r:id="rId53"/>
+      <w:footerReference w:type="default" r:id="rId54"/>
       <w:pgSz w:w="11906" w:h="16838"/>
       <w:pgMar w:top="1417" w:right="1417" w:bottom="1417" w:left="1417" w:header="708" w:footer="708" w:gutter="0"/>
       <w:cols w:space="708"/>
@@ -19431,31 +19614,7 @@
         <w:footnoteRef/>
       </w:r>
       <w:r>
-        <w:t xml:space="preserve"> Ce</w:t>
-      </w:r>
-      <w:r>
-        <w:t>s</w:t>
-      </w:r>
-      <w:r>
-        <w:t xml:space="preserve"> terme</w:t>
-      </w:r>
-      <w:r>
-        <w:t>s</w:t>
-      </w:r>
-      <w:r>
-        <w:t xml:space="preserve"> </w:t>
-      </w:r>
-      <w:r>
-        <w:t>sont</w:t>
-      </w:r>
-      <w:r>
-        <w:t xml:space="preserve"> défini</w:t>
-      </w:r>
-      <w:r>
-        <w:t>s</w:t>
-      </w:r>
-      <w:r>
-        <w:t xml:space="preserve"> dans le lexique en fin de rapport</w:t>
+        <w:t xml:space="preserve"> Ces termes sont définis dans le lexique en fin de rapport</w:t>
       </w:r>
     </w:p>
   </w:footnote>
@@ -19471,10 +19630,23 @@
         <w:footnoteRef/>
       </w:r>
       <w:r>
-        <w:t xml:space="preserve"> </w:t>
-      </w:r>
-      <w:r>
-        <w:t>Ces termes sont définis dans le lexique en fin de rapport</w:t>
+        <w:t xml:space="preserve"> Une présentation détaillée d’A-Frame est disponible en page 10</w:t>
+      </w:r>
+    </w:p>
+  </w:footnote>
+  <w:footnote w:id="3">
+    <w:p>
+      <w:pPr>
+        <w:pStyle w:val="Notedebasdepage"/>
+      </w:pPr>
+      <w:r>
+        <w:rPr>
+          <w:rStyle w:val="Appelnotedebasdep"/>
+        </w:rPr>
+        <w:footnoteRef/>
+      </w:r>
+      <w:r>
+        <w:t xml:space="preserve"> Ces termes sont définis dans le lexique en fin de rapport</w:t>
       </w:r>
     </w:p>
   </w:footnote>
@@ -19777,6 +19949,119 @@
     </w:lvl>
   </w:abstractNum>
   <w:abstractNum w:abstractNumId="3" w15:restartNumberingAfterBreak="0">
+    <w:nsid w:val="1EC77C8B"/>
+    <w:multiLevelType w:val="hybridMultilevel"/>
+    <w:tmpl w:val="5DC2400C"/>
+    <w:lvl w:ilvl="0" w:tplc="040C0001">
+      <w:start w:val="1"/>
+      <w:numFmt w:val="bullet"/>
+      <w:lvlText w:val=""/>
+      <w:lvlJc w:val="left"/>
+      <w:pPr>
+        <w:ind w:left="720" w:hanging="360"/>
+      </w:pPr>
+      <w:rPr>
+        <w:rFonts w:ascii="Symbol" w:hAnsi="Symbol" w:hint="default"/>
+      </w:rPr>
+    </w:lvl>
+    <w:lvl w:ilvl="1" w:tplc="040C0003" w:tentative="1">
+      <w:start w:val="1"/>
+      <w:numFmt w:val="bullet"/>
+      <w:lvlText w:val="o"/>
+      <w:lvlJc w:val="left"/>
+      <w:pPr>
+        <w:ind w:left="1440" w:hanging="360"/>
+      </w:pPr>
+      <w:rPr>
+        <w:rFonts w:ascii="Courier New" w:hAnsi="Courier New" w:cs="Courier New" w:hint="default"/>
+      </w:rPr>
+    </w:lvl>
+    <w:lvl w:ilvl="2" w:tplc="040C0005" w:tentative="1">
+      <w:start w:val="1"/>
+      <w:numFmt w:val="bullet"/>
+      <w:lvlText w:val=""/>
+      <w:lvlJc w:val="left"/>
+      <w:pPr>
+        <w:ind w:left="2160" w:hanging="360"/>
+      </w:pPr>
+      <w:rPr>
+        <w:rFonts w:ascii="Wingdings" w:hAnsi="Wingdings" w:hint="default"/>
+      </w:rPr>
+    </w:lvl>
+    <w:lvl w:ilvl="3" w:tplc="040C0001" w:tentative="1">
+      <w:start w:val="1"/>
+      <w:numFmt w:val="bullet"/>
+      <w:lvlText w:val=""/>
+      <w:lvlJc w:val="left"/>
+      <w:pPr>
+        <w:ind w:left="2880" w:hanging="360"/>
+      </w:pPr>
+      <w:rPr>
+        <w:rFonts w:ascii="Symbol" w:hAnsi="Symbol" w:hint="default"/>
+      </w:rPr>
+    </w:lvl>
+    <w:lvl w:ilvl="4" w:tplc="040C0003" w:tentative="1">
+      <w:start w:val="1"/>
+      <w:numFmt w:val="bullet"/>
+      <w:lvlText w:val="o"/>
+      <w:lvlJc w:val="left"/>
+      <w:pPr>
+        <w:ind w:left="3600" w:hanging="360"/>
+      </w:pPr>
+      <w:rPr>
+        <w:rFonts w:ascii="Courier New" w:hAnsi="Courier New" w:cs="Courier New" w:hint="default"/>
+      </w:rPr>
+    </w:lvl>
+    <w:lvl w:ilvl="5" w:tplc="040C0005" w:tentative="1">
+      <w:start w:val="1"/>
+      <w:numFmt w:val="bullet"/>
+      <w:lvlText w:val=""/>
+      <w:lvlJc w:val="left"/>
+      <w:pPr>
+        <w:ind w:left="4320" w:hanging="360"/>
+      </w:pPr>
+      <w:rPr>
+        <w:rFonts w:ascii="Wingdings" w:hAnsi="Wingdings" w:hint="default"/>
+      </w:rPr>
+    </w:lvl>
+    <w:lvl w:ilvl="6" w:tplc="040C0001" w:tentative="1">
+      <w:start w:val="1"/>
+      <w:numFmt w:val="bullet"/>
+      <w:lvlText w:val=""/>
+      <w:lvlJc w:val="left"/>
+      <w:pPr>
+        <w:ind w:left="5040" w:hanging="360"/>
+      </w:pPr>
+      <w:rPr>
+        <w:rFonts w:ascii="Symbol" w:hAnsi="Symbol" w:hint="default"/>
+      </w:rPr>
+    </w:lvl>
+    <w:lvl w:ilvl="7" w:tplc="040C0003" w:tentative="1">
+      <w:start w:val="1"/>
+      <w:numFmt w:val="bullet"/>
+      <w:lvlText w:val="o"/>
+      <w:lvlJc w:val="left"/>
+      <w:pPr>
+        <w:ind w:left="5760" w:hanging="360"/>
+      </w:pPr>
+      <w:rPr>
+        <w:rFonts w:ascii="Courier New" w:hAnsi="Courier New" w:cs="Courier New" w:hint="default"/>
+      </w:rPr>
+    </w:lvl>
+    <w:lvl w:ilvl="8" w:tplc="040C0005" w:tentative="1">
+      <w:start w:val="1"/>
+      <w:numFmt w:val="bullet"/>
+      <w:lvlText w:val=""/>
+      <w:lvlJc w:val="left"/>
+      <w:pPr>
+        <w:ind w:left="6480" w:hanging="360"/>
+      </w:pPr>
+      <w:rPr>
+        <w:rFonts w:ascii="Wingdings" w:hAnsi="Wingdings" w:hint="default"/>
+      </w:rPr>
+    </w:lvl>
+  </w:abstractNum>
+  <w:abstractNum w:abstractNumId="4" w15:restartNumberingAfterBreak="0">
     <w:nsid w:val="22FD6E01"/>
     <w:multiLevelType w:val="hybridMultilevel"/>
     <w:tmpl w:val="FE105794"/>
@@ -19866,7 +20151,7 @@
       </w:pPr>
     </w:lvl>
   </w:abstractNum>
-  <w:abstractNum w:abstractNumId="4" w15:restartNumberingAfterBreak="0">
+  <w:abstractNum w:abstractNumId="5" w15:restartNumberingAfterBreak="0">
     <w:nsid w:val="256D0BBF"/>
     <w:multiLevelType w:val="hybridMultilevel"/>
     <w:tmpl w:val="8E5E50F0"/>
@@ -19979,7 +20264,7 @@
       </w:rPr>
     </w:lvl>
   </w:abstractNum>
-  <w:abstractNum w:abstractNumId="5" w15:restartNumberingAfterBreak="0">
+  <w:abstractNum w:abstractNumId="6" w15:restartNumberingAfterBreak="0">
     <w:nsid w:val="273F434D"/>
     <w:multiLevelType w:val="hybridMultilevel"/>
     <w:tmpl w:val="6406C92A"/>
@@ -20092,17 +20377,16 @@
       </w:rPr>
     </w:lvl>
   </w:abstractNum>
-  <w:abstractNum w:abstractNumId="6" w15:restartNumberingAfterBreak="0">
-    <w:nsid w:val="3A7D1727"/>
+  <w:abstractNum w:abstractNumId="7" w15:restartNumberingAfterBreak="0">
+    <w:nsid w:val="29DC1098"/>
     <w:multiLevelType w:val="hybridMultilevel"/>
-    <w:tmpl w:val="A442F41C"/>
-    <w:lvl w:ilvl="0" w:tplc="3732C38E">
-      <w:start w:val="4"/>
+    <w:tmpl w:val="B4DA9A44"/>
+    <w:lvl w:ilvl="0" w:tplc="369A3974">
       <w:numFmt w:val="bullet"/>
       <w:lvlText w:val="-"/>
       <w:lvlJc w:val="left"/>
       <w:pPr>
-        <w:ind w:left="720" w:hanging="360"/>
+        <w:ind w:left="501" w:hanging="360"/>
       </w:pPr>
       <w:rPr>
         <w:rFonts w:ascii="Calibri" w:eastAsiaTheme="minorHAnsi" w:hAnsi="Calibri" w:cs="Calibri" w:hint="default"/>
@@ -20114,7 +20398,7 @@
       <w:lvlText w:val="o"/>
       <w:lvlJc w:val="left"/>
       <w:pPr>
-        <w:ind w:left="1440" w:hanging="360"/>
+        <w:ind w:left="1221" w:hanging="360"/>
       </w:pPr>
       <w:rPr>
         <w:rFonts w:ascii="Courier New" w:hAnsi="Courier New" w:cs="Courier New" w:hint="default"/>
@@ -20126,7 +20410,7 @@
       <w:lvlText w:val=""/>
       <w:lvlJc w:val="left"/>
       <w:pPr>
-        <w:ind w:left="2160" w:hanging="360"/>
+        <w:ind w:left="1941" w:hanging="360"/>
       </w:pPr>
       <w:rPr>
         <w:rFonts w:ascii="Wingdings" w:hAnsi="Wingdings" w:hint="default"/>
@@ -20138,7 +20422,7 @@
       <w:lvlText w:val=""/>
       <w:lvlJc w:val="left"/>
       <w:pPr>
-        <w:ind w:left="2880" w:hanging="360"/>
+        <w:ind w:left="2661" w:hanging="360"/>
       </w:pPr>
       <w:rPr>
         <w:rFonts w:ascii="Symbol" w:hAnsi="Symbol" w:hint="default"/>
@@ -20150,7 +20434,7 @@
       <w:lvlText w:val="o"/>
       <w:lvlJc w:val="left"/>
       <w:pPr>
-        <w:ind w:left="3600" w:hanging="360"/>
+        <w:ind w:left="3381" w:hanging="360"/>
       </w:pPr>
       <w:rPr>
         <w:rFonts w:ascii="Courier New" w:hAnsi="Courier New" w:cs="Courier New" w:hint="default"/>
@@ -20162,7 +20446,7 @@
       <w:lvlText w:val=""/>
       <w:lvlJc w:val="left"/>
       <w:pPr>
-        <w:ind w:left="4320" w:hanging="360"/>
+        <w:ind w:left="4101" w:hanging="360"/>
       </w:pPr>
       <w:rPr>
         <w:rFonts w:ascii="Wingdings" w:hAnsi="Wingdings" w:hint="default"/>
@@ -20174,7 +20458,7 @@
       <w:lvlText w:val=""/>
       <w:lvlJc w:val="left"/>
       <w:pPr>
-        <w:ind w:left="5040" w:hanging="360"/>
+        <w:ind w:left="4821" w:hanging="360"/>
       </w:pPr>
       <w:rPr>
         <w:rFonts w:ascii="Symbol" w:hAnsi="Symbol" w:hint="default"/>
@@ -20186,7 +20470,7 @@
       <w:lvlText w:val="o"/>
       <w:lvlJc w:val="left"/>
       <w:pPr>
-        <w:ind w:left="5760" w:hanging="360"/>
+        <w:ind w:left="5541" w:hanging="360"/>
       </w:pPr>
       <w:rPr>
         <w:rFonts w:ascii="Courier New" w:hAnsi="Courier New" w:cs="Courier New" w:hint="default"/>
@@ -20198,21 +20482,133 @@
       <w:lvlText w:val=""/>
       <w:lvlJc w:val="left"/>
       <w:pPr>
-        <w:ind w:left="6480" w:hanging="360"/>
+        <w:ind w:left="6261" w:hanging="360"/>
       </w:pPr>
       <w:rPr>
         <w:rFonts w:ascii="Wingdings" w:hAnsi="Wingdings" w:hint="default"/>
       </w:rPr>
     </w:lvl>
   </w:abstractNum>
-  <w:abstractNum w:abstractNumId="7" w15:restartNumberingAfterBreak="0">
+  <w:abstractNum w:abstractNumId="8" w15:restartNumberingAfterBreak="0">
+    <w:nsid w:val="3A7D1727"/>
+    <w:multiLevelType w:val="hybridMultilevel"/>
+    <w:tmpl w:val="A442F41C"/>
+    <w:lvl w:ilvl="0" w:tplc="3732C38E">
+      <w:start w:val="4"/>
+      <w:numFmt w:val="bullet"/>
+      <w:lvlText w:val="-"/>
+      <w:lvlJc w:val="left"/>
+      <w:pPr>
+        <w:ind w:left="720" w:hanging="360"/>
+      </w:pPr>
+      <w:rPr>
+        <w:rFonts w:ascii="Calibri" w:eastAsiaTheme="minorHAnsi" w:hAnsi="Calibri" w:cs="Calibri" w:hint="default"/>
+      </w:rPr>
+    </w:lvl>
+    <w:lvl w:ilvl="1" w:tplc="040C0003" w:tentative="1">
+      <w:start w:val="1"/>
+      <w:numFmt w:val="bullet"/>
+      <w:lvlText w:val="o"/>
+      <w:lvlJc w:val="left"/>
+      <w:pPr>
+        <w:ind w:left="1440" w:hanging="360"/>
+      </w:pPr>
+      <w:rPr>
+        <w:rFonts w:ascii="Courier New" w:hAnsi="Courier New" w:cs="Courier New" w:hint="default"/>
+      </w:rPr>
+    </w:lvl>
+    <w:lvl w:ilvl="2" w:tplc="040C0005" w:tentative="1">
+      <w:start w:val="1"/>
+      <w:numFmt w:val="bullet"/>
+      <w:lvlText w:val=""/>
+      <w:lvlJc w:val="left"/>
+      <w:pPr>
+        <w:ind w:left="2160" w:hanging="360"/>
+      </w:pPr>
+      <w:rPr>
+        <w:rFonts w:ascii="Wingdings" w:hAnsi="Wingdings" w:hint="default"/>
+      </w:rPr>
+    </w:lvl>
+    <w:lvl w:ilvl="3" w:tplc="040C0001" w:tentative="1">
+      <w:start w:val="1"/>
+      <w:numFmt w:val="bullet"/>
+      <w:lvlText w:val=""/>
+      <w:lvlJc w:val="left"/>
+      <w:pPr>
+        <w:ind w:left="2880" w:hanging="360"/>
+      </w:pPr>
+      <w:rPr>
+        <w:rFonts w:ascii="Symbol" w:hAnsi="Symbol" w:hint="default"/>
+      </w:rPr>
+    </w:lvl>
+    <w:lvl w:ilvl="4" w:tplc="040C0003" w:tentative="1">
+      <w:start w:val="1"/>
+      <w:numFmt w:val="bullet"/>
+      <w:lvlText w:val="o"/>
+      <w:lvlJc w:val="left"/>
+      <w:pPr>
+        <w:ind w:left="3600" w:hanging="360"/>
+      </w:pPr>
+      <w:rPr>
+        <w:rFonts w:ascii="Courier New" w:hAnsi="Courier New" w:cs="Courier New" w:hint="default"/>
+      </w:rPr>
+    </w:lvl>
+    <w:lvl w:ilvl="5" w:tplc="040C0005" w:tentative="1">
+      <w:start w:val="1"/>
+      <w:numFmt w:val="bullet"/>
+      <w:lvlText w:val=""/>
+      <w:lvlJc w:val="left"/>
+      <w:pPr>
+        <w:ind w:left="4320" w:hanging="360"/>
+      </w:pPr>
+      <w:rPr>
+        <w:rFonts w:ascii="Wingdings" w:hAnsi="Wingdings" w:hint="default"/>
+      </w:rPr>
+    </w:lvl>
+    <w:lvl w:ilvl="6" w:tplc="040C0001" w:tentative="1">
+      <w:start w:val="1"/>
+      <w:numFmt w:val="bullet"/>
+      <w:lvlText w:val=""/>
+      <w:lvlJc w:val="left"/>
+      <w:pPr>
+        <w:ind w:left="5040" w:hanging="360"/>
+      </w:pPr>
+      <w:rPr>
+        <w:rFonts w:ascii="Symbol" w:hAnsi="Symbol" w:hint="default"/>
+      </w:rPr>
+    </w:lvl>
+    <w:lvl w:ilvl="7" w:tplc="040C0003" w:tentative="1">
+      <w:start w:val="1"/>
+      <w:numFmt w:val="bullet"/>
+      <w:lvlText w:val="o"/>
+      <w:lvlJc w:val="left"/>
+      <w:pPr>
+        <w:ind w:left="5760" w:hanging="360"/>
+      </w:pPr>
+      <w:rPr>
+        <w:rFonts w:ascii="Courier New" w:hAnsi="Courier New" w:cs="Courier New" w:hint="default"/>
+      </w:rPr>
+    </w:lvl>
+    <w:lvl w:ilvl="8" w:tplc="040C0005" w:tentative="1">
+      <w:start w:val="1"/>
+      <w:numFmt w:val="bullet"/>
+      <w:lvlText w:val=""/>
+      <w:lvlJc w:val="left"/>
+      <w:pPr>
+        <w:ind w:left="6480" w:hanging="360"/>
+      </w:pPr>
+      <w:rPr>
+        <w:rFonts w:ascii="Wingdings" w:hAnsi="Wingdings" w:hint="default"/>
+      </w:rPr>
+    </w:lvl>
+  </w:abstractNum>
+  <w:abstractNum w:abstractNumId="9" w15:restartNumberingAfterBreak="0">
     <w:nsid w:val="47106AF4"/>
     <w:multiLevelType w:val="hybridMultilevel"/>
     <w:tmpl w:val="7B62D6A4"/>
     <w:lvl w:ilvl="0" w:tplc="F3E8A366">
       <w:start w:val="1"/>
       <w:numFmt w:val="upperLetter"/>
-      <w:pStyle w:val="TM1"/>
       <w:lvlText w:val="%1-"/>
       <w:lvlJc w:val="left"/>
       <w:pPr>
@@ -20296,7 +20692,7 @@
       </w:pPr>
     </w:lvl>
   </w:abstractNum>
-  <w:abstractNum w:abstractNumId="8" w15:restartNumberingAfterBreak="0">
+  <w:abstractNum w:abstractNumId="10" w15:restartNumberingAfterBreak="0">
     <w:nsid w:val="47BF35AC"/>
     <w:multiLevelType w:val="hybridMultilevel"/>
     <w:tmpl w:val="55E8F578"/>
@@ -20387,7 +20783,7 @@
       </w:pPr>
     </w:lvl>
   </w:abstractNum>
-  <w:abstractNum w:abstractNumId="9" w15:restartNumberingAfterBreak="0">
+  <w:abstractNum w:abstractNumId="11" w15:restartNumberingAfterBreak="0">
     <w:nsid w:val="48BC13FE"/>
     <w:multiLevelType w:val="hybridMultilevel"/>
     <w:tmpl w:val="52284D6C"/>
@@ -20499,7 +20895,7 @@
       </w:rPr>
     </w:lvl>
   </w:abstractNum>
-  <w:abstractNum w:abstractNumId="10" w15:restartNumberingAfterBreak="0">
+  <w:abstractNum w:abstractNumId="12" w15:restartNumberingAfterBreak="0">
     <w:nsid w:val="50C27342"/>
     <w:multiLevelType w:val="hybridMultilevel"/>
     <w:tmpl w:val="EBB62980"/>
@@ -20612,7 +21008,7 @@
       </w:rPr>
     </w:lvl>
   </w:abstractNum>
-  <w:abstractNum w:abstractNumId="11" w15:restartNumberingAfterBreak="0">
+  <w:abstractNum w:abstractNumId="13" w15:restartNumberingAfterBreak="0">
     <w:nsid w:val="55283389"/>
     <w:multiLevelType w:val="hybridMultilevel"/>
     <w:tmpl w:val="F20C7230"/>
@@ -20701,7 +21097,7 @@
       </w:pPr>
     </w:lvl>
   </w:abstractNum>
-  <w:abstractNum w:abstractNumId="12" w15:restartNumberingAfterBreak="0">
+  <w:abstractNum w:abstractNumId="14" w15:restartNumberingAfterBreak="0">
     <w:nsid w:val="7E955FBC"/>
     <w:multiLevelType w:val="hybridMultilevel"/>
     <w:tmpl w:val="FEC0CDE4"/>
@@ -20794,64 +21190,70 @@
     <w:abstractNumId w:val="0"/>
   </w:num>
   <w:num w:numId="2">
-    <w:abstractNumId w:val="3"/>
+    <w:abstractNumId w:val="4"/>
   </w:num>
   <w:num w:numId="3">
     <w:abstractNumId w:val="1"/>
   </w:num>
   <w:num w:numId="4">
-    <w:abstractNumId w:val="7"/>
+    <w:abstractNumId w:val="9"/>
   </w:num>
   <w:num w:numId="5">
+    <w:abstractNumId w:val="13"/>
+  </w:num>
+  <w:num w:numId="6">
+    <w:abstractNumId w:val="10"/>
+  </w:num>
+  <w:num w:numId="7">
     <w:abstractNumId w:val="11"/>
   </w:num>
-  <w:num w:numId="6">
-    <w:abstractNumId w:val="8"/>
-  </w:num>
-  <w:num w:numId="7">
-    <w:abstractNumId w:val="9"/>
-  </w:num>
   <w:num w:numId="8">
-    <w:abstractNumId w:val="4"/>
+    <w:abstractNumId w:val="5"/>
   </w:num>
   <w:num w:numId="9">
-    <w:abstractNumId w:val="5"/>
+    <w:abstractNumId w:val="6"/>
   </w:num>
   <w:num w:numId="10">
-    <w:abstractNumId w:val="8"/>
+    <w:abstractNumId w:val="10"/>
     <w:lvlOverride w:ilvl="0">
       <w:startOverride w:val="1"/>
     </w:lvlOverride>
   </w:num>
   <w:num w:numId="11">
-    <w:abstractNumId w:val="8"/>
+    <w:abstractNumId w:val="10"/>
     <w:lvlOverride w:ilvl="0">
       <w:startOverride w:val="1"/>
     </w:lvlOverride>
   </w:num>
   <w:num w:numId="12">
-    <w:abstractNumId w:val="12"/>
+    <w:abstractNumId w:val="14"/>
   </w:num>
   <w:num w:numId="13">
-    <w:abstractNumId w:val="6"/>
+    <w:abstractNumId w:val="8"/>
   </w:num>
   <w:num w:numId="14">
-    <w:abstractNumId w:val="8"/>
+    <w:abstractNumId w:val="10"/>
     <w:lvlOverride w:ilvl="0">
       <w:startOverride w:val="1"/>
     </w:lvlOverride>
   </w:num>
   <w:num w:numId="15">
-    <w:abstractNumId w:val="10"/>
+    <w:abstractNumId w:val="12"/>
   </w:num>
   <w:num w:numId="16">
-    <w:abstractNumId w:val="8"/>
+    <w:abstractNumId w:val="10"/>
     <w:lvlOverride w:ilvl="0">
       <w:startOverride w:val="1"/>
     </w:lvlOverride>
   </w:num>
   <w:num w:numId="17">
     <w:abstractNumId w:val="2"/>
+  </w:num>
+  <w:num w:numId="18">
+    <w:abstractNumId w:val="3"/>
+  </w:num>
+  <w:num w:numId="19">
+    <w:abstractNumId w:val="7"/>
   </w:num>
 </w:numbering>
 </file>
@@ -20979,6 +21381,7 @@
     <w:lsdException w:name="HTML Sample" w:semiHidden="1" w:unhideWhenUsed="1"/>
     <w:lsdException w:name="HTML Typewriter" w:semiHidden="1" w:unhideWhenUsed="1"/>
     <w:lsdException w:name="HTML Variable" w:semiHidden="1" w:unhideWhenUsed="1"/>
+    <w:lsdException w:name="Normal Table" w:semiHidden="1" w:unhideWhenUsed="1"/>
     <w:lsdException w:name="annotation subject" w:semiHidden="1" w:unhideWhenUsed="1"/>
     <w:lsdException w:name="No List" w:semiHidden="1" w:unhideWhenUsed="1"/>
     <w:lsdException w:name="Outline List 1" w:semiHidden="1" w:unhideWhenUsed="1"/>
@@ -21021,8 +21424,11 @@
     <w:lsdException w:name="Table Contemporary" w:semiHidden="1" w:unhideWhenUsed="1"/>
     <w:lsdException w:name="Table Elegant" w:semiHidden="1" w:unhideWhenUsed="1"/>
     <w:lsdException w:name="Table Professional" w:semiHidden="1" w:unhideWhenUsed="1"/>
+    <w:lsdException w:name="Table Subtle 1" w:semiHidden="1" w:unhideWhenUsed="1"/>
     <w:lsdException w:name="Table Subtle 2" w:semiHidden="1" w:unhideWhenUsed="1"/>
     <w:lsdException w:name="Table Web 1" w:semiHidden="1" w:unhideWhenUsed="1"/>
+    <w:lsdException w:name="Table Web 2" w:semiHidden="1" w:unhideWhenUsed="1"/>
+    <w:lsdException w:name="Table Web 3" w:semiHidden="1" w:unhideWhenUsed="1"/>
     <w:lsdException w:name="Balloon Text" w:semiHidden="1" w:unhideWhenUsed="1"/>
     <w:lsdException w:name="Table Grid" w:uiPriority="39"/>
     <w:lsdException w:name="Table Theme" w:semiHidden="1" w:unhideWhenUsed="1"/>
@@ -21275,6 +21681,7 @@
   <w:style w:type="character" w:default="1" w:styleId="Policepardfaut">
     <w:name w:val="Default Paragraph Font"/>
     <w:uiPriority w:val="1"/>
+    <w:semiHidden/>
     <w:unhideWhenUsed/>
   </w:style>
   <w:style w:type="table" w:default="1" w:styleId="TableauNormal">

</xml_diff>

<commit_message>
[RAPPORT] Modifs description diagramme de classe Panorama
</commit_message>
<xml_diff>
--- a/Rapport final/RAPPORT.docx
+++ b/Rapport final/RAPPORT.docx
@@ -1,6 +1,6 @@
 
 <file path=word/document.xml><?xml version="1.0" encoding="utf-8"?>
-<w:document xmlns:wpc="http://schemas.microsoft.com/office/word/2010/wordprocessingCanvas" xmlns:cx="http://schemas.microsoft.com/office/drawing/2014/chartex" xmlns:cx1="http://schemas.microsoft.com/office/drawing/2015/9/8/chartex" xmlns:cx2="http://schemas.microsoft.com/office/drawing/2015/10/21/chartex" xmlns:cx3="http://schemas.microsoft.com/office/drawing/2016/5/9/chartex" xmlns:cx4="http://schemas.microsoft.com/office/drawing/2016/5/10/chartex" xmlns:cx5="http://schemas.microsoft.com/office/drawing/2016/5/11/chartex" xmlns:cx6="http://schemas.microsoft.com/office/drawing/2016/5/12/chartex" xmlns:cx7="http://schemas.microsoft.com/office/drawing/2016/5/13/chartex" xmlns:cx8="http://schemas.microsoft.com/office/drawing/2016/5/14/chartex" xmlns:mc="http://schemas.openxmlformats.org/markup-compatibility/2006" xmlns:aink="http://schemas.microsoft.com/office/drawing/2016/ink" xmlns:am3d="http://schemas.microsoft.com/office/drawing/2017/model3d" xmlns:o="urn:schemas-microsoft-com:office:office" xmlns:r="http://schemas.openxmlformats.org/officeDocument/2006/relationships" xmlns:m="http://schemas.openxmlformats.org/officeDocument/2006/math" xmlns:v="urn:schemas-microsoft-com:vml" xmlns:wp14="http://schemas.microsoft.com/office/word/2010/wordprocessingDrawing" xmlns:wp="http://schemas.openxmlformats.org/drawingml/2006/wordprocessingDrawing" xmlns:w10="urn:schemas-microsoft-com:office:word" xmlns:w="http://schemas.openxmlformats.org/wordprocessingml/2006/main" xmlns:w14="http://schemas.microsoft.com/office/word/2010/wordml" xmlns:w15="http://schemas.microsoft.com/office/word/2012/wordml" xmlns:w16cex="http://schemas.microsoft.com/office/word/2018/wordml/cex" xmlns:w16cid="http://schemas.microsoft.com/office/word/2016/wordml/cid" xmlns:w16="http://schemas.microsoft.com/office/word/2018/wordml" xmlns:w16se="http://schemas.microsoft.com/office/word/2015/wordml/symex" xmlns:wpg="http://schemas.microsoft.com/office/word/2010/wordprocessingGroup" xmlns:wpi="http://schemas.microsoft.com/office/word/2010/wordprocessingInk" xmlns:wne="http://schemas.microsoft.com/office/word/2006/wordml" xmlns:wps="http://schemas.microsoft.com/office/word/2010/wordprocessingShape" mc:Ignorable="w14 w15 w16se w16cid w16 w16cex wp14">
+<w:document xmlns:wpc="http://schemas.microsoft.com/office/word/2010/wordprocessingCanvas" xmlns:cx="http://schemas.microsoft.com/office/drawing/2014/chartex" xmlns:mc="http://schemas.openxmlformats.org/markup-compatibility/2006" xmlns:o="urn:schemas-microsoft-com:office:office" xmlns:r="http://schemas.openxmlformats.org/officeDocument/2006/relationships" xmlns:m="http://schemas.openxmlformats.org/officeDocument/2006/math" xmlns:v="urn:schemas-microsoft-com:vml" xmlns:wp14="http://schemas.microsoft.com/office/word/2010/wordprocessingDrawing" xmlns:wp="http://schemas.openxmlformats.org/drawingml/2006/wordprocessingDrawing" xmlns:w10="urn:schemas-microsoft-com:office:word" xmlns:w="http://schemas.openxmlformats.org/wordprocessingml/2006/main" xmlns:w14="http://schemas.microsoft.com/office/word/2010/wordml" xmlns:w15="http://schemas.microsoft.com/office/word/2012/wordml" xmlns:w16se="http://schemas.microsoft.com/office/word/2015/wordml/symex" xmlns:wpg="http://schemas.microsoft.com/office/word/2010/wordprocessingGroup" xmlns:wpi="http://schemas.microsoft.com/office/word/2010/wordprocessingInk" xmlns:wne="http://schemas.microsoft.com/office/word/2006/wordml" xmlns:wps="http://schemas.microsoft.com/office/word/2010/wordprocessingShape" mc:Ignorable="w14 w15 w16se wp14">
   <w:body>
     <w:p/>
     <w:p/>
@@ -4428,6 +4428,7 @@
           <w:noProof/>
           <w:sz w:val="28"/>
           <w:szCs w:val="28"/>
+          <w:lang w:eastAsia="fr-FR"/>
         </w:rPr>
         <mc:AlternateContent>
           <mc:Choice Requires="wps">
@@ -4595,6 +4596,7 @@
       <w:r>
         <w:rPr>
           <w:noProof/>
+          <w:lang w:eastAsia="fr-FR"/>
         </w:rPr>
         <mc:AlternateContent>
           <mc:Choice Requires="wps">
@@ -4848,6 +4850,7 @@
       <w:r>
         <w:rPr>
           <w:noProof/>
+          <w:lang w:eastAsia="fr-FR"/>
         </w:rPr>
         <mc:AlternateContent>
           <mc:Choice Requires="wps">
@@ -4998,6 +5001,7 @@
       <w:r>
         <w:rPr>
           <w:noProof/>
+          <w:lang w:eastAsia="fr-FR"/>
         </w:rPr>
         <mc:AlternateContent>
           <mc:Choice Requires="wps">
@@ -5275,6 +5279,7 @@
       <w:r>
         <w:rPr>
           <w:noProof/>
+          <w:lang w:eastAsia="fr-FR"/>
         </w:rPr>
         <mc:AlternateContent>
           <mc:Choice Requires="wps">
@@ -5431,6 +5436,7 @@
       <w:r>
         <w:rPr>
           <w:noProof/>
+          <w:lang w:eastAsia="fr-FR"/>
         </w:rPr>
         <mc:AlternateContent>
           <mc:Choice Requires="wps">
@@ -5803,6 +5809,7 @@
       <w:r>
         <w:rPr>
           <w:noProof/>
+          <w:lang w:eastAsia="fr-FR"/>
         </w:rPr>
         <mc:AlternateContent>
           <mc:Choice Requires="wps">
@@ -6123,6 +6130,7 @@
       <w:r>
         <w:rPr>
           <w:noProof/>
+          <w:lang w:eastAsia="fr-FR"/>
         </w:rPr>
         <mc:AlternateContent>
           <mc:Choice Requires="wps">
@@ -6606,6 +6614,7 @@
       <w:r>
         <w:rPr>
           <w:noProof/>
+          <w:lang w:eastAsia="fr-FR"/>
         </w:rPr>
         <mc:AlternateContent>
           <mc:Choice Requires="wps">
@@ -6757,11 +6766,11 @@
       </w:r>
       <w:proofErr w:type="spellStart"/>
       <w:r>
-        <w:t>co-créateurs</w:t>
+        <w:t>co</w:t>
       </w:r>
       <w:proofErr w:type="spellEnd"/>
       <w:r>
-        <w:t xml:space="preserve"> </w:t>
+        <w:t xml:space="preserve">-créateurs </w:t>
       </w:r>
       <w:r>
         <w:t>d’A</w:t>
@@ -6946,6 +6955,7 @@
       <w:r>
         <w:rPr>
           <w:noProof/>
+          <w:lang w:eastAsia="fr-FR"/>
         </w:rPr>
         <mc:AlternateContent>
           <mc:Choice Requires="wps">
@@ -7175,7 +7185,7 @@
           <w:lang w:eastAsia="fr-FR"/>
         </w:rPr>
         <w:drawing>
-          <wp:anchor distT="0" distB="0" distL="114300" distR="114300" simplePos="0" relativeHeight="251691008" behindDoc="0" locked="0" layoutInCell="1" allowOverlap="1" wp14:anchorId="68BDF650" wp14:editId="5A9F4F46">
+          <wp:anchor distT="0" distB="0" distL="114300" distR="114300" simplePos="0" relativeHeight="251691008" behindDoc="0" locked="0" layoutInCell="1" allowOverlap="1" wp14:anchorId="68BDF650" wp14:editId="5117DAE3">
             <wp:simplePos x="0" y="0"/>
             <wp:positionH relativeFrom="margin">
               <wp:align>center</wp:align>
@@ -7241,11 +7251,12 @@
       <w:r>
         <w:rPr>
           <w:noProof/>
+          <w:lang w:eastAsia="fr-FR"/>
         </w:rPr>
         <mc:AlternateContent>
           <mc:Choice Requires="wps">
             <w:drawing>
-              <wp:anchor distT="0" distB="0" distL="114300" distR="114300" simplePos="0" relativeHeight="251716608" behindDoc="0" locked="0" layoutInCell="1" allowOverlap="1" wp14:anchorId="2CB12612" wp14:editId="230E3AC3">
+              <wp:anchor distT="0" distB="0" distL="114300" distR="114300" simplePos="0" relativeHeight="251716608" behindDoc="0" locked="0" layoutInCell="1" allowOverlap="1" wp14:anchorId="2CB12612" wp14:editId="3137D62F">
                 <wp:simplePos x="0" y="0"/>
                 <wp:positionH relativeFrom="margin">
                   <wp:posOffset>1417955</wp:posOffset>
@@ -7547,16 +7558,16 @@
         <mc:AlternateContent>
           <mc:Choice Requires="wps">
             <w:drawing>
-              <wp:anchor distT="0" distB="0" distL="114300" distR="114300" simplePos="0" relativeHeight="251693056" behindDoc="0" locked="0" layoutInCell="1" allowOverlap="1" wp14:anchorId="73F1037C" wp14:editId="001F922E">
+              <wp:anchor distT="0" distB="0" distL="114300" distR="114300" simplePos="0" relativeHeight="251693056" behindDoc="0" locked="0" layoutInCell="1" allowOverlap="1" wp14:anchorId="73F1037C" wp14:editId="3EC46646">
                 <wp:simplePos x="0" y="0"/>
-                <wp:positionH relativeFrom="column">
-                  <wp:posOffset>-32500</wp:posOffset>
+                <wp:positionH relativeFrom="margin">
+                  <wp:posOffset>227965</wp:posOffset>
                 </wp:positionH>
                 <wp:positionV relativeFrom="paragraph">
-                  <wp:posOffset>-89766</wp:posOffset>
+                  <wp:posOffset>-259715</wp:posOffset>
                 </wp:positionV>
-                <wp:extent cx="2880360" cy="2987040"/>
-                <wp:effectExtent l="0" t="0" r="15240" b="22860"/>
+                <wp:extent cx="1584960" cy="3375660"/>
+                <wp:effectExtent l="0" t="0" r="15240" b="15240"/>
                 <wp:wrapNone/>
                 <wp:docPr id="22" name="Rectangle 22"/>
                 <wp:cNvGraphicFramePr/>
@@ -7567,7 +7578,7 @@
                       <wps:spPr>
                         <a:xfrm>
                           <a:off x="0" y="0"/>
-                          <a:ext cx="2880360" cy="2987040"/>
+                          <a:ext cx="1584960" cy="3375660"/>
                         </a:xfrm>
                         <a:prstGeom prst="rect">
                           <a:avLst/>
@@ -7604,29 +7615,42 @@
                     </wps:wsp>
                   </a:graphicData>
                 </a:graphic>
+                <wp14:sizeRelH relativeFrom="margin">
+                  <wp14:pctWidth>0</wp14:pctWidth>
+                </wp14:sizeRelH>
+                <wp14:sizeRelV relativeFrom="margin">
+                  <wp14:pctHeight>0</wp14:pctHeight>
+                </wp14:sizeRelV>
               </wp:anchor>
             </w:drawing>
           </mc:Choice>
           <mc:Fallback>
             <w:pict>
-              <v:rect w14:anchorId="29136FEE" id="Rectangle 22" o:spid="_x0000_s1026" style="position:absolute;margin-left:-2.55pt;margin-top:-7.05pt;width:226.8pt;height:235.2pt;z-index:251693056;visibility:visible;mso-wrap-style:square;mso-wrap-distance-left:9pt;mso-wrap-distance-top:0;mso-wrap-distance-right:9pt;mso-wrap-distance-bottom:0;mso-position-horizontal:absolute;mso-position-horizontal-relative:text;mso-position-vertical:absolute;mso-position-vertical-relative:text;v-text-anchor:middle" o:gfxdata="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" filled="f" strokecolor="#c00000" strokeweight="1pt"/>
+              <v:rect w14:anchorId="4332BB40" id="Rectangle 22" o:spid="_x0000_s1026" style="position:absolute;margin-left:17.95pt;margin-top:-20.45pt;width:124.8pt;height:265.8pt;z-index:251693056;visibility:visible;mso-wrap-style:square;mso-width-percent:0;mso-height-percent:0;mso-wrap-distance-left:9pt;mso-wrap-distance-top:0;mso-wrap-distance-right:9pt;mso-wrap-distance-bottom:0;mso-position-horizontal:absolute;mso-position-horizontal-relative:margin;mso-position-vertical:absolute;mso-position-vertical-relative:text;mso-width-percent:0;mso-height-percent:0;mso-width-relative:margin;mso-height-relative:margin;v-text-anchor:middle" o:gfxdata="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" filled="f" strokecolor="#c00000" strokeweight="1pt">
+                <w10:wrap anchorx="margin"/>
+              </v:rect>
             </w:pict>
           </mc:Fallback>
         </mc:AlternateContent>
       </w:r>
       <w:r>
         <w:rPr>
-          <w:rFonts w:ascii="Bahnschrift Light" w:hAnsi="Bahnschrift Light"/>
           <w:noProof/>
-          <w:sz w:val="24"/>
-          <w:szCs w:val="24"/>
           <w:lang w:eastAsia="fr-FR"/>
         </w:rPr>
         <w:drawing>
-          <wp:inline distT="0" distB="0" distL="0" distR="0" wp14:anchorId="56379200" wp14:editId="2CE8F90C">
-            <wp:extent cx="5760720" cy="2867025"/>
-            <wp:effectExtent l="0" t="0" r="0" b="9525"/>
-            <wp:docPr id="24" name="Image 1"/>
+          <wp:anchor distT="0" distB="0" distL="114300" distR="114300" simplePos="0" relativeHeight="251660287" behindDoc="0" locked="0" layoutInCell="1" allowOverlap="1" wp14:anchorId="1C769D23" wp14:editId="0AD0A1F9">
+            <wp:simplePos x="0" y="0"/>
+            <wp:positionH relativeFrom="margin">
+              <wp:posOffset>479425</wp:posOffset>
+            </wp:positionH>
+            <wp:positionV relativeFrom="paragraph">
+              <wp:posOffset>-352425</wp:posOffset>
+            </wp:positionV>
+            <wp:extent cx="4648200" cy="3545073"/>
+            <wp:effectExtent l="0" t="0" r="0" b="0"/>
+            <wp:wrapNone/>
+            <wp:docPr id="29" name="Image 29"/>
             <wp:cNvGraphicFramePr>
               <a:graphicFrameLocks xmlns:a="http://schemas.openxmlformats.org/drawingml/2006/main" noChangeAspect="1"/>
             </wp:cNvGraphicFramePr>
@@ -7634,13 +7658,17 @@
               <a:graphicData uri="http://schemas.openxmlformats.org/drawingml/2006/picture">
                 <pic:pic xmlns:pic="http://schemas.openxmlformats.org/drawingml/2006/picture">
                   <pic:nvPicPr>
-                    <pic:cNvPr id="2" name="Image 1"/>
-                    <pic:cNvPicPr>
-                      <a:picLocks noChangeAspect="1"/>
-                    </pic:cNvPicPr>
+                    <pic:cNvPr id="1" name=""/>
+                    <pic:cNvPicPr/>
                   </pic:nvPicPr>
                   <pic:blipFill>
-                    <a:blip r:embed="rId18"/>
+                    <a:blip r:embed="rId18">
+                      <a:extLst>
+                        <a:ext uri="{28A0092B-C50C-407E-A947-70E740481C1C}">
+                          <a14:useLocalDpi xmlns:a14="http://schemas.microsoft.com/office/drawing/2010/main" val="0"/>
+                        </a:ext>
+                      </a:extLst>
+                    </a:blip>
                     <a:stretch>
                       <a:fillRect/>
                     </a:stretch>
@@ -7648,7 +7676,7 @@
                   <pic:spPr>
                     <a:xfrm>
                       <a:off x="0" y="0"/>
-                      <a:ext cx="5760720" cy="2867025"/>
+                      <a:ext cx="4648200" cy="3545073"/>
                     </a:xfrm>
                     <a:prstGeom prst="rect">
                       <a:avLst/>
@@ -7657,7 +7685,13 @@
                 </pic:pic>
               </a:graphicData>
             </a:graphic>
-          </wp:inline>
+            <wp14:sizeRelH relativeFrom="margin">
+              <wp14:pctWidth>0</wp14:pctWidth>
+            </wp14:sizeRelH>
+            <wp14:sizeRelV relativeFrom="margin">
+              <wp14:pctHeight>0</wp14:pctHeight>
+            </wp14:sizeRelV>
+          </wp:anchor>
         </w:drawing>
       </w:r>
     </w:p>
@@ -7669,9 +7703,100 @@
           <w:i/>
         </w:rPr>
       </w:pPr>
+    </w:p>
+    <w:p>
+      <w:pPr>
+        <w:jc w:val="both"/>
+        <w:rPr>
+          <w:rFonts w:ascii="Bahnschrift Light" w:hAnsi="Bahnschrift Light"/>
+          <w:i/>
+        </w:rPr>
+      </w:pPr>
+    </w:p>
+    <w:p>
+      <w:pPr>
+        <w:jc w:val="both"/>
+        <w:rPr>
+          <w:rFonts w:ascii="Bahnschrift Light" w:hAnsi="Bahnschrift Light"/>
+          <w:i/>
+        </w:rPr>
+      </w:pPr>
+    </w:p>
+    <w:p>
+      <w:pPr>
+        <w:jc w:val="both"/>
+        <w:rPr>
+          <w:rFonts w:ascii="Bahnschrift Light" w:hAnsi="Bahnschrift Light"/>
+          <w:i/>
+        </w:rPr>
+      </w:pPr>
+    </w:p>
+    <w:p>
+      <w:pPr>
+        <w:jc w:val="both"/>
+        <w:rPr>
+          <w:rFonts w:ascii="Bahnschrift Light" w:hAnsi="Bahnschrift Light"/>
+          <w:i/>
+        </w:rPr>
+      </w:pPr>
+    </w:p>
+    <w:p>
+      <w:pPr>
+        <w:jc w:val="both"/>
+        <w:rPr>
+          <w:rFonts w:ascii="Bahnschrift Light" w:hAnsi="Bahnschrift Light"/>
+          <w:i/>
+        </w:rPr>
+      </w:pPr>
+    </w:p>
+    <w:p>
+      <w:pPr>
+        <w:jc w:val="both"/>
+        <w:rPr>
+          <w:rFonts w:ascii="Bahnschrift Light" w:hAnsi="Bahnschrift Light"/>
+          <w:i/>
+        </w:rPr>
+      </w:pPr>
+    </w:p>
+    <w:p>
+      <w:pPr>
+        <w:jc w:val="both"/>
+        <w:rPr>
+          <w:rFonts w:ascii="Bahnschrift Light" w:hAnsi="Bahnschrift Light"/>
+          <w:i/>
+        </w:rPr>
+      </w:pPr>
+    </w:p>
+    <w:p>
+      <w:pPr>
+        <w:jc w:val="both"/>
+        <w:rPr>
+          <w:rFonts w:ascii="Bahnschrift Light" w:hAnsi="Bahnschrift Light"/>
+          <w:i/>
+        </w:rPr>
+      </w:pPr>
+    </w:p>
+    <w:p>
+      <w:pPr>
+        <w:jc w:val="both"/>
+        <w:rPr>
+          <w:rFonts w:ascii="Bahnschrift Light" w:hAnsi="Bahnschrift Light"/>
+          <w:i/>
+        </w:rPr>
+      </w:pPr>
+    </w:p>
+    <w:p>
+      <w:pPr>
+        <w:jc w:val="both"/>
+        <w:rPr>
+          <w:rFonts w:ascii="Bahnschrift Light" w:hAnsi="Bahnschrift Light"/>
+          <w:i/>
+        </w:rPr>
+      </w:pPr>
       <w:r>
         <w:rPr>
           <w:noProof/>
+          <w:lang w:eastAsia="fr-FR"/>
         </w:rPr>
         <mc:AlternateContent>
           <mc:Choice Requires="wps">
@@ -7838,8 +7963,42 @@
         <w:rPr>
           <w:rFonts w:cstheme="minorHAnsi"/>
         </w:rPr>
-        <w:t xml:space="preserve">On peut voir qu’en plus de contenir des hotspot, une scène est composée d’un a-sky, qui correspond à l’image de fond du panorama, et d’une caméra qui correspond à l’angle de vue de l’utilisateur. </w:t>
-      </w:r>
+        <w:t>On peut voir qu’en plus de contenir des hotspot, une scène est composée d’un a-sky, qui correspond à l’image de fond du panorama</w:t>
+      </w:r>
+      <w:r>
+        <w:rPr>
+          <w:rFonts w:cstheme="minorHAnsi"/>
+        </w:rPr>
+        <w:t>, d’</w:t>
+      </w:r>
+      <w:proofErr w:type="spellStart"/>
+      <w:r>
+        <w:rPr>
+          <w:rFonts w:cstheme="minorHAnsi"/>
+        </w:rPr>
+        <w:t>assets</w:t>
+      </w:r>
+      <w:proofErr w:type="spellEnd"/>
+      <w:r>
+        <w:rPr>
+          <w:rFonts w:cstheme="minorHAnsi"/>
+        </w:rPr>
+        <w:t xml:space="preserve">, et </w:t>
+      </w:r>
+      <w:r>
+        <w:rPr>
+          <w:rFonts w:cstheme="minorHAnsi"/>
+        </w:rPr>
+        <w:t xml:space="preserve">d’un curseur et </w:t>
+      </w:r>
+      <w:r>
+        <w:rPr>
+          <w:rFonts w:cstheme="minorHAnsi"/>
+        </w:rPr>
+        <w:t xml:space="preserve">d’une caméra qui correspond à l’angle de vue de l’utilisateur. </w:t>
+      </w:r>
+      <w:bookmarkStart w:id="33" w:name="_GoBack"/>
+      <w:bookmarkEnd w:id="33"/>
     </w:p>
     <w:p>
       <w:pPr>
@@ -7909,6 +8068,7 @@
       <w:r>
         <w:rPr>
           <w:noProof/>
+          <w:lang w:eastAsia="fr-FR"/>
         </w:rPr>
         <mc:AlternateContent>
           <mc:Choice Requires="wps">
@@ -8075,6 +8235,7 @@
       <w:r>
         <w:rPr>
           <w:noProof/>
+          <w:lang w:eastAsia="fr-FR"/>
         </w:rPr>
         <mc:AlternateContent>
           <mc:Choice Requires="wps">
@@ -8356,6 +8517,7 @@
       <w:r>
         <w:rPr>
           <w:noProof/>
+          <w:lang w:eastAsia="fr-FR"/>
         </w:rPr>
         <mc:AlternateContent>
           <mc:Choice Requires="wps">
@@ -8519,21 +8681,160 @@
       <w:r>
         <w:rPr>
           <w:rFonts w:cstheme="minorHAnsi"/>
+        </w:rPr>
+        <w:t xml:space="preserve">La scène contient également une </w:t>
+      </w:r>
+      <w:proofErr w:type="spellStart"/>
+      <w:r>
+        <w:rPr>
+          <w:rFonts w:cstheme="minorHAnsi"/>
+        </w:rPr>
+        <w:t>entity</w:t>
+      </w:r>
+      <w:proofErr w:type="spellEnd"/>
+      <w:r>
+        <w:rPr>
+          <w:rFonts w:cstheme="minorHAnsi"/>
+        </w:rPr>
+        <w:t xml:space="preserve"> qui représente la caméra, et une autre </w:t>
+      </w:r>
+      <w:proofErr w:type="spellStart"/>
+      <w:r>
+        <w:rPr>
+          <w:rFonts w:cstheme="minorHAnsi"/>
+        </w:rPr>
+        <w:t>entity</w:t>
+      </w:r>
+      <w:proofErr w:type="spellEnd"/>
+      <w:r>
+        <w:rPr>
+          <w:rFonts w:cstheme="minorHAnsi"/>
+        </w:rPr>
+        <w:t xml:space="preserve"> qui représente le curseur.</w:t>
+      </w:r>
+    </w:p>
+    <w:p>
+      <w:pPr>
+        <w:rPr>
+          <w:rFonts w:cstheme="minorHAnsi"/>
+        </w:rPr>
+      </w:pPr>
+      <w:r>
+        <w:rPr>
+          <w:noProof/>
+          <w:lang w:eastAsia="fr-FR"/>
+        </w:rPr>
+        <w:drawing>
+          <wp:anchor distT="0" distB="0" distL="114300" distR="114300" simplePos="0" relativeHeight="251659262" behindDoc="0" locked="0" layoutInCell="1" allowOverlap="1" wp14:anchorId="53C004F3" wp14:editId="7F4589A0">
+            <wp:simplePos x="0" y="0"/>
+            <wp:positionH relativeFrom="margin">
+              <wp:posOffset>708660</wp:posOffset>
+            </wp:positionH>
+            <wp:positionV relativeFrom="paragraph">
+              <wp:posOffset>459105</wp:posOffset>
+            </wp:positionV>
+            <wp:extent cx="4648200" cy="3545073"/>
+            <wp:effectExtent l="0" t="0" r="0" b="0"/>
+            <wp:wrapNone/>
+            <wp:docPr id="32" name="Image 32"/>
+            <wp:cNvGraphicFramePr>
+              <a:graphicFrameLocks xmlns:a="http://schemas.openxmlformats.org/drawingml/2006/main" noChangeAspect="1"/>
+            </wp:cNvGraphicFramePr>
+            <a:graphic xmlns:a="http://schemas.openxmlformats.org/drawingml/2006/main">
+              <a:graphicData uri="http://schemas.openxmlformats.org/drawingml/2006/picture">
+                <pic:pic xmlns:pic="http://schemas.openxmlformats.org/drawingml/2006/picture">
+                  <pic:nvPicPr>
+                    <pic:cNvPr id="1" name=""/>
+                    <pic:cNvPicPr/>
+                  </pic:nvPicPr>
+                  <pic:blipFill>
+                    <a:blip r:embed="rId18">
+                      <a:extLst>
+                        <a:ext uri="{28A0092B-C50C-407E-A947-70E740481C1C}">
+                          <a14:useLocalDpi xmlns:a14="http://schemas.microsoft.com/office/drawing/2010/main" val="0"/>
+                        </a:ext>
+                      </a:extLst>
+                    </a:blip>
+                    <a:stretch>
+                      <a:fillRect/>
+                    </a:stretch>
+                  </pic:blipFill>
+                  <pic:spPr>
+                    <a:xfrm>
+                      <a:off x="0" y="0"/>
+                      <a:ext cx="4648200" cy="3545073"/>
+                    </a:xfrm>
+                    <a:prstGeom prst="rect">
+                      <a:avLst/>
+                    </a:prstGeom>
+                  </pic:spPr>
+                </pic:pic>
+              </a:graphicData>
+            </a:graphic>
+            <wp14:sizeRelH relativeFrom="margin">
+              <wp14:pctWidth>0</wp14:pctWidth>
+            </wp14:sizeRelH>
+            <wp14:sizeRelV relativeFrom="margin">
+              <wp14:pctHeight>0</wp14:pctHeight>
+            </wp14:sizeRelV>
+          </wp:anchor>
+        </w:drawing>
+      </w:r>
+      <w:r>
+        <w:rPr>
+          <w:rFonts w:cstheme="minorHAnsi"/>
+        </w:rPr>
+        <w:t>Maintenant que les termes de la partie gauche du diagramme objet du panorama (figure n°</w:t>
+      </w:r>
+      <w:r>
+        <w:rPr>
+          <w:rFonts w:cstheme="minorHAnsi"/>
+        </w:rPr>
+        <w:t>6</w:t>
+      </w:r>
+      <w:r>
+        <w:rPr>
+          <w:rFonts w:cstheme="minorHAnsi"/>
+        </w:rPr>
+        <w:t>) ont été définis, nous pouvons aborder la constitution des groupes « hotspot », ce qui correspond à l’encadré suivant :</w:t>
+      </w:r>
+      <w:r>
+        <w:rPr>
+          <w:noProof/>
+          <w:lang w:eastAsia="fr-FR"/>
+        </w:rPr>
+        <w:t xml:space="preserve"> </w:t>
+      </w:r>
+    </w:p>
+    <w:p>
+      <w:pPr>
+        <w:jc w:val="center"/>
+        <w:rPr>
+          <w:rFonts w:ascii="Bahnschrift Light" w:hAnsi="Bahnschrift Light"/>
+          <w:noProof/>
+          <w:sz w:val="24"/>
+          <w:szCs w:val="24"/>
+          <w:lang w:eastAsia="fr-FR"/>
+        </w:rPr>
+      </w:pPr>
+      <w:r>
+        <w:rPr>
+          <w:rFonts w:cstheme="minorHAnsi"/>
           <w:noProof/>
           <w:lang w:eastAsia="fr-FR"/>
         </w:rPr>
         <mc:AlternateContent>
           <mc:Choice Requires="wps">
             <w:drawing>
-              <wp:anchor distT="0" distB="0" distL="114300" distR="114300" simplePos="0" relativeHeight="251694080" behindDoc="0" locked="0" layoutInCell="1" allowOverlap="1" wp14:anchorId="5F839BE6" wp14:editId="5700BCF1">
+              <wp:anchor distT="0" distB="0" distL="114300" distR="114300" simplePos="0" relativeHeight="251694080" behindDoc="0" locked="0" layoutInCell="1" allowOverlap="1" wp14:anchorId="5F839BE6" wp14:editId="0B0AE06E">
                 <wp:simplePos x="0" y="0"/>
-                <wp:positionH relativeFrom="column">
-                  <wp:posOffset>1538605</wp:posOffset>
+                <wp:positionH relativeFrom="margin">
+                  <wp:align>right</wp:align>
                 </wp:positionH>
                 <wp:positionV relativeFrom="paragraph">
-                  <wp:posOffset>583565</wp:posOffset>
+                  <wp:posOffset>10160</wp:posOffset>
                 </wp:positionV>
-                <wp:extent cx="4480560" cy="3055620"/>
+                <wp:extent cx="2918460" cy="3322320"/>
                 <wp:effectExtent l="0" t="0" r="15240" b="11430"/>
                 <wp:wrapNone/>
                 <wp:docPr id="23" name="Rectangle 23"/>
@@ -8545,7 +8846,7 @@
                       <wps:spPr>
                         <a:xfrm>
                           <a:off x="0" y="0"/>
-                          <a:ext cx="4480560" cy="3055620"/>
+                          <a:ext cx="2918460" cy="3322320"/>
                         </a:xfrm>
                         <a:prstGeom prst="rect">
                           <a:avLst/>
@@ -8593,41 +8894,17 @@
           </mc:Choice>
           <mc:Fallback>
             <w:pict>
-              <v:rect w14:anchorId="3E4B3A96" id="Rectangle 23" o:spid="_x0000_s1026" style="position:absolute;margin-left:121.15pt;margin-top:45.95pt;width:352.8pt;height:240.6pt;z-index:251694080;visibility:visible;mso-wrap-style:square;mso-width-percent:0;mso-height-percent:0;mso-wrap-distance-left:9pt;mso-wrap-distance-top:0;mso-wrap-distance-right:9pt;mso-wrap-distance-bottom:0;mso-position-horizontal:absolute;mso-position-horizontal-relative:text;mso-position-vertical:absolute;mso-position-vertical-relative:text;mso-width-percent:0;mso-height-percent:0;mso-width-relative:margin;mso-height-relative:margin;v-text-anchor:middle" o:gfxdata="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" filled="f" strokecolor="#c00000" strokeweight="1pt"/>
+              <v:rect w14:anchorId="2A7E85B8" id="Rectangle 23" o:spid="_x0000_s1026" style="position:absolute;margin-left:178.6pt;margin-top:.8pt;width:229.8pt;height:261.6pt;z-index:251694080;visibility:visible;mso-wrap-style:square;mso-width-percent:0;mso-height-percent:0;mso-wrap-distance-left:9pt;mso-wrap-distance-top:0;mso-wrap-distance-right:9pt;mso-wrap-distance-bottom:0;mso-position-horizontal:right;mso-position-horizontal-relative:margin;mso-position-vertical:absolute;mso-position-vertical-relative:text;mso-width-percent:0;mso-height-percent:0;mso-width-relative:margin;mso-height-relative:margin;v-text-anchor:middle" o:gfxdata="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" filled="f" strokecolor="#c00000" strokeweight="1pt">
+                <w10:wrap anchorx="margin"/>
+              </v:rect>
             </w:pict>
           </mc:Fallback>
         </mc:AlternateContent>
       </w:r>
-      <w:r>
-        <w:rPr>
-          <w:rFonts w:cstheme="minorHAnsi"/>
-        </w:rPr>
-        <w:t>Maintenant que les termes de la partie gauche du diagramme objet du panorama (figure n°</w:t>
-      </w:r>
-      <w:r>
-        <w:rPr>
-          <w:rFonts w:cstheme="minorHAnsi"/>
-        </w:rPr>
-        <w:t>6</w:t>
-      </w:r>
-      <w:r>
-        <w:rPr>
-          <w:rFonts w:cstheme="minorHAnsi"/>
-        </w:rPr>
-        <w:t>) ont été définis, nous pouvons aborder la constitution des groupes « hotspot », ce qui correspond à l’encadré suivant :</w:t>
-      </w:r>
     </w:p>
     <w:p>
       <w:pPr>
         <w:jc w:val="center"/>
-        <w:rPr>
-          <w:rFonts w:ascii="Bahnschrift Light" w:hAnsi="Bahnschrift Light"/>
-          <w:i/>
-          <w:sz w:val="24"/>
-          <w:szCs w:val="24"/>
-        </w:rPr>
-      </w:pPr>
-      <w:r>
         <w:rPr>
           <w:rFonts w:ascii="Bahnschrift Light" w:hAnsi="Bahnschrift Light"/>
           <w:noProof/>
@@ -8635,44 +8912,103 @@
           <w:szCs w:val="24"/>
           <w:lang w:eastAsia="fr-FR"/>
         </w:rPr>
-        <w:drawing>
-          <wp:inline distT="0" distB="0" distL="0" distR="0" wp14:anchorId="525D4317" wp14:editId="5EE3A584">
-            <wp:extent cx="5760720" cy="2867025"/>
-            <wp:effectExtent l="0" t="0" r="0" b="9525"/>
-            <wp:docPr id="27" name="Image 1"/>
-            <wp:cNvGraphicFramePr>
-              <a:graphicFrameLocks xmlns:a="http://schemas.openxmlformats.org/drawingml/2006/main" noChangeAspect="1"/>
-            </wp:cNvGraphicFramePr>
-            <a:graphic xmlns:a="http://schemas.openxmlformats.org/drawingml/2006/main">
-              <a:graphicData uri="http://schemas.openxmlformats.org/drawingml/2006/picture">
-                <pic:pic xmlns:pic="http://schemas.openxmlformats.org/drawingml/2006/picture">
-                  <pic:nvPicPr>
-                    <pic:cNvPr id="2" name="Image 1"/>
-                    <pic:cNvPicPr>
-                      <a:picLocks noChangeAspect="1"/>
-                    </pic:cNvPicPr>
-                  </pic:nvPicPr>
-                  <pic:blipFill>
-                    <a:blip r:embed="rId18"/>
-                    <a:stretch>
-                      <a:fillRect/>
-                    </a:stretch>
-                  </pic:blipFill>
-                  <pic:spPr>
-                    <a:xfrm>
-                      <a:off x="0" y="0"/>
-                      <a:ext cx="5760720" cy="2867025"/>
-                    </a:xfrm>
-                    <a:prstGeom prst="rect">
-                      <a:avLst/>
-                    </a:prstGeom>
-                  </pic:spPr>
-                </pic:pic>
-              </a:graphicData>
-            </a:graphic>
-          </wp:inline>
-        </w:drawing>
-      </w:r>
+      </w:pPr>
+    </w:p>
+    <w:p>
+      <w:pPr>
+        <w:jc w:val="center"/>
+        <w:rPr>
+          <w:rFonts w:ascii="Bahnschrift Light" w:hAnsi="Bahnschrift Light"/>
+          <w:noProof/>
+          <w:sz w:val="24"/>
+          <w:szCs w:val="24"/>
+          <w:lang w:eastAsia="fr-FR"/>
+        </w:rPr>
+      </w:pPr>
+    </w:p>
+    <w:p>
+      <w:pPr>
+        <w:jc w:val="center"/>
+        <w:rPr>
+          <w:rFonts w:ascii="Bahnschrift Light" w:hAnsi="Bahnschrift Light"/>
+          <w:noProof/>
+          <w:sz w:val="24"/>
+          <w:szCs w:val="24"/>
+          <w:lang w:eastAsia="fr-FR"/>
+        </w:rPr>
+      </w:pPr>
+    </w:p>
+    <w:p>
+      <w:pPr>
+        <w:jc w:val="center"/>
+        <w:rPr>
+          <w:rFonts w:ascii="Bahnschrift Light" w:hAnsi="Bahnschrift Light"/>
+          <w:noProof/>
+          <w:sz w:val="24"/>
+          <w:szCs w:val="24"/>
+          <w:lang w:eastAsia="fr-FR"/>
+        </w:rPr>
+      </w:pPr>
+    </w:p>
+    <w:p>
+      <w:pPr>
+        <w:jc w:val="center"/>
+        <w:rPr>
+          <w:rFonts w:ascii="Bahnschrift Light" w:hAnsi="Bahnschrift Light"/>
+          <w:noProof/>
+          <w:sz w:val="24"/>
+          <w:szCs w:val="24"/>
+          <w:lang w:eastAsia="fr-FR"/>
+        </w:rPr>
+      </w:pPr>
+    </w:p>
+    <w:p>
+      <w:pPr>
+        <w:jc w:val="center"/>
+        <w:rPr>
+          <w:rFonts w:ascii="Bahnschrift Light" w:hAnsi="Bahnschrift Light"/>
+          <w:noProof/>
+          <w:sz w:val="24"/>
+          <w:szCs w:val="24"/>
+          <w:lang w:eastAsia="fr-FR"/>
+        </w:rPr>
+      </w:pPr>
+    </w:p>
+    <w:p>
+      <w:pPr>
+        <w:jc w:val="center"/>
+        <w:rPr>
+          <w:rFonts w:ascii="Bahnschrift Light" w:hAnsi="Bahnschrift Light"/>
+          <w:noProof/>
+          <w:sz w:val="24"/>
+          <w:szCs w:val="24"/>
+          <w:lang w:eastAsia="fr-FR"/>
+        </w:rPr>
+      </w:pPr>
+    </w:p>
+    <w:p>
+      <w:pPr>
+        <w:jc w:val="center"/>
+        <w:rPr>
+          <w:rFonts w:ascii="Bahnschrift Light" w:hAnsi="Bahnschrift Light"/>
+          <w:noProof/>
+          <w:sz w:val="24"/>
+          <w:szCs w:val="24"/>
+          <w:lang w:eastAsia="fr-FR"/>
+        </w:rPr>
+      </w:pPr>
+    </w:p>
+    <w:p>
+      <w:pPr>
+        <w:jc w:val="center"/>
+        <w:rPr>
+          <w:rFonts w:ascii="Bahnschrift Light" w:hAnsi="Bahnschrift Light"/>
+          <w:noProof/>
+          <w:sz w:val="24"/>
+          <w:szCs w:val="24"/>
+          <w:lang w:eastAsia="fr-FR"/>
+        </w:rPr>
+      </w:pPr>
     </w:p>
     <w:p>
       <w:pPr>
@@ -8680,11 +9016,23 @@
         <w:rPr>
           <w:rFonts w:ascii="Bahnschrift Light" w:hAnsi="Bahnschrift Light"/>
           <w:i/>
+          <w:sz w:val="24"/>
+          <w:szCs w:val="24"/>
+        </w:rPr>
+      </w:pPr>
+    </w:p>
+    <w:p>
+      <w:pPr>
+        <w:jc w:val="center"/>
+        <w:rPr>
+          <w:rFonts w:ascii="Bahnschrift Light" w:hAnsi="Bahnschrift Light"/>
+          <w:i/>
         </w:rPr>
       </w:pPr>
       <w:r>
         <w:rPr>
           <w:noProof/>
+          <w:lang w:eastAsia="fr-FR"/>
         </w:rPr>
         <mc:AlternateContent>
           <mc:Choice Requires="wps">
@@ -8949,6 +9297,7 @@
       <w:r>
         <w:rPr>
           <w:noProof/>
+          <w:lang w:eastAsia="fr-FR"/>
         </w:rPr>
         <mc:AlternateContent>
           <mc:Choice Requires="wps">
@@ -9283,6 +9632,7 @@
       <w:r>
         <w:rPr>
           <w:noProof/>
+          <w:lang w:eastAsia="fr-FR"/>
         </w:rPr>
         <w:lastRenderedPageBreak/>
         <mc:AlternateContent>
@@ -9363,16 +9713,7 @@
                                 <w:sz w:val="20"/>
                                 <w:szCs w:val="20"/>
                               </w:rPr>
-                              <w:t xml:space="preserve"> 11 : </w:t>
-                            </w:r>
-                            <w:r>
-                              <w:rPr>
-                                <w:i/>
-                                <w:color w:val="767171" w:themeColor="background2" w:themeShade="80"/>
-                                <w:sz w:val="20"/>
-                                <w:szCs w:val="20"/>
-                              </w:rPr>
-                              <w:t>extraits d’un panorama et du script JS permettant la navigation</w:t>
+                              <w:t xml:space="preserve"> 11 : extraits d’un panorama et du script JS permettant la navigation</w:t>
                             </w:r>
                           </w:p>
                         </w:txbxContent>
@@ -9431,16 +9772,7 @@
                           <w:sz w:val="20"/>
                           <w:szCs w:val="20"/>
                         </w:rPr>
-                        <w:t xml:space="preserve"> 11 : </w:t>
-                      </w:r>
-                      <w:r>
-                        <w:rPr>
-                          <w:i/>
-                          <w:color w:val="767171" w:themeColor="background2" w:themeShade="80"/>
-                          <w:sz w:val="20"/>
-                          <w:szCs w:val="20"/>
-                        </w:rPr>
-                        <w:t>extraits d’un panorama et du script JS permettant la navigation</w:t>
+                        <w:t xml:space="preserve"> 11 : extraits d’un panorama et du script JS permettant la navigation</w:t>
                       </w:r>
                     </w:p>
                   </w:txbxContent>
@@ -9454,6 +9786,7 @@
       <w:r>
         <w:rPr>
           <w:noProof/>
+          <w:lang w:eastAsia="fr-FR"/>
         </w:rPr>
         <w:drawing>
           <wp:inline distT="0" distB="0" distL="0" distR="0" wp14:anchorId="4A1C0D86" wp14:editId="677C424F">
@@ -9589,7 +9922,21 @@
         <w:rPr>
           <w:rFonts w:cstheme="minorHAnsi"/>
         </w:rPr>
-        <w:t xml:space="preserve">« position » : position de l’image dans l’espace 3D. </w:t>
+        <w:t>« </w:t>
+      </w:r>
+      <w:proofErr w:type="gramStart"/>
+      <w:r>
+        <w:rPr>
+          <w:rFonts w:cstheme="minorHAnsi"/>
+        </w:rPr>
+        <w:t>position</w:t>
+      </w:r>
+      <w:proofErr w:type="gramEnd"/>
+      <w:r>
+        <w:rPr>
+          <w:rFonts w:cstheme="minorHAnsi"/>
+        </w:rPr>
+        <w:t xml:space="preserve"> » : position de l’image dans l’espace 3D. </w:t>
       </w:r>
     </w:p>
     <w:p>
@@ -9607,7 +9954,21 @@
         <w:rPr>
           <w:rFonts w:cstheme="minorHAnsi"/>
         </w:rPr>
-        <w:t>« src » : image du point de navigation. Le # sert à appeler l’id</w:t>
+        <w:t>« </w:t>
+      </w:r>
+      <w:proofErr w:type="gramStart"/>
+      <w:r>
+        <w:rPr>
+          <w:rFonts w:cstheme="minorHAnsi"/>
+        </w:rPr>
+        <w:t>src</w:t>
+      </w:r>
+      <w:proofErr w:type="gramEnd"/>
+      <w:r>
+        <w:rPr>
+          <w:rFonts w:cstheme="minorHAnsi"/>
+        </w:rPr>
+        <w:t> » : image du point de navigation. Le # sert à appeler l’id</w:t>
       </w:r>
       <w:r>
         <w:rPr>
@@ -9655,7 +10016,21 @@
         <w:rPr>
           <w:rFonts w:cstheme="minorHAnsi"/>
         </w:rPr>
-        <w:t>« look-at » : oriente l’image. Ici</w:t>
+        <w:t>« </w:t>
+      </w:r>
+      <w:proofErr w:type="gramStart"/>
+      <w:r>
+        <w:rPr>
+          <w:rFonts w:cstheme="minorHAnsi"/>
+        </w:rPr>
+        <w:t>look</w:t>
+      </w:r>
+      <w:proofErr w:type="gramEnd"/>
+      <w:r>
+        <w:rPr>
+          <w:rFonts w:cstheme="minorHAnsi"/>
+        </w:rPr>
+        <w:t>-at » : oriente l’image. Ici</w:t>
       </w:r>
       <w:r>
         <w:rPr>
@@ -9773,6 +10148,7 @@
       <w:r>
         <w:rPr>
           <w:noProof/>
+          <w:lang w:eastAsia="fr-FR"/>
         </w:rPr>
         <mc:AlternateContent>
           <mc:Choice Requires="wps">
@@ -10002,13 +10378,13 @@
           <w:rFonts w:cstheme="minorHAnsi"/>
         </w:rPr>
       </w:pPr>
-      <w:bookmarkStart w:id="33" w:name="_Toc66698282"/>
-      <w:bookmarkStart w:id="34" w:name="_Toc66698358"/>
+      <w:bookmarkStart w:id="34" w:name="_Toc66698282"/>
+      <w:bookmarkStart w:id="35" w:name="_Toc66698358"/>
       <w:r>
         <w:t>La carte</w:t>
       </w:r>
-      <w:bookmarkEnd w:id="33"/>
       <w:bookmarkEnd w:id="34"/>
+      <w:bookmarkEnd w:id="35"/>
       <w:r>
         <w:t xml:space="preserve"> </w:t>
       </w:r>
@@ -10020,6 +10396,7 @@
       <w:r>
         <w:rPr>
           <w:noProof/>
+          <w:lang w:eastAsia="fr-FR"/>
         </w:rPr>
         <mc:AlternateContent>
           <mc:Choice Requires="wps">
@@ -10342,6 +10719,7 @@
       <w:r>
         <w:rPr>
           <w:noProof/>
+          <w:lang w:eastAsia="fr-FR"/>
         </w:rPr>
         <mc:AlternateContent>
           <mc:Choice Requires="wps">
@@ -10598,6 +10976,7 @@
       <w:r>
         <w:rPr>
           <w:noProof/>
+          <w:lang w:eastAsia="fr-FR"/>
         </w:rPr>
         <mc:AlternateContent>
           <mc:Choice Requires="wps">
@@ -10835,6 +11214,7 @@
       <w:r>
         <w:rPr>
           <w:noProof/>
+          <w:lang w:eastAsia="fr-FR"/>
         </w:rPr>
         <mc:AlternateContent>
           <mc:Choice Requires="wps">
@@ -11122,13 +11502,13 @@
       <w:pPr>
         <w:pStyle w:val="Titre3Rapport"/>
       </w:pPr>
-      <w:bookmarkStart w:id="35" w:name="_Toc66698283"/>
-      <w:bookmarkStart w:id="36" w:name="_Toc66698359"/>
+      <w:bookmarkStart w:id="36" w:name="_Toc66698283"/>
+      <w:bookmarkStart w:id="37" w:name="_Toc66698359"/>
       <w:r>
         <w:t>Animations et améliorations ergonomiques</w:t>
       </w:r>
-      <w:bookmarkEnd w:id="35"/>
       <w:bookmarkEnd w:id="36"/>
+      <w:bookmarkEnd w:id="37"/>
     </w:p>
     <w:p>
       <w:pPr>
@@ -11254,6 +11634,7 @@
       <w:r>
         <w:rPr>
           <w:noProof/>
+          <w:lang w:eastAsia="fr-FR"/>
         </w:rPr>
         <mc:AlternateContent>
           <mc:Choice Requires="wps">
@@ -11793,6 +12174,7 @@
       <w:r>
         <w:rPr>
           <w:noProof/>
+          <w:lang w:eastAsia="fr-FR"/>
         </w:rPr>
         <mc:AlternateContent>
           <mc:Choice Requires="wps">
@@ -12055,6 +12437,7 @@
       <w:r>
         <w:rPr>
           <w:noProof/>
+          <w:lang w:eastAsia="fr-FR"/>
         </w:rPr>
         <mc:AlternateContent>
           <mc:Choice Requires="wps">
@@ -12364,6 +12747,7 @@
       <w:r>
         <w:rPr>
           <w:noProof/>
+          <w:lang w:eastAsia="fr-FR"/>
         </w:rPr>
         <mc:AlternateContent>
           <mc:Choice Requires="wps">
@@ -12590,6 +12974,7 @@
       <w:r>
         <w:rPr>
           <w:noProof/>
+          <w:lang w:eastAsia="fr-FR"/>
         </w:rPr>
         <mc:AlternateContent>
           <mc:Choice Requires="wps">
@@ -12767,14 +13152,14 @@
         <w:rPr>
           <w:rFonts w:cstheme="minorHAnsi"/>
         </w:rPr>
-        <w:t>loading</w:t>
+        <w:t>loading-screen</w:t>
       </w:r>
       <w:proofErr w:type="spellEnd"/>
       <w:r>
         <w:rPr>
           <w:rFonts w:cstheme="minorHAnsi"/>
         </w:rPr>
-        <w:t xml:space="preserve">-screen </w:t>
+        <w:t xml:space="preserve"> </w:t>
       </w:r>
       <w:r>
         <w:rPr>
@@ -12844,8 +13229,8 @@
           <w:noProof/>
         </w:rPr>
       </w:pPr>
-      <w:bookmarkStart w:id="37" w:name="_Toc66698284"/>
-      <w:bookmarkStart w:id="38" w:name="_Toc66698360"/>
+      <w:bookmarkStart w:id="38" w:name="_Toc66698284"/>
+      <w:bookmarkStart w:id="39" w:name="_Toc66698360"/>
       <w:r>
         <w:rPr>
           <w:noProof/>
@@ -12853,8 +13238,8 @@
         <w:lastRenderedPageBreak/>
         <w:t>V. Générateur</w:t>
       </w:r>
-      <w:bookmarkEnd w:id="37"/>
       <w:bookmarkEnd w:id="38"/>
+      <w:bookmarkEnd w:id="39"/>
     </w:p>
     <w:p>
       <w:pPr>
@@ -12954,6 +13339,7 @@
       <w:r>
         <w:rPr>
           <w:noProof/>
+          <w:lang w:eastAsia="fr-FR"/>
         </w:rPr>
         <mc:AlternateContent>
           <mc:Choice Requires="wps">
@@ -13302,6 +13688,7 @@
       <w:r>
         <w:rPr>
           <w:noProof/>
+          <w:lang w:eastAsia="fr-FR"/>
         </w:rPr>
         <mc:AlternateContent>
           <mc:Choice Requires="wps">
@@ -13489,13 +13876,13 @@
       <w:pPr>
         <w:pStyle w:val="Titre3Rapport"/>
       </w:pPr>
-      <w:bookmarkStart w:id="39" w:name="_Toc66698286"/>
-      <w:bookmarkStart w:id="40" w:name="_Toc66698362"/>
+      <w:bookmarkStart w:id="40" w:name="_Toc66698286"/>
+      <w:bookmarkStart w:id="41" w:name="_Toc66698362"/>
       <w:r>
         <w:t>Interfaces utilisateurs</w:t>
       </w:r>
-      <w:bookmarkEnd w:id="39"/>
       <w:bookmarkEnd w:id="40"/>
+      <w:bookmarkEnd w:id="41"/>
     </w:p>
     <w:p>
       <w:pPr>
@@ -13582,6 +13969,7 @@
       <w:r>
         <w:rPr>
           <w:noProof/>
+          <w:lang w:eastAsia="fr-FR"/>
         </w:rPr>
         <mc:AlternateContent>
           <mc:Choice Requires="wps">
@@ -13810,6 +14198,7 @@
       <w:r>
         <w:rPr>
           <w:noProof/>
+          <w:lang w:eastAsia="fr-FR"/>
         </w:rPr>
         <mc:AlternateContent>
           <mc:Choice Requires="wps">
@@ -14066,6 +14455,7 @@
       <w:r>
         <w:rPr>
           <w:noProof/>
+          <w:lang w:eastAsia="fr-FR"/>
         </w:rPr>
         <w:lastRenderedPageBreak/>
         <mc:AlternateContent>
@@ -14314,6 +14704,7 @@
       <w:r>
         <w:rPr>
           <w:noProof/>
+          <w:lang w:eastAsia="fr-FR"/>
         </w:rPr>
         <mc:AlternateContent>
           <mc:Choice Requires="wps">
@@ -14561,6 +14952,7 @@
       <w:r>
         <w:rPr>
           <w:noProof/>
+          <w:lang w:eastAsia="fr-FR"/>
         </w:rPr>
         <mc:AlternateContent>
           <mc:Choice Requires="wps">
@@ -14725,13 +15117,13 @@
           <w:i/>
         </w:rPr>
       </w:pPr>
-      <w:bookmarkStart w:id="41" w:name="_Toc66698287"/>
-      <w:bookmarkStart w:id="42" w:name="_Toc66698363"/>
+      <w:bookmarkStart w:id="42" w:name="_Toc66698287"/>
+      <w:bookmarkStart w:id="43" w:name="_Toc66698363"/>
       <w:r>
         <w:t>Edition des scènes</w:t>
       </w:r>
-      <w:bookmarkEnd w:id="41"/>
       <w:bookmarkEnd w:id="42"/>
+      <w:bookmarkEnd w:id="43"/>
     </w:p>
     <w:p>
       <w:pPr>
@@ -14777,6 +15169,7 @@
       <w:r>
         <w:rPr>
           <w:noProof/>
+          <w:lang w:eastAsia="fr-FR"/>
         </w:rPr>
         <mc:AlternateContent>
           <mc:Choice Requires="wps">
@@ -14932,6 +15325,7 @@
       <w:r>
         <w:rPr>
           <w:noProof/>
+          <w:lang w:eastAsia="fr-FR"/>
         </w:rPr>
         <w:drawing>
           <wp:inline distT="0" distB="0" distL="0" distR="0" wp14:anchorId="34670507" wp14:editId="50968994">
@@ -15082,6 +15476,7 @@
       <w:r>
         <w:rPr>
           <w:noProof/>
+          <w:lang w:eastAsia="fr-FR"/>
         </w:rPr>
         <mc:AlternateContent>
           <mc:Choice Requires="wps">
@@ -15272,15 +15667,7 @@
         <w:t>é</w:t>
       </w:r>
       <w:r>
-        <w:t xml:space="preserve"> en </w:t>
-      </w:r>
-      <w:proofErr w:type="spellStart"/>
-      <w:r>
-        <w:t>back-end</w:t>
-      </w:r>
-      <w:proofErr w:type="spellEnd"/>
-      <w:r>
-        <w:t>.</w:t>
+        <w:t xml:space="preserve"> en back-end.</w:t>
       </w:r>
     </w:p>
     <w:p>
@@ -15308,6 +15695,7 @@
       <w:r>
         <w:rPr>
           <w:noProof/>
+          <w:lang w:eastAsia="fr-FR"/>
         </w:rPr>
         <w:lastRenderedPageBreak/>
         <mc:AlternateContent>
@@ -15570,6 +15958,7 @@
       <w:r>
         <w:rPr>
           <w:noProof/>
+          <w:lang w:eastAsia="fr-FR"/>
         </w:rPr>
         <mc:AlternateContent>
           <mc:Choice Requires="wps">
@@ -15805,6 +16194,7 @@
       <w:r>
         <w:rPr>
           <w:noProof/>
+          <w:lang w:eastAsia="fr-FR"/>
         </w:rPr>
         <w:lastRenderedPageBreak/>
         <mc:AlternateContent>
@@ -16054,6 +16444,7 @@
       <w:r>
         <w:rPr>
           <w:noProof/>
+          <w:lang w:eastAsia="fr-FR"/>
         </w:rPr>
         <mc:AlternateContent>
           <mc:Choice Requires="wps">
@@ -16277,6 +16668,7 @@
       <w:r>
         <w:rPr>
           <w:noProof/>
+          <w:lang w:eastAsia="fr-FR"/>
         </w:rPr>
         <mc:AlternateContent>
           <mc:Choice Requires="wps">
@@ -16541,6 +16933,7 @@
       <w:r>
         <w:rPr>
           <w:noProof/>
+          <w:lang w:eastAsia="fr-FR"/>
         </w:rPr>
         <mc:AlternateContent>
           <mc:Choice Requires="wps">
@@ -16705,6 +17098,7 @@
       <w:r>
         <w:rPr>
           <w:noProof/>
+          <w:lang w:eastAsia="fr-FR"/>
         </w:rPr>
         <mc:AlternateContent>
           <mc:Choice Requires="wps">
@@ -16930,6 +17324,7 @@
       <w:r>
         <w:rPr>
           <w:noProof/>
+          <w:lang w:eastAsia="fr-FR"/>
         </w:rPr>
         <mc:AlternateContent>
           <mc:Choice Requires="wps">
@@ -17180,6 +17575,7 @@
       <w:r>
         <w:rPr>
           <w:noProof/>
+          <w:lang w:eastAsia="fr-FR"/>
         </w:rPr>
         <mc:AlternateContent>
           <mc:Choice Requires="wps">
@@ -17408,13 +17804,13 @@
       <w:pPr>
         <w:pStyle w:val="Titre3Rapport"/>
       </w:pPr>
-      <w:bookmarkStart w:id="43" w:name="_Toc66698288"/>
-      <w:bookmarkStart w:id="44" w:name="_Toc66698364"/>
+      <w:bookmarkStart w:id="44" w:name="_Toc66698288"/>
+      <w:bookmarkStart w:id="45" w:name="_Toc66698364"/>
       <w:r>
         <w:t>Sauvegarde et génération HTML</w:t>
       </w:r>
-      <w:bookmarkEnd w:id="43"/>
       <w:bookmarkEnd w:id="44"/>
+      <w:bookmarkEnd w:id="45"/>
     </w:p>
     <w:p>
       <w:pPr>
@@ -17541,6 +17937,7 @@
       <w:r>
         <w:rPr>
           <w:noProof/>
+          <w:lang w:eastAsia="fr-FR"/>
         </w:rPr>
         <mc:AlternateContent>
           <mc:Choice Requires="wps">
@@ -17797,6 +18194,7 @@
       <w:r>
         <w:rPr>
           <w:noProof/>
+          <w:lang w:eastAsia="fr-FR"/>
         </w:rPr>
         <mc:AlternateContent>
           <mc:Choice Requires="wps">
@@ -17970,10 +18368,12 @@
         <w:t xml:space="preserve"> (</w:t>
       </w:r>
       <w:proofErr w:type="spellStart"/>
+      <w:proofErr w:type="gramStart"/>
       <w:r>
         <w:t>cf</w:t>
       </w:r>
       <w:proofErr w:type="spellEnd"/>
+      <w:proofErr w:type="gramEnd"/>
       <w:r>
         <w:t xml:space="preserve"> figure n°24)</w:t>
       </w:r>
@@ -18199,6 +18599,7 @@
       <w:r>
         <w:rPr>
           <w:noProof/>
+          <w:lang w:eastAsia="fr-FR"/>
         </w:rPr>
         <mc:AlternateContent>
           <mc:Choice Requires="wps">
@@ -18497,14 +18898,14 @@
       <w:pPr>
         <w:pStyle w:val="TitreRapport1"/>
       </w:pPr>
-      <w:bookmarkStart w:id="45" w:name="_Toc66698289"/>
-      <w:bookmarkStart w:id="46" w:name="_Toc66698365"/>
+      <w:bookmarkStart w:id="46" w:name="_Toc66698289"/>
+      <w:bookmarkStart w:id="47" w:name="_Toc66698365"/>
       <w:r>
         <w:lastRenderedPageBreak/>
         <w:t>BILAN TECHNIQUE</w:t>
       </w:r>
-      <w:bookmarkEnd w:id="45"/>
       <w:bookmarkEnd w:id="46"/>
+      <w:bookmarkEnd w:id="47"/>
     </w:p>
     <w:p>
       <w:pPr>
@@ -18579,13 +18980,13 @@
           <w:numId w:val="16"/>
         </w:numPr>
       </w:pPr>
-      <w:bookmarkStart w:id="47" w:name="_Toc66698290"/>
-      <w:bookmarkStart w:id="48" w:name="_Toc66698366"/>
+      <w:bookmarkStart w:id="48" w:name="_Toc66698290"/>
+      <w:bookmarkStart w:id="49" w:name="_Toc66698366"/>
       <w:r>
         <w:t>Améliorations possibles du panorama de l’IUT</w:t>
       </w:r>
-      <w:bookmarkEnd w:id="47"/>
       <w:bookmarkEnd w:id="48"/>
+      <w:bookmarkEnd w:id="49"/>
     </w:p>
     <w:p>
       <w:pPr>
@@ -18690,13 +19091,13 @@
       <w:pPr>
         <w:pStyle w:val="Titre3Rapport"/>
       </w:pPr>
-      <w:bookmarkStart w:id="49" w:name="_Toc66698291"/>
-      <w:bookmarkStart w:id="50" w:name="_Toc66698367"/>
+      <w:bookmarkStart w:id="50" w:name="_Toc66698291"/>
+      <w:bookmarkStart w:id="51" w:name="_Toc66698367"/>
       <w:r>
         <w:t>Améliorations possibles du générateur</w:t>
       </w:r>
-      <w:bookmarkEnd w:id="49"/>
       <w:bookmarkEnd w:id="50"/>
+      <w:bookmarkEnd w:id="51"/>
     </w:p>
     <w:p>
       <w:pPr>
@@ -18827,8 +19228,8 @@
       <w:pPr>
         <w:pStyle w:val="TitreRapport1"/>
       </w:pPr>
-      <w:bookmarkStart w:id="51" w:name="_Toc66698292"/>
-      <w:bookmarkStart w:id="52" w:name="_Toc66698368"/>
+      <w:bookmarkStart w:id="52" w:name="_Toc66698292"/>
+      <w:bookmarkStart w:id="53" w:name="_Toc66698368"/>
       <w:r>
         <w:lastRenderedPageBreak/>
         <w:t>C</w:t>
@@ -18836,8 +19237,8 @@
       <w:r>
         <w:t>ONCLUSION</w:t>
       </w:r>
-      <w:bookmarkEnd w:id="51"/>
       <w:bookmarkEnd w:id="52"/>
+      <w:bookmarkEnd w:id="53"/>
     </w:p>
     <w:p>
       <w:pPr>
@@ -18913,8 +19314,8 @@
           <w:lang w:val="en-US"/>
         </w:rPr>
       </w:pPr>
-      <w:bookmarkStart w:id="53" w:name="_Toc66698293"/>
-      <w:bookmarkStart w:id="54" w:name="_Toc66698369"/>
+      <w:bookmarkStart w:id="54" w:name="_Toc66698293"/>
+      <w:bookmarkStart w:id="55" w:name="_Toc66698369"/>
       <w:r>
         <w:rPr>
           <w:lang w:val="en-US"/>
@@ -18940,8 +19341,8 @@
         </w:rPr>
         <w:t>EN ANGLAIS</w:t>
       </w:r>
-      <w:bookmarkEnd w:id="53"/>
       <w:bookmarkEnd w:id="54"/>
+      <w:bookmarkEnd w:id="55"/>
     </w:p>
     <w:p>
       <w:pPr>
@@ -19053,13 +19454,27 @@
         <w:rPr>
           <w:lang w:val="en-US"/>
         </w:rPr>
-        <w:t xml:space="preserve">, Clara Poncet and Lucile </w:t>
+        <w:t xml:space="preserve">, Clara </w:t>
       </w:r>
       <w:proofErr w:type="spellStart"/>
       <w:r>
         <w:rPr>
           <w:lang w:val="en-US"/>
         </w:rPr>
+        <w:t>Poncet</w:t>
+      </w:r>
+      <w:proofErr w:type="spellEnd"/>
+      <w:r>
+        <w:rPr>
+          <w:lang w:val="en-US"/>
+        </w:rPr>
+        <w:t xml:space="preserve"> and Lucile </w:t>
+      </w:r>
+      <w:proofErr w:type="spellStart"/>
+      <w:r>
+        <w:rPr>
+          <w:lang w:val="en-US"/>
+        </w:rPr>
         <w:t>Velut</w:t>
       </w:r>
       <w:proofErr w:type="spellEnd"/>
@@ -19238,8 +19653,8 @@
       <w:pPr>
         <w:pStyle w:val="TitreRapport1"/>
       </w:pPr>
-      <w:bookmarkStart w:id="55" w:name="_Toc66698294"/>
-      <w:bookmarkStart w:id="56" w:name="_Toc66698370"/>
+      <w:bookmarkStart w:id="56" w:name="_Toc66698294"/>
+      <w:bookmarkStart w:id="57" w:name="_Toc66698370"/>
       <w:r>
         <w:lastRenderedPageBreak/>
         <w:t>B</w:t>
@@ -19247,8 +19662,8 @@
       <w:r>
         <w:t>IBLIOGRAPHIE</w:t>
       </w:r>
-      <w:bookmarkEnd w:id="55"/>
       <w:bookmarkEnd w:id="56"/>
+      <w:bookmarkEnd w:id="57"/>
     </w:p>
     <w:p>
       <w:pPr>
@@ -19259,14 +19674,14 @@
       <w:pPr>
         <w:pStyle w:val="TitreRapport1"/>
       </w:pPr>
-      <w:bookmarkStart w:id="57" w:name="_Toc66698295"/>
-      <w:bookmarkStart w:id="58" w:name="_Toc66698371"/>
+      <w:bookmarkStart w:id="58" w:name="_Toc66698295"/>
+      <w:bookmarkStart w:id="59" w:name="_Toc66698371"/>
       <w:r>
         <w:lastRenderedPageBreak/>
         <w:t>LEXIQUE</w:t>
       </w:r>
-      <w:bookmarkEnd w:id="57"/>
       <w:bookmarkEnd w:id="58"/>
+      <w:bookmarkEnd w:id="59"/>
     </w:p>
     <w:p/>
     <w:p>
@@ -19297,14 +19712,14 @@
         </w:numPr>
         <w:spacing w:after="120"/>
       </w:pPr>
-      <w:proofErr w:type="spellStart"/>
+      <w:proofErr w:type="gramStart"/>
       <w:r>
         <w:rPr>
           <w:u w:val="single"/>
         </w:rPr>
         <w:t>framework</w:t>
       </w:r>
-      <w:proofErr w:type="spellEnd"/>
+      <w:proofErr w:type="gramEnd"/>
       <w:r>
         <w:t xml:space="preserve"> : désigne un ensemble cohérent de composants logiciels structurels, qui sert à créer les fondations ainsi que les grandes lignes de tout ou d’une partie d'un logiciel (source : </w:t>
       </w:r>
@@ -19368,7 +19783,15 @@
         <w:t>HTML</w:t>
       </w:r>
       <w:r>
-        <w:t xml:space="preserve"> : HyperText Markup </w:t>
+        <w:t xml:space="preserve"> : HyperText </w:t>
+      </w:r>
+      <w:proofErr w:type="spellStart"/>
+      <w:r>
+        <w:t>Markup</w:t>
+      </w:r>
+      <w:proofErr w:type="spellEnd"/>
+      <w:r>
+        <w:t xml:space="preserve"> </w:t>
       </w:r>
       <w:proofErr w:type="spellStart"/>
       <w:r>
@@ -19403,7 +19826,15 @@
       </w:r>
       <w:proofErr w:type="spellEnd"/>
       <w:r>
-        <w:t xml:space="preserve"> Style Sheets, ou feuilles de style en cascade, langage informatique décrivant la présentation des documents HTML et donc l'apparence des pages web.</w:t>
+        <w:t xml:space="preserve"> Style </w:t>
+      </w:r>
+      <w:proofErr w:type="spellStart"/>
+      <w:r>
+        <w:t>Sheets</w:t>
+      </w:r>
+      <w:proofErr w:type="spellEnd"/>
+      <w:r>
+        <w:t>, ou feuilles de style en cascade, langage informatique décrivant la présentation des documents HTML et donc l'apparence des pages web.</w:t>
       </w:r>
     </w:p>
     <w:p>
@@ -19434,14 +19865,20 @@
         </w:numPr>
         <w:spacing w:after="120"/>
       </w:pPr>
-      <w:proofErr w:type="spellStart"/>
+      <w:proofErr w:type="gramStart"/>
       <w:r>
         <w:rPr>
           <w:u w:val="single"/>
         </w:rPr>
-        <w:t>back-end</w:t>
-      </w:r>
-      <w:proofErr w:type="spellEnd"/>
+        <w:t>back</w:t>
+      </w:r>
+      <w:proofErr w:type="gramEnd"/>
+      <w:r>
+        <w:rPr>
+          <w:u w:val="single"/>
+        </w:rPr>
+        <w:t>-end</w:t>
+      </w:r>
       <w:r>
         <w:t xml:space="preserve"> : ou arrière-plan, terme informatique désignant l'étage d'accès aux données auquel l'utilisateur n'a pas accès.</w:t>
       </w:r>
@@ -19455,14 +19892,20 @@
         </w:numPr>
         <w:spacing w:after="120"/>
       </w:pPr>
-      <w:proofErr w:type="spellStart"/>
+      <w:proofErr w:type="gramStart"/>
       <w:r>
         <w:rPr>
           <w:u w:val="single"/>
         </w:rPr>
-        <w:t>front-end</w:t>
-      </w:r>
-      <w:proofErr w:type="spellEnd"/>
+        <w:t>front</w:t>
+      </w:r>
+      <w:proofErr w:type="gramEnd"/>
+      <w:r>
+        <w:rPr>
+          <w:u w:val="single"/>
+        </w:rPr>
+        <w:t>-end</w:t>
+      </w:r>
       <w:r>
         <w:t xml:space="preserve"> : ou frontal, terme informatique désignant ce que l'utilisateur perçoit du programme.</w:t>
       </w:r>
@@ -19471,14 +19914,14 @@
       <w:pPr>
         <w:pStyle w:val="TitreRapport1"/>
       </w:pPr>
-      <w:bookmarkStart w:id="59" w:name="_Toc66698296"/>
-      <w:bookmarkStart w:id="60" w:name="_Toc66698372"/>
+      <w:bookmarkStart w:id="60" w:name="_Toc66698296"/>
+      <w:bookmarkStart w:id="61" w:name="_Toc66698372"/>
       <w:r>
         <w:lastRenderedPageBreak/>
         <w:t>ANNEXES</w:t>
       </w:r>
-      <w:bookmarkEnd w:id="59"/>
       <w:bookmarkEnd w:id="60"/>
+      <w:bookmarkEnd w:id="61"/>
     </w:p>
     <w:p>
       <w:pPr>
@@ -19511,7 +19954,7 @@
 </file>
 
 <file path=word/endnotes.xml><?xml version="1.0" encoding="utf-8"?>
-<w:endnotes xmlns:wpc="http://schemas.microsoft.com/office/word/2010/wordprocessingCanvas" xmlns:cx="http://schemas.microsoft.com/office/drawing/2014/chartex" xmlns:cx1="http://schemas.microsoft.com/office/drawing/2015/9/8/chartex" xmlns:cx2="http://schemas.microsoft.com/office/drawing/2015/10/21/chartex" xmlns:cx3="http://schemas.microsoft.com/office/drawing/2016/5/9/chartex" xmlns:cx4="http://schemas.microsoft.com/office/drawing/2016/5/10/chartex" xmlns:cx5="http://schemas.microsoft.com/office/drawing/2016/5/11/chartex" xmlns:cx6="http://schemas.microsoft.com/office/drawing/2016/5/12/chartex" xmlns:cx7="http://schemas.microsoft.com/office/drawing/2016/5/13/chartex" xmlns:cx8="http://schemas.microsoft.com/office/drawing/2016/5/14/chartex" xmlns:mc="http://schemas.openxmlformats.org/markup-compatibility/2006" xmlns:aink="http://schemas.microsoft.com/office/drawing/2016/ink" xmlns:am3d="http://schemas.microsoft.com/office/drawing/2017/model3d" xmlns:o="urn:schemas-microsoft-com:office:office" xmlns:r="http://schemas.openxmlformats.org/officeDocument/2006/relationships" xmlns:m="http://schemas.openxmlformats.org/officeDocument/2006/math" xmlns:v="urn:schemas-microsoft-com:vml" xmlns:wp14="http://schemas.microsoft.com/office/word/2010/wordprocessingDrawing" xmlns:wp="http://schemas.openxmlformats.org/drawingml/2006/wordprocessingDrawing" xmlns:w10="urn:schemas-microsoft-com:office:word" xmlns:w="http://schemas.openxmlformats.org/wordprocessingml/2006/main" xmlns:w14="http://schemas.microsoft.com/office/word/2010/wordml" xmlns:w15="http://schemas.microsoft.com/office/word/2012/wordml" xmlns:w16cex="http://schemas.microsoft.com/office/word/2018/wordml/cex" xmlns:w16cid="http://schemas.microsoft.com/office/word/2016/wordml/cid" xmlns:w16="http://schemas.microsoft.com/office/word/2018/wordml" xmlns:w16se="http://schemas.microsoft.com/office/word/2015/wordml/symex" xmlns:wpg="http://schemas.microsoft.com/office/word/2010/wordprocessingGroup" xmlns:wpi="http://schemas.microsoft.com/office/word/2010/wordprocessingInk" xmlns:wne="http://schemas.microsoft.com/office/word/2006/wordml" xmlns:wps="http://schemas.microsoft.com/office/word/2010/wordprocessingShape" mc:Ignorable="w14 w15 w16se w16cid w16 w16cex wp14">
+<w:endnotes xmlns:wpc="http://schemas.microsoft.com/office/word/2010/wordprocessingCanvas" xmlns:cx="http://schemas.microsoft.com/office/drawing/2014/chartex" xmlns:mc="http://schemas.openxmlformats.org/markup-compatibility/2006" xmlns:o="urn:schemas-microsoft-com:office:office" xmlns:r="http://schemas.openxmlformats.org/officeDocument/2006/relationships" xmlns:m="http://schemas.openxmlformats.org/officeDocument/2006/math" xmlns:v="urn:schemas-microsoft-com:vml" xmlns:wp14="http://schemas.microsoft.com/office/word/2010/wordprocessingDrawing" xmlns:wp="http://schemas.openxmlformats.org/drawingml/2006/wordprocessingDrawing" xmlns:w10="urn:schemas-microsoft-com:office:word" xmlns:w="http://schemas.openxmlformats.org/wordprocessingml/2006/main" xmlns:w14="http://schemas.microsoft.com/office/word/2010/wordml" xmlns:w15="http://schemas.microsoft.com/office/word/2012/wordml" xmlns:w16se="http://schemas.microsoft.com/office/word/2015/wordml/symex" xmlns:wpg="http://schemas.microsoft.com/office/word/2010/wordprocessingGroup" xmlns:wpi="http://schemas.microsoft.com/office/word/2010/wordprocessingInk" xmlns:wne="http://schemas.microsoft.com/office/word/2006/wordml" xmlns:wps="http://schemas.microsoft.com/office/word/2010/wordprocessingShape" mc:Ignorable="w14 w15 w16se wp14">
   <w:endnote w:type="separator" w:id="-1">
     <w:p>
       <w:pPr>
@@ -19536,7 +19979,7 @@
 </file>
 
 <file path=word/footer1.xml><?xml version="1.0" encoding="utf-8"?>
-<w:ftr xmlns:wpc="http://schemas.microsoft.com/office/word/2010/wordprocessingCanvas" xmlns:cx="http://schemas.microsoft.com/office/drawing/2014/chartex" xmlns:cx1="http://schemas.microsoft.com/office/drawing/2015/9/8/chartex" xmlns:cx2="http://schemas.microsoft.com/office/drawing/2015/10/21/chartex" xmlns:cx3="http://schemas.microsoft.com/office/drawing/2016/5/9/chartex" xmlns:cx4="http://schemas.microsoft.com/office/drawing/2016/5/10/chartex" xmlns:cx5="http://schemas.microsoft.com/office/drawing/2016/5/11/chartex" xmlns:cx6="http://schemas.microsoft.com/office/drawing/2016/5/12/chartex" xmlns:cx7="http://schemas.microsoft.com/office/drawing/2016/5/13/chartex" xmlns:cx8="http://schemas.microsoft.com/office/drawing/2016/5/14/chartex" xmlns:mc="http://schemas.openxmlformats.org/markup-compatibility/2006" xmlns:aink="http://schemas.microsoft.com/office/drawing/2016/ink" xmlns:am3d="http://schemas.microsoft.com/office/drawing/2017/model3d" xmlns:o="urn:schemas-microsoft-com:office:office" xmlns:r="http://schemas.openxmlformats.org/officeDocument/2006/relationships" xmlns:m="http://schemas.openxmlformats.org/officeDocument/2006/math" xmlns:v="urn:schemas-microsoft-com:vml" xmlns:wp14="http://schemas.microsoft.com/office/word/2010/wordprocessingDrawing" xmlns:wp="http://schemas.openxmlformats.org/drawingml/2006/wordprocessingDrawing" xmlns:w10="urn:schemas-microsoft-com:office:word" xmlns:w="http://schemas.openxmlformats.org/wordprocessingml/2006/main" xmlns:w14="http://schemas.microsoft.com/office/word/2010/wordml" xmlns:w15="http://schemas.microsoft.com/office/word/2012/wordml" xmlns:w16cex="http://schemas.microsoft.com/office/word/2018/wordml/cex" xmlns:w16cid="http://schemas.microsoft.com/office/word/2016/wordml/cid" xmlns:w16="http://schemas.microsoft.com/office/word/2018/wordml" xmlns:w16se="http://schemas.microsoft.com/office/word/2015/wordml/symex" xmlns:wpg="http://schemas.microsoft.com/office/word/2010/wordprocessingGroup" xmlns:wpi="http://schemas.microsoft.com/office/word/2010/wordprocessingInk" xmlns:wne="http://schemas.microsoft.com/office/word/2006/wordml" xmlns:wps="http://schemas.microsoft.com/office/word/2010/wordprocessingShape" mc:Ignorable="w14 w15 w16se w16cid w16 w16cex wp14">
+<w:ftr xmlns:wpc="http://schemas.microsoft.com/office/word/2010/wordprocessingCanvas" xmlns:cx="http://schemas.microsoft.com/office/drawing/2014/chartex" xmlns:mc="http://schemas.openxmlformats.org/markup-compatibility/2006" xmlns:o="urn:schemas-microsoft-com:office:office" xmlns:r="http://schemas.openxmlformats.org/officeDocument/2006/relationships" xmlns:m="http://schemas.openxmlformats.org/officeDocument/2006/math" xmlns:v="urn:schemas-microsoft-com:vml" xmlns:wp14="http://schemas.microsoft.com/office/word/2010/wordprocessingDrawing" xmlns:wp="http://schemas.openxmlformats.org/drawingml/2006/wordprocessingDrawing" xmlns:w10="urn:schemas-microsoft-com:office:word" xmlns:w="http://schemas.openxmlformats.org/wordprocessingml/2006/main" xmlns:w14="http://schemas.microsoft.com/office/word/2010/wordml" xmlns:w15="http://schemas.microsoft.com/office/word/2012/wordml" xmlns:w16se="http://schemas.microsoft.com/office/word/2015/wordml/symex" xmlns:wpg="http://schemas.microsoft.com/office/word/2010/wordprocessingGroup" xmlns:wpi="http://schemas.microsoft.com/office/word/2010/wordprocessingInk" xmlns:wne="http://schemas.microsoft.com/office/word/2006/wordml" xmlns:wps="http://schemas.microsoft.com/office/word/2010/wordprocessingShape" mc:Ignorable="w14 w15 w16se wp14">
   <w:sdt>
     <w:sdtPr>
       <w:id w:val="1659105365"/>
@@ -19564,7 +20007,7 @@
           <w:rPr>
             <w:noProof/>
           </w:rPr>
-          <w:t>35</w:t>
+          <w:t>14</w:t>
         </w:r>
         <w:r>
           <w:fldChar w:fldCharType="end"/>
@@ -19581,7 +20024,7 @@
 </file>
 
 <file path=word/footnotes.xml><?xml version="1.0" encoding="utf-8"?>
-<w:footnotes xmlns:wpc="http://schemas.microsoft.com/office/word/2010/wordprocessingCanvas" xmlns:cx="http://schemas.microsoft.com/office/drawing/2014/chartex" xmlns:cx1="http://schemas.microsoft.com/office/drawing/2015/9/8/chartex" xmlns:cx2="http://schemas.microsoft.com/office/drawing/2015/10/21/chartex" xmlns:cx3="http://schemas.microsoft.com/office/drawing/2016/5/9/chartex" xmlns:cx4="http://schemas.microsoft.com/office/drawing/2016/5/10/chartex" xmlns:cx5="http://schemas.microsoft.com/office/drawing/2016/5/11/chartex" xmlns:cx6="http://schemas.microsoft.com/office/drawing/2016/5/12/chartex" xmlns:cx7="http://schemas.microsoft.com/office/drawing/2016/5/13/chartex" xmlns:cx8="http://schemas.microsoft.com/office/drawing/2016/5/14/chartex" xmlns:mc="http://schemas.openxmlformats.org/markup-compatibility/2006" xmlns:aink="http://schemas.microsoft.com/office/drawing/2016/ink" xmlns:am3d="http://schemas.microsoft.com/office/drawing/2017/model3d" xmlns:o="urn:schemas-microsoft-com:office:office" xmlns:r="http://schemas.openxmlformats.org/officeDocument/2006/relationships" xmlns:m="http://schemas.openxmlformats.org/officeDocument/2006/math" xmlns:v="urn:schemas-microsoft-com:vml" xmlns:wp14="http://schemas.microsoft.com/office/word/2010/wordprocessingDrawing" xmlns:wp="http://schemas.openxmlformats.org/drawingml/2006/wordprocessingDrawing" xmlns:w10="urn:schemas-microsoft-com:office:word" xmlns:w="http://schemas.openxmlformats.org/wordprocessingml/2006/main" xmlns:w14="http://schemas.microsoft.com/office/word/2010/wordml" xmlns:w15="http://schemas.microsoft.com/office/word/2012/wordml" xmlns:w16cex="http://schemas.microsoft.com/office/word/2018/wordml/cex" xmlns:w16cid="http://schemas.microsoft.com/office/word/2016/wordml/cid" xmlns:w16="http://schemas.microsoft.com/office/word/2018/wordml" xmlns:w16se="http://schemas.microsoft.com/office/word/2015/wordml/symex" xmlns:wpg="http://schemas.microsoft.com/office/word/2010/wordprocessingGroup" xmlns:wpi="http://schemas.microsoft.com/office/word/2010/wordprocessingInk" xmlns:wne="http://schemas.microsoft.com/office/word/2006/wordml" xmlns:wps="http://schemas.microsoft.com/office/word/2010/wordprocessingShape" mc:Ignorable="w14 w15 w16se w16cid w16 w16cex wp14">
+<w:footnotes xmlns:wpc="http://schemas.microsoft.com/office/word/2010/wordprocessingCanvas" xmlns:cx="http://schemas.microsoft.com/office/drawing/2014/chartex" xmlns:mc="http://schemas.openxmlformats.org/markup-compatibility/2006" xmlns:o="urn:schemas-microsoft-com:office:office" xmlns:r="http://schemas.openxmlformats.org/officeDocument/2006/relationships" xmlns:m="http://schemas.openxmlformats.org/officeDocument/2006/math" xmlns:v="urn:schemas-microsoft-com:vml" xmlns:wp14="http://schemas.microsoft.com/office/word/2010/wordprocessingDrawing" xmlns:wp="http://schemas.openxmlformats.org/drawingml/2006/wordprocessingDrawing" xmlns:w10="urn:schemas-microsoft-com:office:word" xmlns:w="http://schemas.openxmlformats.org/wordprocessingml/2006/main" xmlns:w14="http://schemas.microsoft.com/office/word/2010/wordml" xmlns:w15="http://schemas.microsoft.com/office/word/2012/wordml" xmlns:w16se="http://schemas.microsoft.com/office/word/2015/wordml/symex" xmlns:wpg="http://schemas.microsoft.com/office/word/2010/wordprocessingGroup" xmlns:wpi="http://schemas.microsoft.com/office/word/2010/wordprocessingInk" xmlns:wne="http://schemas.microsoft.com/office/word/2006/wordml" xmlns:wps="http://schemas.microsoft.com/office/word/2010/wordprocessingShape" mc:Ignorable="w14 w15 w16se wp14">
   <w:footnote w:type="separator" w:id="-1">
     <w:p>
       <w:pPr>
@@ -19654,7 +20097,7 @@
 </file>
 
 <file path=word/numbering.xml><?xml version="1.0" encoding="utf-8"?>
-<w:numbering xmlns:wpc="http://schemas.microsoft.com/office/word/2010/wordprocessingCanvas" xmlns:cx="http://schemas.microsoft.com/office/drawing/2014/chartex" xmlns:cx1="http://schemas.microsoft.com/office/drawing/2015/9/8/chartex" xmlns:cx2="http://schemas.microsoft.com/office/drawing/2015/10/21/chartex" xmlns:cx3="http://schemas.microsoft.com/office/drawing/2016/5/9/chartex" xmlns:cx4="http://schemas.microsoft.com/office/drawing/2016/5/10/chartex" xmlns:cx5="http://schemas.microsoft.com/office/drawing/2016/5/11/chartex" xmlns:cx6="http://schemas.microsoft.com/office/drawing/2016/5/12/chartex" xmlns:cx7="http://schemas.microsoft.com/office/drawing/2016/5/13/chartex" xmlns:cx8="http://schemas.microsoft.com/office/drawing/2016/5/14/chartex" xmlns:mc="http://schemas.openxmlformats.org/markup-compatibility/2006" xmlns:aink="http://schemas.microsoft.com/office/drawing/2016/ink" xmlns:am3d="http://schemas.microsoft.com/office/drawing/2017/model3d" xmlns:o="urn:schemas-microsoft-com:office:office" xmlns:r="http://schemas.openxmlformats.org/officeDocument/2006/relationships" xmlns:m="http://schemas.openxmlformats.org/officeDocument/2006/math" xmlns:v="urn:schemas-microsoft-com:vml" xmlns:wp14="http://schemas.microsoft.com/office/word/2010/wordprocessingDrawing" xmlns:wp="http://schemas.openxmlformats.org/drawingml/2006/wordprocessingDrawing" xmlns:w10="urn:schemas-microsoft-com:office:word" xmlns:w="http://schemas.openxmlformats.org/wordprocessingml/2006/main" xmlns:w14="http://schemas.microsoft.com/office/word/2010/wordml" xmlns:w15="http://schemas.microsoft.com/office/word/2012/wordml" xmlns:w16cex="http://schemas.microsoft.com/office/word/2018/wordml/cex" xmlns:w16cid="http://schemas.microsoft.com/office/word/2016/wordml/cid" xmlns:w16="http://schemas.microsoft.com/office/word/2018/wordml" xmlns:w16se="http://schemas.microsoft.com/office/word/2015/wordml/symex" xmlns:wpg="http://schemas.microsoft.com/office/word/2010/wordprocessingGroup" xmlns:wpi="http://schemas.microsoft.com/office/word/2010/wordprocessingInk" xmlns:wne="http://schemas.microsoft.com/office/word/2006/wordml" xmlns:wps="http://schemas.microsoft.com/office/word/2010/wordprocessingShape" mc:Ignorable="w14 w15 w16se w16cid w16 w16cex wp14">
+<w:numbering xmlns:wpc="http://schemas.microsoft.com/office/word/2010/wordprocessingCanvas" xmlns:cx="http://schemas.microsoft.com/office/drawing/2014/chartex" xmlns:mc="http://schemas.openxmlformats.org/markup-compatibility/2006" xmlns:o="urn:schemas-microsoft-com:office:office" xmlns:r="http://schemas.openxmlformats.org/officeDocument/2006/relationships" xmlns:m="http://schemas.openxmlformats.org/officeDocument/2006/math" xmlns:v="urn:schemas-microsoft-com:vml" xmlns:wp14="http://schemas.microsoft.com/office/word/2010/wordprocessingDrawing" xmlns:wp="http://schemas.openxmlformats.org/drawingml/2006/wordprocessingDrawing" xmlns:w10="urn:schemas-microsoft-com:office:word" xmlns:w="http://schemas.openxmlformats.org/wordprocessingml/2006/main" xmlns:w14="http://schemas.microsoft.com/office/word/2010/wordml" xmlns:w15="http://schemas.microsoft.com/office/word/2012/wordml" xmlns:w16se="http://schemas.microsoft.com/office/word/2015/wordml/symex" xmlns:wpg="http://schemas.microsoft.com/office/word/2010/wordprocessingGroup" xmlns:wpi="http://schemas.microsoft.com/office/word/2010/wordprocessingInk" xmlns:wne="http://schemas.microsoft.com/office/word/2006/wordml" xmlns:wps="http://schemas.microsoft.com/office/word/2010/wordprocessingShape" mc:Ignorable="w14 w15 w16se wp14">
   <w:abstractNum w:abstractNumId="0" w15:restartNumberingAfterBreak="0">
     <w:nsid w:val="00AA2D6C"/>
     <w:multiLevelType w:val="hybridMultilevel"/>
@@ -21259,7 +21702,7 @@
 </file>
 
 <file path=word/styles.xml><?xml version="1.0" encoding="utf-8"?>
-<w:styles xmlns:mc="http://schemas.openxmlformats.org/markup-compatibility/2006" xmlns:r="http://schemas.openxmlformats.org/officeDocument/2006/relationships" xmlns:w="http://schemas.openxmlformats.org/wordprocessingml/2006/main" xmlns:w14="http://schemas.microsoft.com/office/word/2010/wordml" xmlns:w15="http://schemas.microsoft.com/office/word/2012/wordml" xmlns:w16cex="http://schemas.microsoft.com/office/word/2018/wordml/cex" xmlns:w16cid="http://schemas.microsoft.com/office/word/2016/wordml/cid" xmlns:w16="http://schemas.microsoft.com/office/word/2018/wordml" xmlns:w16se="http://schemas.microsoft.com/office/word/2015/wordml/symex" mc:Ignorable="w14 w15 w16se w16cid w16 w16cex">
+<w:styles xmlns:mc="http://schemas.openxmlformats.org/markup-compatibility/2006" xmlns:r="http://schemas.openxmlformats.org/officeDocument/2006/relationships" xmlns:w="http://schemas.openxmlformats.org/wordprocessingml/2006/main" xmlns:w14="http://schemas.microsoft.com/office/word/2010/wordml" xmlns:w15="http://schemas.microsoft.com/office/word/2012/wordml" xmlns:w16se="http://schemas.microsoft.com/office/word/2015/wordml/symex" mc:Ignorable="w14 w15 w16se">
   <w:docDefaults>
     <w:rPrDefault>
       <w:rPr>
@@ -21275,7 +21718,7 @@
       </w:pPr>
     </w:pPrDefault>
   </w:docDefaults>
-  <w:latentStyles w:defLockedState="0" w:defUIPriority="99" w:defSemiHidden="0" w:defUnhideWhenUsed="0" w:defQFormat="0" w:count="376">
+  <w:latentStyles w:defLockedState="0" w:defUIPriority="99" w:defSemiHidden="0" w:defUnhideWhenUsed="0" w:defQFormat="0" w:count="371">
     <w:lsdException w:name="Normal" w:uiPriority="0" w:qFormat="1"/>
     <w:lsdException w:name="heading 1" w:uiPriority="9" w:qFormat="1"/>
     <w:lsdException w:name="heading 2" w:semiHidden="1" w:uiPriority="9" w:unhideWhenUsed="1" w:qFormat="1"/>
@@ -21647,11 +22090,6 @@
     <w:lsdException w:name="List Table 5 Dark Accent 6" w:uiPriority="50"/>
     <w:lsdException w:name="List Table 6 Colorful Accent 6" w:uiPriority="51"/>
     <w:lsdException w:name="List Table 7 Colorful Accent 6" w:uiPriority="52"/>
-    <w:lsdException w:name="Mention" w:semiHidden="1" w:unhideWhenUsed="1"/>
-    <w:lsdException w:name="Smart Hyperlink" w:semiHidden="1" w:unhideWhenUsed="1"/>
-    <w:lsdException w:name="Hashtag" w:semiHidden="1" w:unhideWhenUsed="1"/>
-    <w:lsdException w:name="Unresolved Mention" w:semiHidden="1" w:unhideWhenUsed="1"/>
-    <w:lsdException w:name="Smart Link" w:semiHidden="1" w:unhideWhenUsed="1"/>
   </w:latentStyles>
   <w:style w:type="paragraph" w:default="1" w:styleId="Normal">
     <w:name w:val="Normal"/>
@@ -22094,7 +22532,7 @@
       <w:u w:val="single"/>
     </w:rPr>
   </w:style>
-  <w:style w:type="character" w:styleId="Mentionnonrsolue">
+  <w:style w:type="character" w:customStyle="1" w:styleId="UnresolvedMention">
     <w:name w:val="Unresolved Mention"/>
     <w:basedOn w:val="Policepardfaut"/>
     <w:uiPriority w:val="99"/>
@@ -22414,7 +22852,7 @@
 </file>
 
 <file path=customXml/itemProps1.xml><?xml version="1.0" encoding="utf-8"?>
-<ds:datastoreItem xmlns:ds="http://schemas.openxmlformats.org/officeDocument/2006/customXml" ds:itemID="{D15F0653-ACD3-49DC-8689-F0D306DFBDFE}">
+<ds:datastoreItem xmlns:ds="http://schemas.openxmlformats.org/officeDocument/2006/customXml" ds:itemID="{5E210E37-CF88-4376-A46A-BB9124151A73}">
   <ds:schemaRefs>
     <ds:schemaRef ds:uri="http://schemas.openxmlformats.org/officeDocument/2006/bibliography"/>
   </ds:schemaRefs>

</xml_diff>

<commit_message>
changement sur le diagramme/singleton et la génération
</commit_message>
<xml_diff>
--- a/Rapport final/RAPPORT.docx
+++ b/Rapport final/RAPPORT.docx
@@ -1,6 +1,6 @@
 
 <file path=word/document.xml><?xml version="1.0" encoding="utf-8"?>
-<w:document xmlns:wpc="http://schemas.microsoft.com/office/word/2010/wordprocessingCanvas" xmlns:cx="http://schemas.microsoft.com/office/drawing/2014/chartex" xmlns:mc="http://schemas.openxmlformats.org/markup-compatibility/2006" xmlns:o="urn:schemas-microsoft-com:office:office" xmlns:r="http://schemas.openxmlformats.org/officeDocument/2006/relationships" xmlns:m="http://schemas.openxmlformats.org/officeDocument/2006/math" xmlns:v="urn:schemas-microsoft-com:vml" xmlns:wp14="http://schemas.microsoft.com/office/word/2010/wordprocessingDrawing" xmlns:wp="http://schemas.openxmlformats.org/drawingml/2006/wordprocessingDrawing" xmlns:w10="urn:schemas-microsoft-com:office:word" xmlns:w="http://schemas.openxmlformats.org/wordprocessingml/2006/main" xmlns:w14="http://schemas.microsoft.com/office/word/2010/wordml" xmlns:w15="http://schemas.microsoft.com/office/word/2012/wordml" xmlns:w16se="http://schemas.microsoft.com/office/word/2015/wordml/symex" xmlns:wpg="http://schemas.microsoft.com/office/word/2010/wordprocessingGroup" xmlns:wpi="http://schemas.microsoft.com/office/word/2010/wordprocessingInk" xmlns:wne="http://schemas.microsoft.com/office/word/2006/wordml" xmlns:wps="http://schemas.microsoft.com/office/word/2010/wordprocessingShape" mc:Ignorable="w14 w15 w16se wp14">
+<w:document xmlns:wpc="http://schemas.microsoft.com/office/word/2010/wordprocessingCanvas" xmlns:cx="http://schemas.microsoft.com/office/drawing/2014/chartex" xmlns:cx1="http://schemas.microsoft.com/office/drawing/2015/9/8/chartex" xmlns:cx2="http://schemas.microsoft.com/office/drawing/2015/10/21/chartex" xmlns:cx3="http://schemas.microsoft.com/office/drawing/2016/5/9/chartex" xmlns:cx4="http://schemas.microsoft.com/office/drawing/2016/5/10/chartex" xmlns:cx5="http://schemas.microsoft.com/office/drawing/2016/5/11/chartex" xmlns:cx6="http://schemas.microsoft.com/office/drawing/2016/5/12/chartex" xmlns:cx7="http://schemas.microsoft.com/office/drawing/2016/5/13/chartex" xmlns:cx8="http://schemas.microsoft.com/office/drawing/2016/5/14/chartex" xmlns:mc="http://schemas.openxmlformats.org/markup-compatibility/2006" xmlns:aink="http://schemas.microsoft.com/office/drawing/2016/ink" xmlns:am3d="http://schemas.microsoft.com/office/drawing/2017/model3d" xmlns:o="urn:schemas-microsoft-com:office:office" xmlns:r="http://schemas.openxmlformats.org/officeDocument/2006/relationships" xmlns:m="http://schemas.openxmlformats.org/officeDocument/2006/math" xmlns:v="urn:schemas-microsoft-com:vml" xmlns:wp14="http://schemas.microsoft.com/office/word/2010/wordprocessingDrawing" xmlns:wp="http://schemas.openxmlformats.org/drawingml/2006/wordprocessingDrawing" xmlns:w10="urn:schemas-microsoft-com:office:word" xmlns:w="http://schemas.openxmlformats.org/wordprocessingml/2006/main" xmlns:w14="http://schemas.microsoft.com/office/word/2010/wordml" xmlns:w15="http://schemas.microsoft.com/office/word/2012/wordml" xmlns:w16cex="http://schemas.microsoft.com/office/word/2018/wordml/cex" xmlns:w16cid="http://schemas.microsoft.com/office/word/2016/wordml/cid" xmlns:w16="http://schemas.microsoft.com/office/word/2018/wordml" xmlns:w16se="http://schemas.microsoft.com/office/word/2015/wordml/symex" xmlns:wpg="http://schemas.microsoft.com/office/word/2010/wordprocessingGroup" xmlns:wpi="http://schemas.microsoft.com/office/word/2010/wordprocessingInk" xmlns:wne="http://schemas.microsoft.com/office/word/2006/wordml" xmlns:wps="http://schemas.microsoft.com/office/word/2010/wordprocessingShape" mc:Ignorable="w14 w15 w16se w16cid w16 w16cex wp14">
   <w:body>
     <w:p/>
     <w:p/>
@@ -137,7 +137,7 @@
                 <v:stroke joinstyle="miter"/>
                 <v:path gradientshapeok="t" o:connecttype="rect"/>
               </v:shapetype>
-              <v:shape id="Zone de texte 2" o:spid="_x0000_s1026" type="#_x0000_t202" style="position:absolute;margin-left:-21.65pt;margin-top:10.5pt;width:182.4pt;height:110.6pt;z-index:251663360;visibility:visible;mso-wrap-style:square;mso-width-percent:0;mso-height-percent:200;mso-wrap-distance-left:9pt;mso-wrap-distance-top:3.6pt;mso-wrap-distance-right:9pt;mso-wrap-distance-bottom:3.6pt;mso-position-horizontal:absolute;mso-position-horizontal-relative:text;mso-position-vertical:absolute;mso-position-vertical-relative:text;mso-width-percent:0;mso-height-percent:200;mso-width-relative:margin;mso-height-relative:margin;v-text-anchor:top" o:gfxdata="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" stroked="f">
+              <v:shape id="Zone de texte 2" o:spid="_x0000_s1026" type="#_x0000_t202" style="position:absolute;margin-left:-21.65pt;margin-top:10.5pt;width:182.4pt;height:110.6pt;z-index:251663360;visibility:visible;mso-wrap-style:square;mso-width-percent:0;mso-height-percent:200;mso-wrap-distance-left:9pt;mso-wrap-distance-top:3.6pt;mso-wrap-distance-right:9pt;mso-wrap-distance-bottom:3.6pt;mso-position-horizontal:absolute;mso-position-horizontal-relative:text;mso-position-vertical:absolute;mso-position-vertical-relative:text;mso-width-percent:0;mso-height-percent:200;mso-width-relative:margin;mso-height-relative:margin;v-text-anchor:top" o:gfxdata="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" stroked="f">
                 <v:textbox style="mso-fit-shape-to-text:t">
                   <w:txbxContent>
                     <w:p>
@@ -373,7 +373,7 @@
           </mc:Choice>
           <mc:Fallback>
             <w:pict>
-              <v:shape w14:anchorId="2E425BB9" id="_x0000_s1027" type="#_x0000_t202" style="position:absolute;margin-left:-22.85pt;margin-top:9.6pt;width:224.4pt;height:175.2pt;z-index:251661312;visibility:visible;mso-wrap-style:square;mso-width-percent:0;mso-height-percent:0;mso-wrap-distance-left:9pt;mso-wrap-distance-top:3.6pt;mso-wrap-distance-right:9pt;mso-wrap-distance-bottom:3.6pt;mso-position-horizontal:absolute;mso-position-horizontal-relative:margin;mso-position-vertical:absolute;mso-position-vertical-relative:text;mso-width-percent:0;mso-height-percent:0;mso-width-relative:margin;mso-height-relative:margin;v-text-anchor:top" o:gfxdata="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" stroked="f">
+              <v:shape w14:anchorId="2E425BB9" id="_x0000_s1027" type="#_x0000_t202" style="position:absolute;margin-left:-22.85pt;margin-top:9.6pt;width:224.4pt;height:175.2pt;z-index:251661312;visibility:visible;mso-wrap-style:square;mso-width-percent:0;mso-height-percent:0;mso-wrap-distance-left:9pt;mso-wrap-distance-top:3.6pt;mso-wrap-distance-right:9pt;mso-wrap-distance-bottom:3.6pt;mso-position-horizontal:absolute;mso-position-horizontal-relative:margin;mso-position-vertical:absolute;mso-position-vertical-relative:text;mso-width-percent:0;mso-height-percent:0;mso-width-relative:margin;mso-height-relative:margin;v-text-anchor:top" o:gfxdata="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" stroked="f">
                 <v:textbox>
                   <w:txbxContent>
                     <w:p>
@@ -681,7 +681,7 @@
           </mc:Choice>
           <mc:Fallback>
             <w:pict>
-              <v:shape w14:anchorId="31F855FE" id="_x0000_s1028" type="#_x0000_t202" style="position:absolute;left:0;text-align:left;margin-left:-21.65pt;margin-top:21.3pt;width:308.4pt;height:73.2pt;z-index:251665408;visibility:visible;mso-wrap-style:square;mso-width-percent:0;mso-height-percent:0;mso-wrap-distance-left:9pt;mso-wrap-distance-top:3.6pt;mso-wrap-distance-right:9pt;mso-wrap-distance-bottom:3.6pt;mso-position-horizontal:absolute;mso-position-horizontal-relative:margin;mso-position-vertical:absolute;mso-position-vertical-relative:text;mso-width-percent:0;mso-height-percent:0;mso-width-relative:margin;mso-height-relative:margin;v-text-anchor:top" o:gfxdata="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" stroked="f">
+              <v:shape w14:anchorId="31F855FE" id="_x0000_s1028" type="#_x0000_t202" style="position:absolute;left:0;text-align:left;margin-left:-21.65pt;margin-top:21.3pt;width:308.4pt;height:73.2pt;z-index:251665408;visibility:visible;mso-wrap-style:square;mso-width-percent:0;mso-height-percent:0;mso-wrap-distance-left:9pt;mso-wrap-distance-top:3.6pt;mso-wrap-distance-right:9pt;mso-wrap-distance-bottom:3.6pt;mso-position-horizontal:absolute;mso-position-horizontal-relative:margin;mso-position-vertical:absolute;mso-position-vertical-relative:text;mso-width-percent:0;mso-height-percent:0;mso-width-relative:margin;mso-height-relative:margin;v-text-anchor:top" o:gfxdata="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" stroked="f">
                 <v:textbox>
                   <w:txbxContent>
                     <w:p>
@@ -849,7 +849,7 @@
           </mc:Choice>
           <mc:Fallback>
             <w:pict>
-              <v:shape w14:anchorId="04F19849" id="_x0000_s1029" type="#_x0000_t202" style="position:absolute;left:0;text-align:left;margin-left:-19.25pt;margin-top:10.55pt;width:4in;height:73.2pt;z-index:251667456;visibility:visible;mso-wrap-style:square;mso-width-percent:0;mso-height-percent:0;mso-wrap-distance-left:9pt;mso-wrap-distance-top:3.6pt;mso-wrap-distance-right:9pt;mso-wrap-distance-bottom:3.6pt;mso-position-horizontal:absolute;mso-position-horizontal-relative:margin;mso-position-vertical:absolute;mso-position-vertical-relative:text;mso-width-percent:0;mso-height-percent:0;mso-width-relative:margin;mso-height-relative:margin;v-text-anchor:top" o:gfxdata="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" stroked="f">
+              <v:shape w14:anchorId="04F19849" id="_x0000_s1029" type="#_x0000_t202" style="position:absolute;left:0;text-align:left;margin-left:-19.25pt;margin-top:10.55pt;width:4in;height:73.2pt;z-index:251667456;visibility:visible;mso-wrap-style:square;mso-width-percent:0;mso-height-percent:0;mso-wrap-distance-left:9pt;mso-wrap-distance-top:3.6pt;mso-wrap-distance-right:9pt;mso-wrap-distance-bottom:3.6pt;mso-position-horizontal:absolute;mso-position-horizontal-relative:margin;mso-position-vertical:absolute;mso-position-vertical-relative:text;mso-width-percent:0;mso-height-percent:0;mso-width-relative:margin;mso-height-relative:margin;v-text-anchor:top" o:gfxdata="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" stroked="f">
                 <v:textbox>
                   <w:txbxContent>
                     <w:p>
@@ -3806,22 +3806,14 @@
       </w:r>
       <w:proofErr w:type="spellEnd"/>
       <w:r>
-        <w:t xml:space="preserve">, Victor </w:t>
+        <w:t xml:space="preserve">, Victor Mommalier, Clara Poncet et Lucile </w:t>
       </w:r>
       <w:proofErr w:type="spellStart"/>
       <w:r>
-        <w:t>Mommalier</w:t>
+        <w:t>Velut</w:t>
       </w:r>
       <w:proofErr w:type="spellEnd"/>
       <w:r>
-        <w:t xml:space="preserve">, Clara Poncet et Lucile </w:t>
-      </w:r>
-      <w:proofErr w:type="spellStart"/>
-      <w:r>
-        <w:t>Velut</w:t>
-      </w:r>
-      <w:proofErr w:type="spellEnd"/>
-      <w:r>
         <w:t>. Ce projet a été proposé et supervisé par notre tuteur M. Salva, professeur de l’IUT.</w:t>
       </w:r>
     </w:p>
@@ -3847,14 +3839,12 @@
       <w:r>
         <w:t xml:space="preserve"> réalisé grâce au </w:t>
       </w:r>
-      <w:proofErr w:type="spellStart"/>
       <w:r>
         <w:t>f</w:t>
       </w:r>
       <w:r>
         <w:t>ramework</w:t>
       </w:r>
-      <w:proofErr w:type="spellEnd"/>
       <w:r>
         <w:rPr>
           <w:rStyle w:val="Appelnotedebasdep"/>
@@ -3912,15 +3902,7 @@
         <w:jc w:val="both"/>
       </w:pPr>
       <w:r>
-        <w:t xml:space="preserve">Dans ce rapport, nous allons détailler notre travail au cours de ces cinq mois. Tout d’abord, nous aborderons la gestion de notre projet, puis nous présenteront l’élément technologique clé de ce projet : le </w:t>
-      </w:r>
-      <w:proofErr w:type="spellStart"/>
-      <w:r>
-        <w:t>framework</w:t>
-      </w:r>
-      <w:proofErr w:type="spellEnd"/>
-      <w:r>
-        <w:t xml:space="preserve"> A-Frame. Nous détaillerons ensuite le panorama de l’IUT, puis le générateur de panorama avant de conclure.</w:t>
+        <w:t>Dans ce rapport, nous allons détailler notre travail au cours de ces cinq mois. Tout d’abord, nous aborderons la gestion de notre projet, puis nous présenteront l’élément technologique clé de ce projet : le framework A-Frame. Nous détaillerons ensuite le panorama de l’IUT, puis le générateur de panorama avant de conclure.</w:t>
       </w:r>
     </w:p>
     <w:p/>
@@ -4005,23 +3987,7 @@
         <w:jc w:val="both"/>
       </w:pPr>
       <w:r>
-        <w:t xml:space="preserve">Pour mettre en scène ces photos en RV, nous avons utilisé le </w:t>
-      </w:r>
-      <w:proofErr w:type="spellStart"/>
-      <w:r>
-        <w:t>framework</w:t>
-      </w:r>
-      <w:proofErr w:type="spellEnd"/>
-      <w:r>
-        <w:t xml:space="preserve"> A-Frame qui est un </w:t>
-      </w:r>
-      <w:proofErr w:type="spellStart"/>
-      <w:r>
-        <w:t>framework</w:t>
-      </w:r>
-      <w:proofErr w:type="spellEnd"/>
-      <w:r>
-        <w:t xml:space="preserve"> HTML</w:t>
+        <w:t>Pour mettre en scène ces photos en RV, nous avons utilisé le framework A-Frame qui est un framework HTML</w:t>
       </w:r>
       <w:r>
         <w:rPr>
@@ -4501,7 +4467,7 @@
           </mc:Choice>
           <mc:Fallback>
             <w:pict>
-              <v:shape w14:anchorId="4A0B28E8" id="_x0000_s1030" type="#_x0000_t202" style="position:absolute;left:0;text-align:left;margin-left:-8.2pt;margin-top:80.65pt;width:272.7pt;height:110.6pt;z-index:251677696;visibility:visible;mso-wrap-style:square;mso-width-percent:0;mso-height-percent:200;mso-wrap-distance-left:9pt;mso-wrap-distance-top:3.6pt;mso-wrap-distance-right:9pt;mso-wrap-distance-bottom:3.6pt;mso-position-horizontal:absolute;mso-position-horizontal-relative:margin;mso-position-vertical:absolute;mso-position-vertical-relative:text;mso-width-percent:0;mso-height-percent:200;mso-width-relative:margin;mso-height-relative:margin;v-text-anchor:top" o:gfxdata="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" stroked="f">
+              <v:shape w14:anchorId="4A0B28E8" id="_x0000_s1030" type="#_x0000_t202" style="position:absolute;left:0;text-align:left;margin-left:-8.2pt;margin-top:80.65pt;width:272.7pt;height:110.6pt;z-index:251677696;visibility:visible;mso-wrap-style:square;mso-width-percent:0;mso-height-percent:200;mso-wrap-distance-left:9pt;mso-wrap-distance-top:3.6pt;mso-wrap-distance-right:9pt;mso-wrap-distance-bottom:3.6pt;mso-position-horizontal:absolute;mso-position-horizontal-relative:margin;mso-position-vertical:absolute;mso-position-vertical-relative:text;mso-width-percent:0;mso-height-percent:200;mso-width-relative:margin;mso-height-relative:margin;v-text-anchor:top" o:gfxdata="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" stroked="f">
                 <v:textbox style="mso-fit-shape-to-text:t">
                   <w:txbxContent>
                     <w:p>
@@ -4716,7 +4682,7 @@
           </mc:Choice>
           <mc:Fallback>
             <w:pict>
-              <v:shape w14:anchorId="4677E9C6" id="_x0000_s1031" type="#_x0000_t202" style="position:absolute;left:0;text-align:left;margin-left:292.15pt;margin-top:19.1pt;width:185.9pt;height:22pt;z-index:251703296;visibility:visible;mso-wrap-style:square;mso-width-percent:400;mso-height-percent:0;mso-wrap-distance-left:9pt;mso-wrap-distance-top:3.6pt;mso-wrap-distance-right:9pt;mso-wrap-distance-bottom:3.6pt;mso-position-horizontal:absolute;mso-position-horizontal-relative:text;mso-position-vertical:absolute;mso-position-vertical-relative:text;mso-width-percent:400;mso-height-percent:0;mso-width-relative:margin;mso-height-relative:margin;v-text-anchor:top" o:gfxdata="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" stroked="f">
+              <v:shape w14:anchorId="4677E9C6" id="_x0000_s1031" type="#_x0000_t202" style="position:absolute;left:0;text-align:left;margin-left:292.15pt;margin-top:19.1pt;width:185.9pt;height:22pt;z-index:251703296;visibility:visible;mso-wrap-style:square;mso-width-percent:400;mso-height-percent:0;mso-wrap-distance-left:9pt;mso-wrap-distance-top:3.6pt;mso-wrap-distance-right:9pt;mso-wrap-distance-bottom:3.6pt;mso-position-horizontal:absolute;mso-position-horizontal-relative:text;mso-position-vertical:absolute;mso-position-vertical-relative:text;mso-width-percent:400;mso-height-percent:0;mso-width-relative:margin;mso-height-relative:margin;v-text-anchor:top" o:gfxdata="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" stroked="f">
                 <v:textbox>
                   <w:txbxContent>
                     <w:p>
@@ -4934,7 +4900,7 @@
           </mc:Choice>
           <mc:Fallback>
             <w:pict>
-              <v:shape w14:anchorId="501BF1AB" id="_x0000_s1032" type="#_x0000_t202" style="position:absolute;left:0;text-align:left;margin-left:-6.55pt;margin-top:13.15pt;width:276.55pt;height:110.6pt;z-index:251683840;visibility:visible;mso-wrap-style:square;mso-width-percent:0;mso-height-percent:200;mso-wrap-distance-left:9pt;mso-wrap-distance-top:3.6pt;mso-wrap-distance-right:9pt;mso-wrap-distance-bottom:3.6pt;mso-position-horizontal:absolute;mso-position-horizontal-relative:margin;mso-position-vertical:absolute;mso-position-vertical-relative:text;mso-width-percent:0;mso-height-percent:200;mso-width-relative:margin;mso-height-relative:margin;v-text-anchor:top" o:gfxdata="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" strokecolor="white [3212]">
+              <v:shape w14:anchorId="501BF1AB" id="_x0000_s1032" type="#_x0000_t202" style="position:absolute;left:0;text-align:left;margin-left:-6.55pt;margin-top:13.15pt;width:276.55pt;height:110.6pt;z-index:251683840;visibility:visible;mso-wrap-style:square;mso-width-percent:0;mso-height-percent:200;mso-wrap-distance-left:9pt;mso-wrap-distance-top:3.6pt;mso-wrap-distance-right:9pt;mso-wrap-distance-bottom:3.6pt;mso-position-horizontal:absolute;mso-position-horizontal-relative:margin;mso-position-vertical:absolute;mso-position-vertical-relative:text;mso-width-percent:0;mso-height-percent:200;mso-width-relative:margin;mso-height-relative:margin;v-text-anchor:top" o:gfxdata="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" strokecolor="white [3212]">
                 <v:textbox style="mso-fit-shape-to-text:t">
                   <w:txbxContent>
                     <w:p>
@@ -5121,7 +5087,7 @@
           </mc:Choice>
           <mc:Fallback>
             <w:pict>
-              <v:shape w14:anchorId="0765D5DB" id="_x0000_s1033" type="#_x0000_t202" style="position:absolute;left:0;text-align:left;margin-left:295.15pt;margin-top:12.7pt;width:185.9pt;height:22pt;z-index:251705344;visibility:visible;mso-wrap-style:square;mso-width-percent:400;mso-height-percent:0;mso-wrap-distance-left:9pt;mso-wrap-distance-top:3.6pt;mso-wrap-distance-right:9pt;mso-wrap-distance-bottom:3.6pt;mso-position-horizontal:absolute;mso-position-horizontal-relative:text;mso-position-vertical:absolute;mso-position-vertical-relative:text;mso-width-percent:400;mso-height-percent:0;mso-width-relative:margin;mso-height-relative:margin;v-text-anchor:top" o:gfxdata="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" stroked="f">
+              <v:shape w14:anchorId="0765D5DB" id="_x0000_s1033" type="#_x0000_t202" style="position:absolute;left:0;text-align:left;margin-left:295.15pt;margin-top:12.7pt;width:185.9pt;height:22pt;z-index:251705344;visibility:visible;mso-wrap-style:square;mso-width-percent:400;mso-height-percent:0;mso-wrap-distance-left:9pt;mso-wrap-distance-top:3.6pt;mso-wrap-distance-right:9pt;mso-wrap-distance-bottom:3.6pt;mso-position-horizontal:absolute;mso-position-horizontal-relative:text;mso-position-vertical:absolute;mso-position-vertical-relative:text;mso-width-percent:400;mso-height-percent:0;mso-width-relative:margin;mso-height-relative:margin;v-text-anchor:top" o:gfxdata="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" stroked="f">
                 <v:textbox>
                   <w:txbxContent>
                     <w:p>
@@ -5369,7 +5335,7 @@
           </mc:Choice>
           <mc:Fallback>
             <w:pict>
-              <v:shape w14:anchorId="09533F67" id="_x0000_s1034" type="#_x0000_t202" style="position:absolute;left:0;text-align:left;margin-left:-10.8pt;margin-top:-14.55pt;width:276.5pt;height:110.6pt;z-index:251685888;visibility:visible;mso-wrap-style:square;mso-width-percent:0;mso-height-percent:200;mso-wrap-distance-left:9pt;mso-wrap-distance-top:3.6pt;mso-wrap-distance-right:9pt;mso-wrap-distance-bottom:3.6pt;mso-position-horizontal:absolute;mso-position-horizontal-relative:margin;mso-position-vertical:absolute;mso-position-vertical-relative:text;mso-width-percent:0;mso-height-percent:200;mso-width-relative:margin;mso-height-relative:margin;v-text-anchor:top" o:gfxdata="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" strokecolor="white [3212]">
+              <v:shape w14:anchorId="09533F67" id="_x0000_s1034" type="#_x0000_t202" style="position:absolute;left:0;text-align:left;margin-left:-10.8pt;margin-top:-14.55pt;width:276.5pt;height:110.6pt;z-index:251685888;visibility:visible;mso-wrap-style:square;mso-width-percent:0;mso-height-percent:200;mso-wrap-distance-left:9pt;mso-wrap-distance-top:3.6pt;mso-wrap-distance-right:9pt;mso-wrap-distance-bottom:3.6pt;mso-position-horizontal:absolute;mso-position-horizontal-relative:margin;mso-position-vertical:absolute;mso-position-vertical-relative:text;mso-width-percent:0;mso-height-percent:200;mso-width-relative:margin;mso-height-relative:margin;v-text-anchor:top" o:gfxdata="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" strokecolor="white [3212]">
                 <v:textbox style="mso-fit-shape-to-text:t">
                   <w:txbxContent>
                     <w:p>
@@ -5556,7 +5522,7 @@
           </mc:Choice>
           <mc:Fallback>
             <w:pict>
-              <v:shape w14:anchorId="6A335549" id="_x0000_s1035" type="#_x0000_t202" style="position:absolute;left:0;text-align:left;margin-left:290.15pt;margin-top:10.2pt;width:185.9pt;height:22pt;z-index:251707392;visibility:visible;mso-wrap-style:square;mso-width-percent:400;mso-height-percent:0;mso-wrap-distance-left:9pt;mso-wrap-distance-top:3.6pt;mso-wrap-distance-right:9pt;mso-wrap-distance-bottom:3.6pt;mso-position-horizontal:absolute;mso-position-horizontal-relative:text;mso-position-vertical:absolute;mso-position-vertical-relative:text;mso-width-percent:400;mso-height-percent:0;mso-width-relative:margin;mso-height-relative:margin;v-text-anchor:top" o:gfxdata="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" stroked="f">
+              <v:shape w14:anchorId="6A335549" id="_x0000_s1035" type="#_x0000_t202" style="position:absolute;left:0;text-align:left;margin-left:290.15pt;margin-top:10.2pt;width:185.9pt;height:22pt;z-index:251707392;visibility:visible;mso-wrap-style:square;mso-width-percent:400;mso-height-percent:0;mso-wrap-distance-left:9pt;mso-wrap-distance-top:3.6pt;mso-wrap-distance-right:9pt;mso-wrap-distance-bottom:3.6pt;mso-position-horizontal:absolute;mso-position-horizontal-relative:text;mso-position-vertical:absolute;mso-position-vertical-relative:text;mso-width-percent:400;mso-height-percent:0;mso-width-relative:margin;mso-height-relative:margin;v-text-anchor:top" o:gfxdata="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" stroked="f">
                 <v:textbox>
                   <w:txbxContent>
                     <w:p>
@@ -5668,15 +5634,7 @@
         <w:jc w:val="both"/>
       </w:pPr>
       <w:r>
-        <w:t xml:space="preserve">Nous avons commencé par mettre en place les tâches les plus élémentaires comme faire un exemple d’utilisation du </w:t>
-      </w:r>
-      <w:proofErr w:type="spellStart"/>
-      <w:r>
-        <w:t>framework</w:t>
-      </w:r>
-      <w:proofErr w:type="spellEnd"/>
-      <w:r>
-        <w:t xml:space="preserve"> A-Frame pour pouvoir le prendre en main et comprendre son fonctionnement</w:t>
+        <w:t>Nous avons commencé par mettre en place les tâches les plus élémentaires comme faire un exemple d’utilisation du framework A-Frame pour pouvoir le prendre en main et comprendre son fonctionnement</w:t>
       </w:r>
       <w:r>
         <w:t>, p</w:t>
@@ -5931,7 +5889,7 @@
           </mc:Choice>
           <mc:Fallback>
             <w:pict>
-              <v:shape w14:anchorId="279AB60A" id="_x0000_s1036" type="#_x0000_t202" style="position:absolute;left:0;text-align:left;margin-left:145.65pt;margin-top:4.35pt;width:199.5pt;height:22pt;z-index:251709440;visibility:visible;mso-wrap-style:square;mso-width-percent:0;mso-height-percent:0;mso-wrap-distance-left:9pt;mso-wrap-distance-top:3.6pt;mso-wrap-distance-right:9pt;mso-wrap-distance-bottom:3.6pt;mso-position-horizontal:absolute;mso-position-horizontal-relative:text;mso-position-vertical:absolute;mso-position-vertical-relative:text;mso-width-percent:0;mso-height-percent:0;mso-width-relative:margin;mso-height-relative:margin;v-text-anchor:top" o:gfxdata="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" stroked="f">
+              <v:shape w14:anchorId="279AB60A" id="_x0000_s1036" type="#_x0000_t202" style="position:absolute;left:0;text-align:left;margin-left:145.65pt;margin-top:4.35pt;width:199.5pt;height:22pt;z-index:251709440;visibility:visible;mso-wrap-style:square;mso-width-percent:0;mso-height-percent:0;mso-wrap-distance-left:9pt;mso-wrap-distance-top:3.6pt;mso-wrap-distance-right:9pt;mso-wrap-distance-bottom:3.6pt;mso-position-horizontal:absolute;mso-position-horizontal-relative:text;mso-position-vertical:absolute;mso-position-vertical-relative:text;mso-width-percent:0;mso-height-percent:0;mso-width-relative:margin;mso-height-relative:margin;v-text-anchor:top" o:gfxdata="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" stroked="f">
                 <v:textbox>
                   <w:txbxContent>
                     <w:p>
@@ -6252,7 +6210,7 @@
           </mc:Choice>
           <mc:Fallback>
             <w:pict>
-              <v:shape w14:anchorId="7DAD4421" id="_x0000_s1037" type="#_x0000_t202" style="position:absolute;left:0;text-align:left;margin-left:0;margin-top:10.7pt;width:199.5pt;height:22pt;z-index:251711488;visibility:visible;mso-wrap-style:square;mso-width-percent:0;mso-height-percent:0;mso-wrap-distance-left:9pt;mso-wrap-distance-top:3.6pt;mso-wrap-distance-right:9pt;mso-wrap-distance-bottom:3.6pt;mso-position-horizontal:center;mso-position-horizontal-relative:margin;mso-position-vertical:absolute;mso-position-vertical-relative:text;mso-width-percent:0;mso-height-percent:0;mso-width-relative:margin;mso-height-relative:margin;v-text-anchor:top" o:gfxdata="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" stroked="f">
+              <v:shape w14:anchorId="7DAD4421" id="_x0000_s1037" type="#_x0000_t202" style="position:absolute;left:0;text-align:left;margin-left:0;margin-top:10.7pt;width:199.5pt;height:22pt;z-index:251711488;visibility:visible;mso-wrap-style:square;mso-width-percent:0;mso-height-percent:0;mso-wrap-distance-left:9pt;mso-wrap-distance-top:3.6pt;mso-wrap-distance-right:9pt;mso-wrap-distance-bottom:3.6pt;mso-position-horizontal:center;mso-position-horizontal-relative:margin;mso-position-vertical:absolute;mso-position-vertical-relative:text;mso-width-percent:0;mso-height-percent:0;mso-width-relative:margin;mso-height-relative:margin;v-text-anchor:top" o:gfxdata="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" stroked="f">
                 <v:textbox>
                   <w:txbxContent>
                     <w:p>
@@ -6590,15 +6548,7 @@
         </w:drawing>
       </w:r>
       <w:r>
-        <w:t xml:space="preserve">A-frame est un </w:t>
-      </w:r>
-      <w:proofErr w:type="spellStart"/>
-      <w:r>
-        <w:t>framework</w:t>
-      </w:r>
-      <w:proofErr w:type="spellEnd"/>
-      <w:r>
-        <w:t xml:space="preserve"> qui fonctionne avec le langage de programmation JavaScript mais dont l’utilisation se fait principalement en HTML. La première version est rendue disponible en décembre 2015. Il est open-source</w:t>
+        <w:t>A-frame est un framework qui fonctionne avec le langage de programmation JavaScript mais dont l’utilisation se fait principalement en HTML. La première version est rendue disponible en décembre 2015. Il est open-source</w:t>
       </w:r>
       <w:r>
         <w:t>, c</w:t>
@@ -6713,7 +6663,7 @@
           </mc:Choice>
           <mc:Fallback>
             <w:pict>
-              <v:shape w14:anchorId="79B09AFD" id="_x0000_s1038" type="#_x0000_t202" style="position:absolute;left:0;text-align:left;margin-left:-8.5pt;margin-top:48.75pt;width:112pt;height:19.5pt;z-index:251712512;visibility:visible;mso-wrap-style:square;mso-width-percent:0;mso-wrap-distance-left:9pt;mso-wrap-distance-top:0;mso-wrap-distance-right:9pt;mso-wrap-distance-bottom:0;mso-position-horizontal:absolute;mso-position-horizontal-relative:margin;mso-position-vertical:absolute;mso-position-vertical-relative:text;mso-width-percent:0;mso-width-relative:margin;v-text-anchor:top" o:gfxdata="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" stroked="f">
+              <v:shape w14:anchorId="79B09AFD" id="_x0000_s1038" type="#_x0000_t202" style="position:absolute;left:0;text-align:left;margin-left:-8.5pt;margin-top:48.75pt;width:112pt;height:19.5pt;z-index:251712512;visibility:visible;mso-wrap-style:square;mso-width-percent:0;mso-wrap-distance-left:9pt;mso-wrap-distance-top:0;mso-wrap-distance-right:9pt;mso-wrap-distance-bottom:0;mso-position-horizontal:absolute;mso-position-horizontal-relative:margin;mso-position-vertical:absolute;mso-position-vertical-relative:text;mso-width-percent:0;mso-width-relative:margin;v-text-anchor:top" o:gfxdata="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" stroked="f">
                 <v:textbox>
                   <w:txbxContent>
                     <w:p>
@@ -6776,125 +6726,69 @@
         <w:t>d’A</w:t>
       </w:r>
       <w:r>
-        <w:t xml:space="preserve">-Frame au sein de </w:t>
+        <w:t>-Frame au sein de Supermedium, A-Frame a été développé pour être un moyen simple mais puissant de développer du contenu RV. A-Frame est devenu l'une des plus grandes communautés de réalité virtuelle.</w:t>
+      </w:r>
+    </w:p>
+    <w:p>
+      <w:pPr>
+        <w:jc w:val="both"/>
+      </w:pPr>
+    </w:p>
+    <w:p>
+      <w:pPr>
+        <w:jc w:val="both"/>
+      </w:pPr>
+      <w:r>
+        <w:t>Basé sur de l’OpenGL</w:t>
+      </w:r>
+      <w:r>
+        <w:t>,</w:t>
+      </w:r>
+      <w:r>
+        <w:t xml:space="preserve"> il permet de faire facilement des rendus 3D sur des plates-formes </w:t>
+      </w:r>
+      <w:r>
+        <w:t>w</w:t>
+      </w:r>
+      <w:r>
+        <w:t xml:space="preserve">eb. Il est plus particulièrement fait pour de la réalité virtuelle que l’on nomme </w:t>
       </w:r>
       <w:proofErr w:type="spellStart"/>
       <w:r>
-        <w:t>Supermedium</w:t>
+        <w:t>WebV</w:t>
+      </w:r>
+      <w:r>
+        <w:t>R</w:t>
       </w:r>
       <w:proofErr w:type="spellEnd"/>
       <w:r>
-        <w:t>, A-Frame a été développé pour être un moyen simple mais puissant de développer du contenu RV. A-Frame est devenu l'une des plus grandes communautés de réalité virtuelle.</w:t>
+        <w:t>. Il est plus facile d’utilisation qu’OpenGL. La documentation est accessible sur le site du framework. De plus</w:t>
+      </w:r>
+      <w:r>
+        <w:t>,</w:t>
+      </w:r>
+      <w:r>
+        <w:t xml:space="preserve"> A-Frame prend en</w:t>
+      </w:r>
+      <w:r>
+        <w:t xml:space="preserve"> charge la plupart des casques </w:t>
+      </w:r>
+      <w:r>
+        <w:t>R</w:t>
+      </w:r>
+      <w:r>
+        <w:t>V</w:t>
+      </w:r>
+      <w:r>
+        <w:t xml:space="preserve"> tels que Vive, Rift, Windows Mixed Reality, Daydream, GearVR, Cardboard, Oculus Go et peut même être utilisé pour la réalité augmentée.</w:t>
       </w:r>
     </w:p>
     <w:p>
       <w:pPr>
         <w:jc w:val="both"/>
       </w:pPr>
-    </w:p>
-    <w:p>
-      <w:pPr>
-        <w:jc w:val="both"/>
-      </w:pPr>
-      <w:r>
-        <w:t>Basé sur de l’OpenGL</w:t>
-      </w:r>
-      <w:r>
-        <w:t>,</w:t>
-      </w:r>
-      <w:r>
-        <w:t xml:space="preserve"> il permet de faire facilement des rendus 3D sur des plates-formes </w:t>
-      </w:r>
-      <w:r>
-        <w:t>w</w:t>
-      </w:r>
-      <w:r>
-        <w:t xml:space="preserve">eb. Il est plus particulièrement fait pour de la réalité virtuelle que l’on nomme </w:t>
-      </w:r>
-      <w:proofErr w:type="spellStart"/>
-      <w:r>
-        <w:t>WebV</w:t>
-      </w:r>
-      <w:r>
-        <w:t>R</w:t>
-      </w:r>
-      <w:proofErr w:type="spellEnd"/>
-      <w:r>
-        <w:t xml:space="preserve">. Il est plus facile d’utilisation qu’OpenGL. La documentation est accessible sur le site du </w:t>
-      </w:r>
-      <w:proofErr w:type="spellStart"/>
-      <w:r>
-        <w:t>framework</w:t>
-      </w:r>
-      <w:proofErr w:type="spellEnd"/>
-      <w:r>
-        <w:t>. De plus</w:t>
-      </w:r>
-      <w:r>
-        <w:t>,</w:t>
-      </w:r>
-      <w:r>
-        <w:t xml:space="preserve"> A-Frame prend en</w:t>
-      </w:r>
-      <w:r>
-        <w:t xml:space="preserve"> charge la plupart des casques </w:t>
-      </w:r>
-      <w:r>
-        <w:t>R</w:t>
-      </w:r>
-      <w:r>
-        <w:t>V</w:t>
-      </w:r>
-      <w:r>
-        <w:t xml:space="preserve"> tels que Vive, Rift, Windows Mixed Reality, </w:t>
-      </w:r>
-      <w:proofErr w:type="spellStart"/>
-      <w:r>
-        <w:t>Daydream</w:t>
-      </w:r>
-      <w:proofErr w:type="spellEnd"/>
-      <w:r>
-        <w:t xml:space="preserve">, </w:t>
-      </w:r>
-      <w:proofErr w:type="spellStart"/>
-      <w:r>
-        <w:t>GearVR</w:t>
-      </w:r>
-      <w:proofErr w:type="spellEnd"/>
-      <w:r>
-        <w:t xml:space="preserve">, </w:t>
-      </w:r>
-      <w:proofErr w:type="spellStart"/>
-      <w:r>
-        <w:t>Cardboard</w:t>
-      </w:r>
-      <w:proofErr w:type="spellEnd"/>
-      <w:r>
-        <w:t>, Oculus Go et peut même être utilisé pour la réalité augmentée.</w:t>
-      </w:r>
-    </w:p>
-    <w:p>
-      <w:pPr>
-        <w:jc w:val="both"/>
-      </w:pPr>
-      <w:r>
-        <w:t xml:space="preserve">L’utilisation de ce </w:t>
-      </w:r>
-      <w:proofErr w:type="spellStart"/>
-      <w:r>
-        <w:t>framework</w:t>
-      </w:r>
-      <w:proofErr w:type="spellEnd"/>
-      <w:r>
-        <w:t xml:space="preserve"> est très simple. En effet, il suffit de partir d’une page HTML vierge et de la compléter comme une page normale. Pour pouvoir ajouter les fonctionnalités du </w:t>
-      </w:r>
-      <w:proofErr w:type="spellStart"/>
-      <w:r>
-        <w:t>framework</w:t>
-      </w:r>
-      <w:proofErr w:type="spellEnd"/>
-      <w:r>
-        <w:t>, il suffit de l’insérer comme un script JavaScript :</w:t>
+      <w:r>
+        <w:t>L’utilisation de ce framework est très simple. En effet, il suffit de partir d’une page HTML vierge et de la compléter comme une page normale. Pour pouvoir ajouter les fonctionnalités du framework, il suffit de l’insérer comme un script JavaScript :</w:t>
       </w:r>
     </w:p>
     <w:p>
@@ -7054,7 +6948,7 @@
           </mc:Choice>
           <mc:Fallback>
             <w:pict>
-              <v:shape w14:anchorId="300F3F1A" id="_x0000_s1039" type="#_x0000_t202" style="position:absolute;margin-left:134.65pt;margin-top:.7pt;width:202pt;height:19.5pt;z-index:251714560;visibility:visible;mso-wrap-style:square;mso-width-percent:0;mso-wrap-distance-left:9pt;mso-wrap-distance-top:0;mso-wrap-distance-right:9pt;mso-wrap-distance-bottom:0;mso-position-horizontal:absolute;mso-position-horizontal-relative:margin;mso-position-vertical:absolute;mso-position-vertical-relative:text;mso-width-percent:0;mso-width-relative:margin;v-text-anchor:top" o:gfxdata="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" stroked="f">
+              <v:shape w14:anchorId="300F3F1A" id="_x0000_s1039" type="#_x0000_t202" style="position:absolute;margin-left:134.65pt;margin-top:.7pt;width:202pt;height:19.5pt;z-index:251714560;visibility:visible;mso-wrap-style:square;mso-width-percent:0;mso-wrap-distance-left:9pt;mso-wrap-distance-top:0;mso-wrap-distance-right:9pt;mso-wrap-distance-bottom:0;mso-position-horizontal:absolute;mso-position-horizontal-relative:margin;mso-position-vertical:absolute;mso-position-vertical-relative:text;mso-width-percent:0;mso-width-relative:margin;v-text-anchor:top" o:gfxdata="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" stroked="f">
                 <v:textbox>
                   <w:txbxContent>
                     <w:p>
@@ -7109,15 +7003,7 @@
     <w:p/>
     <w:p>
       <w:r>
-        <w:t xml:space="preserve">Nous l’avons utilisé pour développer un panorama et un générateur mais ce </w:t>
-      </w:r>
-      <w:proofErr w:type="spellStart"/>
-      <w:r>
-        <w:t>framework</w:t>
-      </w:r>
-      <w:proofErr w:type="spellEnd"/>
-      <w:r>
-        <w:t xml:space="preserve"> permet de créer différentes solutions tel que des jeux-vidéos sur serveur web</w:t>
+        <w:t>Nous l’avons utilisé pour développer un panorama et un générateur mais ce framework permet de créer différentes solutions tel que des jeux-vidéos sur serveur web</w:t>
       </w:r>
       <w:r>
         <w:t xml:space="preserve"> ou</w:t>
@@ -7350,7 +7236,7 @@
           </mc:Choice>
           <mc:Fallback>
             <w:pict>
-              <v:shape w14:anchorId="2CB12612" id="_x0000_s1040" type="#_x0000_t202" style="position:absolute;left:0;text-align:left;margin-left:111.65pt;margin-top:253.85pt;width:249pt;height:19.5pt;z-index:251716608;visibility:visible;mso-wrap-style:square;mso-width-percent:0;mso-wrap-distance-left:9pt;mso-wrap-distance-top:0;mso-wrap-distance-right:9pt;mso-wrap-distance-bottom:0;mso-position-horizontal:absolute;mso-position-horizontal-relative:margin;mso-position-vertical:absolute;mso-position-vertical-relative:text;mso-width-percent:0;mso-width-relative:margin;v-text-anchor:top" o:gfxdata="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" stroked="f">
+              <v:shape w14:anchorId="2CB12612" id="_x0000_s1040" type="#_x0000_t202" style="position:absolute;left:0;text-align:left;margin-left:111.65pt;margin-top:253.85pt;width:249pt;height:19.5pt;z-index:251716608;visibility:visible;mso-wrap-style:square;mso-width-percent:0;mso-wrap-distance-left:9pt;mso-wrap-distance-top:0;mso-wrap-distance-right:9pt;mso-wrap-distance-bottom:0;mso-position-horizontal:absolute;mso-position-horizontal-relative:margin;mso-position-vertical:absolute;mso-position-vertical-relative:text;mso-width-percent:0;mso-width-relative:margin;v-text-anchor:top" o:gfxdata="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" stroked="f">
                 <v:textbox>
                   <w:txbxContent>
                     <w:p>
@@ -7895,7 +7781,7 @@
           </mc:Choice>
           <mc:Fallback>
             <w:pict>
-              <v:shape w14:anchorId="00A70A92" id="_x0000_s1041" type="#_x0000_t202" style="position:absolute;left:0;text-align:left;margin-left:98.15pt;margin-top:5.5pt;width:283.5pt;height:19.5pt;z-index:251718656;visibility:visible;mso-wrap-style:square;mso-width-percent:0;mso-wrap-distance-left:9pt;mso-wrap-distance-top:0;mso-wrap-distance-right:9pt;mso-wrap-distance-bottom:0;mso-position-horizontal:absolute;mso-position-horizontal-relative:margin;mso-position-vertical:absolute;mso-position-vertical-relative:text;mso-width-percent:0;mso-width-relative:margin;v-text-anchor:top" o:gfxdata="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" stroked="f">
+              <v:shape w14:anchorId="00A70A92" id="_x0000_s1041" type="#_x0000_t202" style="position:absolute;left:0;text-align:left;margin-left:98.15pt;margin-top:5.5pt;width:283.5pt;height:19.5pt;z-index:251718656;visibility:visible;mso-wrap-style:square;mso-width-percent:0;mso-wrap-distance-left:9pt;mso-wrap-distance-top:0;mso-wrap-distance-right:9pt;mso-wrap-distance-bottom:0;mso-position-horizontal:absolute;mso-position-horizontal-relative:margin;mso-position-vertical:absolute;mso-position-vertical-relative:text;mso-width-percent:0;mso-width-relative:margin;v-text-anchor:top" o:gfxdata="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" stroked="f">
                 <v:textbox>
                   <w:txbxContent>
                     <w:p>
@@ -7969,16 +7855,8 @@
         <w:rPr>
           <w:rFonts w:cstheme="minorHAnsi"/>
         </w:rPr>
-        <w:t>, d’</w:t>
-      </w:r>
-      <w:proofErr w:type="spellStart"/>
-      <w:r>
-        <w:rPr>
-          <w:rFonts w:cstheme="minorHAnsi"/>
-        </w:rPr>
-        <w:t>assets</w:t>
-      </w:r>
-      <w:proofErr w:type="spellEnd"/>
+        <w:t>, d’assets</w:t>
+      </w:r>
       <w:r>
         <w:rPr>
           <w:rFonts w:cstheme="minorHAnsi"/>
@@ -7997,8 +7875,6 @@
         </w:rPr>
         <w:t xml:space="preserve">d’une caméra qui correspond à l’angle de vue de l’utilisateur. </w:t>
       </w:r>
-      <w:bookmarkStart w:id="33" w:name="_GoBack"/>
-      <w:bookmarkEnd w:id="33"/>
     </w:p>
     <w:p>
       <w:pPr>
@@ -8167,7 +8043,7 @@
           </mc:Choice>
           <mc:Fallback>
             <w:pict>
-              <v:shape w14:anchorId="6ED18087" id="_x0000_s1042" type="#_x0000_t202" style="position:absolute;left:0;text-align:left;margin-left:151.65pt;margin-top:.75pt;width:167.5pt;height:19.5pt;z-index:251722752;visibility:visible;mso-wrap-style:square;mso-width-percent:0;mso-wrap-distance-left:9pt;mso-wrap-distance-top:0;mso-wrap-distance-right:9pt;mso-wrap-distance-bottom:0;mso-position-horizontal:absolute;mso-position-horizontal-relative:margin;mso-position-vertical:absolute;mso-position-vertical-relative:text;mso-width-percent:0;mso-width-relative:margin;v-text-anchor:top" o:gfxdata="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" stroked="f">
+              <v:shape w14:anchorId="6ED18087" id="_x0000_s1042" type="#_x0000_t202" style="position:absolute;left:0;text-align:left;margin-left:151.65pt;margin-top:.75pt;width:167.5pt;height:19.5pt;z-index:251722752;visibility:visible;mso-wrap-style:square;mso-width-percent:0;mso-wrap-distance-left:9pt;mso-wrap-distance-top:0;mso-wrap-distance-right:9pt;mso-wrap-distance-bottom:0;mso-position-horizontal:absolute;mso-position-horizontal-relative:margin;mso-position-vertical:absolute;mso-position-vertical-relative:text;mso-width-percent:0;mso-width-relative:margin;v-text-anchor:top" o:gfxdata="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" stroked="f">
                 <v:textbox>
                   <w:txbxContent>
                     <w:p>
@@ -8337,7 +8213,7 @@
           </mc:Choice>
           <mc:Fallback>
             <w:pict>
-              <v:shape w14:anchorId="2B8B9C99" id="_x0000_s1043" type="#_x0000_t202" style="position:absolute;left:0;text-align:left;margin-left:0;margin-top:121.75pt;width:230pt;height:21pt;z-index:251724800;visibility:visible;mso-wrap-style:square;mso-width-percent:0;mso-height-percent:0;mso-wrap-distance-left:9pt;mso-wrap-distance-top:0;mso-wrap-distance-right:9pt;mso-wrap-distance-bottom:0;mso-position-horizontal:center;mso-position-horizontal-relative:margin;mso-position-vertical:absolute;mso-position-vertical-relative:text;mso-width-percent:0;mso-height-percent:0;mso-width-relative:margin;mso-height-relative:margin;v-text-anchor:top" o:gfxdata="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" stroked="f">
+              <v:shape w14:anchorId="2B8B9C99" id="_x0000_s1043" type="#_x0000_t202" style="position:absolute;left:0;text-align:left;margin-left:0;margin-top:121.75pt;width:230pt;height:21pt;z-index:251724800;visibility:visible;mso-wrap-style:square;mso-width-percent:0;mso-height-percent:0;mso-wrap-distance-left:9pt;mso-wrap-distance-top:0;mso-wrap-distance-right:9pt;mso-wrap-distance-bottom:0;mso-position-horizontal:center;mso-position-horizontal-relative:margin;mso-position-vertical:absolute;mso-position-vertical-relative:text;mso-width-percent:0;mso-height-percent:0;mso-width-relative:margin;mso-height-relative:margin;v-text-anchor:top" o:gfxdata="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" stroked="f">
                 <v:textbox>
                   <w:txbxContent>
                     <w:p>
@@ -8616,7 +8492,7 @@
           </mc:Choice>
           <mc:Fallback>
             <w:pict>
-              <v:shape w14:anchorId="36A3D165" id="_x0000_s1044" type="#_x0000_t202" style="position:absolute;margin-left:139.65pt;margin-top:3.6pt;width:193pt;height:19.5pt;z-index:251726848;visibility:visible;mso-wrap-style:square;mso-width-percent:0;mso-wrap-distance-left:9pt;mso-wrap-distance-top:0;mso-wrap-distance-right:9pt;mso-wrap-distance-bottom:0;mso-position-horizontal:absolute;mso-position-horizontal-relative:margin;mso-position-vertical:absolute;mso-position-vertical-relative:text;mso-width-percent:0;mso-width-relative:margin;v-text-anchor:top" o:gfxdata="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" stroked="f">
+              <v:shape w14:anchorId="36A3D165" id="_x0000_s1044" type="#_x0000_t202" style="position:absolute;margin-left:139.65pt;margin-top:3.6pt;width:193pt;height:19.5pt;z-index:251726848;visibility:visible;mso-wrap-style:square;mso-width-percent:0;mso-wrap-distance-left:9pt;mso-wrap-distance-top:0;mso-wrap-distance-right:9pt;mso-wrap-distance-bottom:0;mso-position-horizontal:absolute;mso-position-horizontal-relative:margin;mso-position-vertical:absolute;mso-position-vertical-relative:text;mso-width-percent:0;mso-width-relative:margin;v-text-anchor:top" o:gfxdata="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" stroked="f">
                 <v:textbox>
                   <w:txbxContent>
                     <w:p>
@@ -9131,7 +9007,7 @@
           </mc:Choice>
           <mc:Fallback>
             <w:pict>
-              <v:shape w14:anchorId="5E51A2D3" id="_x0000_s1045" type="#_x0000_t202" style="position:absolute;left:0;text-align:left;margin-left:0;margin-top:8.5pt;width:283.5pt;height:19.5pt;z-index:251720704;visibility:visible;mso-wrap-style:square;mso-width-percent:0;mso-wrap-distance-left:9pt;mso-wrap-distance-top:0;mso-wrap-distance-right:9pt;mso-wrap-distance-bottom:0;mso-position-horizontal:center;mso-position-horizontal-relative:margin;mso-position-vertical:absolute;mso-position-vertical-relative:text;mso-width-percent:0;mso-width-relative:margin;v-text-anchor:top" o:gfxdata="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" stroked="f">
+              <v:shape w14:anchorId="5E51A2D3" id="_x0000_s1045" type="#_x0000_t202" style="position:absolute;left:0;text-align:left;margin-left:0;margin-top:8.5pt;width:283.5pt;height:19.5pt;z-index:251720704;visibility:visible;mso-wrap-style:square;mso-width-percent:0;mso-wrap-distance-left:9pt;mso-wrap-distance-top:0;mso-wrap-distance-right:9pt;mso-wrap-distance-bottom:0;mso-position-horizontal:center;mso-position-horizontal-relative:margin;mso-position-vertical:absolute;mso-position-vertical-relative:text;mso-width-percent:0;mso-width-relative:margin;v-text-anchor:top" o:gfxdata="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" stroked="f">
                 <v:textbox>
                   <w:txbxContent>
                     <w:p>
@@ -9396,7 +9272,7 @@
           </mc:Choice>
           <mc:Fallback>
             <w:pict>
-              <v:shape w14:anchorId="4453BC44" id="_x0000_s1046" type="#_x0000_t202" style="position:absolute;left:0;text-align:left;margin-left:130.55pt;margin-top:6.25pt;width:193pt;height:19.5pt;z-index:251728896;visibility:visible;mso-wrap-style:square;mso-width-percent:0;mso-wrap-distance-left:9pt;mso-wrap-distance-top:0;mso-wrap-distance-right:9pt;mso-wrap-distance-bottom:0;mso-position-horizontal:absolute;mso-position-horizontal-relative:margin;mso-position-vertical:absolute;mso-position-vertical-relative:text;mso-width-percent:0;mso-width-relative:margin;v-text-anchor:top" o:gfxdata="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" stroked="f">
+              <v:shape w14:anchorId="4453BC44" id="_x0000_s1046" type="#_x0000_t202" style="position:absolute;left:0;text-align:left;margin-left:130.55pt;margin-top:6.25pt;width:193pt;height:19.5pt;z-index:251728896;visibility:visible;mso-wrap-style:square;mso-width-percent:0;mso-wrap-distance-left:9pt;mso-wrap-distance-top:0;mso-wrap-distance-right:9pt;mso-wrap-distance-bottom:0;mso-position-horizontal:absolute;mso-position-horizontal-relative:margin;mso-position-vertical:absolute;mso-position-vertical-relative:text;mso-width-percent:0;mso-width-relative:margin;v-text-anchor:top" o:gfxdata="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" stroked="f">
                 <v:textbox>
                   <w:txbxContent>
                     <w:p>
@@ -9735,7 +9611,7 @@
           </mc:Choice>
           <mc:Fallback>
             <w:pict>
-              <v:shape w14:anchorId="56D4B9BC" id="_x0000_s1047" type="#_x0000_t202" style="position:absolute;margin-left:0;margin-top:240.65pt;width:318pt;height:20.5pt;z-index:251730944;visibility:visible;mso-wrap-style:square;mso-width-percent:0;mso-height-percent:0;mso-wrap-distance-left:9pt;mso-wrap-distance-top:0;mso-wrap-distance-right:9pt;mso-wrap-distance-bottom:0;mso-position-horizontal:center;mso-position-horizontal-relative:margin;mso-position-vertical:absolute;mso-position-vertical-relative:text;mso-width-percent:0;mso-height-percent:0;mso-width-relative:margin;mso-height-relative:margin;v-text-anchor:top" o:gfxdata="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" stroked="f">
+              <v:shape w14:anchorId="56D4B9BC" id="_x0000_s1047" type="#_x0000_t202" style="position:absolute;margin-left:0;margin-top:240.65pt;width:318pt;height:20.5pt;z-index:251730944;visibility:visible;mso-wrap-style:square;mso-width-percent:0;mso-height-percent:0;mso-wrap-distance-left:9pt;mso-wrap-distance-top:0;mso-wrap-distance-right:9pt;mso-wrap-distance-bottom:0;mso-position-horizontal:center;mso-position-horizontal-relative:margin;mso-position-vertical:absolute;mso-position-vertical-relative:text;mso-width-percent:0;mso-height-percent:0;mso-width-relative:margin;mso-height-relative:margin;v-text-anchor:top" o:gfxdata="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" stroked="f">
                 <v:textbox>
                   <w:txbxContent>
                     <w:p>
@@ -9847,15 +9723,7 @@
         <w:t xml:space="preserve"> qui</w:t>
       </w:r>
       <w:r>
-        <w:t xml:space="preserve"> remplace la source de l’image de la </w:t>
-      </w:r>
-      <w:proofErr w:type="spellStart"/>
-      <w:r>
-        <w:t>skybox</w:t>
-      </w:r>
-      <w:proofErr w:type="spellEnd"/>
-      <w:r>
-        <w:t xml:space="preserve"> (l’image de fond du panorama) par l’image précisée dans le paramètre </w:t>
+        <w:t xml:space="preserve"> remplace la source de l’image de la skybox (l’image de fond du panorama) par l’image précisée dans le paramètre </w:t>
       </w:r>
       <w:proofErr w:type="spellStart"/>
       <w:r>
@@ -10247,7 +10115,7 @@
           </mc:Choice>
           <mc:Fallback>
             <w:pict>
-              <v:shape w14:anchorId="269AF25D" id="_x0000_s1048" type="#_x0000_t202" style="position:absolute;left:0;text-align:left;margin-left:0;margin-top:.35pt;width:142pt;height:19.5pt;z-index:251732992;visibility:visible;mso-wrap-style:square;mso-width-percent:0;mso-wrap-distance-left:9pt;mso-wrap-distance-top:0;mso-wrap-distance-right:9pt;mso-wrap-distance-bottom:0;mso-position-horizontal:center;mso-position-horizontal-relative:margin;mso-position-vertical:absolute;mso-position-vertical-relative:text;mso-width-percent:0;mso-width-relative:margin;v-text-anchor:top" o:gfxdata="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" stroked="f">
+              <v:shape w14:anchorId="269AF25D" id="_x0000_s1048" type="#_x0000_t202" style="position:absolute;left:0;text-align:left;margin-left:0;margin-top:.35pt;width:142pt;height:19.5pt;z-index:251732992;visibility:visible;mso-wrap-style:square;mso-width-percent:0;mso-wrap-distance-left:9pt;mso-wrap-distance-top:0;mso-wrap-distance-right:9pt;mso-wrap-distance-bottom:0;mso-position-horizontal:center;mso-position-horizontal-relative:margin;mso-position-vertical:absolute;mso-position-vertical-relative:text;mso-width-percent:0;mso-width-relative:margin;v-text-anchor:top" o:gfxdata="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" stroked="f">
                 <v:textbox>
                   <w:txbxContent>
                     <w:p>
@@ -10378,13 +10246,13 @@
           <w:rFonts w:cstheme="minorHAnsi"/>
         </w:rPr>
       </w:pPr>
-      <w:bookmarkStart w:id="34" w:name="_Toc66698282"/>
-      <w:bookmarkStart w:id="35" w:name="_Toc66698358"/>
+      <w:bookmarkStart w:id="33" w:name="_Toc66698282"/>
+      <w:bookmarkStart w:id="34" w:name="_Toc66698358"/>
       <w:r>
         <w:t>La carte</w:t>
       </w:r>
+      <w:bookmarkEnd w:id="33"/>
       <w:bookmarkEnd w:id="34"/>
-      <w:bookmarkEnd w:id="35"/>
       <w:r>
         <w:t xml:space="preserve"> </w:t>
       </w:r>
@@ -10495,7 +10363,7 @@
           </mc:Choice>
           <mc:Fallback>
             <w:pict>
-              <v:shape w14:anchorId="2E24E886" id="_x0000_s1049" type="#_x0000_t202" style="position:absolute;left:0;text-align:left;margin-left:336.15pt;margin-top:73.65pt;width:142pt;height:19.5pt;z-index:251735040;visibility:visible;mso-wrap-style:square;mso-width-percent:0;mso-wrap-distance-left:9pt;mso-wrap-distance-top:0;mso-wrap-distance-right:9pt;mso-wrap-distance-bottom:0;mso-position-horizontal:absolute;mso-position-horizontal-relative:margin;mso-position-vertical:absolute;mso-position-vertical-relative:text;mso-width-percent:0;mso-width-relative:margin;v-text-anchor:top" o:gfxdata="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" stroked="f">
+              <v:shape w14:anchorId="2E24E886" id="_x0000_s1049" type="#_x0000_t202" style="position:absolute;left:0;text-align:left;margin-left:336.15pt;margin-top:73.65pt;width:142pt;height:19.5pt;z-index:251735040;visibility:visible;mso-wrap-style:square;mso-width-percent:0;mso-wrap-distance-left:9pt;mso-wrap-distance-top:0;mso-wrap-distance-right:9pt;mso-wrap-distance-bottom:0;mso-position-horizontal:absolute;mso-position-horizontal-relative:margin;mso-position-vertical:absolute;mso-position-vertical-relative:text;mso-width-percent:0;mso-width-relative:margin;v-text-anchor:top" o:gfxdata="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" stroked="f">
                 <v:textbox>
                   <w:txbxContent>
                     <w:p>
@@ -10818,7 +10686,7 @@
           </mc:Choice>
           <mc:Fallback>
             <w:pict>
-              <v:shape w14:anchorId="18FA3858" id="_x0000_s1050" type="#_x0000_t202" style="position:absolute;left:0;text-align:left;margin-left:0;margin-top:.45pt;width:186.5pt;height:19.5pt;z-index:251737088;visibility:visible;mso-wrap-style:square;mso-width-percent:0;mso-wrap-distance-left:9pt;mso-wrap-distance-top:0;mso-wrap-distance-right:9pt;mso-wrap-distance-bottom:0;mso-position-horizontal:center;mso-position-horizontal-relative:margin;mso-position-vertical:absolute;mso-position-vertical-relative:text;mso-width-percent:0;mso-width-relative:margin;v-text-anchor:top" o:gfxdata="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" stroked="f">
+              <v:shape w14:anchorId="18FA3858" id="_x0000_s1050" type="#_x0000_t202" style="position:absolute;left:0;text-align:left;margin-left:0;margin-top:.45pt;width:186.5pt;height:19.5pt;z-index:251737088;visibility:visible;mso-wrap-style:square;mso-width-percent:0;mso-wrap-distance-left:9pt;mso-wrap-distance-top:0;mso-wrap-distance-right:9pt;mso-wrap-distance-bottom:0;mso-position-horizontal:center;mso-position-horizontal-relative:margin;mso-position-vertical:absolute;mso-position-vertical-relative:text;mso-width-percent:0;mso-width-relative:margin;v-text-anchor:top" o:gfxdata="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" stroked="f">
                 <v:textbox>
                   <w:txbxContent>
                     <w:p>
@@ -11075,7 +10943,7 @@
           </mc:Choice>
           <mc:Fallback>
             <w:pict>
-              <v:shape w14:anchorId="712D0C7A" id="_x0000_s1051" type="#_x0000_t202" style="position:absolute;left:0;text-align:left;margin-left:0;margin-top:.55pt;width:233pt;height:19.5pt;z-index:251739136;visibility:visible;mso-wrap-style:square;mso-width-percent:0;mso-wrap-distance-left:9pt;mso-wrap-distance-top:0;mso-wrap-distance-right:9pt;mso-wrap-distance-bottom:0;mso-position-horizontal:center;mso-position-horizontal-relative:margin;mso-position-vertical:absolute;mso-position-vertical-relative:text;mso-width-percent:0;mso-width-relative:margin;v-text-anchor:top" o:gfxdata="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" stroked="f">
+              <v:shape w14:anchorId="712D0C7A" id="_x0000_s1051" type="#_x0000_t202" style="position:absolute;left:0;text-align:left;margin-left:0;margin-top:.55pt;width:233pt;height:19.5pt;z-index:251739136;visibility:visible;mso-wrap-style:square;mso-width-percent:0;mso-wrap-distance-left:9pt;mso-wrap-distance-top:0;mso-wrap-distance-right:9pt;mso-wrap-distance-bottom:0;mso-position-horizontal:center;mso-position-horizontal-relative:margin;mso-position-vertical:absolute;mso-position-vertical-relative:text;mso-width-percent:0;mso-width-relative:margin;v-text-anchor:top" o:gfxdata="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" stroked="f">
                 <v:textbox>
                   <w:txbxContent>
                     <w:p>
@@ -11313,7 +11181,7 @@
           </mc:Choice>
           <mc:Fallback>
             <w:pict>
-              <v:shape w14:anchorId="1AEFBC6F" id="_x0000_s1052" type="#_x0000_t202" style="position:absolute;left:0;text-align:left;margin-left:0;margin-top:3.5pt;width:249.5pt;height:19.5pt;z-index:251741184;visibility:visible;mso-wrap-style:square;mso-width-percent:0;mso-wrap-distance-left:9pt;mso-wrap-distance-top:0;mso-wrap-distance-right:9pt;mso-wrap-distance-bottom:0;mso-position-horizontal:center;mso-position-horizontal-relative:margin;mso-position-vertical:absolute;mso-position-vertical-relative:text;mso-width-percent:0;mso-width-relative:margin;v-text-anchor:top" o:gfxdata="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" stroked="f">
+              <v:shape w14:anchorId="1AEFBC6F" id="_x0000_s1052" type="#_x0000_t202" style="position:absolute;left:0;text-align:left;margin-left:0;margin-top:3.5pt;width:249.5pt;height:19.5pt;z-index:251741184;visibility:visible;mso-wrap-style:square;mso-width-percent:0;mso-wrap-distance-left:9pt;mso-wrap-distance-top:0;mso-wrap-distance-right:9pt;mso-wrap-distance-bottom:0;mso-position-horizontal:center;mso-position-horizontal-relative:margin;mso-position-vertical:absolute;mso-position-vertical-relative:text;mso-width-percent:0;mso-width-relative:margin;v-text-anchor:top" o:gfxdata="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" stroked="f">
                 <v:textbox>
                   <w:txbxContent>
                     <w:p>
@@ -11502,13 +11370,13 @@
       <w:pPr>
         <w:pStyle w:val="Titre3Rapport"/>
       </w:pPr>
-      <w:bookmarkStart w:id="36" w:name="_Toc66698283"/>
-      <w:bookmarkStart w:id="37" w:name="_Toc66698359"/>
+      <w:bookmarkStart w:id="35" w:name="_Toc66698283"/>
+      <w:bookmarkStart w:id="36" w:name="_Toc66698359"/>
       <w:r>
         <w:t>Animations et améliorations ergonomiques</w:t>
       </w:r>
+      <w:bookmarkEnd w:id="35"/>
       <w:bookmarkEnd w:id="36"/>
-      <w:bookmarkEnd w:id="37"/>
     </w:p>
     <w:p>
       <w:pPr>
@@ -11733,7 +11601,7 @@
           </mc:Choice>
           <mc:Fallback>
             <w:pict>
-              <v:shape w14:anchorId="2D3F5DAD" id="_x0000_s1053" type="#_x0000_t202" style="position:absolute;left:0;text-align:left;margin-left:0;margin-top:2.1pt;width:238pt;height:19.5pt;z-index:251743232;visibility:visible;mso-wrap-style:square;mso-width-percent:0;mso-wrap-distance-left:9pt;mso-wrap-distance-top:0;mso-wrap-distance-right:9pt;mso-wrap-distance-bottom:0;mso-position-horizontal:center;mso-position-horizontal-relative:margin;mso-position-vertical:absolute;mso-position-vertical-relative:text;mso-width-percent:0;mso-width-relative:margin;v-text-anchor:top" o:gfxdata="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" stroked="f">
+              <v:shape w14:anchorId="2D3F5DAD" id="_x0000_s1053" type="#_x0000_t202" style="position:absolute;left:0;text-align:left;margin-left:0;margin-top:2.1pt;width:238pt;height:19.5pt;z-index:251743232;visibility:visible;mso-wrap-style:square;mso-width-percent:0;mso-wrap-distance-left:9pt;mso-wrap-distance-top:0;mso-wrap-distance-right:9pt;mso-wrap-distance-bottom:0;mso-position-horizontal:center;mso-position-horizontal-relative:margin;mso-position-vertical:absolute;mso-position-vertical-relative:text;mso-width-percent:0;mso-width-relative:margin;v-text-anchor:top" o:gfxdata="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" stroked="f">
                 <v:textbox>
                   <w:txbxContent>
                     <w:p>
@@ -12273,7 +12141,7 @@
           </mc:Choice>
           <mc:Fallback>
             <w:pict>
-              <v:shape w14:anchorId="64892D9D" id="_x0000_s1054" type="#_x0000_t202" style="position:absolute;margin-left:0;margin-top:.65pt;width:258.5pt;height:19.5pt;z-index:251745280;visibility:visible;mso-wrap-style:square;mso-width-percent:0;mso-wrap-distance-left:9pt;mso-wrap-distance-top:0;mso-wrap-distance-right:9pt;mso-wrap-distance-bottom:0;mso-position-horizontal:center;mso-position-horizontal-relative:margin;mso-position-vertical:absolute;mso-position-vertical-relative:text;mso-width-percent:0;mso-width-relative:margin;v-text-anchor:top" o:gfxdata="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" stroked="f">
+              <v:shape w14:anchorId="64892D9D" id="_x0000_s1054" type="#_x0000_t202" style="position:absolute;margin-left:0;margin-top:.65pt;width:258.5pt;height:19.5pt;z-index:251745280;visibility:visible;mso-wrap-style:square;mso-width-percent:0;mso-wrap-distance-left:9pt;mso-wrap-distance-top:0;mso-wrap-distance-right:9pt;mso-wrap-distance-bottom:0;mso-position-horizontal:center;mso-position-horizontal-relative:margin;mso-position-vertical:absolute;mso-position-vertical-relative:text;mso-width-percent:0;mso-width-relative:margin;v-text-anchor:top" o:gfxdata="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" stroked="f">
                 <v:textbox>
                   <w:txbxContent>
                     <w:p>
@@ -12536,7 +12404,7 @@
           </mc:Choice>
           <mc:Fallback>
             <w:pict>
-              <v:shape w14:anchorId="7380FBC1" id="_x0000_s1055" type="#_x0000_t202" style="position:absolute;left:0;text-align:left;margin-left:0;margin-top:.6pt;width:154pt;height:19.5pt;z-index:251748352;visibility:visible;mso-wrap-style:square;mso-width-percent:0;mso-wrap-distance-left:9pt;mso-wrap-distance-top:0;mso-wrap-distance-right:9pt;mso-wrap-distance-bottom:0;mso-position-horizontal:center;mso-position-horizontal-relative:margin;mso-position-vertical:absolute;mso-position-vertical-relative:text;mso-width-percent:0;mso-width-relative:margin;v-text-anchor:top" o:gfxdata="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" stroked="f">
+              <v:shape w14:anchorId="7380FBC1" id="_x0000_s1055" type="#_x0000_t202" style="position:absolute;left:0;text-align:left;margin-left:0;margin-top:.6pt;width:154pt;height:19.5pt;z-index:251748352;visibility:visible;mso-wrap-style:square;mso-width-percent:0;mso-wrap-distance-left:9pt;mso-wrap-distance-top:0;mso-wrap-distance-right:9pt;mso-wrap-distance-bottom:0;mso-position-horizontal:center;mso-position-horizontal-relative:margin;mso-position-vertical:absolute;mso-position-vertical-relative:text;mso-width-percent:0;mso-width-relative:margin;v-text-anchor:top" o:gfxdata="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" stroked="f">
                 <v:textbox>
                   <w:txbxContent>
                     <w:p>
@@ -12846,7 +12714,7 @@
           </mc:Choice>
           <mc:Fallback>
             <w:pict>
-              <v:shape w14:anchorId="66F6E921" id="_x0000_s1056" type="#_x0000_t202" style="position:absolute;left:0;text-align:left;margin-left:0;margin-top:1.15pt;width:183.5pt;height:19.5pt;z-index:251750400;visibility:visible;mso-wrap-style:square;mso-width-percent:0;mso-wrap-distance-left:9pt;mso-wrap-distance-top:0;mso-wrap-distance-right:9pt;mso-wrap-distance-bottom:0;mso-position-horizontal:center;mso-position-horizontal-relative:margin;mso-position-vertical:absolute;mso-position-vertical-relative:text;mso-width-percent:0;mso-width-relative:margin;v-text-anchor:top" o:gfxdata="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" stroked="f">
+              <v:shape w14:anchorId="66F6E921" id="_x0000_s1056" type="#_x0000_t202" style="position:absolute;left:0;text-align:left;margin-left:0;margin-top:1.15pt;width:183.5pt;height:19.5pt;z-index:251750400;visibility:visible;mso-wrap-style:square;mso-width-percent:0;mso-wrap-distance-left:9pt;mso-wrap-distance-top:0;mso-wrap-distance-right:9pt;mso-wrap-distance-bottom:0;mso-position-horizontal:center;mso-position-horizontal-relative:margin;mso-position-vertical:absolute;mso-position-vertical-relative:text;mso-width-percent:0;mso-width-relative:margin;v-text-anchor:top" o:gfxdata="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" stroked="f">
                 <v:textbox>
                   <w:txbxContent>
                     <w:p>
@@ -13073,7 +12941,7 @@
           </mc:Choice>
           <mc:Fallback>
             <w:pict>
-              <v:shape w14:anchorId="6B89A8F9" id="_x0000_s1057" type="#_x0000_t202" style="position:absolute;left:0;text-align:left;margin-left:0;margin-top:.6pt;width:145pt;height:19.5pt;z-index:251752448;visibility:visible;mso-wrap-style:square;mso-width-percent:0;mso-wrap-distance-left:9pt;mso-wrap-distance-top:0;mso-wrap-distance-right:9pt;mso-wrap-distance-bottom:0;mso-position-horizontal:center;mso-position-horizontal-relative:margin;mso-position-vertical:absolute;mso-position-vertical-relative:text;mso-width-percent:0;mso-width-relative:margin;v-text-anchor:top" o:gfxdata="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" stroked="f">
+              <v:shape w14:anchorId="6B89A8F9" id="_x0000_s1057" type="#_x0000_t202" style="position:absolute;left:0;text-align:left;margin-left:0;margin-top:.6pt;width:145pt;height:19.5pt;z-index:251752448;visibility:visible;mso-wrap-style:square;mso-width-percent:0;mso-wrap-distance-left:9pt;mso-wrap-distance-top:0;mso-wrap-distance-right:9pt;mso-wrap-distance-bottom:0;mso-position-horizontal:center;mso-position-horizontal-relative:margin;mso-position-vertical:absolute;mso-position-vertical-relative:text;mso-width-percent:0;mso-width-relative:margin;v-text-anchor:top" o:gfxdata="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" stroked="f">
                 <v:textbox>
                   <w:txbxContent>
                     <w:p>
@@ -13229,8 +13097,8 @@
           <w:noProof/>
         </w:rPr>
       </w:pPr>
-      <w:bookmarkStart w:id="38" w:name="_Toc66698284"/>
-      <w:bookmarkStart w:id="39" w:name="_Toc66698360"/>
+      <w:bookmarkStart w:id="37" w:name="_Toc66698284"/>
+      <w:bookmarkStart w:id="38" w:name="_Toc66698360"/>
       <w:r>
         <w:rPr>
           <w:noProof/>
@@ -13238,8 +13106,8 @@
         <w:lastRenderedPageBreak/>
         <w:t>V. Générateur</w:t>
       </w:r>
+      <w:bookmarkEnd w:id="37"/>
       <w:bookmarkEnd w:id="38"/>
-      <w:bookmarkEnd w:id="39"/>
     </w:p>
     <w:p>
       <w:pPr>
@@ -13438,7 +13306,7 @@
           </mc:Choice>
           <mc:Fallback>
             <w:pict>
-              <v:shape w14:anchorId="238727FC" id="_x0000_s1058" type="#_x0000_t202" style="position:absolute;left:0;text-align:left;margin-left:0;margin-top:.3pt;width:245pt;height:19.5pt;z-index:251754496;visibility:visible;mso-wrap-style:square;mso-width-percent:0;mso-wrap-distance-left:9pt;mso-wrap-distance-top:0;mso-wrap-distance-right:9pt;mso-wrap-distance-bottom:0;mso-position-horizontal:center;mso-position-horizontal-relative:margin;mso-position-vertical:absolute;mso-position-vertical-relative:text;mso-width-percent:0;mso-width-relative:margin;v-text-anchor:top" o:gfxdata="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" stroked="f">
+              <v:shape w14:anchorId="238727FC" id="_x0000_s1058" type="#_x0000_t202" style="position:absolute;left:0;text-align:left;margin-left:0;margin-top:.3pt;width:245pt;height:19.5pt;z-index:251754496;visibility:visible;mso-wrap-style:square;mso-width-percent:0;mso-wrap-distance-left:9pt;mso-wrap-distance-top:0;mso-wrap-distance-right:9pt;mso-wrap-distance-bottom:0;mso-position-horizontal:center;mso-position-horizontal-relative:margin;mso-position-vertical:absolute;mso-position-vertical-relative:text;mso-width-percent:0;mso-width-relative:margin;v-text-anchor:top" o:gfxdata="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" stroked="f">
                 <v:textbox>
                   <w:txbxContent>
                     <w:p>
@@ -13787,7 +13655,7 @@
           </mc:Choice>
           <mc:Fallback>
             <w:pict>
-              <v:shape w14:anchorId="7F9DA6BA" id="_x0000_s1059" type="#_x0000_t202" style="position:absolute;left:0;text-align:left;margin-left:139.5pt;margin-top:.35pt;width:207.5pt;height:19.5pt;z-index:251756544;visibility:visible;mso-wrap-style:square;mso-width-percent:0;mso-wrap-distance-left:9pt;mso-wrap-distance-top:0;mso-wrap-distance-right:9pt;mso-wrap-distance-bottom:0;mso-position-horizontal:absolute;mso-position-horizontal-relative:margin;mso-position-vertical:absolute;mso-position-vertical-relative:text;mso-width-percent:0;mso-width-relative:margin;v-text-anchor:top" o:gfxdata="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" stroked="f">
+              <v:shape w14:anchorId="7F9DA6BA" id="_x0000_s1059" type="#_x0000_t202" style="position:absolute;left:0;text-align:left;margin-left:139.5pt;margin-top:.35pt;width:207.5pt;height:19.5pt;z-index:251756544;visibility:visible;mso-wrap-style:square;mso-width-percent:0;mso-wrap-distance-left:9pt;mso-wrap-distance-top:0;mso-wrap-distance-right:9pt;mso-wrap-distance-bottom:0;mso-position-horizontal:absolute;mso-position-horizontal-relative:margin;mso-position-vertical:absolute;mso-position-vertical-relative:text;mso-width-percent:0;mso-width-relative:margin;v-text-anchor:top" o:gfxdata="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" stroked="f">
                 <v:textbox>
                   <w:txbxContent>
                     <w:p>
@@ -13876,13 +13744,13 @@
       <w:pPr>
         <w:pStyle w:val="Titre3Rapport"/>
       </w:pPr>
-      <w:bookmarkStart w:id="40" w:name="_Toc66698286"/>
-      <w:bookmarkStart w:id="41" w:name="_Toc66698362"/>
+      <w:bookmarkStart w:id="39" w:name="_Toc66698286"/>
+      <w:bookmarkStart w:id="40" w:name="_Toc66698362"/>
       <w:r>
         <w:t>Interfaces utilisateurs</w:t>
       </w:r>
+      <w:bookmarkEnd w:id="39"/>
       <w:bookmarkEnd w:id="40"/>
-      <w:bookmarkEnd w:id="41"/>
     </w:p>
     <w:p>
       <w:pPr>
@@ -14068,7 +13936,7 @@
           </mc:Choice>
           <mc:Fallback>
             <w:pict>
-              <v:shape w14:anchorId="79976C9B" id="_x0000_s1060" type="#_x0000_t202" style="position:absolute;left:0;text-align:left;margin-left:0;margin-top:.3pt;width:237pt;height:19.5pt;z-index:251758592;visibility:visible;mso-wrap-style:square;mso-width-percent:0;mso-wrap-distance-left:9pt;mso-wrap-distance-top:0;mso-wrap-distance-right:9pt;mso-wrap-distance-bottom:0;mso-position-horizontal:center;mso-position-horizontal-relative:margin;mso-position-vertical:absolute;mso-position-vertical-relative:text;mso-width-percent:0;mso-width-relative:margin;v-text-anchor:top" o:gfxdata="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" stroked="f">
+              <v:shape w14:anchorId="79976C9B" id="_x0000_s1060" type="#_x0000_t202" style="position:absolute;left:0;text-align:left;margin-left:0;margin-top:.3pt;width:237pt;height:19.5pt;z-index:251758592;visibility:visible;mso-wrap-style:square;mso-width-percent:0;mso-wrap-distance-left:9pt;mso-wrap-distance-top:0;mso-wrap-distance-right:9pt;mso-wrap-distance-bottom:0;mso-position-horizontal:center;mso-position-horizontal-relative:margin;mso-position-vertical:absolute;mso-position-vertical-relative:text;mso-width-percent:0;mso-width-relative:margin;v-text-anchor:top" o:gfxdata="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" stroked="f">
                 <v:textbox>
                   <w:txbxContent>
                     <w:p>
@@ -14297,7 +14165,7 @@
           </mc:Choice>
           <mc:Fallback>
             <w:pict>
-              <v:shape w14:anchorId="01B267AB" id="_x0000_s1061" type="#_x0000_t202" style="position:absolute;left:0;text-align:left;margin-left:0;margin-top:2.75pt;width:287.5pt;height:19.5pt;z-index:251760640;visibility:visible;mso-wrap-style:square;mso-width-percent:0;mso-wrap-distance-left:9pt;mso-wrap-distance-top:0;mso-wrap-distance-right:9pt;mso-wrap-distance-bottom:0;mso-position-horizontal:center;mso-position-horizontal-relative:margin;mso-position-vertical:absolute;mso-position-vertical-relative:text;mso-width-percent:0;mso-width-relative:margin;v-text-anchor:top" o:gfxdata="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" stroked="f">
+              <v:shape w14:anchorId="01B267AB" id="_x0000_s1061" type="#_x0000_t202" style="position:absolute;left:0;text-align:left;margin-left:0;margin-top:2.75pt;width:287.5pt;height:19.5pt;z-index:251760640;visibility:visible;mso-wrap-style:square;mso-width-percent:0;mso-wrap-distance-left:9pt;mso-wrap-distance-top:0;mso-wrap-distance-right:9pt;mso-wrap-distance-bottom:0;mso-position-horizontal:center;mso-position-horizontal-relative:margin;mso-position-vertical:absolute;mso-position-vertical-relative:text;mso-width-percent:0;mso-width-relative:margin;v-text-anchor:top" o:gfxdata="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" stroked="f">
                 <v:textbox>
                   <w:txbxContent>
                     <w:p>
@@ -14555,7 +14423,7 @@
           </mc:Choice>
           <mc:Fallback>
             <w:pict>
-              <v:shape w14:anchorId="4D052B22" id="_x0000_s1062" type="#_x0000_t202" style="position:absolute;left:0;text-align:left;margin-left:0;margin-top:.6pt;width:294pt;height:19.5pt;z-index:251762688;visibility:visible;mso-wrap-style:square;mso-width-percent:0;mso-wrap-distance-left:9pt;mso-wrap-distance-top:0;mso-wrap-distance-right:9pt;mso-wrap-distance-bottom:0;mso-position-horizontal:center;mso-position-horizontal-relative:margin;mso-position-vertical:absolute;mso-position-vertical-relative:text;mso-width-percent:0;mso-width-relative:margin;v-text-anchor:top" o:gfxdata="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" stroked="f">
+              <v:shape w14:anchorId="4D052B22" id="_x0000_s1062" type="#_x0000_t202" style="position:absolute;left:0;text-align:left;margin-left:0;margin-top:.6pt;width:294pt;height:19.5pt;z-index:251762688;visibility:visible;mso-wrap-style:square;mso-width-percent:0;mso-wrap-distance-left:9pt;mso-wrap-distance-top:0;mso-wrap-distance-right:9pt;mso-wrap-distance-bottom:0;mso-position-horizontal:center;mso-position-horizontal-relative:margin;mso-position-vertical:absolute;mso-position-vertical-relative:text;mso-width-percent:0;mso-width-relative:margin;v-text-anchor:top" o:gfxdata="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" stroked="f">
                 <v:textbox>
                   <w:txbxContent>
                     <w:p>
@@ -14803,7 +14671,7 @@
           </mc:Choice>
           <mc:Fallback>
             <w:pict>
-              <v:shape w14:anchorId="32577A13" id="_x0000_s1063" type="#_x0000_t202" style="position:absolute;left:0;text-align:left;margin-left:0;margin-top:.45pt;width:287.5pt;height:19.5pt;z-index:251764736;visibility:visible;mso-wrap-style:square;mso-width-percent:0;mso-wrap-distance-left:9pt;mso-wrap-distance-top:0;mso-wrap-distance-right:9pt;mso-wrap-distance-bottom:0;mso-position-horizontal:center;mso-position-horizontal-relative:margin;mso-position-vertical:absolute;mso-position-vertical-relative:text;mso-width-percent:0;mso-width-relative:margin;v-text-anchor:top" o:gfxdata="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" stroked="f">
+              <v:shape w14:anchorId="32577A13" id="_x0000_s1063" type="#_x0000_t202" style="position:absolute;left:0;text-align:left;margin-left:0;margin-top:.45pt;width:287.5pt;height:19.5pt;z-index:251764736;visibility:visible;mso-wrap-style:square;mso-width-percent:0;mso-wrap-distance-left:9pt;mso-wrap-distance-top:0;mso-wrap-distance-right:9pt;mso-wrap-distance-bottom:0;mso-position-horizontal:center;mso-position-horizontal-relative:margin;mso-position-vertical:absolute;mso-position-vertical-relative:text;mso-width-percent:0;mso-width-relative:margin;v-text-anchor:top" o:gfxdata="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" stroked="f">
                 <v:textbox>
                   <w:txbxContent>
                     <w:p>
@@ -15051,7 +14919,7 @@
           </mc:Choice>
           <mc:Fallback>
             <w:pict>
-              <v:shape w14:anchorId="3D9B207E" id="_x0000_s1064" type="#_x0000_t202" style="position:absolute;left:0;text-align:left;margin-left:91.15pt;margin-top:.6pt;width:262pt;height:19.5pt;z-index:251766784;visibility:visible;mso-wrap-style:square;mso-width-percent:0;mso-wrap-distance-left:9pt;mso-wrap-distance-top:0;mso-wrap-distance-right:9pt;mso-wrap-distance-bottom:0;mso-position-horizontal:absolute;mso-position-horizontal-relative:margin;mso-position-vertical:absolute;mso-position-vertical-relative:text;mso-width-percent:0;mso-width-relative:margin;v-text-anchor:top" o:gfxdata="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" stroked="f">
+              <v:shape w14:anchorId="3D9B207E" id="_x0000_s1064" type="#_x0000_t202" style="position:absolute;left:0;text-align:left;margin-left:91.15pt;margin-top:.6pt;width:262pt;height:19.5pt;z-index:251766784;visibility:visible;mso-wrap-style:square;mso-width-percent:0;mso-wrap-distance-left:9pt;mso-wrap-distance-top:0;mso-wrap-distance-right:9pt;mso-wrap-distance-bottom:0;mso-position-horizontal:absolute;mso-position-horizontal-relative:margin;mso-position-vertical:absolute;mso-position-vertical-relative:text;mso-width-percent:0;mso-width-relative:margin;v-text-anchor:top" o:gfxdata="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" stroked="f">
                 <v:textbox>
                   <w:txbxContent>
                     <w:p>
@@ -15117,13 +14985,13 @@
           <w:i/>
         </w:rPr>
       </w:pPr>
-      <w:bookmarkStart w:id="42" w:name="_Toc66698287"/>
-      <w:bookmarkStart w:id="43" w:name="_Toc66698363"/>
+      <w:bookmarkStart w:id="41" w:name="_Toc66698287"/>
+      <w:bookmarkStart w:id="42" w:name="_Toc66698363"/>
       <w:r>
         <w:t>Edition des scènes</w:t>
       </w:r>
+      <w:bookmarkEnd w:id="41"/>
       <w:bookmarkEnd w:id="42"/>
-      <w:bookmarkEnd w:id="43"/>
     </w:p>
     <w:p>
       <w:pPr>
@@ -15268,7 +15136,7 @@
           </mc:Choice>
           <mc:Fallback>
             <w:pict>
-              <v:shape w14:anchorId="6EEDDDD2" id="_x0000_s1065" type="#_x0000_t202" style="position:absolute;left:0;text-align:left;margin-left:0;margin-top:229.6pt;width:262pt;height:19.5pt;z-index:251768832;visibility:visible;mso-wrap-style:square;mso-width-percent:0;mso-wrap-distance-left:9pt;mso-wrap-distance-top:0;mso-wrap-distance-right:9pt;mso-wrap-distance-bottom:0;mso-position-horizontal:center;mso-position-horizontal-relative:margin;mso-position-vertical:absolute;mso-position-vertical-relative:text;mso-width-percent:0;mso-width-relative:margin;v-text-anchor:top" o:gfxdata="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" stroked="f">
+              <v:shape w14:anchorId="6EEDDDD2" id="_x0000_s1065" type="#_x0000_t202" style="position:absolute;left:0;text-align:left;margin-left:0;margin-top:229.6pt;width:262pt;height:19.5pt;z-index:251768832;visibility:visible;mso-wrap-style:square;mso-width-percent:0;mso-wrap-distance-left:9pt;mso-wrap-distance-top:0;mso-wrap-distance-right:9pt;mso-wrap-distance-bottom:0;mso-position-horizontal:center;mso-position-horizontal-relative:margin;mso-position-vertical:absolute;mso-position-vertical-relative:text;mso-width-percent:0;mso-width-relative:margin;v-text-anchor:top" o:gfxdata="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" stroked="f">
                 <v:textbox>
                   <w:txbxContent>
                     <w:p>
@@ -15575,7 +15443,7 @@
           </mc:Choice>
           <mc:Fallback>
             <w:pict>
-              <v:shape w14:anchorId="6989C015" id="_x0000_s1066" type="#_x0000_t202" style="position:absolute;left:0;text-align:left;margin-left:113.5pt;margin-top:.5pt;width:262pt;height:19.5pt;z-index:251770880;visibility:visible;mso-wrap-style:square;mso-width-percent:0;mso-wrap-distance-left:9pt;mso-wrap-distance-top:0;mso-wrap-distance-right:9pt;mso-wrap-distance-bottom:0;mso-position-horizontal:absolute;mso-position-horizontal-relative:margin;mso-position-vertical:absolute;mso-position-vertical-relative:text;mso-width-percent:0;mso-width-relative:margin;v-text-anchor:top" o:gfxdata="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" stroked="f">
+              <v:shape w14:anchorId="6989C015" id="_x0000_s1066" type="#_x0000_t202" style="position:absolute;left:0;text-align:left;margin-left:113.5pt;margin-top:.5pt;width:262pt;height:19.5pt;z-index:251770880;visibility:visible;mso-wrap-style:square;mso-width-percent:0;mso-wrap-distance-left:9pt;mso-wrap-distance-top:0;mso-wrap-distance-right:9pt;mso-wrap-distance-bottom:0;mso-position-horizontal:absolute;mso-position-horizontal-relative:margin;mso-position-vertical:absolute;mso-position-vertical-relative:text;mso-width-percent:0;mso-width-relative:margin;v-text-anchor:top" o:gfxdata="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" stroked="f">
                 <v:textbox>
                   <w:txbxContent>
                     <w:p>
@@ -15795,7 +15663,7 @@
           </mc:Choice>
           <mc:Fallback>
             <w:pict>
-              <v:shape w14:anchorId="23A6E29E" id="_x0000_s1067" type="#_x0000_t202" style="position:absolute;left:0;text-align:left;margin-left:0;margin-top:264.35pt;width:214pt;height:19.5pt;z-index:251772928;visibility:visible;mso-wrap-style:square;mso-width-percent:0;mso-wrap-distance-left:9pt;mso-wrap-distance-top:0;mso-wrap-distance-right:9pt;mso-wrap-distance-bottom:0;mso-position-horizontal:center;mso-position-horizontal-relative:margin;mso-position-vertical:absolute;mso-position-vertical-relative:text;mso-width-percent:0;mso-width-relative:margin;v-text-anchor:top" o:gfxdata="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" stroked="f">
+              <v:shape w14:anchorId="23A6E29E" id="_x0000_s1067" type="#_x0000_t202" style="position:absolute;left:0;text-align:left;margin-left:0;margin-top:264.35pt;width:214pt;height:19.5pt;z-index:251772928;visibility:visible;mso-wrap-style:square;mso-width-percent:0;mso-wrap-distance-left:9pt;mso-wrap-distance-top:0;mso-wrap-distance-right:9pt;mso-wrap-distance-bottom:0;mso-position-horizontal:center;mso-position-horizontal-relative:margin;mso-position-vertical:absolute;mso-position-vertical-relative:text;mso-width-percent:0;mso-width-relative:margin;v-text-anchor:top" o:gfxdata="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" stroked="f">
                 <v:textbox>
                   <w:txbxContent>
                     <w:p>
@@ -16057,7 +15925,7 @@
           </mc:Choice>
           <mc:Fallback>
             <w:pict>
-              <v:shape w14:anchorId="50555C1B" id="_x0000_s1068" type="#_x0000_t202" style="position:absolute;left:0;text-align:left;margin-left:0;margin-top:150.95pt;width:261.5pt;height:19.5pt;z-index:251774976;visibility:visible;mso-wrap-style:square;mso-width-percent:0;mso-wrap-distance-left:9pt;mso-wrap-distance-top:0;mso-wrap-distance-right:9pt;mso-wrap-distance-bottom:0;mso-position-horizontal:center;mso-position-horizontal-relative:margin;mso-position-vertical:absolute;mso-position-vertical-relative:text;mso-width-percent:0;mso-width-relative:margin;v-text-anchor:top" o:gfxdata="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" stroked="f">
+              <v:shape w14:anchorId="50555C1B" id="_x0000_s1068" type="#_x0000_t202" style="position:absolute;left:0;text-align:left;margin-left:0;margin-top:150.95pt;width:261.5pt;height:19.5pt;z-index:251774976;visibility:visible;mso-wrap-style:square;mso-width-percent:0;mso-wrap-distance-left:9pt;mso-wrap-distance-top:0;mso-wrap-distance-right:9pt;mso-wrap-distance-bottom:0;mso-position-horizontal:center;mso-position-horizontal-relative:margin;mso-position-vertical:absolute;mso-position-vertical-relative:text;mso-width-percent:0;mso-width-relative:margin;v-text-anchor:top" o:gfxdata="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" stroked="f">
                 <v:textbox>
                   <w:txbxContent>
                     <w:p>
@@ -16295,7 +16163,7 @@
           </mc:Choice>
           <mc:Fallback>
             <w:pict>
-              <v:shape w14:anchorId="2D9A0617" id="_x0000_s1069" type="#_x0000_t202" style="position:absolute;left:0;text-align:left;margin-left:0;margin-top:141.4pt;width:261.5pt;height:19.5pt;z-index:251777024;visibility:visible;mso-wrap-style:square;mso-width-percent:0;mso-wrap-distance-left:9pt;mso-wrap-distance-top:0;mso-wrap-distance-right:9pt;mso-wrap-distance-bottom:0;mso-position-horizontal:center;mso-position-horizontal-relative:margin;mso-position-vertical:absolute;mso-position-vertical-relative:text;mso-width-percent:0;mso-width-relative:margin;v-text-anchor:top" o:gfxdata="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" stroked="f">
+              <v:shape w14:anchorId="2D9A0617" id="_x0000_s1069" type="#_x0000_t202" style="position:absolute;left:0;text-align:left;margin-left:0;margin-top:141.4pt;width:261.5pt;height:19.5pt;z-index:251777024;visibility:visible;mso-wrap-style:square;mso-width-percent:0;mso-wrap-distance-left:9pt;mso-wrap-distance-top:0;mso-wrap-distance-right:9pt;mso-wrap-distance-bottom:0;mso-position-horizontal:center;mso-position-horizontal-relative:margin;mso-position-vertical:absolute;mso-position-vertical-relative:text;mso-width-percent:0;mso-width-relative:margin;v-text-anchor:top" o:gfxdata="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" stroked="f">
                 <v:textbox>
                   <w:txbxContent>
                     <w:p>
@@ -16544,7 +16412,7 @@
           </mc:Choice>
           <mc:Fallback>
             <w:pict>
-              <v:shape w14:anchorId="61883628" id="_x0000_s1070" type="#_x0000_t202" style="position:absolute;left:0;text-align:left;margin-left:98pt;margin-top:.45pt;width:261.5pt;height:19.5pt;z-index:251779072;visibility:visible;mso-wrap-style:square;mso-width-percent:0;mso-wrap-distance-left:9pt;mso-wrap-distance-top:0;mso-wrap-distance-right:9pt;mso-wrap-distance-bottom:0;mso-position-horizontal:absolute;mso-position-horizontal-relative:margin;mso-position-vertical:absolute;mso-position-vertical-relative:text;mso-width-percent:0;mso-width-relative:margin;v-text-anchor:top" o:gfxdata="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" stroked="f">
+              <v:shape w14:anchorId="61883628" id="_x0000_s1070" type="#_x0000_t202" style="position:absolute;left:0;text-align:left;margin-left:98pt;margin-top:.45pt;width:261.5pt;height:19.5pt;z-index:251779072;visibility:visible;mso-wrap-style:square;mso-width-percent:0;mso-wrap-distance-left:9pt;mso-wrap-distance-top:0;mso-wrap-distance-right:9pt;mso-wrap-distance-bottom:0;mso-position-horizontal:absolute;mso-position-horizontal-relative:margin;mso-position-vertical:absolute;mso-position-vertical-relative:text;mso-width-percent:0;mso-width-relative:margin;v-text-anchor:top" o:gfxdata="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" stroked="f">
                 <v:textbox>
                   <w:txbxContent>
                     <w:p>
@@ -16768,7 +16636,7 @@
           </mc:Choice>
           <mc:Fallback>
             <w:pict>
-              <v:shape w14:anchorId="4F30265E" id="_x0000_s1071" type="#_x0000_t202" style="position:absolute;left:0;text-align:left;margin-left:102pt;margin-top:.45pt;width:261.5pt;height:19.5pt;z-index:251781120;visibility:visible;mso-wrap-style:square;mso-width-percent:0;mso-wrap-distance-left:9pt;mso-wrap-distance-top:0;mso-wrap-distance-right:9pt;mso-wrap-distance-bottom:0;mso-position-horizontal:absolute;mso-position-horizontal-relative:margin;mso-position-vertical:absolute;mso-position-vertical-relative:text;mso-width-percent:0;mso-width-relative:margin;v-text-anchor:top" o:gfxdata="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" stroked="f">
+              <v:shape w14:anchorId="4F30265E" id="_x0000_s1071" type="#_x0000_t202" style="position:absolute;left:0;text-align:left;margin-left:102pt;margin-top:.45pt;width:261.5pt;height:19.5pt;z-index:251781120;visibility:visible;mso-wrap-style:square;mso-width-percent:0;mso-wrap-distance-left:9pt;mso-wrap-distance-top:0;mso-wrap-distance-right:9pt;mso-wrap-distance-bottom:0;mso-position-horizontal:absolute;mso-position-horizontal-relative:margin;mso-position-vertical:absolute;mso-position-vertical-relative:text;mso-width-percent:0;mso-width-relative:margin;v-text-anchor:top" o:gfxdata="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" stroked="f">
                 <v:textbox>
                   <w:txbxContent>
                     <w:p>
@@ -17033,7 +16901,7 @@
           </mc:Choice>
           <mc:Fallback>
             <w:pict>
-              <v:shape w14:anchorId="16301CD3" id="_x0000_s1072" type="#_x0000_t202" style="position:absolute;left:0;text-align:left;margin-left:89.5pt;margin-top:1.5pt;width:261.5pt;height:19.5pt;z-index:251783168;visibility:visible;mso-wrap-style:square;mso-width-percent:0;mso-wrap-distance-left:9pt;mso-wrap-distance-top:0;mso-wrap-distance-right:9pt;mso-wrap-distance-bottom:0;mso-position-horizontal:absolute;mso-position-horizontal-relative:margin;mso-position-vertical:absolute;mso-position-vertical-relative:text;mso-width-percent:0;mso-width-relative:margin;v-text-anchor:top" o:gfxdata="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" stroked="f">
+              <v:shape w14:anchorId="16301CD3" id="_x0000_s1072" type="#_x0000_t202" style="position:absolute;left:0;text-align:left;margin-left:89.5pt;margin-top:1.5pt;width:261.5pt;height:19.5pt;z-index:251783168;visibility:visible;mso-wrap-style:square;mso-width-percent:0;mso-wrap-distance-left:9pt;mso-wrap-distance-top:0;mso-wrap-distance-right:9pt;mso-wrap-distance-bottom:0;mso-position-horizontal:absolute;mso-position-horizontal-relative:margin;mso-position-vertical:absolute;mso-position-vertical-relative:text;mso-width-percent:0;mso-width-relative:margin;v-text-anchor:top" o:gfxdata="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" stroked="f">
                 <v:textbox>
                   <w:txbxContent>
                     <w:p>
@@ -17198,7 +17066,7 @@
           </mc:Choice>
           <mc:Fallback>
             <w:pict>
-              <v:shape w14:anchorId="669ADDB0" id="_x0000_s1073" type="#_x0000_t202" style="position:absolute;left:0;text-align:left;margin-left:92.5pt;margin-top:249.5pt;width:261.5pt;height:19.5pt;z-index:251785216;visibility:visible;mso-wrap-style:square;mso-width-percent:0;mso-wrap-distance-left:9pt;mso-wrap-distance-top:0;mso-wrap-distance-right:9pt;mso-wrap-distance-bottom:0;mso-position-horizontal:absolute;mso-position-horizontal-relative:margin;mso-position-vertical:absolute;mso-position-vertical-relative:text;mso-width-percent:0;mso-width-relative:margin;v-text-anchor:top" o:gfxdata="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" stroked="f">
+              <v:shape w14:anchorId="669ADDB0" id="_x0000_s1073" type="#_x0000_t202" style="position:absolute;left:0;text-align:left;margin-left:92.5pt;margin-top:249.5pt;width:261.5pt;height:19.5pt;z-index:251785216;visibility:visible;mso-wrap-style:square;mso-width-percent:0;mso-wrap-distance-left:9pt;mso-wrap-distance-top:0;mso-wrap-distance-right:9pt;mso-wrap-distance-bottom:0;mso-position-horizontal:absolute;mso-position-horizontal-relative:margin;mso-position-vertical:absolute;mso-position-vertical-relative:text;mso-width-percent:0;mso-width-relative:margin;v-text-anchor:top" o:gfxdata="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" stroked="f">
                 <v:textbox>
                   <w:txbxContent>
                     <w:p>
@@ -17424,7 +17292,7 @@
           </mc:Choice>
           <mc:Fallback>
             <w:pict>
-              <v:shape w14:anchorId="3A65D1BF" id="_x0000_s1074" type="#_x0000_t202" style="position:absolute;left:0;text-align:left;margin-left:106.5pt;margin-top:185.05pt;width:261.5pt;height:19.5pt;z-index:251787264;visibility:visible;mso-wrap-style:square;mso-width-percent:0;mso-wrap-distance-left:9pt;mso-wrap-distance-top:0;mso-wrap-distance-right:9pt;mso-wrap-distance-bottom:0;mso-position-horizontal:absolute;mso-position-horizontal-relative:margin;mso-position-vertical:absolute;mso-position-vertical-relative:text;mso-width-percent:0;mso-width-relative:margin;v-text-anchor:top" o:gfxdata="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" stroked="f">
+              <v:shape w14:anchorId="3A65D1BF" id="_x0000_s1074" type="#_x0000_t202" style="position:absolute;left:0;text-align:left;margin-left:106.5pt;margin-top:185.05pt;width:261.5pt;height:19.5pt;z-index:251787264;visibility:visible;mso-wrap-style:square;mso-width-percent:0;mso-wrap-distance-left:9pt;mso-wrap-distance-top:0;mso-wrap-distance-right:9pt;mso-wrap-distance-bottom:0;mso-position-horizontal:absolute;mso-position-horizontal-relative:margin;mso-position-vertical:absolute;mso-position-vertical-relative:text;mso-width-percent:0;mso-width-relative:margin;v-text-anchor:top" o:gfxdata="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" stroked="f">
                 <v:textbox>
                   <w:txbxContent>
                     <w:p>
@@ -17675,7 +17543,7 @@
           </mc:Choice>
           <mc:Fallback>
             <w:pict>
-              <v:shape w14:anchorId="40EC146E" id="_x0000_s1075" type="#_x0000_t202" style="position:absolute;left:0;text-align:left;margin-left:96.5pt;margin-top:56.55pt;width:261.5pt;height:19.5pt;z-index:251789312;visibility:visible;mso-wrap-style:square;mso-width-percent:0;mso-wrap-distance-left:9pt;mso-wrap-distance-top:0;mso-wrap-distance-right:9pt;mso-wrap-distance-bottom:0;mso-position-horizontal:absolute;mso-position-horizontal-relative:margin;mso-position-vertical:absolute;mso-position-vertical-relative:text;mso-width-percent:0;mso-width-relative:margin;v-text-anchor:top" o:gfxdata="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" stroked="f">
+              <v:shape w14:anchorId="40EC146E" id="_x0000_s1075" type="#_x0000_t202" style="position:absolute;left:0;text-align:left;margin-left:96.5pt;margin-top:56.55pt;width:261.5pt;height:19.5pt;z-index:251789312;visibility:visible;mso-wrap-style:square;mso-width-percent:0;mso-wrap-distance-left:9pt;mso-wrap-distance-top:0;mso-wrap-distance-right:9pt;mso-wrap-distance-bottom:0;mso-position-horizontal:absolute;mso-position-horizontal-relative:margin;mso-position-vertical:absolute;mso-position-vertical-relative:text;mso-width-percent:0;mso-width-relative:margin;v-text-anchor:top" o:gfxdata="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" stroked="f">
                 <v:textbox>
                   <w:txbxContent>
                     <w:p>
@@ -17804,13 +17672,13 @@
       <w:pPr>
         <w:pStyle w:val="Titre3Rapport"/>
       </w:pPr>
-      <w:bookmarkStart w:id="44" w:name="_Toc66698288"/>
-      <w:bookmarkStart w:id="45" w:name="_Toc66698364"/>
+      <w:bookmarkStart w:id="43" w:name="_Toc66698288"/>
+      <w:bookmarkStart w:id="44" w:name="_Toc66698364"/>
       <w:r>
         <w:t>Sauvegarde et génération HTML</w:t>
       </w:r>
+      <w:bookmarkEnd w:id="43"/>
       <w:bookmarkEnd w:id="44"/>
-      <w:bookmarkEnd w:id="45"/>
     </w:p>
     <w:p>
       <w:pPr>
@@ -17832,34 +17700,263 @@
         <w:jc w:val="both"/>
       </w:pPr>
       <w:r>
+        <w:t xml:space="preserve">Tout d’abords nous avons réalisé une analyse pour pouvoir faire un diagramme de classe et ainsi mieux comprendre comment notre projet de générateur allait être structuré : </w:t>
+      </w:r>
+    </w:p>
+    <w:p>
+      <w:pPr>
+        <w:jc w:val="both"/>
+      </w:pPr>
+      <w:r>
+        <w:rPr>
+          <w:noProof/>
+          <w:lang w:eastAsia="fr-FR"/>
+        </w:rPr>
+        <mc:AlternateContent>
+          <mc:Choice Requires="wps">
+            <w:drawing>
+              <wp:anchor distT="0" distB="0" distL="114300" distR="114300" simplePos="0" relativeHeight="251798528" behindDoc="0" locked="0" layoutInCell="1" allowOverlap="1" wp14:anchorId="0995699D" wp14:editId="4EF0CC6F">
+                <wp:simplePos x="0" y="0"/>
+                <wp:positionH relativeFrom="margin">
+                  <wp:posOffset>1202208</wp:posOffset>
+                </wp:positionH>
+                <wp:positionV relativeFrom="paragraph">
+                  <wp:posOffset>3636239</wp:posOffset>
+                </wp:positionV>
+                <wp:extent cx="3321050" cy="247650"/>
+                <wp:effectExtent l="0" t="0" r="0" b="0"/>
+                <wp:wrapNone/>
+                <wp:docPr id="48" name="Zone de texte 2"/>
+                <wp:cNvGraphicFramePr>
+                  <a:graphicFrameLocks xmlns:a="http://schemas.openxmlformats.org/drawingml/2006/main"/>
+                </wp:cNvGraphicFramePr>
+                <a:graphic xmlns:a="http://schemas.openxmlformats.org/drawingml/2006/main">
+                  <a:graphicData uri="http://schemas.microsoft.com/office/word/2010/wordprocessingShape">
+                    <wps:wsp>
+                      <wps:cNvSpPr txBox="1">
+                        <a:spLocks noChangeArrowheads="1"/>
+                      </wps:cNvSpPr>
+                      <wps:spPr bwMode="auto">
+                        <a:xfrm>
+                          <a:off x="0" y="0"/>
+                          <a:ext cx="3321050" cy="247650"/>
+                        </a:xfrm>
+                        <a:prstGeom prst="rect">
+                          <a:avLst/>
+                        </a:prstGeom>
+                        <a:solidFill>
+                          <a:srgbClr val="FFFFFF"/>
+                        </a:solidFill>
+                        <a:ln w="9525">
+                          <a:noFill/>
+                          <a:miter lim="800000"/>
+                          <a:headEnd/>
+                          <a:tailEnd/>
+                        </a:ln>
+                      </wps:spPr>
+                      <wps:txbx>
+                        <w:txbxContent>
+                          <w:p>
+                            <w:pPr>
+                              <w:jc w:val="center"/>
+                              <w:rPr>
+                                <w:i/>
+                                <w:color w:val="767171" w:themeColor="background2" w:themeShade="80"/>
+                                <w:sz w:val="20"/>
+                                <w:szCs w:val="20"/>
+                              </w:rPr>
+                            </w:pPr>
+                            <w:r>
+                              <w:rPr>
+                                <w:i/>
+                                <w:color w:val="767171" w:themeColor="background2" w:themeShade="80"/>
+                                <w:sz w:val="20"/>
+                                <w:szCs w:val="20"/>
+                              </w:rPr>
+                              <w:t>F</w:t>
+                            </w:r>
+                            <w:r>
+                              <w:rPr>
+                                <w:i/>
+                                <w:color w:val="767171" w:themeColor="background2" w:themeShade="80"/>
+                                <w:sz w:val="20"/>
+                                <w:szCs w:val="20"/>
+                              </w:rPr>
+                              <w:t>igure</w:t>
+                            </w:r>
+                            <w:r>
+                              <w:rPr>
+                                <w:i/>
+                                <w:color w:val="767171" w:themeColor="background2" w:themeShade="80"/>
+                                <w:sz w:val="20"/>
+                                <w:szCs w:val="20"/>
+                              </w:rPr>
+                              <w:t xml:space="preserve"> 35 : </w:t>
+                            </w:r>
+                            <w:r>
+                              <w:rPr>
+                                <w:i/>
+                                <w:color w:val="767171" w:themeColor="background2" w:themeShade="80"/>
+                                <w:sz w:val="20"/>
+                                <w:szCs w:val="20"/>
+                              </w:rPr>
+                              <w:t>Diagramme de classe du Générateur</w:t>
+                            </w:r>
+                          </w:p>
+                        </w:txbxContent>
+                      </wps:txbx>
+                      <wps:bodyPr rot="0" vert="horz" wrap="square" lIns="91440" tIns="45720" rIns="91440" bIns="45720" anchor="t" anchorCtr="0">
+                        <a:noAutofit/>
+                      </wps:bodyPr>
+                    </wps:wsp>
+                  </a:graphicData>
+                </a:graphic>
+                <wp14:sizeRelH relativeFrom="margin">
+                  <wp14:pctWidth>0</wp14:pctWidth>
+                </wp14:sizeRelH>
+              </wp:anchor>
+            </w:drawing>
+          </mc:Choice>
+          <mc:Fallback>
+            <w:pict>
+              <v:shape w14:anchorId="0995699D" id="_x0000_s1076" type="#_x0000_t202" style="position:absolute;left:0;text-align:left;margin-left:94.65pt;margin-top:286.3pt;width:261.5pt;height:19.5pt;z-index:251798528;visibility:visible;mso-wrap-style:square;mso-width-percent:0;mso-wrap-distance-left:9pt;mso-wrap-distance-top:0;mso-wrap-distance-right:9pt;mso-wrap-distance-bottom:0;mso-position-horizontal:absolute;mso-position-horizontal-relative:margin;mso-position-vertical:absolute;mso-position-vertical-relative:text;mso-width-percent:0;mso-width-relative:margin;v-text-anchor:top" o:gfxdata="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" stroked="f">
+                <v:textbox>
+                  <w:txbxContent>
+                    <w:p>
+                      <w:pPr>
+                        <w:jc w:val="center"/>
+                        <w:rPr>
+                          <w:i/>
+                          <w:color w:val="767171" w:themeColor="background2" w:themeShade="80"/>
+                          <w:sz w:val="20"/>
+                          <w:szCs w:val="20"/>
+                        </w:rPr>
+                      </w:pPr>
+                      <w:r>
+                        <w:rPr>
+                          <w:i/>
+                          <w:color w:val="767171" w:themeColor="background2" w:themeShade="80"/>
+                          <w:sz w:val="20"/>
+                          <w:szCs w:val="20"/>
+                        </w:rPr>
+                        <w:t>F</w:t>
+                      </w:r>
+                      <w:r>
+                        <w:rPr>
+                          <w:i/>
+                          <w:color w:val="767171" w:themeColor="background2" w:themeShade="80"/>
+                          <w:sz w:val="20"/>
+                          <w:szCs w:val="20"/>
+                        </w:rPr>
+                        <w:t>igure</w:t>
+                      </w:r>
+                      <w:r>
+                        <w:rPr>
+                          <w:i/>
+                          <w:color w:val="767171" w:themeColor="background2" w:themeShade="80"/>
+                          <w:sz w:val="20"/>
+                          <w:szCs w:val="20"/>
+                        </w:rPr>
+                        <w:t xml:space="preserve"> 35 : </w:t>
+                      </w:r>
+                      <w:r>
+                        <w:rPr>
+                          <w:i/>
+                          <w:color w:val="767171" w:themeColor="background2" w:themeShade="80"/>
+                          <w:sz w:val="20"/>
+                          <w:szCs w:val="20"/>
+                        </w:rPr>
+                        <w:t>Diagramme de classe du Générateur</w:t>
+                      </w:r>
+                    </w:p>
+                  </w:txbxContent>
+                </v:textbox>
+                <w10:wrap anchorx="margin"/>
+              </v:shape>
+            </w:pict>
+          </mc:Fallback>
+        </mc:AlternateContent>
+      </w:r>
+      <w:r>
+        <w:rPr>
+          <w:noProof/>
+        </w:rPr>
+        <w:drawing>
+          <wp:inline distT="0" distB="0" distL="0" distR="0" wp14:anchorId="25574998" wp14:editId="7531CC87">
+            <wp:extent cx="5760720" cy="3573780"/>
+            <wp:effectExtent l="0" t="0" r="5080" b="0"/>
+            <wp:docPr id="33" name="Image 33"/>
+            <wp:cNvGraphicFramePr>
+              <a:graphicFrameLocks xmlns:a="http://schemas.openxmlformats.org/drawingml/2006/main" noChangeAspect="1"/>
+            </wp:cNvGraphicFramePr>
+            <a:graphic xmlns:a="http://schemas.openxmlformats.org/drawingml/2006/main">
+              <a:graphicData uri="http://schemas.openxmlformats.org/drawingml/2006/picture">
+                <pic:pic xmlns:pic="http://schemas.openxmlformats.org/drawingml/2006/picture">
+                  <pic:nvPicPr>
+                    <pic:cNvPr id="33" name="Image 33"/>
+                    <pic:cNvPicPr/>
+                  </pic:nvPicPr>
+                  <pic:blipFill>
+                    <a:blip r:embed="rId51" cstate="print">
+                      <a:extLst>
+                        <a:ext uri="{28A0092B-C50C-407E-A947-70E740481C1C}">
+                          <a14:useLocalDpi xmlns:a14="http://schemas.microsoft.com/office/drawing/2010/main" val="0"/>
+                        </a:ext>
+                      </a:extLst>
+                    </a:blip>
+                    <a:stretch>
+                      <a:fillRect/>
+                    </a:stretch>
+                  </pic:blipFill>
+                  <pic:spPr>
+                    <a:xfrm>
+                      <a:off x="0" y="0"/>
+                      <a:ext cx="5760720" cy="3573780"/>
+                    </a:xfrm>
+                    <a:prstGeom prst="rect">
+                      <a:avLst/>
+                    </a:prstGeom>
+                  </pic:spPr>
+                </pic:pic>
+              </a:graphicData>
+            </a:graphic>
+          </wp:inline>
+        </w:drawing>
+      </w:r>
+    </w:p>
+    <w:p>
+      <w:pPr>
+        <w:jc w:val="both"/>
+      </w:pPr>
+    </w:p>
+    <w:p>
+      <w:pPr>
+        <w:jc w:val="both"/>
+      </w:pPr>
+      <w:r>
+        <w:t>Ce que nous</w:t>
+      </w:r>
+      <w:r>
         <w:rPr>
           <w:sz w:val="28"/>
           <w:szCs w:val="28"/>
         </w:rPr>
-        <w:br/>
-      </w:r>
-      <w:r>
-        <w:t>Ce que nous</w:t>
-      </w:r>
-      <w:r>
-        <w:rPr>
-          <w:sz w:val="28"/>
-          <w:szCs w:val="28"/>
-        </w:rPr>
         <w:t xml:space="preserve"> </w:t>
       </w:r>
       <w:r>
-        <w:t xml:space="preserve">avons décidé de rendre persistant est la liste des images dans une classe Panorama qui applique le pattern </w:t>
-      </w:r>
-      <w:r>
-        <w:rPr>
-          <w:i/>
-          <w:iCs/>
-        </w:rPr>
-        <w:t xml:space="preserve">Singleton </w:t>
-      </w:r>
-      <w:r>
-        <w:t>puisque que l’on veut travailler sur un seul et même panorama à la fois. Puis la liste de photos est une liste d’objet. Chacun d’entre eux ont pour attribut une liste de panneaux et une liste de points de navigation. Les photos disposent de leur chemin en attributs pour pouvoir les recharger.</w:t>
+        <w:t xml:space="preserve">avons décidé de rendre persistant est la liste des images dans une classe Panorama qui </w:t>
+      </w:r>
+      <w:r>
+        <w:t>possède une</w:t>
+      </w:r>
+      <w:r>
+        <w:t xml:space="preserve"> liste de photos </w:t>
+      </w:r>
+      <w:r>
+        <w:t xml:space="preserve">qui </w:t>
+      </w:r>
+      <w:r>
+        <w:t>est une liste d’objet. Chacun d’entre eux ont pour attribut une liste de panneaux et une liste de points de navigation. Les photos disposent de leur chemin en attributs pour pouvoir les recharger.</w:t>
       </w:r>
     </w:p>
     <w:p>
@@ -17895,7 +17992,7 @@
                     <pic:cNvPicPr/>
                   </pic:nvPicPr>
                   <pic:blipFill>
-                    <a:blip r:embed="rId51">
+                    <a:blip r:embed="rId52">
                       <a:extLst>
                         <a:ext uri="{28A0092B-C50C-407E-A947-70E740481C1C}">
                           <a14:useLocalDpi xmlns:a14="http://schemas.microsoft.com/office/drawing/2010/main" val="0"/>
@@ -17942,13 +18039,13 @@
         <mc:AlternateContent>
           <mc:Choice Requires="wps">
             <w:drawing>
-              <wp:anchor distT="0" distB="0" distL="114300" distR="114300" simplePos="0" relativeHeight="251791360" behindDoc="0" locked="0" layoutInCell="1" allowOverlap="1" wp14:anchorId="641DC267" wp14:editId="64B7D889">
+              <wp:anchor distT="0" distB="0" distL="114300" distR="114300" simplePos="0" relativeHeight="251791360" behindDoc="0" locked="0" layoutInCell="1" allowOverlap="1" wp14:anchorId="641DC267" wp14:editId="179E20CE">
                 <wp:simplePos x="0" y="0"/>
                 <wp:positionH relativeFrom="margin">
-                  <wp:align>center</wp:align>
+                  <wp:posOffset>1219835</wp:posOffset>
                 </wp:positionH>
                 <wp:positionV relativeFrom="paragraph">
-                  <wp:posOffset>266065</wp:posOffset>
+                  <wp:posOffset>192913</wp:posOffset>
                 </wp:positionV>
                 <wp:extent cx="3321050" cy="247650"/>
                 <wp:effectExtent l="0" t="0" r="0" b="0"/>
@@ -18018,7 +18115,25 @@
                                 <w:sz w:val="20"/>
                                 <w:szCs w:val="20"/>
                               </w:rPr>
-                              <w:t xml:space="preserve"> 35 : code des attributs de l’objet Panorama</w:t>
+                              <w:t xml:space="preserve"> 3</w:t>
+                            </w:r>
+                            <w:r>
+                              <w:rPr>
+                                <w:i/>
+                                <w:color w:val="767171" w:themeColor="background2" w:themeShade="80"/>
+                                <w:sz w:val="20"/>
+                                <w:szCs w:val="20"/>
+                              </w:rPr>
+                              <w:t>6</w:t>
+                            </w:r>
+                            <w:r>
+                              <w:rPr>
+                                <w:i/>
+                                <w:color w:val="767171" w:themeColor="background2" w:themeShade="80"/>
+                                <w:sz w:val="20"/>
+                                <w:szCs w:val="20"/>
+                              </w:rPr>
+                              <w:t xml:space="preserve"> : code des attributs de l’objet Panorama</w:t>
                             </w:r>
                           </w:p>
                         </w:txbxContent>
@@ -18037,7 +18152,7 @@
           </mc:Choice>
           <mc:Fallback>
             <w:pict>
-              <v:shape w14:anchorId="641DC267" id="_x0000_s1076" type="#_x0000_t202" style="position:absolute;left:0;text-align:left;margin-left:0;margin-top:20.95pt;width:261.5pt;height:19.5pt;z-index:251791360;visibility:visible;mso-wrap-style:square;mso-width-percent:0;mso-wrap-distance-left:9pt;mso-wrap-distance-top:0;mso-wrap-distance-right:9pt;mso-wrap-distance-bottom:0;mso-position-horizontal:center;mso-position-horizontal-relative:margin;mso-position-vertical:absolute;mso-position-vertical-relative:text;mso-width-percent:0;mso-width-relative:margin;v-text-anchor:top" o:gfxdata="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" stroked="f">
+              <v:shape w14:anchorId="641DC267" id="_x0000_s1077" type="#_x0000_t202" style="position:absolute;left:0;text-align:left;margin-left:96.05pt;margin-top:15.2pt;width:261.5pt;height:19.5pt;z-index:251791360;visibility:visible;mso-wrap-style:square;mso-width-percent:0;mso-wrap-distance-left:9pt;mso-wrap-distance-top:0;mso-wrap-distance-right:9pt;mso-wrap-distance-bottom:0;mso-position-horizontal:absolute;mso-position-horizontal-relative:margin;mso-position-vertical:absolute;mso-position-vertical-relative:text;mso-width-percent:0;mso-width-relative:margin;v-text-anchor:top" o:gfxdata="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" stroked="f">
                 <v:textbox>
                   <w:txbxContent>
                     <w:p>
@@ -18075,7 +18190,25 @@
                           <w:sz w:val="20"/>
                           <w:szCs w:val="20"/>
                         </w:rPr>
-                        <w:t xml:space="preserve"> 35 : code des attributs de l’objet Panorama</w:t>
+                        <w:t xml:space="preserve"> 3</w:t>
+                      </w:r>
+                      <w:r>
+                        <w:rPr>
+                          <w:i/>
+                          <w:color w:val="767171" w:themeColor="background2" w:themeShade="80"/>
+                          <w:sz w:val="20"/>
+                          <w:szCs w:val="20"/>
+                        </w:rPr>
+                        <w:t>6</w:t>
+                      </w:r>
+                      <w:r>
+                        <w:rPr>
+                          <w:i/>
+                          <w:color w:val="767171" w:themeColor="background2" w:themeShade="80"/>
+                          <w:sz w:val="20"/>
+                          <w:szCs w:val="20"/>
+                        </w:rPr>
+                        <w:t xml:space="preserve"> : code des attributs de l’objet Panorama</w:t>
                       </w:r>
                     </w:p>
                   </w:txbxContent>
@@ -18125,6 +18258,7 @@
           <w:noProof/>
           <w:lang w:eastAsia="fr-FR"/>
         </w:rPr>
+        <w:lastRenderedPageBreak/>
         <w:drawing>
           <wp:anchor distT="0" distB="0" distL="114300" distR="114300" simplePos="0" relativeHeight="251699200" behindDoc="0" locked="0" layoutInCell="1" allowOverlap="1" wp14:anchorId="7BFAE7EB" wp14:editId="63A00EA4">
             <wp:simplePos x="0" y="0"/>
@@ -18149,7 +18283,7 @@
                     <pic:cNvPicPr/>
                   </pic:nvPicPr>
                   <pic:blipFill>
-                    <a:blip r:embed="rId52">
+                    <a:blip r:embed="rId53">
                       <a:extLst>
                         <a:ext uri="{28A0092B-C50C-407E-A947-70E740481C1C}">
                           <a14:useLocalDpi xmlns:a14="http://schemas.microsoft.com/office/drawing/2010/main" val="0"/>
@@ -18199,13 +18333,13 @@
         <mc:AlternateContent>
           <mc:Choice Requires="wps">
             <w:drawing>
-              <wp:anchor distT="0" distB="0" distL="114300" distR="114300" simplePos="0" relativeHeight="251793408" behindDoc="0" locked="0" layoutInCell="1" allowOverlap="1" wp14:anchorId="0E5E958E" wp14:editId="5D9C123F">
+              <wp:anchor distT="0" distB="0" distL="114300" distR="114300" simplePos="0" relativeHeight="251793408" behindDoc="0" locked="0" layoutInCell="1" allowOverlap="1" wp14:anchorId="0E5E958E" wp14:editId="14F77B02">
                 <wp:simplePos x="0" y="0"/>
                 <wp:positionH relativeFrom="margin">
                   <wp:posOffset>1231900</wp:posOffset>
                 </wp:positionH>
                 <wp:positionV relativeFrom="paragraph">
-                  <wp:posOffset>367665</wp:posOffset>
+                  <wp:posOffset>287198</wp:posOffset>
                 </wp:positionV>
                 <wp:extent cx="3321050" cy="247650"/>
                 <wp:effectExtent l="0" t="0" r="0" b="0"/>
@@ -18275,7 +18409,25 @@
                                 <w:sz w:val="20"/>
                                 <w:szCs w:val="20"/>
                               </w:rPr>
-                              <w:t xml:space="preserve"> 36 : code des attributs de l’objet Photo</w:t>
+                              <w:t xml:space="preserve"> 3</w:t>
+                            </w:r>
+                            <w:r>
+                              <w:rPr>
+                                <w:i/>
+                                <w:color w:val="767171" w:themeColor="background2" w:themeShade="80"/>
+                                <w:sz w:val="20"/>
+                                <w:szCs w:val="20"/>
+                              </w:rPr>
+                              <w:t>7</w:t>
+                            </w:r>
+                            <w:r>
+                              <w:rPr>
+                                <w:i/>
+                                <w:color w:val="767171" w:themeColor="background2" w:themeShade="80"/>
+                                <w:sz w:val="20"/>
+                                <w:szCs w:val="20"/>
+                              </w:rPr>
+                              <w:t xml:space="preserve"> : code des attributs de l’objet Photo</w:t>
                             </w:r>
                           </w:p>
                         </w:txbxContent>
@@ -18294,7 +18446,7 @@
           </mc:Choice>
           <mc:Fallback>
             <w:pict>
-              <v:shape w14:anchorId="0E5E958E" id="_x0000_s1077" type="#_x0000_t202" style="position:absolute;left:0;text-align:left;margin-left:97pt;margin-top:28.95pt;width:261.5pt;height:19.5pt;z-index:251793408;visibility:visible;mso-wrap-style:square;mso-width-percent:0;mso-wrap-distance-left:9pt;mso-wrap-distance-top:0;mso-wrap-distance-right:9pt;mso-wrap-distance-bottom:0;mso-position-horizontal:absolute;mso-position-horizontal-relative:margin;mso-position-vertical:absolute;mso-position-vertical-relative:text;mso-width-percent:0;mso-width-relative:margin;v-text-anchor:top" o:gfxdata="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" stroked="f">
+              <v:shape w14:anchorId="0E5E958E" id="_x0000_s1078" type="#_x0000_t202" style="position:absolute;left:0;text-align:left;margin-left:97pt;margin-top:22.6pt;width:261.5pt;height:19.5pt;z-index:251793408;visibility:visible;mso-wrap-style:square;mso-width-percent:0;mso-wrap-distance-left:9pt;mso-wrap-distance-top:0;mso-wrap-distance-right:9pt;mso-wrap-distance-bottom:0;mso-position-horizontal:absolute;mso-position-horizontal-relative:margin;mso-position-vertical:absolute;mso-position-vertical-relative:text;mso-width-percent:0;mso-width-relative:margin;v-text-anchor:top" o:gfxdata="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" stroked="f">
                 <v:textbox>
                   <w:txbxContent>
                     <w:p>
@@ -18332,7 +18484,25 @@
                           <w:sz w:val="20"/>
                           <w:szCs w:val="20"/>
                         </w:rPr>
-                        <w:t xml:space="preserve"> 36 : code des attributs de l’objet Photo</w:t>
+                        <w:t xml:space="preserve"> 3</w:t>
+                      </w:r>
+                      <w:r>
+                        <w:rPr>
+                          <w:i/>
+                          <w:color w:val="767171" w:themeColor="background2" w:themeShade="80"/>
+                          <w:sz w:val="20"/>
+                          <w:szCs w:val="20"/>
+                        </w:rPr>
+                        <w:t>7</w:t>
+                      </w:r>
+                      <w:r>
+                        <w:rPr>
+                          <w:i/>
+                          <w:color w:val="767171" w:themeColor="background2" w:themeShade="80"/>
+                          <w:sz w:val="20"/>
+                          <w:szCs w:val="20"/>
+                        </w:rPr>
+                        <w:t xml:space="preserve"> : code des attributs de l’objet Photo</w:t>
                       </w:r>
                     </w:p>
                   </w:txbxContent>
@@ -18354,26 +18524,14 @@
         <w:jc w:val="both"/>
       </w:pPr>
       <w:r>
-        <w:t>C’est au moment de la création de la session utilisateur qu’est construit le nouveau panorama, il est initialisé avec un nom prédéfini qui est changé au moment de l’ajout des photos par l’utilisateur. Après ce formulaire et l'ajout des photos on fait une simple lecture du dossier d’</w:t>
-      </w:r>
-      <w:proofErr w:type="spellStart"/>
-      <w:r>
-        <w:t>upload</w:t>
-      </w:r>
-      <w:proofErr w:type="spellEnd"/>
-      <w:r>
-        <w:t xml:space="preserve"> pour pouvoir compter le nombre de photos et les rajouter dans la liste de l’objet Panorama. Par la suite, une boucle est effectuée pour parcourir chacune des photos, et à chaque fois que l’utilisateur a fini avec une photo on fait une sauvegarde depuis le JavaScript au PHP avec un formulaire et ainsi on peut stocker les différents éléments de l’image rajoutée par l’utilisateur tel que les points de navigation ou bien les panneaux d’information.</w:t>
+        <w:t>C’est au moment de la création de la session utilisateur qu’est construit le nouveau panorama, il est initialisé avec un nom prédéfini qui est changé au moment de l’ajout des photos par l’utilisateur. Après ce formulaire et l'ajout des photos on fait une simple lecture du dossier d’upload pour pouvoir compter le nombre de photos et les rajouter dans la liste de l’objet Panorama. Par la suite, une boucle est effectuée pour parcourir chacune des photos, et à chaque fois que l’utilisateur a fini avec une photo on fait une sauvegarde depuis le JavaScript au PHP avec un formulaire et ainsi on peut stocker les différents éléments de l’image rajoutée par l’utilisateur tel que les points de navigation ou bien les panneaux d’information.</w:t>
       </w:r>
       <w:r>
         <w:t xml:space="preserve"> (</w:t>
       </w:r>
-      <w:proofErr w:type="spellStart"/>
-      <w:proofErr w:type="gramStart"/>
-      <w:r>
-        <w:t>cf</w:t>
-      </w:r>
-      <w:proofErr w:type="spellEnd"/>
-      <w:proofErr w:type="gramEnd"/>
+      <w:r>
+        <w:t>Cf.</w:t>
+      </w:r>
       <w:r>
         <w:t xml:space="preserve"> figure n°24)</w:t>
       </w:r>
@@ -18434,7 +18592,6 @@
         <w:jc w:val="both"/>
       </w:pPr>
       <w:r>
-        <w:lastRenderedPageBreak/>
         <w:t>Pour commencer, il a fallu décider de la méthode à adapter et du type de fichier que nous allions utiliser. Nous avons choisi la sauvegarde en JSON. L’utilisateur pourra donc récupérer un fichier JSON avec le modèle sauvegardé à l’intérieur. En attendant, on laisse les photos en sauvegarde sur le serveur. Pour reprendre l’édition d’un panorama, il suffira de rentrer dans un formulaire le fichier JSON et après un simple parcours on pourra récupérer la liste de photo ainsi que tous les attributs qui leur étaient associées. Ensuite l’édition reprend comme s’il n’y avait pas eu de coupures.</w:t>
       </w:r>
     </w:p>
@@ -18547,45 +18704,101 @@
         <w:rPr>
           <w:color w:val="000000" w:themeColor="text1"/>
         </w:rPr>
-        <w:t xml:space="preserve"> selon le panorama et lesquels étaient présents dans tous les cas. Nous avons remarqué que la caméra ne possédait pas d’attributs changeant ainsi que l’entête du fichier. Nous avons donc placé ces éléments dans une page HTML et pour les données changeantes nous avons inséré des boucles de parcours en PHP. Dans un premier temps pour indiquer au </w:t>
-      </w:r>
-      <w:proofErr w:type="spellStart"/>
+        <w:t xml:space="preserve"> selon le panorama et lesquels étaient présents dans tous les cas. Nous avons remarqué que la caméra ne possédait pas d’attributs changeant ainsi que l’entête du fichier. Nous avons donc </w:t>
+      </w:r>
       <w:r>
         <w:rPr>
           <w:color w:val="000000" w:themeColor="text1"/>
         </w:rPr>
-        <w:t>framework</w:t>
-      </w:r>
-      <w:proofErr w:type="spellEnd"/>
+        <w:t>récupéré ses éléments changeant depuis le modèle. Nous avons ensuite créé plusieurs variable</w:t>
+      </w:r>
       <w:r>
         <w:rPr>
           <w:color w:val="000000" w:themeColor="text1"/>
         </w:rPr>
-        <w:t xml:space="preserve"> toutes les ressources à </w:t>
+        <w:t>s</w:t>
       </w:r>
       <w:r>
         <w:rPr>
           <w:color w:val="000000" w:themeColor="text1"/>
         </w:rPr>
-        <w:t>pré</w:t>
+        <w:t xml:space="preserve"> qui correspondent aux différentes parties du fichier HTML</w:t>
       </w:r>
       <w:r>
         <w:rPr>
           <w:color w:val="000000" w:themeColor="text1"/>
         </w:rPr>
-        <w:t>c</w:t>
-      </w:r>
+        <w:t>. En premier il y a l</w:t>
+      </w:r>
+      <w:proofErr w:type="gramStart"/>
       <w:r>
         <w:rPr>
           <w:color w:val="000000" w:themeColor="text1"/>
         </w:rPr>
-        <w:t>harger</w:t>
-      </w:r>
+        <w:t>’«</w:t>
+      </w:r>
+      <w:proofErr w:type="gramEnd"/>
       <w:r>
         <w:rPr>
           <w:color w:val="000000" w:themeColor="text1"/>
         </w:rPr>
-        <w:t xml:space="preserve"> telles que les images.</w:t>
+        <w:t> </w:t>
+      </w:r>
+      <w:r>
+        <w:rPr>
+          <w:i/>
+          <w:iCs/>
+          <w:color w:val="000000" w:themeColor="text1"/>
+        </w:rPr>
+        <w:t>entête</w:t>
+      </w:r>
+      <w:r>
+        <w:rPr>
+          <w:color w:val="000000" w:themeColor="text1"/>
+        </w:rPr>
+        <w:t> ». Puis dans une variable « </w:t>
+      </w:r>
+      <w:r>
+        <w:rPr>
+          <w:i/>
+          <w:iCs/>
+          <w:color w:val="000000" w:themeColor="text1"/>
+        </w:rPr>
+        <w:t>assets</w:t>
+      </w:r>
+      <w:r>
+        <w:rPr>
+          <w:color w:val="000000" w:themeColor="text1"/>
+        </w:rPr>
+        <w:t> » nous plaçons les différentes images avec une boucle de parcours PHP. On rajoute ensuite la variable « </w:t>
+      </w:r>
+      <w:r>
+        <w:rPr>
+          <w:i/>
+          <w:iCs/>
+          <w:color w:val="000000" w:themeColor="text1"/>
+        </w:rPr>
+        <w:t>caméra</w:t>
+      </w:r>
+      <w:r>
+        <w:rPr>
+          <w:color w:val="000000" w:themeColor="text1"/>
+        </w:rPr>
+        <w:t> » ainsi que la « </w:t>
+      </w:r>
+      <w:r>
+        <w:rPr>
+          <w:i/>
+          <w:iCs/>
+          <w:color w:val="000000" w:themeColor="text1"/>
+        </w:rPr>
+        <w:t>skybox</w:t>
+      </w:r>
+      <w:r>
+        <w:rPr>
+          <w:color w:val="000000" w:themeColor="text1"/>
+        </w:rPr>
+        <w:t> ».</w:t>
       </w:r>
     </w:p>
     <w:p>
@@ -18595,6 +18808,59 @@
           <w:sz w:val="28"/>
           <w:szCs w:val="28"/>
         </w:rPr>
+      </w:pPr>
+      <w:r>
+        <w:rPr>
+          <w:noProof/>
+          <w:lang w:eastAsia="fr-FR"/>
+        </w:rPr>
+        <w:lastRenderedPageBreak/>
+        <w:drawing>
+          <wp:inline distT="0" distB="0" distL="0" distR="0" wp14:anchorId="07029193" wp14:editId="4C2C6C30">
+            <wp:extent cx="5760720" cy="2174875"/>
+            <wp:effectExtent l="0" t="0" r="5080" b="0"/>
+            <wp:docPr id="24" name="Image 24" descr="Une image contenant texte&#10;&#10;Description générée automatiquement"/>
+            <wp:cNvGraphicFramePr>
+              <a:graphicFrameLocks xmlns:a="http://schemas.openxmlformats.org/drawingml/2006/main" noChangeAspect="1"/>
+            </wp:cNvGraphicFramePr>
+            <a:graphic xmlns:a="http://schemas.openxmlformats.org/drawingml/2006/main">
+              <a:graphicData uri="http://schemas.openxmlformats.org/drawingml/2006/picture">
+                <pic:pic xmlns:pic="http://schemas.openxmlformats.org/drawingml/2006/picture">
+                  <pic:nvPicPr>
+                    <pic:cNvPr id="24" name="Image 24" descr="Une image contenant texte&#10;&#10;Description générée automatiquement"/>
+                    <pic:cNvPicPr/>
+                  </pic:nvPicPr>
+                  <pic:blipFill>
+                    <a:blip r:embed="rId54" cstate="print">
+                      <a:extLst>
+                        <a:ext uri="{28A0092B-C50C-407E-A947-70E740481C1C}">
+                          <a14:useLocalDpi xmlns:a14="http://schemas.microsoft.com/office/drawing/2010/main" val="0"/>
+                        </a:ext>
+                      </a:extLst>
+                    </a:blip>
+                    <a:stretch>
+                      <a:fillRect/>
+                    </a:stretch>
+                  </pic:blipFill>
+                  <pic:spPr>
+                    <a:xfrm>
+                      <a:off x="0" y="0"/>
+                      <a:ext cx="5760720" cy="2174875"/>
+                    </a:xfrm>
+                    <a:prstGeom prst="rect">
+                      <a:avLst/>
+                    </a:prstGeom>
+                  </pic:spPr>
+                </pic:pic>
+              </a:graphicData>
+            </a:graphic>
+          </wp:inline>
+        </w:drawing>
+      </w:r>
+    </w:p>
+    <w:p>
+      <w:pPr>
+        <w:jc w:val="both"/>
       </w:pPr>
       <w:r>
         <w:rPr>
@@ -18604,13 +18870,13 @@
         <mc:AlternateContent>
           <mc:Choice Requires="wps">
             <w:drawing>
-              <wp:anchor distT="0" distB="0" distL="114300" distR="114300" simplePos="0" relativeHeight="251796480" behindDoc="0" locked="0" layoutInCell="1" allowOverlap="1" wp14:anchorId="4774D46D" wp14:editId="680635C2">
+              <wp:anchor distT="0" distB="0" distL="114300" distR="114300" simplePos="0" relativeHeight="251796480" behindDoc="0" locked="0" layoutInCell="1" allowOverlap="1" wp14:anchorId="4774D46D" wp14:editId="4205434E">
                 <wp:simplePos x="0" y="0"/>
                 <wp:positionH relativeFrom="margin">
-                  <wp:posOffset>1193800</wp:posOffset>
+                  <wp:posOffset>1157224</wp:posOffset>
                 </wp:positionH>
                 <wp:positionV relativeFrom="paragraph">
-                  <wp:posOffset>1316990</wp:posOffset>
+                  <wp:posOffset>65938</wp:posOffset>
                 </wp:positionV>
                 <wp:extent cx="3321050" cy="247650"/>
                 <wp:effectExtent l="0" t="0" r="0" b="0"/>
@@ -18680,7 +18946,34 @@
                                 <w:sz w:val="20"/>
                                 <w:szCs w:val="20"/>
                               </w:rPr>
-                              <w:t xml:space="preserve"> 37 : code de la génération du html résultat</w:t>
+                              <w:t xml:space="preserve"> </w:t>
+                            </w:r>
+                            <w:r>
+                              <w:rPr>
+                                <w:i/>
+                                <w:color w:val="767171" w:themeColor="background2" w:themeShade="80"/>
+                                <w:sz w:val="20"/>
+                                <w:szCs w:val="20"/>
+                              </w:rPr>
+                              <w:t>3</w:t>
+                            </w:r>
+                            <w:r>
+                              <w:rPr>
+                                <w:i/>
+                                <w:color w:val="767171" w:themeColor="background2" w:themeShade="80"/>
+                                <w:sz w:val="20"/>
+                                <w:szCs w:val="20"/>
+                              </w:rPr>
+                              <w:t>8</w:t>
+                            </w:r>
+                            <w:r>
+                              <w:rPr>
+                                <w:i/>
+                                <w:color w:val="767171" w:themeColor="background2" w:themeShade="80"/>
+                                <w:sz w:val="20"/>
+                                <w:szCs w:val="20"/>
+                              </w:rPr>
+                              <w:t xml:space="preserve"> : code de la génération du html résultat</w:t>
                             </w:r>
                           </w:p>
                         </w:txbxContent>
@@ -18699,7 +18992,7 @@
           </mc:Choice>
           <mc:Fallback>
             <w:pict>
-              <v:shape w14:anchorId="4774D46D" id="_x0000_s1078" type="#_x0000_t202" style="position:absolute;left:0;text-align:left;margin-left:94pt;margin-top:103.7pt;width:261.5pt;height:19.5pt;z-index:251796480;visibility:visible;mso-wrap-style:square;mso-width-percent:0;mso-wrap-distance-left:9pt;mso-wrap-distance-top:0;mso-wrap-distance-right:9pt;mso-wrap-distance-bottom:0;mso-position-horizontal:absolute;mso-position-horizontal-relative:margin;mso-position-vertical:absolute;mso-position-vertical-relative:text;mso-width-percent:0;mso-width-relative:margin;v-text-anchor:top" o:gfxdata="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" stroked="f">
+              <v:shape w14:anchorId="4774D46D" id="_x0000_s1079" type="#_x0000_t202" style="position:absolute;left:0;text-align:left;margin-left:91.1pt;margin-top:5.2pt;width:261.5pt;height:19.5pt;z-index:251796480;visibility:visible;mso-wrap-style:square;mso-width-percent:0;mso-wrap-distance-left:9pt;mso-wrap-distance-top:0;mso-wrap-distance-right:9pt;mso-wrap-distance-bottom:0;mso-position-horizontal:absolute;mso-position-horizontal-relative:margin;mso-position-vertical:absolute;mso-position-vertical-relative:text;mso-width-percent:0;mso-width-relative:margin;v-text-anchor:top" o:gfxdata="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" stroked="f">
                 <v:textbox>
                   <w:txbxContent>
                     <w:p>
@@ -18737,7 +19030,34 @@
                           <w:sz w:val="20"/>
                           <w:szCs w:val="20"/>
                         </w:rPr>
-                        <w:t xml:space="preserve"> 37 : code de la génération du html résultat</w:t>
+                        <w:t xml:space="preserve"> </w:t>
+                      </w:r>
+                      <w:r>
+                        <w:rPr>
+                          <w:i/>
+                          <w:color w:val="767171" w:themeColor="background2" w:themeShade="80"/>
+                          <w:sz w:val="20"/>
+                          <w:szCs w:val="20"/>
+                        </w:rPr>
+                        <w:t>3</w:t>
+                      </w:r>
+                      <w:r>
+                        <w:rPr>
+                          <w:i/>
+                          <w:color w:val="767171" w:themeColor="background2" w:themeShade="80"/>
+                          <w:sz w:val="20"/>
+                          <w:szCs w:val="20"/>
+                        </w:rPr>
+                        <w:t>8</w:t>
+                      </w:r>
+                      <w:r>
+                        <w:rPr>
+                          <w:i/>
+                          <w:color w:val="767171" w:themeColor="background2" w:themeShade="80"/>
+                          <w:sz w:val="20"/>
+                          <w:szCs w:val="20"/>
+                        </w:rPr>
+                        <w:t xml:space="preserve"> : code de la génération du html résultat</w:t>
                       </w:r>
                     </w:p>
                   </w:txbxContent>
@@ -18750,58 +19070,11 @@
       </w:r>
       <w:r>
         <w:rPr>
-          <w:noProof/>
           <w:sz w:val="28"/>
           <w:szCs w:val="28"/>
-          <w:lang w:eastAsia="fr-FR"/>
-        </w:rPr>
-        <w:drawing>
-          <wp:inline distT="0" distB="0" distL="0" distR="0" wp14:anchorId="51493D59" wp14:editId="01C3726D">
-            <wp:extent cx="5760720" cy="1211580"/>
-            <wp:effectExtent l="0" t="0" r="5080" b="0"/>
-            <wp:docPr id="59" name="Image 59" descr="Une image contenant texte&#10;&#10;Description générée automatiquement"/>
-            <wp:cNvGraphicFramePr>
-              <a:graphicFrameLocks xmlns:a="http://schemas.openxmlformats.org/drawingml/2006/main" noChangeAspect="1"/>
-            </wp:cNvGraphicFramePr>
-            <a:graphic xmlns:a="http://schemas.openxmlformats.org/drawingml/2006/main">
-              <a:graphicData uri="http://schemas.openxmlformats.org/drawingml/2006/picture">
-                <pic:pic xmlns:pic="http://schemas.openxmlformats.org/drawingml/2006/picture">
-                  <pic:nvPicPr>
-                    <pic:cNvPr id="6" name="Image 6" descr="Une image contenant texte&#10;&#10;Description générée automatiquement"/>
-                    <pic:cNvPicPr/>
-                  </pic:nvPicPr>
-                  <pic:blipFill>
-                    <a:blip r:embed="rId53" cstate="print">
-                      <a:extLst>
-                        <a:ext uri="{28A0092B-C50C-407E-A947-70E740481C1C}">
-                          <a14:useLocalDpi xmlns:a14="http://schemas.microsoft.com/office/drawing/2010/main" val="0"/>
-                        </a:ext>
-                      </a:extLst>
-                    </a:blip>
-                    <a:stretch>
-                      <a:fillRect/>
-                    </a:stretch>
-                  </pic:blipFill>
-                  <pic:spPr>
-                    <a:xfrm>
-                      <a:off x="0" y="0"/>
-                      <a:ext cx="5760720" cy="1211580"/>
-                    </a:xfrm>
-                    <a:prstGeom prst="rect">
-                      <a:avLst/>
-                    </a:prstGeom>
-                  </pic:spPr>
-                </pic:pic>
-              </a:graphicData>
-            </a:graphic>
-          </wp:inline>
-        </w:drawing>
-      </w:r>
-    </w:p>
-    <w:p>
-      <w:pPr>
-        <w:jc w:val="both"/>
-      </w:pPr>
+        </w:rPr>
+        <w:br/>
+      </w:r>
       <w:r>
         <w:rPr>
           <w:sz w:val="28"/>
@@ -18810,17 +19083,13 @@
         <w:br/>
       </w:r>
       <w:r>
-        <w:rPr>
-          <w:sz w:val="28"/>
-          <w:szCs w:val="28"/>
-        </w:rPr>
-        <w:br/>
-      </w:r>
-      <w:r>
-        <w:t>Ensuite, nous avons créé des boucles imbriquées pour parcourir chaque photo et ain</w:t>
-      </w:r>
-      <w:r>
-        <w:t>si y associé un « &lt;a-</w:t>
+        <w:t xml:space="preserve">Ensuite, nous avons </w:t>
+      </w:r>
+      <w:r>
+        <w:t>insérer dans une variable « lesGroupes » les différentes entités d’A-frame qui compose une image avec des attributs du type :</w:t>
+      </w:r>
+      <w:r>
+        <w:t xml:space="preserve"> « &lt;a-</w:t>
       </w:r>
       <w:proofErr w:type="spellStart"/>
       <w:r>
@@ -18831,7 +19100,19 @@
         <w:t xml:space="preserve"> id= </w:t>
       </w:r>
       <w:r>
-        <w:t xml:space="preserve">group » qui est l’entité associée à une image. À l’intérieur de cette boucle, on parcourt la liste des points de navigation de la photo ainsi que les panneaux d’information présents. Le fichier est ensuite téléchargeable et les photos sont détruites du serveur. Si l'utilisateur </w:t>
+        <w:t xml:space="preserve">group » qui est l’entité associée à une image. À l’intérieur de cette boucle, on parcourt la liste des points de navigation de la photo ainsi que les panneaux d’information présents. </w:t>
+      </w:r>
+      <w:r>
+        <w:t xml:space="preserve">Pour finir le site génère une archive en format ZIP qui contient toutes les photos du panorama, de la carte ainsi que le fichier HTML généré. </w:t>
+      </w:r>
+      <w:r>
+        <w:t xml:space="preserve">Le </w:t>
+      </w:r>
+      <w:r>
+        <w:t>dossier</w:t>
+      </w:r>
+      <w:r>
+        <w:t xml:space="preserve"> est ensuite téléchargeable et les photos sont détruites du serveur. Si l'utilisateur </w:t>
       </w:r>
       <w:r>
         <w:rPr>
@@ -18898,14 +19179,14 @@
       <w:pPr>
         <w:pStyle w:val="TitreRapport1"/>
       </w:pPr>
-      <w:bookmarkStart w:id="46" w:name="_Toc66698289"/>
-      <w:bookmarkStart w:id="47" w:name="_Toc66698365"/>
+      <w:bookmarkStart w:id="45" w:name="_Toc66698289"/>
+      <w:bookmarkStart w:id="46" w:name="_Toc66698365"/>
       <w:r>
         <w:lastRenderedPageBreak/>
         <w:t>BILAN TECHNIQUE</w:t>
       </w:r>
+      <w:bookmarkEnd w:id="45"/>
       <w:bookmarkEnd w:id="46"/>
-      <w:bookmarkEnd w:id="47"/>
     </w:p>
     <w:p>
       <w:pPr>
@@ -18939,7 +19220,6 @@
         </w:rPr>
         <w:t xml:space="preserve"> sites web, le panorama de l’IUT et le générateur de panorama, utilisant le </w:t>
       </w:r>
-      <w:proofErr w:type="spellStart"/>
       <w:r>
         <w:rPr>
           <w:rFonts w:cstheme="minorHAnsi"/>
@@ -18950,14 +19230,7 @@
         <w:rPr>
           <w:rFonts w:cstheme="minorHAnsi"/>
         </w:rPr>
-        <w:t>ramework</w:t>
-      </w:r>
-      <w:proofErr w:type="spellEnd"/>
-      <w:r>
-        <w:rPr>
-          <w:rFonts w:cstheme="minorHAnsi"/>
-        </w:rPr>
-        <w:t xml:space="preserve"> A-Frame. Bien que nos sites soient fonctionnels, de nombreuses améliorations sont </w:t>
+        <w:t xml:space="preserve">ramework A-Frame. Bien que nos sites soient fonctionnels, de nombreuses améliorations sont </w:t>
       </w:r>
       <w:r>
         <w:rPr>
@@ -18980,13 +19253,13 @@
           <w:numId w:val="16"/>
         </w:numPr>
       </w:pPr>
-      <w:bookmarkStart w:id="48" w:name="_Toc66698290"/>
-      <w:bookmarkStart w:id="49" w:name="_Toc66698366"/>
+      <w:bookmarkStart w:id="47" w:name="_Toc66698290"/>
+      <w:bookmarkStart w:id="48" w:name="_Toc66698366"/>
       <w:r>
         <w:t>Améliorations possibles du panorama de l’IUT</w:t>
       </w:r>
+      <w:bookmarkEnd w:id="47"/>
       <w:bookmarkEnd w:id="48"/>
-      <w:bookmarkEnd w:id="49"/>
     </w:p>
     <w:p>
       <w:pPr>
@@ -19091,13 +19364,13 @@
       <w:pPr>
         <w:pStyle w:val="Titre3Rapport"/>
       </w:pPr>
-      <w:bookmarkStart w:id="50" w:name="_Toc66698291"/>
-      <w:bookmarkStart w:id="51" w:name="_Toc66698367"/>
+      <w:bookmarkStart w:id="49" w:name="_Toc66698291"/>
+      <w:bookmarkStart w:id="50" w:name="_Toc66698367"/>
       <w:r>
         <w:t>Améliorations possibles du générateur</w:t>
       </w:r>
+      <w:bookmarkEnd w:id="49"/>
       <w:bookmarkEnd w:id="50"/>
-      <w:bookmarkEnd w:id="51"/>
     </w:p>
     <w:p>
       <w:pPr>
@@ -19228,8 +19501,8 @@
       <w:pPr>
         <w:pStyle w:val="TitreRapport1"/>
       </w:pPr>
-      <w:bookmarkStart w:id="52" w:name="_Toc66698292"/>
-      <w:bookmarkStart w:id="53" w:name="_Toc66698368"/>
+      <w:bookmarkStart w:id="51" w:name="_Toc66698292"/>
+      <w:bookmarkStart w:id="52" w:name="_Toc66698368"/>
       <w:r>
         <w:lastRenderedPageBreak/>
         <w:t>C</w:t>
@@ -19237,8 +19510,8 @@
       <w:r>
         <w:t>ONCLUSION</w:t>
       </w:r>
+      <w:bookmarkEnd w:id="51"/>
       <w:bookmarkEnd w:id="52"/>
-      <w:bookmarkEnd w:id="53"/>
     </w:p>
     <w:p>
       <w:pPr>
@@ -19314,8 +19587,8 @@
           <w:lang w:val="en-US"/>
         </w:rPr>
       </w:pPr>
-      <w:bookmarkStart w:id="54" w:name="_Toc66698293"/>
-      <w:bookmarkStart w:id="55" w:name="_Toc66698369"/>
+      <w:bookmarkStart w:id="53" w:name="_Toc66698293"/>
+      <w:bookmarkStart w:id="54" w:name="_Toc66698369"/>
       <w:r>
         <w:rPr>
           <w:lang w:val="en-US"/>
@@ -19341,8 +19614,8 @@
         </w:rPr>
         <w:t>EN ANGLAIS</w:t>
       </w:r>
+      <w:bookmarkEnd w:id="53"/>
       <w:bookmarkEnd w:id="54"/>
-      <w:bookmarkEnd w:id="55"/>
     </w:p>
     <w:p>
       <w:pPr>
@@ -19440,55 +19713,115 @@
         <w:rPr>
           <w:lang w:val="en-US"/>
         </w:rPr>
-        <w:t xml:space="preserve">, Victor </w:t>
+        <w:t xml:space="preserve">, Victor Mommalier, Clara </w:t>
       </w:r>
       <w:proofErr w:type="spellStart"/>
       <w:r>
         <w:rPr>
           <w:lang w:val="en-US"/>
         </w:rPr>
-        <w:t>Mommalier</w:t>
+        <w:t>Poncet</w:t>
       </w:r>
       <w:proofErr w:type="spellEnd"/>
       <w:r>
         <w:rPr>
           <w:lang w:val="en-US"/>
         </w:rPr>
-        <w:t xml:space="preserve">, Clara </w:t>
+        <w:t xml:space="preserve"> and Lucile </w:t>
       </w:r>
       <w:proofErr w:type="spellStart"/>
       <w:r>
         <w:rPr>
           <w:lang w:val="en-US"/>
         </w:rPr>
-        <w:t>Poncet</w:t>
+        <w:t>Velut</w:t>
       </w:r>
       <w:proofErr w:type="spellEnd"/>
       <w:r>
         <w:rPr>
           <w:lang w:val="en-US"/>
         </w:rPr>
-        <w:t xml:space="preserve"> and Lucile </w:t>
-      </w:r>
-      <w:proofErr w:type="spellStart"/>
+        <w:t>,</w:t>
+      </w:r>
       <w:r>
         <w:rPr>
           <w:lang w:val="en-US"/>
         </w:rPr>
-        <w:t>Velut</w:t>
-      </w:r>
-      <w:proofErr w:type="spellEnd"/>
-      <w:r>
+        <w:t xml:space="preserve"> and was supervised by our teacher Mr. Salva.</w:t>
+      </w:r>
+    </w:p>
+    <w:p>
+      <w:pPr>
+        <w:jc w:val="both"/>
         <w:rPr>
           <w:lang w:val="en-US"/>
         </w:rPr>
-        <w:t>,</w:t>
-      </w:r>
+      </w:pPr>
       <w:r>
         <w:rPr>
           <w:lang w:val="en-US"/>
         </w:rPr>
-        <w:t xml:space="preserve"> and was supervised by our teacher Mr. Salva.</w:t>
+        <w:t xml:space="preserve">The visit </w:t>
+      </w:r>
+      <w:r>
+        <w:rPr>
+          <w:lang w:val="en-US"/>
+        </w:rPr>
+        <w:t xml:space="preserve">of the IUT </w:t>
+      </w:r>
+      <w:r>
+        <w:rPr>
+          <w:lang w:val="en-US"/>
+        </w:rPr>
+        <w:t>is an immersive experience where anyone can walk through the</w:t>
+      </w:r>
+      <w:r>
+        <w:rPr>
+          <w:lang w:val="en-US"/>
+        </w:rPr>
+        <w:t xml:space="preserve"> </w:t>
+      </w:r>
+      <w:r>
+        <w:rPr>
+          <w:lang w:val="en-US"/>
+        </w:rPr>
+        <w:t>c</w:t>
+      </w:r>
+      <w:r>
+        <w:rPr>
+          <w:lang w:val="en-US"/>
+        </w:rPr>
+        <w:t xml:space="preserve">omputer </w:t>
+      </w:r>
+      <w:r>
+        <w:rPr>
+          <w:lang w:val="en-US"/>
+        </w:rPr>
+        <w:t xml:space="preserve">science </w:t>
+      </w:r>
+      <w:r>
+        <w:rPr>
+          <w:lang w:val="en-US"/>
+        </w:rPr>
+        <w:t>department</w:t>
+      </w:r>
+      <w:r>
+        <w:rPr>
+          <w:lang w:val="en-US"/>
+        </w:rPr>
+        <w:t xml:space="preserve"> as if they were there. It also has informative signs to indicate where the user is and where they can go. We also added navigation arrows allowing the user to go from one scene to the other. </w:t>
+      </w:r>
+      <w:r>
+        <w:rPr>
+          <w:lang w:val="en-US"/>
+        </w:rPr>
+        <w:t>In addition, th</w:t>
+      </w:r>
+      <w:r>
+        <w:rPr>
+          <w:lang w:val="en-US"/>
+        </w:rPr>
+        <w:t xml:space="preserve">e panorama has a map which offers a global view of the IUT and allows the visitor to jump from one point to another faster. </w:t>
       </w:r>
     </w:p>
     <w:p>
@@ -19502,150 +19835,76 @@
         <w:rPr>
           <w:lang w:val="en-US"/>
         </w:rPr>
-        <w:t xml:space="preserve">The visit </w:t>
-      </w:r>
-      <w:r>
+        <w:t>To enhance the ergonomic aspects of the visit, we added animations and sound to the panorama and made improvements to reduce the loading time as the photographs of the IUT were heavy files.</w:t>
+      </w:r>
+    </w:p>
+    <w:p>
+      <w:pPr>
+        <w:jc w:val="both"/>
         <w:rPr>
           <w:lang w:val="en-US"/>
         </w:rPr>
-        <w:t xml:space="preserve">of the IUT </w:t>
-      </w:r>
+      </w:pPr>
       <w:r>
         <w:rPr>
           <w:lang w:val="en-US"/>
         </w:rPr>
-        <w:t>is an immersive experience where anyone can walk through the</w:t>
-      </w:r>
-      <w:r>
+        <w:t>Whereas the IUT visit is mainly aimed towards prospective students, we hope to attract a wider audience with our generator. We wanted it to be accessible and easy to use so that anyone having 360° photographs could use it to create their own VR panorama.</w:t>
+      </w:r>
+    </w:p>
+    <w:p>
+      <w:pPr>
+        <w:jc w:val="both"/>
         <w:rPr>
           <w:lang w:val="en-US"/>
         </w:rPr>
-        <w:t xml:space="preserve"> </w:t>
-      </w:r>
+      </w:pPr>
       <w:r>
         <w:rPr>
           <w:lang w:val="en-US"/>
         </w:rPr>
-        <w:t>c</w:t>
-      </w:r>
-      <w:r>
+        <w:t xml:space="preserve">By using the generator, the user can upload their photographs and edit each scene. They can add signs and arrows for each photograph, and then add a map which will offer a wider view of their whole panorama and allow easy navigation. </w:t>
+      </w:r>
+    </w:p>
+    <w:p>
+      <w:pPr>
+        <w:jc w:val="both"/>
         <w:rPr>
           <w:lang w:val="en-US"/>
         </w:rPr>
-        <w:t xml:space="preserve">omputer </w:t>
-      </w:r>
+      </w:pPr>
       <w:r>
         <w:rPr>
           <w:lang w:val="en-US"/>
         </w:rPr>
-        <w:t xml:space="preserve">science </w:t>
-      </w:r>
-      <w:r>
+        <w:t>Once each photograph has been edited and the map has been created, the user can save their panorama by downloading a zipped file containing an HTML panorama and all the necessary photographs and icons.</w:t>
+      </w:r>
+    </w:p>
+    <w:p>
+      <w:pPr>
+        <w:jc w:val="both"/>
         <w:rPr>
           <w:lang w:val="en-US"/>
         </w:rPr>
-        <w:t>department</w:t>
-      </w:r>
+      </w:pPr>
       <w:r>
         <w:rPr>
           <w:lang w:val="en-US"/>
         </w:rPr>
-        <w:t xml:space="preserve"> as if they were there. It also has informative signs to indicate where the user is and where they can go. We also added navigation arrows allowing the user to go from one scene to the other. </w:t>
-      </w:r>
-      <w:r>
+        <w:t>The generator is functional but could be improved with further functionalities, such as the upload of a panorama to visualize it or the possibility to save a work-in-progress panorama to finish it later.</w:t>
+      </w:r>
+    </w:p>
+    <w:p>
+      <w:pPr>
+        <w:jc w:val="both"/>
         <w:rPr>
           <w:lang w:val="en-US"/>
         </w:rPr>
-        <w:t>In addition, th</w:t>
-      </w:r>
+      </w:pPr>
       <w:r>
         <w:rPr>
           <w:lang w:val="en-US"/>
         </w:rPr>
-        <w:t xml:space="preserve">e panorama has a map which offers a global view of the IUT and allows the visitor to jump from one point to another faster. </w:t>
-      </w:r>
-    </w:p>
-    <w:p>
-      <w:pPr>
-        <w:jc w:val="both"/>
-        <w:rPr>
-          <w:lang w:val="en-US"/>
-        </w:rPr>
-      </w:pPr>
-      <w:r>
-        <w:rPr>
-          <w:lang w:val="en-US"/>
-        </w:rPr>
-        <w:t>To enhance the ergonomic aspects of the visit, we added animations and sound to the panorama and made improvements to reduce the loading time as the photographs of the IUT were heavy files.</w:t>
-      </w:r>
-    </w:p>
-    <w:p>
-      <w:pPr>
-        <w:jc w:val="both"/>
-        <w:rPr>
-          <w:lang w:val="en-US"/>
-        </w:rPr>
-      </w:pPr>
-      <w:r>
-        <w:rPr>
-          <w:lang w:val="en-US"/>
-        </w:rPr>
-        <w:t>Whereas the IUT visit is mainly aimed towards prospective students, we hope to attract a wider audience with our generator. We wanted it to be accessible and easy to use so that anyone having 360° photographs could use it to create their own VR panorama.</w:t>
-      </w:r>
-    </w:p>
-    <w:p>
-      <w:pPr>
-        <w:jc w:val="both"/>
-        <w:rPr>
-          <w:lang w:val="en-US"/>
-        </w:rPr>
-      </w:pPr>
-      <w:r>
-        <w:rPr>
-          <w:lang w:val="en-US"/>
-        </w:rPr>
-        <w:t xml:space="preserve">By using the generator, the user can upload their photographs and edit each scene. They can add signs and arrows for each photograph, and then add a map which will offer a wider view of their whole panorama and allow easy navigation. </w:t>
-      </w:r>
-    </w:p>
-    <w:p>
-      <w:pPr>
-        <w:jc w:val="both"/>
-        <w:rPr>
-          <w:lang w:val="en-US"/>
-        </w:rPr>
-      </w:pPr>
-      <w:r>
-        <w:rPr>
-          <w:lang w:val="en-US"/>
-        </w:rPr>
-        <w:t>Once each photograph has been edited and the map has been created, the user can save their panorama by downloading a zipped file containing an HTML panorama and all the necessary photographs and icons.</w:t>
-      </w:r>
-    </w:p>
-    <w:p>
-      <w:pPr>
-        <w:jc w:val="both"/>
-        <w:rPr>
-          <w:lang w:val="en-US"/>
-        </w:rPr>
-      </w:pPr>
-      <w:r>
-        <w:rPr>
-          <w:lang w:val="en-US"/>
-        </w:rPr>
-        <w:t>The generator is functional but could be improved with further functionalities, such as the upload of a panorama to visualize it or the possibility to save a work-in-progress panorama to finish it later.</w:t>
-      </w:r>
-    </w:p>
-    <w:p>
-      <w:pPr>
-        <w:jc w:val="both"/>
-        <w:rPr>
-          <w:lang w:val="en-US"/>
-        </w:rPr>
-      </w:pPr>
-      <w:r>
-        <w:rPr>
-          <w:lang w:val="en-US"/>
-        </w:rPr>
         <w:t>The interactive visit has been made using the framework A-Frame, which is an open-source HTML framework designed to allow web applications to easily offer a VR experience. We also used A-Frame for the edit view of the generator as well as the result. The rest of the generator has been made using PHP and JavaScript.</w:t>
       </w:r>
     </w:p>
@@ -19653,8 +19912,8 @@
       <w:pPr>
         <w:pStyle w:val="TitreRapport1"/>
       </w:pPr>
-      <w:bookmarkStart w:id="56" w:name="_Toc66698294"/>
-      <w:bookmarkStart w:id="57" w:name="_Toc66698370"/>
+      <w:bookmarkStart w:id="55" w:name="_Toc66698294"/>
+      <w:bookmarkStart w:id="56" w:name="_Toc66698370"/>
       <w:r>
         <w:lastRenderedPageBreak/>
         <w:t>B</w:t>
@@ -19662,8 +19921,8 @@
       <w:r>
         <w:t>IBLIOGRAPHIE</w:t>
       </w:r>
+      <w:bookmarkEnd w:id="55"/>
       <w:bookmarkEnd w:id="56"/>
-      <w:bookmarkEnd w:id="57"/>
     </w:p>
     <w:p>
       <w:pPr>
@@ -19674,14 +19933,14 @@
       <w:pPr>
         <w:pStyle w:val="TitreRapport1"/>
       </w:pPr>
-      <w:bookmarkStart w:id="58" w:name="_Toc66698295"/>
-      <w:bookmarkStart w:id="59" w:name="_Toc66698371"/>
+      <w:bookmarkStart w:id="57" w:name="_Toc66698295"/>
+      <w:bookmarkStart w:id="58" w:name="_Toc66698371"/>
       <w:r>
         <w:lastRenderedPageBreak/>
         <w:t>LEXIQUE</w:t>
       </w:r>
+      <w:bookmarkEnd w:id="57"/>
       <w:bookmarkEnd w:id="58"/>
-      <w:bookmarkEnd w:id="59"/>
     </w:p>
     <w:p/>
     <w:p>
@@ -19914,14 +20173,14 @@
       <w:pPr>
         <w:pStyle w:val="TitreRapport1"/>
       </w:pPr>
-      <w:bookmarkStart w:id="60" w:name="_Toc66698296"/>
-      <w:bookmarkStart w:id="61" w:name="_Toc66698372"/>
+      <w:bookmarkStart w:id="59" w:name="_Toc66698296"/>
+      <w:bookmarkStart w:id="60" w:name="_Toc66698372"/>
       <w:r>
         <w:lastRenderedPageBreak/>
         <w:t>ANNEXES</w:t>
       </w:r>
+      <w:bookmarkEnd w:id="59"/>
       <w:bookmarkEnd w:id="60"/>
-      <w:bookmarkEnd w:id="61"/>
     </w:p>
     <w:p>
       <w:pPr>
@@ -19942,7 +20201,7 @@
     </w:p>
     <w:p/>
     <w:sectPr>
-      <w:footerReference w:type="default" r:id="rId54"/>
+      <w:footerReference w:type="default" r:id="rId55"/>
       <w:pgSz w:w="11906" w:h="16838"/>
       <w:pgMar w:top="1417" w:right="1417" w:bottom="1417" w:left="1417" w:header="708" w:footer="708" w:gutter="0"/>
       <w:cols w:space="708"/>
@@ -19954,7 +20213,7 @@
 </file>
 
 <file path=word/endnotes.xml><?xml version="1.0" encoding="utf-8"?>
-<w:endnotes xmlns:wpc="http://schemas.microsoft.com/office/word/2010/wordprocessingCanvas" xmlns:cx="http://schemas.microsoft.com/office/drawing/2014/chartex" xmlns:mc="http://schemas.openxmlformats.org/markup-compatibility/2006" xmlns:o="urn:schemas-microsoft-com:office:office" xmlns:r="http://schemas.openxmlformats.org/officeDocument/2006/relationships" xmlns:m="http://schemas.openxmlformats.org/officeDocument/2006/math" xmlns:v="urn:schemas-microsoft-com:vml" xmlns:wp14="http://schemas.microsoft.com/office/word/2010/wordprocessingDrawing" xmlns:wp="http://schemas.openxmlformats.org/drawingml/2006/wordprocessingDrawing" xmlns:w10="urn:schemas-microsoft-com:office:word" xmlns:w="http://schemas.openxmlformats.org/wordprocessingml/2006/main" xmlns:w14="http://schemas.microsoft.com/office/word/2010/wordml" xmlns:w15="http://schemas.microsoft.com/office/word/2012/wordml" xmlns:w16se="http://schemas.microsoft.com/office/word/2015/wordml/symex" xmlns:wpg="http://schemas.microsoft.com/office/word/2010/wordprocessingGroup" xmlns:wpi="http://schemas.microsoft.com/office/word/2010/wordprocessingInk" xmlns:wne="http://schemas.microsoft.com/office/word/2006/wordml" xmlns:wps="http://schemas.microsoft.com/office/word/2010/wordprocessingShape" mc:Ignorable="w14 w15 w16se wp14">
+<w:endnotes xmlns:wpc="http://schemas.microsoft.com/office/word/2010/wordprocessingCanvas" xmlns:cx="http://schemas.microsoft.com/office/drawing/2014/chartex" xmlns:cx1="http://schemas.microsoft.com/office/drawing/2015/9/8/chartex" xmlns:cx2="http://schemas.microsoft.com/office/drawing/2015/10/21/chartex" xmlns:cx3="http://schemas.microsoft.com/office/drawing/2016/5/9/chartex" xmlns:cx4="http://schemas.microsoft.com/office/drawing/2016/5/10/chartex" xmlns:cx5="http://schemas.microsoft.com/office/drawing/2016/5/11/chartex" xmlns:cx6="http://schemas.microsoft.com/office/drawing/2016/5/12/chartex" xmlns:cx7="http://schemas.microsoft.com/office/drawing/2016/5/13/chartex" xmlns:cx8="http://schemas.microsoft.com/office/drawing/2016/5/14/chartex" xmlns:mc="http://schemas.openxmlformats.org/markup-compatibility/2006" xmlns:aink="http://schemas.microsoft.com/office/drawing/2016/ink" xmlns:am3d="http://schemas.microsoft.com/office/drawing/2017/model3d" xmlns:o="urn:schemas-microsoft-com:office:office" xmlns:r="http://schemas.openxmlformats.org/officeDocument/2006/relationships" xmlns:m="http://schemas.openxmlformats.org/officeDocument/2006/math" xmlns:v="urn:schemas-microsoft-com:vml" xmlns:wp14="http://schemas.microsoft.com/office/word/2010/wordprocessingDrawing" xmlns:wp="http://schemas.openxmlformats.org/drawingml/2006/wordprocessingDrawing" xmlns:w10="urn:schemas-microsoft-com:office:word" xmlns:w="http://schemas.openxmlformats.org/wordprocessingml/2006/main" xmlns:w14="http://schemas.microsoft.com/office/word/2010/wordml" xmlns:w15="http://schemas.microsoft.com/office/word/2012/wordml" xmlns:w16cex="http://schemas.microsoft.com/office/word/2018/wordml/cex" xmlns:w16cid="http://schemas.microsoft.com/office/word/2016/wordml/cid" xmlns:w16="http://schemas.microsoft.com/office/word/2018/wordml" xmlns:w16se="http://schemas.microsoft.com/office/word/2015/wordml/symex" xmlns:wpg="http://schemas.microsoft.com/office/word/2010/wordprocessingGroup" xmlns:wpi="http://schemas.microsoft.com/office/word/2010/wordprocessingInk" xmlns:wne="http://schemas.microsoft.com/office/word/2006/wordml" xmlns:wps="http://schemas.microsoft.com/office/word/2010/wordprocessingShape" mc:Ignorable="w14 w15 w16se w16cid w16 w16cex wp14">
   <w:endnote w:type="separator" w:id="-1">
     <w:p>
       <w:pPr>
@@ -19979,7 +20238,7 @@
 </file>
 
 <file path=word/footer1.xml><?xml version="1.0" encoding="utf-8"?>
-<w:ftr xmlns:wpc="http://schemas.microsoft.com/office/word/2010/wordprocessingCanvas" xmlns:cx="http://schemas.microsoft.com/office/drawing/2014/chartex" xmlns:mc="http://schemas.openxmlformats.org/markup-compatibility/2006" xmlns:o="urn:schemas-microsoft-com:office:office" xmlns:r="http://schemas.openxmlformats.org/officeDocument/2006/relationships" xmlns:m="http://schemas.openxmlformats.org/officeDocument/2006/math" xmlns:v="urn:schemas-microsoft-com:vml" xmlns:wp14="http://schemas.microsoft.com/office/word/2010/wordprocessingDrawing" xmlns:wp="http://schemas.openxmlformats.org/drawingml/2006/wordprocessingDrawing" xmlns:w10="urn:schemas-microsoft-com:office:word" xmlns:w="http://schemas.openxmlformats.org/wordprocessingml/2006/main" xmlns:w14="http://schemas.microsoft.com/office/word/2010/wordml" xmlns:w15="http://schemas.microsoft.com/office/word/2012/wordml" xmlns:w16se="http://schemas.microsoft.com/office/word/2015/wordml/symex" xmlns:wpg="http://schemas.microsoft.com/office/word/2010/wordprocessingGroup" xmlns:wpi="http://schemas.microsoft.com/office/word/2010/wordprocessingInk" xmlns:wne="http://schemas.microsoft.com/office/word/2006/wordml" xmlns:wps="http://schemas.microsoft.com/office/word/2010/wordprocessingShape" mc:Ignorable="w14 w15 w16se wp14">
+<w:ftr xmlns:wpc="http://schemas.microsoft.com/office/word/2010/wordprocessingCanvas" xmlns:cx="http://schemas.microsoft.com/office/drawing/2014/chartex" xmlns:cx1="http://schemas.microsoft.com/office/drawing/2015/9/8/chartex" xmlns:cx2="http://schemas.microsoft.com/office/drawing/2015/10/21/chartex" xmlns:cx3="http://schemas.microsoft.com/office/drawing/2016/5/9/chartex" xmlns:cx4="http://schemas.microsoft.com/office/drawing/2016/5/10/chartex" xmlns:cx5="http://schemas.microsoft.com/office/drawing/2016/5/11/chartex" xmlns:cx6="http://schemas.microsoft.com/office/drawing/2016/5/12/chartex" xmlns:cx7="http://schemas.microsoft.com/office/drawing/2016/5/13/chartex" xmlns:cx8="http://schemas.microsoft.com/office/drawing/2016/5/14/chartex" xmlns:mc="http://schemas.openxmlformats.org/markup-compatibility/2006" xmlns:aink="http://schemas.microsoft.com/office/drawing/2016/ink" xmlns:am3d="http://schemas.microsoft.com/office/drawing/2017/model3d" xmlns:o="urn:schemas-microsoft-com:office:office" xmlns:r="http://schemas.openxmlformats.org/officeDocument/2006/relationships" xmlns:m="http://schemas.openxmlformats.org/officeDocument/2006/math" xmlns:v="urn:schemas-microsoft-com:vml" xmlns:wp14="http://schemas.microsoft.com/office/word/2010/wordprocessingDrawing" xmlns:wp="http://schemas.openxmlformats.org/drawingml/2006/wordprocessingDrawing" xmlns:w10="urn:schemas-microsoft-com:office:word" xmlns:w="http://schemas.openxmlformats.org/wordprocessingml/2006/main" xmlns:w14="http://schemas.microsoft.com/office/word/2010/wordml" xmlns:w15="http://schemas.microsoft.com/office/word/2012/wordml" xmlns:w16cex="http://schemas.microsoft.com/office/word/2018/wordml/cex" xmlns:w16cid="http://schemas.microsoft.com/office/word/2016/wordml/cid" xmlns:w16="http://schemas.microsoft.com/office/word/2018/wordml" xmlns:w16se="http://schemas.microsoft.com/office/word/2015/wordml/symex" xmlns:wpg="http://schemas.microsoft.com/office/word/2010/wordprocessingGroup" xmlns:wpi="http://schemas.microsoft.com/office/word/2010/wordprocessingInk" xmlns:wne="http://schemas.microsoft.com/office/word/2006/wordml" xmlns:wps="http://schemas.microsoft.com/office/word/2010/wordprocessingShape" mc:Ignorable="w14 w15 w16se w16cid w16 w16cex wp14">
   <w:sdt>
     <w:sdtPr>
       <w:id w:val="1659105365"/>
@@ -20024,7 +20283,7 @@
 </file>
 
 <file path=word/footnotes.xml><?xml version="1.0" encoding="utf-8"?>
-<w:footnotes xmlns:wpc="http://schemas.microsoft.com/office/word/2010/wordprocessingCanvas" xmlns:cx="http://schemas.microsoft.com/office/drawing/2014/chartex" xmlns:mc="http://schemas.openxmlformats.org/markup-compatibility/2006" xmlns:o="urn:schemas-microsoft-com:office:office" xmlns:r="http://schemas.openxmlformats.org/officeDocument/2006/relationships" xmlns:m="http://schemas.openxmlformats.org/officeDocument/2006/math" xmlns:v="urn:schemas-microsoft-com:vml" xmlns:wp14="http://schemas.microsoft.com/office/word/2010/wordprocessingDrawing" xmlns:wp="http://schemas.openxmlformats.org/drawingml/2006/wordprocessingDrawing" xmlns:w10="urn:schemas-microsoft-com:office:word" xmlns:w="http://schemas.openxmlformats.org/wordprocessingml/2006/main" xmlns:w14="http://schemas.microsoft.com/office/word/2010/wordml" xmlns:w15="http://schemas.microsoft.com/office/word/2012/wordml" xmlns:w16se="http://schemas.microsoft.com/office/word/2015/wordml/symex" xmlns:wpg="http://schemas.microsoft.com/office/word/2010/wordprocessingGroup" xmlns:wpi="http://schemas.microsoft.com/office/word/2010/wordprocessingInk" xmlns:wne="http://schemas.microsoft.com/office/word/2006/wordml" xmlns:wps="http://schemas.microsoft.com/office/word/2010/wordprocessingShape" mc:Ignorable="w14 w15 w16se wp14">
+<w:footnotes xmlns:wpc="http://schemas.microsoft.com/office/word/2010/wordprocessingCanvas" xmlns:cx="http://schemas.microsoft.com/office/drawing/2014/chartex" xmlns:cx1="http://schemas.microsoft.com/office/drawing/2015/9/8/chartex" xmlns:cx2="http://schemas.microsoft.com/office/drawing/2015/10/21/chartex" xmlns:cx3="http://schemas.microsoft.com/office/drawing/2016/5/9/chartex" xmlns:cx4="http://schemas.microsoft.com/office/drawing/2016/5/10/chartex" xmlns:cx5="http://schemas.microsoft.com/office/drawing/2016/5/11/chartex" xmlns:cx6="http://schemas.microsoft.com/office/drawing/2016/5/12/chartex" xmlns:cx7="http://schemas.microsoft.com/office/drawing/2016/5/13/chartex" xmlns:cx8="http://schemas.microsoft.com/office/drawing/2016/5/14/chartex" xmlns:mc="http://schemas.openxmlformats.org/markup-compatibility/2006" xmlns:aink="http://schemas.microsoft.com/office/drawing/2016/ink" xmlns:am3d="http://schemas.microsoft.com/office/drawing/2017/model3d" xmlns:o="urn:schemas-microsoft-com:office:office" xmlns:r="http://schemas.openxmlformats.org/officeDocument/2006/relationships" xmlns:m="http://schemas.openxmlformats.org/officeDocument/2006/math" xmlns:v="urn:schemas-microsoft-com:vml" xmlns:wp14="http://schemas.microsoft.com/office/word/2010/wordprocessingDrawing" xmlns:wp="http://schemas.openxmlformats.org/drawingml/2006/wordprocessingDrawing" xmlns:w10="urn:schemas-microsoft-com:office:word" xmlns:w="http://schemas.openxmlformats.org/wordprocessingml/2006/main" xmlns:w14="http://schemas.microsoft.com/office/word/2010/wordml" xmlns:w15="http://schemas.microsoft.com/office/word/2012/wordml" xmlns:w16cex="http://schemas.microsoft.com/office/word/2018/wordml/cex" xmlns:w16cid="http://schemas.microsoft.com/office/word/2016/wordml/cid" xmlns:w16="http://schemas.microsoft.com/office/word/2018/wordml" xmlns:w16se="http://schemas.microsoft.com/office/word/2015/wordml/symex" xmlns:wpg="http://schemas.microsoft.com/office/word/2010/wordprocessingGroup" xmlns:wpi="http://schemas.microsoft.com/office/word/2010/wordprocessingInk" xmlns:wne="http://schemas.microsoft.com/office/word/2006/wordml" xmlns:wps="http://schemas.microsoft.com/office/word/2010/wordprocessingShape" mc:Ignorable="w14 w15 w16se w16cid w16 w16cex wp14">
   <w:footnote w:type="separator" w:id="-1">
     <w:p>
       <w:pPr>
@@ -20097,7 +20356,7 @@
 </file>
 
 <file path=word/numbering.xml><?xml version="1.0" encoding="utf-8"?>
-<w:numbering xmlns:wpc="http://schemas.microsoft.com/office/word/2010/wordprocessingCanvas" xmlns:cx="http://schemas.microsoft.com/office/drawing/2014/chartex" xmlns:mc="http://schemas.openxmlformats.org/markup-compatibility/2006" xmlns:o="urn:schemas-microsoft-com:office:office" xmlns:r="http://schemas.openxmlformats.org/officeDocument/2006/relationships" xmlns:m="http://schemas.openxmlformats.org/officeDocument/2006/math" xmlns:v="urn:schemas-microsoft-com:vml" xmlns:wp14="http://schemas.microsoft.com/office/word/2010/wordprocessingDrawing" xmlns:wp="http://schemas.openxmlformats.org/drawingml/2006/wordprocessingDrawing" xmlns:w10="urn:schemas-microsoft-com:office:word" xmlns:w="http://schemas.openxmlformats.org/wordprocessingml/2006/main" xmlns:w14="http://schemas.microsoft.com/office/word/2010/wordml" xmlns:w15="http://schemas.microsoft.com/office/word/2012/wordml" xmlns:w16se="http://schemas.microsoft.com/office/word/2015/wordml/symex" xmlns:wpg="http://schemas.microsoft.com/office/word/2010/wordprocessingGroup" xmlns:wpi="http://schemas.microsoft.com/office/word/2010/wordprocessingInk" xmlns:wne="http://schemas.microsoft.com/office/word/2006/wordml" xmlns:wps="http://schemas.microsoft.com/office/word/2010/wordprocessingShape" mc:Ignorable="w14 w15 w16se wp14">
+<w:numbering xmlns:wpc="http://schemas.microsoft.com/office/word/2010/wordprocessingCanvas" xmlns:cx="http://schemas.microsoft.com/office/drawing/2014/chartex" xmlns:cx1="http://schemas.microsoft.com/office/drawing/2015/9/8/chartex" xmlns:cx2="http://schemas.microsoft.com/office/drawing/2015/10/21/chartex" xmlns:cx3="http://schemas.microsoft.com/office/drawing/2016/5/9/chartex" xmlns:cx4="http://schemas.microsoft.com/office/drawing/2016/5/10/chartex" xmlns:cx5="http://schemas.microsoft.com/office/drawing/2016/5/11/chartex" xmlns:cx6="http://schemas.microsoft.com/office/drawing/2016/5/12/chartex" xmlns:cx7="http://schemas.microsoft.com/office/drawing/2016/5/13/chartex" xmlns:cx8="http://schemas.microsoft.com/office/drawing/2016/5/14/chartex" xmlns:mc="http://schemas.openxmlformats.org/markup-compatibility/2006" xmlns:aink="http://schemas.microsoft.com/office/drawing/2016/ink" xmlns:am3d="http://schemas.microsoft.com/office/drawing/2017/model3d" xmlns:o="urn:schemas-microsoft-com:office:office" xmlns:r="http://schemas.openxmlformats.org/officeDocument/2006/relationships" xmlns:m="http://schemas.openxmlformats.org/officeDocument/2006/math" xmlns:v="urn:schemas-microsoft-com:vml" xmlns:wp14="http://schemas.microsoft.com/office/word/2010/wordprocessingDrawing" xmlns:wp="http://schemas.openxmlformats.org/drawingml/2006/wordprocessingDrawing" xmlns:w10="urn:schemas-microsoft-com:office:word" xmlns:w="http://schemas.openxmlformats.org/wordprocessingml/2006/main" xmlns:w14="http://schemas.microsoft.com/office/word/2010/wordml" xmlns:w15="http://schemas.microsoft.com/office/word/2012/wordml" xmlns:w16cex="http://schemas.microsoft.com/office/word/2018/wordml/cex" xmlns:w16cid="http://schemas.microsoft.com/office/word/2016/wordml/cid" xmlns:w16="http://schemas.microsoft.com/office/word/2018/wordml" xmlns:w16se="http://schemas.microsoft.com/office/word/2015/wordml/symex" xmlns:wpg="http://schemas.microsoft.com/office/word/2010/wordprocessingGroup" xmlns:wpi="http://schemas.microsoft.com/office/word/2010/wordprocessingInk" xmlns:wne="http://schemas.microsoft.com/office/word/2006/wordml" xmlns:wps="http://schemas.microsoft.com/office/word/2010/wordprocessingShape" mc:Ignorable="w14 w15 w16se w16cid w16 w16cex wp14">
   <w:abstractNum w:abstractNumId="0" w15:restartNumberingAfterBreak="0">
     <w:nsid w:val="00AA2D6C"/>
     <w:multiLevelType w:val="hybridMultilevel"/>
@@ -21702,7 +21961,7 @@
 </file>
 
 <file path=word/styles.xml><?xml version="1.0" encoding="utf-8"?>
-<w:styles xmlns:mc="http://schemas.openxmlformats.org/markup-compatibility/2006" xmlns:r="http://schemas.openxmlformats.org/officeDocument/2006/relationships" xmlns:w="http://schemas.openxmlformats.org/wordprocessingml/2006/main" xmlns:w14="http://schemas.microsoft.com/office/word/2010/wordml" xmlns:w15="http://schemas.microsoft.com/office/word/2012/wordml" xmlns:w16se="http://schemas.microsoft.com/office/word/2015/wordml/symex" mc:Ignorable="w14 w15 w16se">
+<w:styles xmlns:mc="http://schemas.openxmlformats.org/markup-compatibility/2006" xmlns:r="http://schemas.openxmlformats.org/officeDocument/2006/relationships" xmlns:w="http://schemas.openxmlformats.org/wordprocessingml/2006/main" xmlns:w14="http://schemas.microsoft.com/office/word/2010/wordml" xmlns:w15="http://schemas.microsoft.com/office/word/2012/wordml" xmlns:w16cex="http://schemas.microsoft.com/office/word/2018/wordml/cex" xmlns:w16cid="http://schemas.microsoft.com/office/word/2016/wordml/cid" xmlns:w16="http://schemas.microsoft.com/office/word/2018/wordml" xmlns:w16se="http://schemas.microsoft.com/office/word/2015/wordml/symex" mc:Ignorable="w14 w15 w16se w16cid w16 w16cex">
   <w:docDefaults>
     <w:rPrDefault>
       <w:rPr>
@@ -21718,7 +21977,7 @@
       </w:pPr>
     </w:pPrDefault>
   </w:docDefaults>
-  <w:latentStyles w:defLockedState="0" w:defUIPriority="99" w:defSemiHidden="0" w:defUnhideWhenUsed="0" w:defQFormat="0" w:count="371">
+  <w:latentStyles w:defLockedState="0" w:defUIPriority="99" w:defSemiHidden="0" w:defUnhideWhenUsed="0" w:defQFormat="0" w:count="376">
     <w:lsdException w:name="Normal" w:uiPriority="0" w:qFormat="1"/>
     <w:lsdException w:name="heading 1" w:uiPriority="9" w:qFormat="1"/>
     <w:lsdException w:name="heading 2" w:semiHidden="1" w:uiPriority="9" w:unhideWhenUsed="1" w:qFormat="1"/>
@@ -21824,7 +22083,6 @@
     <w:lsdException w:name="HTML Sample" w:semiHidden="1" w:unhideWhenUsed="1"/>
     <w:lsdException w:name="HTML Typewriter" w:semiHidden="1" w:unhideWhenUsed="1"/>
     <w:lsdException w:name="HTML Variable" w:semiHidden="1" w:unhideWhenUsed="1"/>
-    <w:lsdException w:name="Normal Table" w:semiHidden="1" w:unhideWhenUsed="1"/>
     <w:lsdException w:name="annotation subject" w:semiHidden="1" w:unhideWhenUsed="1"/>
     <w:lsdException w:name="No List" w:semiHidden="1" w:unhideWhenUsed="1"/>
     <w:lsdException w:name="Outline List 1" w:semiHidden="1" w:unhideWhenUsed="1"/>
@@ -21867,11 +22125,8 @@
     <w:lsdException w:name="Table Contemporary" w:semiHidden="1" w:unhideWhenUsed="1"/>
     <w:lsdException w:name="Table Elegant" w:semiHidden="1" w:unhideWhenUsed="1"/>
     <w:lsdException w:name="Table Professional" w:semiHidden="1" w:unhideWhenUsed="1"/>
-    <w:lsdException w:name="Table Subtle 1" w:semiHidden="1" w:unhideWhenUsed="1"/>
     <w:lsdException w:name="Table Subtle 2" w:semiHidden="1" w:unhideWhenUsed="1"/>
     <w:lsdException w:name="Table Web 1" w:semiHidden="1" w:unhideWhenUsed="1"/>
-    <w:lsdException w:name="Table Web 2" w:semiHidden="1" w:unhideWhenUsed="1"/>
-    <w:lsdException w:name="Table Web 3" w:semiHidden="1" w:unhideWhenUsed="1"/>
     <w:lsdException w:name="Balloon Text" w:semiHidden="1" w:unhideWhenUsed="1"/>
     <w:lsdException w:name="Table Grid" w:uiPriority="39"/>
     <w:lsdException w:name="Table Theme" w:semiHidden="1" w:unhideWhenUsed="1"/>
@@ -22090,6 +22345,11 @@
     <w:lsdException w:name="List Table 5 Dark Accent 6" w:uiPriority="50"/>
     <w:lsdException w:name="List Table 6 Colorful Accent 6" w:uiPriority="51"/>
     <w:lsdException w:name="List Table 7 Colorful Accent 6" w:uiPriority="52"/>
+    <w:lsdException w:name="Mention" w:semiHidden="1" w:unhideWhenUsed="1"/>
+    <w:lsdException w:name="Smart Hyperlink" w:semiHidden="1" w:unhideWhenUsed="1"/>
+    <w:lsdException w:name="Hashtag" w:semiHidden="1" w:unhideWhenUsed="1"/>
+    <w:lsdException w:name="Unresolved Mention" w:semiHidden="1" w:unhideWhenUsed="1"/>
+    <w:lsdException w:name="Smart Link" w:semiHidden="1" w:unhideWhenUsed="1"/>
   </w:latentStyles>
   <w:style w:type="paragraph" w:default="1" w:styleId="Normal">
     <w:name w:val="Normal"/>
@@ -22532,8 +22792,8 @@
       <w:u w:val="single"/>
     </w:rPr>
   </w:style>
-  <w:style w:type="character" w:customStyle="1" w:styleId="UnresolvedMention">
-    <w:name w:val="Unresolved Mention"/>
+  <w:style w:type="character" w:customStyle="1" w:styleId="Mentionnonrsolue1">
+    <w:name w:val="Mention non résolue1"/>
     <w:basedOn w:val="Policepardfaut"/>
     <w:uiPriority w:val="99"/>
     <w:semiHidden/>

</xml_diff>

<commit_message>
correction de l'objet panorama
</commit_message>
<xml_diff>
--- a/Rapport final/RAPPORT.docx
+++ b/Rapport final/RAPPORT.docx
@@ -17791,16 +17791,7 @@
                                 <w:sz w:val="20"/>
                                 <w:szCs w:val="20"/>
                               </w:rPr>
-                              <w:t xml:space="preserve"> 35 : </w:t>
-                            </w:r>
-                            <w:r>
-                              <w:rPr>
-                                <w:i/>
-                                <w:color w:val="767171" w:themeColor="background2" w:themeShade="80"/>
-                                <w:sz w:val="20"/>
-                                <w:szCs w:val="20"/>
-                              </w:rPr>
-                              <w:t>Diagramme de classe du Générateur</w:t>
+                              <w:t xml:space="preserve"> 35 : Diagramme de classe du Générateur</w:t>
                             </w:r>
                           </w:p>
                         </w:txbxContent>
@@ -17857,16 +17848,7 @@
                           <w:sz w:val="20"/>
                           <w:szCs w:val="20"/>
                         </w:rPr>
-                        <w:t xml:space="preserve"> 35 : </w:t>
-                      </w:r>
-                      <w:r>
-                        <w:rPr>
-                          <w:i/>
-                          <w:color w:val="767171" w:themeColor="background2" w:themeShade="80"/>
-                          <w:sz w:val="20"/>
-                          <w:szCs w:val="20"/>
-                        </w:rPr>
-                        <w:t>Diagramme de classe du Générateur</w:t>
+                        <w:t xml:space="preserve"> 35 : Diagramme de classe du Générateur</w:t>
                       </w:r>
                     </w:p>
                   </w:txbxContent>
@@ -17934,6 +17916,29 @@
         <w:jc w:val="both"/>
       </w:pPr>
       <w:r>
+        <w:t>Nous avons un modèle simple qui contient une classe Photos qui comporte elle-même deux autres classes qui sont Panneau et PointDeNavigation. On utilise un fichier de configuration afin de créer des variables globales. Nous avons créé un contrôleur pour l’ensemble du générateur car il n’y pas d’acteurs différent mais seulement le visiteur. Le contrôleur possède une classe validation pour valider les action</w:t>
+      </w:r>
+      <w:r>
+        <w:t>s</w:t>
+      </w:r>
+      <w:r>
+        <w:t xml:space="preserve"> </w:t>
+      </w:r>
+      <w:r>
+        <w:t>et</w:t>
+      </w:r>
+      <w:r>
+        <w:t xml:space="preserve"> nettoyer </w:t>
+      </w:r>
+      <w:r>
+        <w:t xml:space="preserve">une variable. Et finalement il y a un dossier contenant les différentes vues de notre site. </w:t>
+      </w:r>
+    </w:p>
+    <w:p>
+      <w:pPr>
+        <w:jc w:val="both"/>
+      </w:pPr>
+      <w:r>
         <w:t>Ce que nous</w:t>
       </w:r>
       <w:r>
@@ -17944,7 +17949,13 @@
         <w:t xml:space="preserve"> </w:t>
       </w:r>
       <w:r>
-        <w:t xml:space="preserve">avons décidé de rendre persistant est la liste des images dans une classe Panorama qui </w:t>
+        <w:t xml:space="preserve">avons décidé de rendre persistant est la liste des images dans </w:t>
+      </w:r>
+      <w:r>
+        <w:t>la session[photos]</w:t>
+      </w:r>
+      <w:r>
+        <w:t xml:space="preserve"> qui </w:t>
       </w:r>
       <w:r>
         <w:t>possède une</w:t>
@@ -18115,25 +18126,7 @@
                                 <w:sz w:val="20"/>
                                 <w:szCs w:val="20"/>
                               </w:rPr>
-                              <w:t xml:space="preserve"> 3</w:t>
-                            </w:r>
-                            <w:r>
-                              <w:rPr>
-                                <w:i/>
-                                <w:color w:val="767171" w:themeColor="background2" w:themeShade="80"/>
-                                <w:sz w:val="20"/>
-                                <w:szCs w:val="20"/>
-                              </w:rPr>
-                              <w:t>6</w:t>
-                            </w:r>
-                            <w:r>
-                              <w:rPr>
-                                <w:i/>
-                                <w:color w:val="767171" w:themeColor="background2" w:themeShade="80"/>
-                                <w:sz w:val="20"/>
-                                <w:szCs w:val="20"/>
-                              </w:rPr>
-                              <w:t xml:space="preserve"> : code des attributs de l’objet Panorama</w:t>
+                              <w:t xml:space="preserve"> 36 : code des attributs de l’objet Panorama</w:t>
                             </w:r>
                           </w:p>
                         </w:txbxContent>
@@ -18190,25 +18183,7 @@
                           <w:sz w:val="20"/>
                           <w:szCs w:val="20"/>
                         </w:rPr>
-                        <w:t xml:space="preserve"> 3</w:t>
-                      </w:r>
-                      <w:r>
-                        <w:rPr>
-                          <w:i/>
-                          <w:color w:val="767171" w:themeColor="background2" w:themeShade="80"/>
-                          <w:sz w:val="20"/>
-                          <w:szCs w:val="20"/>
-                        </w:rPr>
-                        <w:t>6</w:t>
-                      </w:r>
-                      <w:r>
-                        <w:rPr>
-                          <w:i/>
-                          <w:color w:val="767171" w:themeColor="background2" w:themeShade="80"/>
-                          <w:sz w:val="20"/>
-                          <w:szCs w:val="20"/>
-                        </w:rPr>
-                        <w:t xml:space="preserve"> : code des attributs de l’objet Panorama</w:t>
+                        <w:t xml:space="preserve"> 36 : code des attributs de l’objet Panorama</w:t>
                       </w:r>
                     </w:p>
                   </w:txbxContent>
@@ -18230,6 +18205,7 @@
         <w:jc w:val="both"/>
       </w:pPr>
       <w:r>
+        <w:lastRenderedPageBreak/>
         <w:t>Nous avons seulement besoin de ces trois éléments pour pouvoir générer un fichier en .HTML. Un panorama est en soit qu’un assemblage de photo</w:t>
       </w:r>
       <w:r>
@@ -18258,7 +18234,6 @@
           <w:noProof/>
           <w:lang w:eastAsia="fr-FR"/>
         </w:rPr>
-        <w:lastRenderedPageBreak/>
         <w:drawing>
           <wp:anchor distT="0" distB="0" distL="114300" distR="114300" simplePos="0" relativeHeight="251699200" behindDoc="0" locked="0" layoutInCell="1" allowOverlap="1" wp14:anchorId="7BFAE7EB" wp14:editId="63A00EA4">
             <wp:simplePos x="0" y="0"/>
@@ -18409,25 +18384,7 @@
                                 <w:sz w:val="20"/>
                                 <w:szCs w:val="20"/>
                               </w:rPr>
-                              <w:t xml:space="preserve"> 3</w:t>
-                            </w:r>
-                            <w:r>
-                              <w:rPr>
-                                <w:i/>
-                                <w:color w:val="767171" w:themeColor="background2" w:themeShade="80"/>
-                                <w:sz w:val="20"/>
-                                <w:szCs w:val="20"/>
-                              </w:rPr>
-                              <w:t>7</w:t>
-                            </w:r>
-                            <w:r>
-                              <w:rPr>
-                                <w:i/>
-                                <w:color w:val="767171" w:themeColor="background2" w:themeShade="80"/>
-                                <w:sz w:val="20"/>
-                                <w:szCs w:val="20"/>
-                              </w:rPr>
-                              <w:t xml:space="preserve"> : code des attributs de l’objet Photo</w:t>
+                              <w:t xml:space="preserve"> 37 : code des attributs de l’objet Photo</w:t>
                             </w:r>
                           </w:p>
                         </w:txbxContent>
@@ -18484,25 +18441,7 @@
                           <w:sz w:val="20"/>
                           <w:szCs w:val="20"/>
                         </w:rPr>
-                        <w:t xml:space="preserve"> 3</w:t>
-                      </w:r>
-                      <w:r>
-                        <w:rPr>
-                          <w:i/>
-                          <w:color w:val="767171" w:themeColor="background2" w:themeShade="80"/>
-                          <w:sz w:val="20"/>
-                          <w:szCs w:val="20"/>
-                        </w:rPr>
-                        <w:t>7</w:t>
-                      </w:r>
-                      <w:r>
-                        <w:rPr>
-                          <w:i/>
-                          <w:color w:val="767171" w:themeColor="background2" w:themeShade="80"/>
-                          <w:sz w:val="20"/>
-                          <w:szCs w:val="20"/>
-                        </w:rPr>
-                        <w:t xml:space="preserve"> : code des attributs de l’objet Photo</w:t>
+                        <w:t xml:space="preserve"> 37 : code des attributs de l’objet Photo</w:t>
                       </w:r>
                     </w:p>
                   </w:txbxContent>
@@ -18524,7 +18463,13 @@
         <w:jc w:val="both"/>
       </w:pPr>
       <w:r>
-        <w:t>C’est au moment de la création de la session utilisateur qu’est construit le nouveau panorama, il est initialisé avec un nom prédéfini qui est changé au moment de l’ajout des photos par l’utilisateur. Après ce formulaire et l'ajout des photos on fait une simple lecture du dossier d’upload pour pouvoir compter le nombre de photos et les rajouter dans la liste de l’objet Panorama. Par la suite, une boucle est effectuée pour parcourir chacune des photos, et à chaque fois que l’utilisateur a fini avec une photo on fait une sauvegarde depuis le JavaScript au PHP avec un formulaire et ainsi on peut stocker les différents éléments de l’image rajoutée par l’utilisateur tel que les points de navigation ou bien les panneaux d’information.</w:t>
+        <w:t xml:space="preserve">C’est au moment de la création de la session utilisateur qu’est construit le nouveau panorama, il est initialisé avec un nom prédéfini qui est changé au moment de l’ajout des photos par l’utilisateur. Après ce formulaire et l'ajout des photos on fait une simple lecture du dossier d’upload pour pouvoir compter le nombre de photos et les rajouter dans la liste de </w:t>
+      </w:r>
+      <w:r>
+        <w:t>la session[photos]</w:t>
+      </w:r>
+      <w:r>
+        <w:t>. Par la suite, une boucle est effectuée pour parcourir chacune des photos, et à chaque fois que l’utilisateur a fini avec une photo on fait une sauvegarde depuis le JavaScript au PHP avec un formulaire et ainsi on peut stocker les différents éléments de l’image rajoutée par l’utilisateur tel que les points de navigation ou bien les panneaux d’information.</w:t>
       </w:r>
       <w:r>
         <w:t xml:space="preserve"> (</w:t>
@@ -18704,7 +18649,14 @@
         <w:rPr>
           <w:color w:val="000000" w:themeColor="text1"/>
         </w:rPr>
-        <w:t xml:space="preserve"> selon le panorama et lesquels étaient présents dans tous les cas. Nous avons remarqué que la caméra ne possédait pas d’attributs changeant ainsi que l’entête du fichier. Nous avons donc </w:t>
+        <w:t xml:space="preserve"> selon le panorama et lesquels étaient présents dans tous les cas. Nous avons remarqué que la caméra ne possédait pas d’attributs changeant ainsi que </w:t>
+      </w:r>
+      <w:r>
+        <w:rPr>
+          <w:color w:val="000000" w:themeColor="text1"/>
+        </w:rPr>
+        <w:lastRenderedPageBreak/>
+        <w:t xml:space="preserve">l’entête du fichier. Nous avons donc </w:t>
       </w:r>
       <w:r>
         <w:rPr>
@@ -18814,7 +18766,6 @@
           <w:noProof/>
           <w:lang w:eastAsia="fr-FR"/>
         </w:rPr>
-        <w:lastRenderedPageBreak/>
         <w:drawing>
           <wp:inline distT="0" distB="0" distL="0" distR="0" wp14:anchorId="07029193" wp14:editId="4C2C6C30">
             <wp:extent cx="5760720" cy="2174875"/>
@@ -18946,34 +18897,7 @@
                                 <w:sz w:val="20"/>
                                 <w:szCs w:val="20"/>
                               </w:rPr>
-                              <w:t xml:space="preserve"> </w:t>
-                            </w:r>
-                            <w:r>
-                              <w:rPr>
-                                <w:i/>
-                                <w:color w:val="767171" w:themeColor="background2" w:themeShade="80"/>
-                                <w:sz w:val="20"/>
-                                <w:szCs w:val="20"/>
-                              </w:rPr>
-                              <w:t>3</w:t>
-                            </w:r>
-                            <w:r>
-                              <w:rPr>
-                                <w:i/>
-                                <w:color w:val="767171" w:themeColor="background2" w:themeShade="80"/>
-                                <w:sz w:val="20"/>
-                                <w:szCs w:val="20"/>
-                              </w:rPr>
-                              <w:t>8</w:t>
-                            </w:r>
-                            <w:r>
-                              <w:rPr>
-                                <w:i/>
-                                <w:color w:val="767171" w:themeColor="background2" w:themeShade="80"/>
-                                <w:sz w:val="20"/>
-                                <w:szCs w:val="20"/>
-                              </w:rPr>
-                              <w:t xml:space="preserve"> : code de la génération du html résultat</w:t>
+                              <w:t xml:space="preserve"> 38 : code de la génération du html résultat</w:t>
                             </w:r>
                           </w:p>
                         </w:txbxContent>
@@ -19030,34 +18954,7 @@
                           <w:sz w:val="20"/>
                           <w:szCs w:val="20"/>
                         </w:rPr>
-                        <w:t xml:space="preserve"> </w:t>
-                      </w:r>
-                      <w:r>
-                        <w:rPr>
-                          <w:i/>
-                          <w:color w:val="767171" w:themeColor="background2" w:themeShade="80"/>
-                          <w:sz w:val="20"/>
-                          <w:szCs w:val="20"/>
-                        </w:rPr>
-                        <w:t>3</w:t>
-                      </w:r>
-                      <w:r>
-                        <w:rPr>
-                          <w:i/>
-                          <w:color w:val="767171" w:themeColor="background2" w:themeShade="80"/>
-                          <w:sz w:val="20"/>
-                          <w:szCs w:val="20"/>
-                        </w:rPr>
-                        <w:t>8</w:t>
-                      </w:r>
-                      <w:r>
-                        <w:rPr>
-                          <w:i/>
-                          <w:color w:val="767171" w:themeColor="background2" w:themeShade="80"/>
-                          <w:sz w:val="20"/>
-                          <w:szCs w:val="20"/>
-                        </w:rPr>
-                        <w:t xml:space="preserve"> : code de la génération du html résultat</w:t>
+                        <w:t xml:space="preserve"> 38 : code de la génération du html résultat</w:t>
                       </w:r>
                     </w:p>
                   </w:txbxContent>
@@ -22083,6 +21980,7 @@
     <w:lsdException w:name="HTML Sample" w:semiHidden="1" w:unhideWhenUsed="1"/>
     <w:lsdException w:name="HTML Typewriter" w:semiHidden="1" w:unhideWhenUsed="1"/>
     <w:lsdException w:name="HTML Variable" w:semiHidden="1" w:unhideWhenUsed="1"/>
+    <w:lsdException w:name="Normal Table" w:semiHidden="1" w:unhideWhenUsed="1"/>
     <w:lsdException w:name="annotation subject" w:semiHidden="1" w:unhideWhenUsed="1"/>
     <w:lsdException w:name="No List" w:semiHidden="1" w:unhideWhenUsed="1"/>
     <w:lsdException w:name="Outline List 1" w:semiHidden="1" w:unhideWhenUsed="1"/>
@@ -22125,8 +22023,11 @@
     <w:lsdException w:name="Table Contemporary" w:semiHidden="1" w:unhideWhenUsed="1"/>
     <w:lsdException w:name="Table Elegant" w:semiHidden="1" w:unhideWhenUsed="1"/>
     <w:lsdException w:name="Table Professional" w:semiHidden="1" w:unhideWhenUsed="1"/>
+    <w:lsdException w:name="Table Subtle 1" w:semiHidden="1" w:unhideWhenUsed="1"/>
     <w:lsdException w:name="Table Subtle 2" w:semiHidden="1" w:unhideWhenUsed="1"/>
     <w:lsdException w:name="Table Web 1" w:semiHidden="1" w:unhideWhenUsed="1"/>
+    <w:lsdException w:name="Table Web 2" w:semiHidden="1" w:unhideWhenUsed="1"/>
+    <w:lsdException w:name="Table Web 3" w:semiHidden="1" w:unhideWhenUsed="1"/>
     <w:lsdException w:name="Balloon Text" w:semiHidden="1" w:unhideWhenUsed="1"/>
     <w:lsdException w:name="Table Grid" w:uiPriority="39"/>
     <w:lsdException w:name="Table Theme" w:semiHidden="1" w:unhideWhenUsed="1"/>

</xml_diff>

<commit_message>
correction de la photo de la classe panorama
</commit_message>
<xml_diff>
--- a/Rapport final/RAPPORT.docx
+++ b/Rapport final/RAPPORT.docx
@@ -17931,7 +17931,13 @@
         <w:t xml:space="preserve"> nettoyer </w:t>
       </w:r>
       <w:r>
-        <w:t xml:space="preserve">une variable. Et finalement il y a un dossier contenant les différentes vues de notre site. </w:t>
+        <w:t>une variable</w:t>
+      </w:r>
+      <w:r>
+        <w:t xml:space="preserve"> que l’on lui passe</w:t>
+      </w:r>
+      <w:r>
+        <w:t xml:space="preserve">. Et finalement il y a un dossier contenant les différentes vues de notre site. </w:t>
       </w:r>
     </w:p>
     <w:p>
@@ -17977,21 +17983,20 @@
       <w:r>
         <w:rPr>
           <w:noProof/>
-          <w:lang w:eastAsia="fr-FR"/>
         </w:rPr>
         <w:drawing>
-          <wp:anchor distT="0" distB="0" distL="114300" distR="114300" simplePos="0" relativeHeight="251794432" behindDoc="1" locked="0" layoutInCell="1" allowOverlap="1" wp14:anchorId="58FCC91A" wp14:editId="74BBCFBF">
+          <wp:anchor distT="0" distB="0" distL="114300" distR="114300" simplePos="0" relativeHeight="251799552" behindDoc="0" locked="0" layoutInCell="1" allowOverlap="1" wp14:anchorId="26EBD19A" wp14:editId="404622F3">
             <wp:simplePos x="0" y="0"/>
             <wp:positionH relativeFrom="column">
-              <wp:posOffset>1278255</wp:posOffset>
+              <wp:posOffset>1476260</wp:posOffset>
             </wp:positionH>
             <wp:positionV relativeFrom="paragraph">
-              <wp:posOffset>98425</wp:posOffset>
+              <wp:posOffset>184150</wp:posOffset>
             </wp:positionV>
-            <wp:extent cx="3244850" cy="768350"/>
-            <wp:effectExtent l="0" t="0" r="0" b="0"/>
-            <wp:wrapNone/>
-            <wp:docPr id="237" name="Image 237"/>
+            <wp:extent cx="2693035" cy="718820"/>
+            <wp:effectExtent l="0" t="0" r="0" b="5080"/>
+            <wp:wrapSquare wrapText="bothSides"/>
+            <wp:docPr id="27" name="Image 27" descr="Une image contenant texte&#10;&#10;Description générée automatiquement"/>
             <wp:cNvGraphicFramePr>
               <a:graphicFrameLocks xmlns:a="http://schemas.openxmlformats.org/drawingml/2006/main" noChangeAspect="1"/>
             </wp:cNvGraphicFramePr>
@@ -17999,7 +18004,7 @@
               <a:graphicData uri="http://schemas.openxmlformats.org/drawingml/2006/picture">
                 <pic:pic xmlns:pic="http://schemas.openxmlformats.org/drawingml/2006/picture">
                   <pic:nvPicPr>
-                    <pic:cNvPr id="1" name=""/>
+                    <pic:cNvPr id="27" name="Image 27" descr="Une image contenant texte&#10;&#10;Description générée automatiquement"/>
                     <pic:cNvPicPr/>
                   </pic:nvPicPr>
                   <pic:blipFill>
@@ -18017,7 +18022,7 @@
                   <pic:spPr>
                     <a:xfrm>
                       <a:off x="0" y="0"/>
-                      <a:ext cx="3244850" cy="768350"/>
+                      <a:ext cx="2693035" cy="718820"/>
                     </a:xfrm>
                     <a:prstGeom prst="rect">
                       <a:avLst/>
@@ -18026,6 +18031,12 @@
                 </pic:pic>
               </a:graphicData>
             </a:graphic>
+            <wp14:sizeRelH relativeFrom="page">
+              <wp14:pctWidth>0</wp14:pctWidth>
+            </wp14:sizeRelH>
+            <wp14:sizeRelV relativeFrom="page">
+              <wp14:pctHeight>0</wp14:pctHeight>
+            </wp14:sizeRelV>
           </wp:anchor>
         </w:drawing>
       </w:r>
@@ -18050,16 +18061,16 @@
         <mc:AlternateContent>
           <mc:Choice Requires="wps">
             <w:drawing>
-              <wp:anchor distT="0" distB="0" distL="114300" distR="114300" simplePos="0" relativeHeight="251791360" behindDoc="0" locked="0" layoutInCell="1" allowOverlap="1" wp14:anchorId="641DC267" wp14:editId="179E20CE">
+              <wp:anchor distT="0" distB="0" distL="114300" distR="114300" simplePos="0" relativeHeight="251791360" behindDoc="0" locked="0" layoutInCell="1" allowOverlap="1" wp14:anchorId="641DC267" wp14:editId="51059005">
                 <wp:simplePos x="0" y="0"/>
                 <wp:positionH relativeFrom="margin">
-                  <wp:posOffset>1219835</wp:posOffset>
+                  <wp:posOffset>779795</wp:posOffset>
                 </wp:positionH>
                 <wp:positionV relativeFrom="paragraph">
-                  <wp:posOffset>192913</wp:posOffset>
+                  <wp:posOffset>227361</wp:posOffset>
                 </wp:positionV>
-                <wp:extent cx="3321050" cy="247650"/>
-                <wp:effectExtent l="0" t="0" r="0" b="0"/>
+                <wp:extent cx="4197426" cy="247650"/>
+                <wp:effectExtent l="0" t="0" r="6350" b="6350"/>
                 <wp:wrapNone/>
                 <wp:docPr id="235" name="Zone de texte 2"/>
                 <wp:cNvGraphicFramePr>
@@ -18074,7 +18085,7 @@
                       <wps:spPr bwMode="auto">
                         <a:xfrm>
                           <a:off x="0" y="0"/>
-                          <a:ext cx="3321050" cy="247650"/>
+                          <a:ext cx="4197426" cy="247650"/>
                         </a:xfrm>
                         <a:prstGeom prst="rect">
                           <a:avLst/>
@@ -18126,7 +18137,16 @@
                                 <w:sz w:val="20"/>
                                 <w:szCs w:val="20"/>
                               </w:rPr>
-                              <w:t xml:space="preserve"> 36 : code des attributs de l’objet Panorama</w:t>
+                              <w:t xml:space="preserve"> 36 : </w:t>
+                            </w:r>
+                            <w:r>
+                              <w:rPr>
+                                <w:i/>
+                                <w:color w:val="767171" w:themeColor="background2" w:themeShade="80"/>
+                                <w:sz w:val="20"/>
+                                <w:szCs w:val="20"/>
+                              </w:rPr>
+                              <w:t>code de la liste des photos et du nom du projet dans la session</w:t>
                             </w:r>
                           </w:p>
                         </w:txbxContent>
@@ -18145,7 +18165,7 @@
           </mc:Choice>
           <mc:Fallback>
             <w:pict>
-              <v:shape w14:anchorId="641DC267" id="_x0000_s1077" type="#_x0000_t202" style="position:absolute;left:0;text-align:left;margin-left:96.05pt;margin-top:15.2pt;width:261.5pt;height:19.5pt;z-index:251791360;visibility:visible;mso-wrap-style:square;mso-width-percent:0;mso-wrap-distance-left:9pt;mso-wrap-distance-top:0;mso-wrap-distance-right:9pt;mso-wrap-distance-bottom:0;mso-position-horizontal:absolute;mso-position-horizontal-relative:margin;mso-position-vertical:absolute;mso-position-vertical-relative:text;mso-width-percent:0;mso-width-relative:margin;v-text-anchor:top" o:gfxdata="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" stroked="f">
+              <v:shape w14:anchorId="641DC267" id="_x0000_s1077" type="#_x0000_t202" style="position:absolute;left:0;text-align:left;margin-left:61.4pt;margin-top:17.9pt;width:330.5pt;height:19.5pt;z-index:251791360;visibility:visible;mso-wrap-style:square;mso-width-percent:0;mso-wrap-distance-left:9pt;mso-wrap-distance-top:0;mso-wrap-distance-right:9pt;mso-wrap-distance-bottom:0;mso-position-horizontal:absolute;mso-position-horizontal-relative:margin;mso-position-vertical:absolute;mso-position-vertical-relative:text;mso-width-percent:0;mso-width-relative:margin;v-text-anchor:top" o:gfxdata="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" stroked="f">
                 <v:textbox>
                   <w:txbxContent>
                     <w:p>
@@ -18183,7 +18203,16 @@
                           <w:sz w:val="20"/>
                           <w:szCs w:val="20"/>
                         </w:rPr>
-                        <w:t xml:space="preserve"> 36 : code des attributs de l’objet Panorama</w:t>
+                        <w:t xml:space="preserve"> 36 : </w:t>
+                      </w:r>
+                      <w:r>
+                        <w:rPr>
+                          <w:i/>
+                          <w:color w:val="767171" w:themeColor="background2" w:themeShade="80"/>
+                          <w:sz w:val="20"/>
+                          <w:szCs w:val="20"/>
+                        </w:rPr>
+                        <w:t>code de la liste des photos et du nom du projet dans la session</w:t>
                       </w:r>
                     </w:p>
                   </w:txbxContent>
@@ -18463,7 +18492,25 @@
         <w:jc w:val="both"/>
       </w:pPr>
       <w:r>
-        <w:t xml:space="preserve">C’est au moment de la création de la session utilisateur qu’est construit le nouveau panorama, il est initialisé avec un nom prédéfini qui est changé au moment de l’ajout des photos par l’utilisateur. Après ce formulaire et l'ajout des photos on fait une simple lecture du dossier d’upload pour pouvoir compter le nombre de photos et les rajouter dans la liste de </w:t>
+        <w:t xml:space="preserve">C’est au moment de la création de la session utilisateur qu’est construit le nouveau panorama, il est initialisé avec un nom prédéfini qui est changé au moment de l’ajout des photos par l’utilisateur. Après ce formulaire et l'ajout des photos on fait une simple lecture du dossier </w:t>
+      </w:r>
+      <w:r>
+        <w:t>ou sont enregistré ces photos</w:t>
+      </w:r>
+      <w:r>
+        <w:t xml:space="preserve"> pour pouvoir compter le nombre d</w:t>
+      </w:r>
+      <w:r>
+        <w:t xml:space="preserve">’éléments </w:t>
+      </w:r>
+      <w:r>
+        <w:t xml:space="preserve">et </w:t>
+      </w:r>
+      <w:r>
+        <w:t xml:space="preserve">ainsi </w:t>
+      </w:r>
+      <w:r>
+        <w:t xml:space="preserve">les rajouter dans la liste de </w:t>
       </w:r>
       <w:r>
         <w:t>la session[photos]</w:t>
@@ -18662,7 +18709,19 @@
         <w:rPr>
           <w:color w:val="000000" w:themeColor="text1"/>
         </w:rPr>
-        <w:t>récupéré ses éléments changeant depuis le modèle. Nous avons ensuite créé plusieurs variable</w:t>
+        <w:t xml:space="preserve">récupéré </w:t>
+      </w:r>
+      <w:r>
+        <w:rPr>
+          <w:color w:val="000000" w:themeColor="text1"/>
+        </w:rPr>
+        <w:t>ces</w:t>
+      </w:r>
+      <w:r>
+        <w:rPr>
+          <w:color w:val="000000" w:themeColor="text1"/>
+        </w:rPr>
+        <w:t xml:space="preserve"> éléments changeant depuis le modèle. Nous avons ensuite créé plusieurs variable</w:t>
       </w:r>
       <w:r>
         <w:rPr>

</xml_diff>

<commit_message>
Relecture + ajout bibliographie
</commit_message>
<xml_diff>
--- a/Rapport final/RAPPORT.docx
+++ b/Rapport final/RAPPORT.docx
@@ -1,6 +1,6 @@
 
 <file path=word/document.xml><?xml version="1.0" encoding="utf-8"?>
-<w:document xmlns:wpc="http://schemas.microsoft.com/office/word/2010/wordprocessingCanvas" xmlns:cx="http://schemas.microsoft.com/office/drawing/2014/chartex" xmlns:cx1="http://schemas.microsoft.com/office/drawing/2015/9/8/chartex" xmlns:cx2="http://schemas.microsoft.com/office/drawing/2015/10/21/chartex" xmlns:cx3="http://schemas.microsoft.com/office/drawing/2016/5/9/chartex" xmlns:cx4="http://schemas.microsoft.com/office/drawing/2016/5/10/chartex" xmlns:cx5="http://schemas.microsoft.com/office/drawing/2016/5/11/chartex" xmlns:cx6="http://schemas.microsoft.com/office/drawing/2016/5/12/chartex" xmlns:cx7="http://schemas.microsoft.com/office/drawing/2016/5/13/chartex" xmlns:cx8="http://schemas.microsoft.com/office/drawing/2016/5/14/chartex" xmlns:mc="http://schemas.openxmlformats.org/markup-compatibility/2006" xmlns:aink="http://schemas.microsoft.com/office/drawing/2016/ink" xmlns:am3d="http://schemas.microsoft.com/office/drawing/2017/model3d" xmlns:o="urn:schemas-microsoft-com:office:office" xmlns:r="http://schemas.openxmlformats.org/officeDocument/2006/relationships" xmlns:m="http://schemas.openxmlformats.org/officeDocument/2006/math" xmlns:v="urn:schemas-microsoft-com:vml" xmlns:wp14="http://schemas.microsoft.com/office/word/2010/wordprocessingDrawing" xmlns:wp="http://schemas.openxmlformats.org/drawingml/2006/wordprocessingDrawing" xmlns:w10="urn:schemas-microsoft-com:office:word" xmlns:w="http://schemas.openxmlformats.org/wordprocessingml/2006/main" xmlns:w14="http://schemas.microsoft.com/office/word/2010/wordml" xmlns:w15="http://schemas.microsoft.com/office/word/2012/wordml" xmlns:w16cex="http://schemas.microsoft.com/office/word/2018/wordml/cex" xmlns:w16cid="http://schemas.microsoft.com/office/word/2016/wordml/cid" xmlns:w16="http://schemas.microsoft.com/office/word/2018/wordml" xmlns:w16se="http://schemas.microsoft.com/office/word/2015/wordml/symex" xmlns:wpg="http://schemas.microsoft.com/office/word/2010/wordprocessingGroup" xmlns:wpi="http://schemas.microsoft.com/office/word/2010/wordprocessingInk" xmlns:wne="http://schemas.microsoft.com/office/word/2006/wordml" xmlns:wps="http://schemas.microsoft.com/office/word/2010/wordprocessingShape" mc:Ignorable="w14 w15 w16se w16cid w16 w16cex wp14">
+<w:document xmlns:wpc="http://schemas.microsoft.com/office/word/2010/wordprocessingCanvas" xmlns:cx="http://schemas.microsoft.com/office/drawing/2014/chartex" xmlns:mc="http://schemas.openxmlformats.org/markup-compatibility/2006" xmlns:o="urn:schemas-microsoft-com:office:office" xmlns:r="http://schemas.openxmlformats.org/officeDocument/2006/relationships" xmlns:m="http://schemas.openxmlformats.org/officeDocument/2006/math" xmlns:v="urn:schemas-microsoft-com:vml" xmlns:wp14="http://schemas.microsoft.com/office/word/2010/wordprocessingDrawing" xmlns:wp="http://schemas.openxmlformats.org/drawingml/2006/wordprocessingDrawing" xmlns:w10="urn:schemas-microsoft-com:office:word" xmlns:w="http://schemas.openxmlformats.org/wordprocessingml/2006/main" xmlns:w14="http://schemas.microsoft.com/office/word/2010/wordml" xmlns:w15="http://schemas.microsoft.com/office/word/2012/wordml" xmlns:w16se="http://schemas.microsoft.com/office/word/2015/wordml/symex" xmlns:wpg="http://schemas.microsoft.com/office/word/2010/wordprocessingGroup" xmlns:wpi="http://schemas.microsoft.com/office/word/2010/wordprocessingInk" xmlns:wne="http://schemas.microsoft.com/office/word/2006/wordml" xmlns:wps="http://schemas.microsoft.com/office/word/2010/wordprocessingShape" mc:Ignorable="w14 w15 w16se wp14">
   <w:body>
     <w:p/>
     <w:p/>
@@ -137,7 +137,7 @@
                 <v:stroke joinstyle="miter"/>
                 <v:path gradientshapeok="t" o:connecttype="rect"/>
               </v:shapetype>
-              <v:shape id="Zone de texte 2" o:spid="_x0000_s1026" type="#_x0000_t202" style="position:absolute;margin-left:-21.65pt;margin-top:10.5pt;width:182.4pt;height:110.6pt;z-index:251663360;visibility:visible;mso-wrap-style:square;mso-width-percent:0;mso-height-percent:200;mso-wrap-distance-left:9pt;mso-wrap-distance-top:3.6pt;mso-wrap-distance-right:9pt;mso-wrap-distance-bottom:3.6pt;mso-position-horizontal:absolute;mso-position-horizontal-relative:text;mso-position-vertical:absolute;mso-position-vertical-relative:text;mso-width-percent:0;mso-height-percent:200;mso-width-relative:margin;mso-height-relative:margin;v-text-anchor:top" o:gfxdata="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" stroked="f">
+              <v:shape id="Zone de texte 2" o:spid="_x0000_s1026" type="#_x0000_t202" style="position:absolute;margin-left:-21.65pt;margin-top:10.5pt;width:182.4pt;height:110.6pt;z-index:251663360;visibility:visible;mso-wrap-style:square;mso-width-percent:0;mso-height-percent:200;mso-wrap-distance-left:9pt;mso-wrap-distance-top:3.6pt;mso-wrap-distance-right:9pt;mso-wrap-distance-bottom:3.6pt;mso-position-horizontal:absolute;mso-position-horizontal-relative:text;mso-position-vertical:absolute;mso-position-vertical-relative:text;mso-width-percent:0;mso-height-percent:200;mso-width-relative:margin;mso-height-relative:margin;v-text-anchor:top" o:gfxdata="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" stroked="f">
                 <v:textbox style="mso-fit-shape-to-text:t">
                   <w:txbxContent>
                     <w:p>
@@ -373,7 +373,7 @@
           </mc:Choice>
           <mc:Fallback>
             <w:pict>
-              <v:shape w14:anchorId="2E425BB9" id="_x0000_s1027" type="#_x0000_t202" style="position:absolute;margin-left:-22.85pt;margin-top:9.6pt;width:224.4pt;height:175.2pt;z-index:251661312;visibility:visible;mso-wrap-style:square;mso-width-percent:0;mso-height-percent:0;mso-wrap-distance-left:9pt;mso-wrap-distance-top:3.6pt;mso-wrap-distance-right:9pt;mso-wrap-distance-bottom:3.6pt;mso-position-horizontal:absolute;mso-position-horizontal-relative:margin;mso-position-vertical:absolute;mso-position-vertical-relative:text;mso-width-percent:0;mso-height-percent:0;mso-width-relative:margin;mso-height-relative:margin;v-text-anchor:top" o:gfxdata="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" stroked="f">
+              <v:shape w14:anchorId="2E425BB9" id="_x0000_s1027" type="#_x0000_t202" style="position:absolute;margin-left:-22.85pt;margin-top:9.6pt;width:224.4pt;height:175.2pt;z-index:251661312;visibility:visible;mso-wrap-style:square;mso-width-percent:0;mso-height-percent:0;mso-wrap-distance-left:9pt;mso-wrap-distance-top:3.6pt;mso-wrap-distance-right:9pt;mso-wrap-distance-bottom:3.6pt;mso-position-horizontal:absolute;mso-position-horizontal-relative:margin;mso-position-vertical:absolute;mso-position-vertical-relative:text;mso-width-percent:0;mso-height-percent:0;mso-width-relative:margin;mso-height-relative:margin;v-text-anchor:top" o:gfxdata="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" stroked="f">
                 <v:textbox>
                   <w:txbxContent>
                     <w:p>
@@ -681,7 +681,7 @@
           </mc:Choice>
           <mc:Fallback>
             <w:pict>
-              <v:shape w14:anchorId="31F855FE" id="_x0000_s1028" type="#_x0000_t202" style="position:absolute;left:0;text-align:left;margin-left:-21.65pt;margin-top:21.3pt;width:308.4pt;height:73.2pt;z-index:251665408;visibility:visible;mso-wrap-style:square;mso-width-percent:0;mso-height-percent:0;mso-wrap-distance-left:9pt;mso-wrap-distance-top:3.6pt;mso-wrap-distance-right:9pt;mso-wrap-distance-bottom:3.6pt;mso-position-horizontal:absolute;mso-position-horizontal-relative:margin;mso-position-vertical:absolute;mso-position-vertical-relative:text;mso-width-percent:0;mso-height-percent:0;mso-width-relative:margin;mso-height-relative:margin;v-text-anchor:top" o:gfxdata="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" stroked="f">
+              <v:shape w14:anchorId="31F855FE" id="_x0000_s1028" type="#_x0000_t202" style="position:absolute;left:0;text-align:left;margin-left:-21.65pt;margin-top:21.3pt;width:308.4pt;height:73.2pt;z-index:251665408;visibility:visible;mso-wrap-style:square;mso-width-percent:0;mso-height-percent:0;mso-wrap-distance-left:9pt;mso-wrap-distance-top:3.6pt;mso-wrap-distance-right:9pt;mso-wrap-distance-bottom:3.6pt;mso-position-horizontal:absolute;mso-position-horizontal-relative:margin;mso-position-vertical:absolute;mso-position-vertical-relative:text;mso-width-percent:0;mso-height-percent:0;mso-width-relative:margin;mso-height-relative:margin;v-text-anchor:top" o:gfxdata="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" stroked="f">
                 <v:textbox>
                   <w:txbxContent>
                     <w:p>
@@ -849,7 +849,7 @@
           </mc:Choice>
           <mc:Fallback>
             <w:pict>
-              <v:shape w14:anchorId="04F19849" id="_x0000_s1029" type="#_x0000_t202" style="position:absolute;left:0;text-align:left;margin-left:-19.25pt;margin-top:10.55pt;width:4in;height:73.2pt;z-index:251667456;visibility:visible;mso-wrap-style:square;mso-width-percent:0;mso-height-percent:0;mso-wrap-distance-left:9pt;mso-wrap-distance-top:3.6pt;mso-wrap-distance-right:9pt;mso-wrap-distance-bottom:3.6pt;mso-position-horizontal:absolute;mso-position-horizontal-relative:margin;mso-position-vertical:absolute;mso-position-vertical-relative:text;mso-width-percent:0;mso-height-percent:0;mso-width-relative:margin;mso-height-relative:margin;v-text-anchor:top" o:gfxdata="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" stroked="f">
+              <v:shape w14:anchorId="04F19849" id="_x0000_s1029" type="#_x0000_t202" style="position:absolute;left:0;text-align:left;margin-left:-19.25pt;margin-top:10.55pt;width:4in;height:73.2pt;z-index:251667456;visibility:visible;mso-wrap-style:square;mso-width-percent:0;mso-height-percent:0;mso-wrap-distance-left:9pt;mso-wrap-distance-top:3.6pt;mso-wrap-distance-right:9pt;mso-wrap-distance-bottom:3.6pt;mso-position-horizontal:absolute;mso-position-horizontal-relative:margin;mso-position-vertical:absolute;mso-position-vertical-relative:text;mso-width-percent:0;mso-height-percent:0;mso-width-relative:margin;mso-height-relative:margin;v-text-anchor:top" o:gfxdata="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" stroked="f">
                 <v:textbox>
                   <w:txbxContent>
                     <w:p>
@@ -3962,7 +3962,6 @@
       <w:r>
         <w:t xml:space="preserve">Le projet ayant déjà été proposé à un autre groupe d’étudiants il y a quelques années, les photos à 360° du département informatique et du bloc central du site de Clermont-Ferrand de l’IUT nous ont été fournies. Ces photos ont été réalisées grâce à un appareil photo à 360° composé de 2 objectifs </w:t>
       </w:r>
-      <w:proofErr w:type="spellStart"/>
       <w:r>
         <w:rPr>
           <w:i/>
@@ -3970,7 +3969,12 @@
         </w:rPr>
         <w:t>fisheye</w:t>
       </w:r>
-      <w:proofErr w:type="spellEnd"/>
+      <w:r>
+        <w:rPr>
+          <w:vertAlign w:val="superscript"/>
+        </w:rPr>
+        <w:t>3</w:t>
+      </w:r>
       <w:r>
         <w:rPr>
           <w:i/>
@@ -4445,7 +4449,7 @@
                               <w:jc w:val="both"/>
                             </w:pPr>
                             <w:r>
-                              <w:t>Dans la première partie, il y a tout d’abord l’analyse du panorama pour pouvoir commencer au bon endroit et ne pas se lancer dans l’inconnu. On a ensuite programmé la base du panorama, puis la création de la carte et finalement nous avons dû vérifier si notre panorama était totalement fonctionnel sur les trois plateformes demandées : un ordinateur, un smartphone et un casque de réalité virtuelle (type Oculus rift).</w:t>
+                              <w:t>Dans la première partie, il y a tout d’abord l’analyse du panorama pour pouvoir commencer au bon endroit et ne pas se lancer dans l’inconnu. Nous avons ensuite programmé la base du panorama, puis la création de la carte et finalement nous avons dû vérifier si notre panorama était totalement fonctionnel sur les trois plateformes demandées : un ordinateur, un smartphone et un casque de réalité virtuelle (type Oculus rift).</w:t>
                             </w:r>
                           </w:p>
                         </w:txbxContent>
@@ -4467,7 +4471,7 @@
           </mc:Choice>
           <mc:Fallback>
             <w:pict>
-              <v:shape w14:anchorId="4A0B28E8" id="_x0000_s1030" type="#_x0000_t202" style="position:absolute;left:0;text-align:left;margin-left:-8.2pt;margin-top:80.65pt;width:272.7pt;height:110.6pt;z-index:251677696;visibility:visible;mso-wrap-style:square;mso-width-percent:0;mso-height-percent:200;mso-wrap-distance-left:9pt;mso-wrap-distance-top:3.6pt;mso-wrap-distance-right:9pt;mso-wrap-distance-bottom:3.6pt;mso-position-horizontal:absolute;mso-position-horizontal-relative:margin;mso-position-vertical:absolute;mso-position-vertical-relative:text;mso-width-percent:0;mso-height-percent:200;mso-width-relative:margin;mso-height-relative:margin;v-text-anchor:top" o:gfxdata="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" stroked="f">
+              <v:shape w14:anchorId="4A0B28E8" id="_x0000_s1030" type="#_x0000_t202" style="position:absolute;left:0;text-align:left;margin-left:-8.2pt;margin-top:80.65pt;width:272.7pt;height:110.6pt;z-index:251677696;visibility:visible;mso-wrap-style:square;mso-width-percent:0;mso-height-percent:200;mso-wrap-distance-left:9pt;mso-wrap-distance-top:3.6pt;mso-wrap-distance-right:9pt;mso-wrap-distance-bottom:3.6pt;mso-position-horizontal:absolute;mso-position-horizontal-relative:margin;mso-position-vertical:absolute;mso-position-vertical-relative:text;mso-width-percent:0;mso-height-percent:200;mso-width-relative:margin;mso-height-relative:margin;v-text-anchor:top" o:gfxdata="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" stroked="f">
                 <v:textbox style="mso-fit-shape-to-text:t">
                   <w:txbxContent>
                     <w:p>
@@ -4475,7 +4479,7 @@
                         <w:jc w:val="both"/>
                       </w:pPr>
                       <w:r>
-                        <w:t>Dans la première partie, il y a tout d’abord l’analyse du panorama pour pouvoir commencer au bon endroit et ne pas se lancer dans l’inconnu. On a ensuite programmé la base du panorama, puis la création de la carte et finalement nous avons dû vérifier si notre panorama était totalement fonctionnel sur les trois plateformes demandées : un ordinateur, un smartphone et un casque de réalité virtuelle (type Oculus rift).</w:t>
+                        <w:t>Dans la première partie, il y a tout d’abord l’analyse du panorama pour pouvoir commencer au bon endroit et ne pas se lancer dans l’inconnu. Nous avons ensuite programmé la base du panorama, puis la création de la carte et finalement nous avons dû vérifier si notre panorama était totalement fonctionnel sur les trois plateformes demandées : un ordinateur, un smartphone et un casque de réalité virtuelle (type Oculus rift).</w:t>
                       </w:r>
                     </w:p>
                   </w:txbxContent>
@@ -4682,7 +4686,7 @@
           </mc:Choice>
           <mc:Fallback>
             <w:pict>
-              <v:shape w14:anchorId="4677E9C6" id="_x0000_s1031" type="#_x0000_t202" style="position:absolute;left:0;text-align:left;margin-left:292.15pt;margin-top:19.1pt;width:185.9pt;height:22pt;z-index:251703296;visibility:visible;mso-wrap-style:square;mso-width-percent:400;mso-height-percent:0;mso-wrap-distance-left:9pt;mso-wrap-distance-top:3.6pt;mso-wrap-distance-right:9pt;mso-wrap-distance-bottom:3.6pt;mso-position-horizontal:absolute;mso-position-horizontal-relative:text;mso-position-vertical:absolute;mso-position-vertical-relative:text;mso-width-percent:400;mso-height-percent:0;mso-width-relative:margin;mso-height-relative:margin;v-text-anchor:top" o:gfxdata="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" stroked="f">
+              <v:shape w14:anchorId="4677E9C6" id="_x0000_s1031" type="#_x0000_t202" style="position:absolute;left:0;text-align:left;margin-left:292.15pt;margin-top:19.1pt;width:185.9pt;height:22pt;z-index:251703296;visibility:visible;mso-wrap-style:square;mso-width-percent:400;mso-height-percent:0;mso-wrap-distance-left:9pt;mso-wrap-distance-top:3.6pt;mso-wrap-distance-right:9pt;mso-wrap-distance-bottom:3.6pt;mso-position-horizontal:absolute;mso-position-horizontal-relative:text;mso-position-vertical:absolute;mso-position-vertical-relative:text;mso-width-percent:400;mso-height-percent:0;mso-width-relative:margin;mso-height-relative:margin;v-text-anchor:top" o:gfxdata="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" stroked="f">
                 <v:textbox>
                   <w:txbxContent>
                     <w:p>
@@ -4869,16 +4873,28 @@
                               <w:jc w:val="both"/>
                             </w:pPr>
                             <w:r>
-                              <w:t xml:space="preserve">Pour le générateur, nous avons aussi commencé par l’analyse pour définir les cas d’utilisations ainsi que les différentes classes objets dans deux diagrammes. Nous avons ensuite codé le générateur avec les différentes étapes que sont le formulaire pour rentrer les photos, l’ajout des points de navigation ainsi que des panneaux informatifs </w:t>
+                              <w:t xml:space="preserve">Pour le générateur, nous avons également commencé par l’analyse pour définir les cas d’utilisations ainsi que les différentes classes objets dans deux diagrammes. Nous avons ensuite codé le générateur avec les différentes étapes que sont le formulaire pour rentrer les photos, l’ajout des points de navigation ainsi que des panneaux informatifs </w:t>
                             </w:r>
                             <w:r>
                               <w:rPr>
                                 <w:color w:val="000000" w:themeColor="text1"/>
                               </w:rPr>
-                              <w:t xml:space="preserve">et au final </w:t>
+                              <w:t>puis</w:t>
                             </w:r>
                             <w:r>
-                              <w:t>nous avons intégré la possibilité que l’utilisateur rajoute une carte correspondante à son panorama. Pour finir le générateur, il a fallu rajouter une sauvegarde et une génération pour que le résultat soit consultable sur les mêmes plates-formes que le panorama de l’IUT.</w:t>
+                              <w:rPr>
+                                <w:color w:val="000000" w:themeColor="text1"/>
+                              </w:rPr>
+                              <w:t xml:space="preserve"> </w:t>
+                            </w:r>
+                            <w:r>
+                              <w:t xml:space="preserve">nous avons intégré la possibilité que l’utilisateur rajoute une carte correspondante à son panorama. Pour finir le générateur, il a fallu rajouter une sauvegarde et une génération pour que le résultat soit consultable sur </w:t>
+                            </w:r>
+                            <w:r>
+                              <w:t>les mêmes plate</w:t>
+                            </w:r>
+                            <w:r>
+                              <w:t>formes que le panorama de l’IUT.</w:t>
                             </w:r>
                           </w:p>
                         </w:txbxContent>
@@ -4900,7 +4916,7 @@
           </mc:Choice>
           <mc:Fallback>
             <w:pict>
-              <v:shape w14:anchorId="501BF1AB" id="_x0000_s1032" type="#_x0000_t202" style="position:absolute;left:0;text-align:left;margin-left:-6.55pt;margin-top:13.15pt;width:276.55pt;height:110.6pt;z-index:251683840;visibility:visible;mso-wrap-style:square;mso-width-percent:0;mso-height-percent:200;mso-wrap-distance-left:9pt;mso-wrap-distance-top:3.6pt;mso-wrap-distance-right:9pt;mso-wrap-distance-bottom:3.6pt;mso-position-horizontal:absolute;mso-position-horizontal-relative:margin;mso-position-vertical:absolute;mso-position-vertical-relative:text;mso-width-percent:0;mso-height-percent:200;mso-width-relative:margin;mso-height-relative:margin;v-text-anchor:top" o:gfxdata="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" strokecolor="white [3212]">
+              <v:shape w14:anchorId="501BF1AB" id="_x0000_s1032" type="#_x0000_t202" style="position:absolute;left:0;text-align:left;margin-left:-6.55pt;margin-top:13.15pt;width:276.55pt;height:110.6pt;z-index:251683840;visibility:visible;mso-wrap-style:square;mso-width-percent:0;mso-height-percent:200;mso-wrap-distance-left:9pt;mso-wrap-distance-top:3.6pt;mso-wrap-distance-right:9pt;mso-wrap-distance-bottom:3.6pt;mso-position-horizontal:absolute;mso-position-horizontal-relative:margin;mso-position-vertical:absolute;mso-position-vertical-relative:text;mso-width-percent:0;mso-height-percent:200;mso-width-relative:margin;mso-height-relative:margin;v-text-anchor:top" o:gfxdata="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" strokecolor="white [3212]">
                 <v:textbox style="mso-fit-shape-to-text:t">
                   <w:txbxContent>
                     <w:p>
@@ -4908,16 +4924,28 @@
                         <w:jc w:val="both"/>
                       </w:pPr>
                       <w:r>
-                        <w:t xml:space="preserve">Pour le générateur, nous avons aussi commencé par l’analyse pour définir les cas d’utilisations ainsi que les différentes classes objets dans deux diagrammes. Nous avons ensuite codé le générateur avec les différentes étapes que sont le formulaire pour rentrer les photos, l’ajout des points de navigation ainsi que des panneaux informatifs </w:t>
+                        <w:t xml:space="preserve">Pour le générateur, nous avons également commencé par l’analyse pour définir les cas d’utilisations ainsi que les différentes classes objets dans deux diagrammes. Nous avons ensuite codé le générateur avec les différentes étapes que sont le formulaire pour rentrer les photos, l’ajout des points de navigation ainsi que des panneaux informatifs </w:t>
                       </w:r>
                       <w:r>
                         <w:rPr>
                           <w:color w:val="000000" w:themeColor="text1"/>
                         </w:rPr>
-                        <w:t xml:space="preserve">et au final </w:t>
+                        <w:t>puis</w:t>
                       </w:r>
                       <w:r>
-                        <w:t>nous avons intégré la possibilité que l’utilisateur rajoute une carte correspondante à son panorama. Pour finir le générateur, il a fallu rajouter une sauvegarde et une génération pour que le résultat soit consultable sur les mêmes plates-formes que le panorama de l’IUT.</w:t>
+                        <w:rPr>
+                          <w:color w:val="000000" w:themeColor="text1"/>
+                        </w:rPr>
+                        <w:t xml:space="preserve"> </w:t>
+                      </w:r>
+                      <w:r>
+                        <w:t xml:space="preserve">nous avons intégré la possibilité que l’utilisateur rajoute une carte correspondante à son panorama. Pour finir le générateur, il a fallu rajouter une sauvegarde et une génération pour que le résultat soit consultable sur </w:t>
+                      </w:r>
+                      <w:r>
+                        <w:t>les mêmes plate</w:t>
+                      </w:r>
+                      <w:r>
+                        <w:t>formes que le panorama de l’IUT.</w:t>
                       </w:r>
                     </w:p>
                   </w:txbxContent>
@@ -5087,7 +5115,7 @@
           </mc:Choice>
           <mc:Fallback>
             <w:pict>
-              <v:shape w14:anchorId="0765D5DB" id="_x0000_s1033" type="#_x0000_t202" style="position:absolute;left:0;text-align:left;margin-left:295.15pt;margin-top:12.7pt;width:185.9pt;height:22pt;z-index:251705344;visibility:visible;mso-wrap-style:square;mso-width-percent:400;mso-height-percent:0;mso-wrap-distance-left:9pt;mso-wrap-distance-top:3.6pt;mso-wrap-distance-right:9pt;mso-wrap-distance-bottom:3.6pt;mso-position-horizontal:absolute;mso-position-horizontal-relative:text;mso-position-vertical:absolute;mso-position-vertical-relative:text;mso-width-percent:400;mso-height-percent:0;mso-width-relative:margin;mso-height-relative:margin;v-text-anchor:top" o:gfxdata="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" stroked="f">
+              <v:shape w14:anchorId="0765D5DB" id="_x0000_s1033" type="#_x0000_t202" style="position:absolute;left:0;text-align:left;margin-left:295.15pt;margin-top:12.7pt;width:185.9pt;height:22pt;z-index:251705344;visibility:visible;mso-wrap-style:square;mso-width-percent:400;mso-height-percent:0;mso-wrap-distance-left:9pt;mso-wrap-distance-top:3.6pt;mso-wrap-distance-right:9pt;mso-wrap-distance-bottom:3.6pt;mso-position-horizontal:absolute;mso-position-horizontal-relative:text;mso-position-vertical:absolute;mso-position-vertical-relative:text;mso-width-percent:400;mso-height-percent:0;mso-width-relative:margin;mso-height-relative:margin;v-text-anchor:top" o:gfxdata="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" stroked="f">
                 <v:textbox>
                   <w:txbxContent>
                     <w:p>
@@ -5313,7 +5341,13 @@
                               <w:rPr>
                                 <w:color w:val="000000" w:themeColor="text1"/>
                               </w:rPr>
-                              <w:t>il nous fallait rédiger les documents prévisionnels comme ce WBS ou un Gantt qui a été séparé en deux parties : une première pour la période 2 de notre année et une deuxième pour la période 3. Ensuite nous avons la préparation des soutenances, la deuxième étant la plus longue il a fallu y consacrer plus de temps de préparation. Et finalement ce WBS ainsi que la rédaction de ce même rapport de projet.</w:t>
+                              <w:t xml:space="preserve">il nous fallait rédiger les documents prévisionnels comme ce WBS ou un Gantt qui a été séparé en deux parties : une première pour la période 2 de notre année et une deuxième pour la période 3. </w:t>
+                            </w:r>
+                            <w:r>
+                              <w:rPr>
+                                <w:color w:val="000000" w:themeColor="text1"/>
+                              </w:rPr>
+                              <w:t>Nous avons également prévu la préparation des soutenances, et pour finir la rédaction du rapport.</w:t>
                             </w:r>
                           </w:p>
                         </w:txbxContent>
@@ -5335,7 +5369,7 @@
           </mc:Choice>
           <mc:Fallback>
             <w:pict>
-              <v:shape w14:anchorId="09533F67" id="_x0000_s1034" type="#_x0000_t202" style="position:absolute;left:0;text-align:left;margin-left:-10.8pt;margin-top:-14.55pt;width:276.5pt;height:110.6pt;z-index:251685888;visibility:visible;mso-wrap-style:square;mso-width-percent:0;mso-height-percent:200;mso-wrap-distance-left:9pt;mso-wrap-distance-top:3.6pt;mso-wrap-distance-right:9pt;mso-wrap-distance-bottom:3.6pt;mso-position-horizontal:absolute;mso-position-horizontal-relative:margin;mso-position-vertical:absolute;mso-position-vertical-relative:text;mso-width-percent:0;mso-height-percent:200;mso-width-relative:margin;mso-height-relative:margin;v-text-anchor:top" o:gfxdata="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" strokecolor="white [3212]">
+              <v:shape w14:anchorId="09533F67" id="_x0000_s1034" type="#_x0000_t202" style="position:absolute;left:0;text-align:left;margin-left:-10.8pt;margin-top:-14.55pt;width:276.5pt;height:110.6pt;z-index:251685888;visibility:visible;mso-wrap-style:square;mso-width-percent:0;mso-height-percent:200;mso-wrap-distance-left:9pt;mso-wrap-distance-top:3.6pt;mso-wrap-distance-right:9pt;mso-wrap-distance-bottom:3.6pt;mso-position-horizontal:absolute;mso-position-horizontal-relative:margin;mso-position-vertical:absolute;mso-position-vertical-relative:text;mso-width-percent:0;mso-height-percent:200;mso-width-relative:margin;mso-height-relative:margin;v-text-anchor:top" o:gfxdata="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" strokecolor="white [3212]">
                 <v:textbox style="mso-fit-shape-to-text:t">
                   <w:txbxContent>
                     <w:p>
@@ -5358,7 +5392,13 @@
                         <w:rPr>
                           <w:color w:val="000000" w:themeColor="text1"/>
                         </w:rPr>
-                        <w:t>il nous fallait rédiger les documents prévisionnels comme ce WBS ou un Gantt qui a été séparé en deux parties : une première pour la période 2 de notre année et une deuxième pour la période 3. Ensuite nous avons la préparation des soutenances, la deuxième étant la plus longue il a fallu y consacrer plus de temps de préparation. Et finalement ce WBS ainsi que la rédaction de ce même rapport de projet.</w:t>
+                        <w:t xml:space="preserve">il nous fallait rédiger les documents prévisionnels comme ce WBS ou un Gantt qui a été séparé en deux parties : une première pour la période 2 de notre année et une deuxième pour la période 3. </w:t>
+                      </w:r>
+                      <w:r>
+                        <w:rPr>
+                          <w:color w:val="000000" w:themeColor="text1"/>
+                        </w:rPr>
+                        <w:t>Nous avons également prévu la préparation des soutenances, et pour finir la rédaction du rapport.</w:t>
                       </w:r>
                     </w:p>
                   </w:txbxContent>
@@ -5522,7 +5562,7 @@
           </mc:Choice>
           <mc:Fallback>
             <w:pict>
-              <v:shape w14:anchorId="6A335549" id="_x0000_s1035" type="#_x0000_t202" style="position:absolute;left:0;text-align:left;margin-left:290.15pt;margin-top:10.2pt;width:185.9pt;height:22pt;z-index:251707392;visibility:visible;mso-wrap-style:square;mso-width-percent:400;mso-height-percent:0;mso-wrap-distance-left:9pt;mso-wrap-distance-top:3.6pt;mso-wrap-distance-right:9pt;mso-wrap-distance-bottom:3.6pt;mso-position-horizontal:absolute;mso-position-horizontal-relative:text;mso-position-vertical:absolute;mso-position-vertical-relative:text;mso-width-percent:400;mso-height-percent:0;mso-width-relative:margin;mso-height-relative:margin;v-text-anchor:top" o:gfxdata="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" stroked="f">
+              <v:shape w14:anchorId="6A335549" id="_x0000_s1035" type="#_x0000_t202" style="position:absolute;left:0;text-align:left;margin-left:290.15pt;margin-top:10.2pt;width:185.9pt;height:22pt;z-index:251707392;visibility:visible;mso-wrap-style:square;mso-width-percent:400;mso-height-percent:0;mso-wrap-distance-left:9pt;mso-wrap-distance-top:3.6pt;mso-wrap-distance-right:9pt;mso-wrap-distance-bottom:3.6pt;mso-position-horizontal:absolute;mso-position-horizontal-relative:text;mso-position-vertical:absolute;mso-position-vertical-relative:text;mso-width-percent:400;mso-height-percent:0;mso-width-relative:margin;mso-height-relative:margin;v-text-anchor:top" o:gfxdata="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" stroked="f">
                 <v:textbox>
                   <w:txbxContent>
                     <w:p>
@@ -5652,13 +5692,25 @@
         <w:t xml:space="preserve"> ensuite</w:t>
       </w:r>
       <w:r>
-        <w:t xml:space="preserve"> commencé la programmation des points de navigations ainsi que des panneaux d’informations avec une </w:t>
+        <w:t xml:space="preserve"> commencé la programmation des points de navigations ainsi que des panneaux </w:t>
+      </w:r>
+      <w:r>
+        <w:t>informatifs</w:t>
+      </w:r>
+      <w:r>
+        <w:t xml:space="preserve"> avec une </w:t>
       </w:r>
       <w:r>
         <w:t>partie de l’</w:t>
       </w:r>
       <w:r>
-        <w:t xml:space="preserve">équipe et une </w:t>
+        <w:t xml:space="preserve">équipe </w:t>
+      </w:r>
+      <w:r>
+        <w:t>tandis que</w:t>
+      </w:r>
+      <w:r>
+        <w:t xml:space="preserve"> </w:t>
       </w:r>
       <w:r>
         <w:t>l’autre partie</w:t>
@@ -5889,7 +5941,7 @@
           </mc:Choice>
           <mc:Fallback>
             <w:pict>
-              <v:shape w14:anchorId="279AB60A" id="_x0000_s1036" type="#_x0000_t202" style="position:absolute;left:0;text-align:left;margin-left:145.65pt;margin-top:4.35pt;width:199.5pt;height:22pt;z-index:251709440;visibility:visible;mso-wrap-style:square;mso-width-percent:0;mso-height-percent:0;mso-wrap-distance-left:9pt;mso-wrap-distance-top:3.6pt;mso-wrap-distance-right:9pt;mso-wrap-distance-bottom:3.6pt;mso-position-horizontal:absolute;mso-position-horizontal-relative:text;mso-position-vertical:absolute;mso-position-vertical-relative:text;mso-width-percent:0;mso-height-percent:0;mso-width-relative:margin;mso-height-relative:margin;v-text-anchor:top" o:gfxdata="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" stroked="f">
+              <v:shape w14:anchorId="279AB60A" id="_x0000_s1036" type="#_x0000_t202" style="position:absolute;left:0;text-align:left;margin-left:145.65pt;margin-top:4.35pt;width:199.5pt;height:22pt;z-index:251709440;visibility:visible;mso-wrap-style:square;mso-width-percent:0;mso-height-percent:0;mso-wrap-distance-left:9pt;mso-wrap-distance-top:3.6pt;mso-wrap-distance-right:9pt;mso-wrap-distance-bottom:3.6pt;mso-position-horizontal:absolute;mso-position-horizontal-relative:text;mso-position-vertical:absolute;mso-position-vertical-relative:text;mso-width-percent:0;mso-height-percent:0;mso-width-relative:margin;mso-height-relative:margin;v-text-anchor:top" o:gfxdata="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" stroked="f">
                 <v:textbox>
                   <w:txbxContent>
                     <w:p>
@@ -6210,7 +6262,7 @@
           </mc:Choice>
           <mc:Fallback>
             <w:pict>
-              <v:shape w14:anchorId="7DAD4421" id="_x0000_s1037" type="#_x0000_t202" style="position:absolute;left:0;text-align:left;margin-left:0;margin-top:10.7pt;width:199.5pt;height:22pt;z-index:251711488;visibility:visible;mso-wrap-style:square;mso-width-percent:0;mso-height-percent:0;mso-wrap-distance-left:9pt;mso-wrap-distance-top:3.6pt;mso-wrap-distance-right:9pt;mso-wrap-distance-bottom:3.6pt;mso-position-horizontal:center;mso-position-horizontal-relative:margin;mso-position-vertical:absolute;mso-position-vertical-relative:text;mso-width-percent:0;mso-height-percent:0;mso-width-relative:margin;mso-height-relative:margin;v-text-anchor:top" o:gfxdata="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" stroked="f">
+              <v:shape w14:anchorId="7DAD4421" id="_x0000_s1037" type="#_x0000_t202" style="position:absolute;left:0;text-align:left;margin-left:0;margin-top:10.7pt;width:199.5pt;height:22pt;z-index:251711488;visibility:visible;mso-wrap-style:square;mso-width-percent:0;mso-height-percent:0;mso-wrap-distance-left:9pt;mso-wrap-distance-top:3.6pt;mso-wrap-distance-right:9pt;mso-wrap-distance-bottom:3.6pt;mso-position-horizontal:center;mso-position-horizontal-relative:margin;mso-position-vertical:absolute;mso-position-vertical-relative:text;mso-width-percent:0;mso-height-percent:0;mso-width-relative:margin;mso-height-relative:margin;v-text-anchor:top" o:gfxdata="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" stroked="f">
                 <v:textbox>
                   <w:txbxContent>
                     <w:p>
@@ -6343,7 +6395,13 @@
         <w:jc w:val="both"/>
       </w:pPr>
       <w:r>
-        <w:t>À l’inverse, pour la seconde partie, nous savions moins comment nous y prendre. Nous avons tenté de faire un Gantt (cf. ci-dessus) afin de prévoir quelle tâche nous allions faire à quel moment. Mais nous pensions avoir fini le panorama alors qu’il restait des erreurs sur celui-ci. Nous avons donc décidé de nous séparer en deux équipes</w:t>
+        <w:t xml:space="preserve">À l’inverse, pour la seconde partie, nous savions moins comment nous y prendre. Nous avons tenté de faire un Gantt (cf. ci-dessus) afin de prévoir quelle tâche nous allions faire </w:t>
+      </w:r>
+      <w:r>
+        <w:t xml:space="preserve">et </w:t>
+      </w:r>
+      <w:r>
+        <w:t>à quel moment. Mais nous pensions avoir fini le panorama alors qu’il restait des erreurs sur celui-ci. Nous avons donc décidé de nous séparer en deux équipes</w:t>
       </w:r>
       <w:r>
         <w:t xml:space="preserve"> : </w:t>
@@ -6375,7 +6433,13 @@
         <w:jc w:val="both"/>
       </w:pPr>
       <w:r>
-        <w:t xml:space="preserve">Les étapes qui étaient prévues à la fin du projet étaient la sauvegarde en cours du panorama ainsi que la génération du fichier HTML. Nous avons donc choisi de nous concentrer sur la génération car cela nous semblait plus important à finir que la sauvegarde. Comme dit plus haut nous devions finir le projet le 14 mars, or nous avons pris une semaine de retard donc nous n’avons pas encore fini notre projet. Il nous reste la génération du fichier HTML. Nous pensons par ailleurs ne pas avoir assez de temps pour mettre en place la sauvegarde en cours d’édition. </w:t>
+        <w:t>Les étapes qui étaient prévues à la fin du projet étaient la sauvegarde en cours du panorama ainsi que la génération du fichier HTML. Nous avons donc choisi de nous concentrer sur la génération car cela nous semblait plus i</w:t>
+      </w:r>
+      <w:r>
+        <w:t>ntéressant</w:t>
+      </w:r>
+      <w:r>
+        <w:t xml:space="preserve"> à finir que la sauvegarde. Comme dit plus haut nous devions finir le projet le 14 mars, or nous avons pris une semaine de retard donc nous n’avons pas encore fini notre projet. Il nous reste la génération du fichier HTML. Nous pensons par ailleurs ne pas avoir assez de temps pour mettre en place la sauvegarde en cours d’édition. </w:t>
       </w:r>
     </w:p>
     <w:p>
@@ -6437,7 +6501,13 @@
         <w:t>s</w:t>
       </w:r>
       <w:r>
-        <w:t xml:space="preserve"> que les réunions le lundi matin ainsi qu’une conversation de groupe sur une plate-forme de messagerie</w:t>
+        <w:t xml:space="preserve"> que les réunions le lundi matin ainsi qu’une conve</w:t>
+      </w:r>
+      <w:r>
+        <w:t>rsation de groupe sur une plate</w:t>
+      </w:r>
+      <w:r>
+        <w:t>forme de messagerie</w:t>
       </w:r>
       <w:r>
         <w:t>,</w:t>
@@ -6663,7 +6733,7 @@
           </mc:Choice>
           <mc:Fallback>
             <w:pict>
-              <v:shape w14:anchorId="79B09AFD" id="_x0000_s1038" type="#_x0000_t202" style="position:absolute;left:0;text-align:left;margin-left:-8.5pt;margin-top:48.75pt;width:112pt;height:19.5pt;z-index:251712512;visibility:visible;mso-wrap-style:square;mso-width-percent:0;mso-wrap-distance-left:9pt;mso-wrap-distance-top:0;mso-wrap-distance-right:9pt;mso-wrap-distance-bottom:0;mso-position-horizontal:absolute;mso-position-horizontal-relative:margin;mso-position-vertical:absolute;mso-position-vertical-relative:text;mso-width-percent:0;mso-width-relative:margin;v-text-anchor:top" o:gfxdata="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" stroked="f">
+              <v:shape w14:anchorId="79B09AFD" id="_x0000_s1038" type="#_x0000_t202" style="position:absolute;left:0;text-align:left;margin-left:-8.5pt;margin-top:48.75pt;width:112pt;height:19.5pt;z-index:251712512;visibility:visible;mso-wrap-style:square;mso-width-percent:0;mso-wrap-distance-left:9pt;mso-wrap-distance-top:0;mso-wrap-distance-right:9pt;mso-wrap-distance-bottom:0;mso-position-horizontal:absolute;mso-position-horizontal-relative:margin;mso-position-vertical:absolute;mso-position-vertical-relative:text;mso-width-percent:0;mso-width-relative:margin;v-text-anchor:top" o:gfxdata="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" stroked="f">
                 <v:textbox>
                   <w:txbxContent>
                     <w:p>
@@ -6716,11 +6786,11 @@
       </w:r>
       <w:proofErr w:type="spellStart"/>
       <w:r>
-        <w:t>co-créateurs</w:t>
+        <w:t>co</w:t>
       </w:r>
       <w:proofErr w:type="spellEnd"/>
       <w:r>
-        <w:t xml:space="preserve"> </w:t>
+        <w:t xml:space="preserve">-créateurs </w:t>
       </w:r>
       <w:r>
         <w:t>d’A</w:t>
@@ -6948,7 +7018,7 @@
           </mc:Choice>
           <mc:Fallback>
             <w:pict>
-              <v:shape w14:anchorId="300F3F1A" id="_x0000_s1039" type="#_x0000_t202" style="position:absolute;margin-left:134.65pt;margin-top:.7pt;width:202pt;height:19.5pt;z-index:251714560;visibility:visible;mso-wrap-style:square;mso-width-percent:0;mso-wrap-distance-left:9pt;mso-wrap-distance-top:0;mso-wrap-distance-right:9pt;mso-wrap-distance-bottom:0;mso-position-horizontal:absolute;mso-position-horizontal-relative:margin;mso-position-vertical:absolute;mso-position-vertical-relative:text;mso-width-percent:0;mso-width-relative:margin;v-text-anchor:top" o:gfxdata="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" stroked="f">
+              <v:shape w14:anchorId="300F3F1A" id="_x0000_s1039" type="#_x0000_t202" style="position:absolute;margin-left:134.65pt;margin-top:.7pt;width:202pt;height:19.5pt;z-index:251714560;visibility:visible;mso-wrap-style:square;mso-width-percent:0;mso-wrap-distance-left:9pt;mso-wrap-distance-top:0;mso-wrap-distance-right:9pt;mso-wrap-distance-bottom:0;mso-position-horizontal:absolute;mso-position-horizontal-relative:margin;mso-position-vertical:absolute;mso-position-vertical-relative:text;mso-width-percent:0;mso-width-relative:margin;v-text-anchor:top" o:gfxdata="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" stroked="f">
                 <v:textbox>
                   <w:txbxContent>
                     <w:p>
@@ -7236,7 +7306,7 @@
           </mc:Choice>
           <mc:Fallback>
             <w:pict>
-              <v:shape w14:anchorId="2CB12612" id="_x0000_s1040" type="#_x0000_t202" style="position:absolute;left:0;text-align:left;margin-left:111.65pt;margin-top:253.85pt;width:249pt;height:19.5pt;z-index:251716608;visibility:visible;mso-wrap-style:square;mso-width-percent:0;mso-wrap-distance-left:9pt;mso-wrap-distance-top:0;mso-wrap-distance-right:9pt;mso-wrap-distance-bottom:0;mso-position-horizontal:absolute;mso-position-horizontal-relative:margin;mso-position-vertical:absolute;mso-position-vertical-relative:text;mso-width-percent:0;mso-width-relative:margin;v-text-anchor:top" o:gfxdata="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" stroked="f">
+              <v:shape w14:anchorId="2CB12612" id="_x0000_s1040" type="#_x0000_t202" style="position:absolute;left:0;text-align:left;margin-left:111.65pt;margin-top:253.85pt;width:249pt;height:19.5pt;z-index:251716608;visibility:visible;mso-wrap-style:square;mso-width-percent:0;mso-wrap-distance-left:9pt;mso-wrap-distance-top:0;mso-wrap-distance-right:9pt;mso-wrap-distance-bottom:0;mso-position-horizontal:absolute;mso-position-horizontal-relative:margin;mso-position-vertical:absolute;mso-position-vertical-relative:text;mso-width-percent:0;mso-width-relative:margin;v-text-anchor:top" o:gfxdata="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" stroked="f">
                 <v:textbox>
                   <w:txbxContent>
                     <w:p>
@@ -7510,7 +7580,7 @@
               </wp:anchor>
             </w:drawing>
           </mc:Choice>
-          <mc:Fallback>
+          <mc:Fallback xmlns:w16="http://schemas.microsoft.com/office/word/2018/wordml" xmlns:w16cid="http://schemas.microsoft.com/office/word/2016/wordml/cid" xmlns:w16cex="http://schemas.microsoft.com/office/word/2018/wordml/cex" xmlns:am3d="http://schemas.microsoft.com/office/drawing/2017/model3d" xmlns:aink="http://schemas.microsoft.com/office/drawing/2016/ink" xmlns:cx8="http://schemas.microsoft.com/office/drawing/2016/5/14/chartex" xmlns:cx7="http://schemas.microsoft.com/office/drawing/2016/5/13/chartex" xmlns:cx6="http://schemas.microsoft.com/office/drawing/2016/5/12/chartex" xmlns:cx5="http://schemas.microsoft.com/office/drawing/2016/5/11/chartex" xmlns:cx4="http://schemas.microsoft.com/office/drawing/2016/5/10/chartex" xmlns:cx3="http://schemas.microsoft.com/office/drawing/2016/5/9/chartex" xmlns:cx2="http://schemas.microsoft.com/office/drawing/2015/10/21/chartex" xmlns:cx1="http://schemas.microsoft.com/office/drawing/2015/9/8/chartex">
             <w:pict>
               <v:rect w14:anchorId="4332BB40" id="Rectangle 22" o:spid="_x0000_s1026" style="position:absolute;margin-left:17.95pt;margin-top:-20.45pt;width:124.8pt;height:265.8pt;z-index:251693056;visibility:visible;mso-wrap-style:square;mso-width-percent:0;mso-height-percent:0;mso-wrap-distance-left:9pt;mso-wrap-distance-top:0;mso-wrap-distance-right:9pt;mso-wrap-distance-bottom:0;mso-position-horizontal:absolute;mso-position-horizontal-relative:margin;mso-position-vertical:absolute;mso-position-vertical-relative:text;mso-width-percent:0;mso-height-percent:0;mso-width-relative:margin;mso-height-relative:margin;v-text-anchor:middle" o:gfxdata="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" filled="f" strokecolor="#c00000" strokeweight="1pt">
                 <w10:wrap anchorx="margin"/>
@@ -7781,7 +7851,7 @@
           </mc:Choice>
           <mc:Fallback>
             <w:pict>
-              <v:shape w14:anchorId="00A70A92" id="_x0000_s1041" type="#_x0000_t202" style="position:absolute;left:0;text-align:left;margin-left:98.15pt;margin-top:5.5pt;width:283.5pt;height:19.5pt;z-index:251718656;visibility:visible;mso-wrap-style:square;mso-width-percent:0;mso-wrap-distance-left:9pt;mso-wrap-distance-top:0;mso-wrap-distance-right:9pt;mso-wrap-distance-bottom:0;mso-position-horizontal:absolute;mso-position-horizontal-relative:margin;mso-position-vertical:absolute;mso-position-vertical-relative:text;mso-width-percent:0;mso-width-relative:margin;v-text-anchor:top" o:gfxdata="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" stroked="f">
+              <v:shape w14:anchorId="00A70A92" id="_x0000_s1041" type="#_x0000_t202" style="position:absolute;left:0;text-align:left;margin-left:98.15pt;margin-top:5.5pt;width:283.5pt;height:19.5pt;z-index:251718656;visibility:visible;mso-wrap-style:square;mso-width-percent:0;mso-wrap-distance-left:9pt;mso-wrap-distance-top:0;mso-wrap-distance-right:9pt;mso-wrap-distance-bottom:0;mso-position-horizontal:absolute;mso-position-horizontal-relative:margin;mso-position-vertical:absolute;mso-position-vertical-relative:text;mso-width-percent:0;mso-width-relative:margin;v-text-anchor:top" o:gfxdata="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" stroked="f">
                 <v:textbox>
                   <w:txbxContent>
                     <w:p>
@@ -7855,13 +7925,27 @@
         <w:rPr>
           <w:rFonts w:cstheme="minorHAnsi"/>
         </w:rPr>
-        <w:t>, d’assets</w:t>
-      </w:r>
-      <w:r>
-        <w:rPr>
-          <w:rFonts w:cstheme="minorHAnsi"/>
-        </w:rPr>
-        <w:t xml:space="preserve">, et </w:t>
+        <w:t>, d’</w:t>
+      </w:r>
+      <w:proofErr w:type="spellStart"/>
+      <w:r>
+        <w:rPr>
+          <w:rFonts w:cstheme="minorHAnsi"/>
+        </w:rPr>
+        <w:t>assets</w:t>
+      </w:r>
+      <w:proofErr w:type="spellEnd"/>
+      <w:r>
+        <w:rPr>
+          <w:rFonts w:cstheme="minorHAnsi"/>
+        </w:rPr>
+        <w:t>,</w:t>
+      </w:r>
+      <w:r>
+        <w:rPr>
+          <w:rFonts w:cstheme="minorHAnsi"/>
+        </w:rPr>
+        <w:t xml:space="preserve"> </w:t>
       </w:r>
       <w:r>
         <w:rPr>
@@ -8043,7 +8127,7 @@
           </mc:Choice>
           <mc:Fallback>
             <w:pict>
-              <v:shape w14:anchorId="6ED18087" id="_x0000_s1042" type="#_x0000_t202" style="position:absolute;left:0;text-align:left;margin-left:151.65pt;margin-top:.75pt;width:167.5pt;height:19.5pt;z-index:251722752;visibility:visible;mso-wrap-style:square;mso-width-percent:0;mso-wrap-distance-left:9pt;mso-wrap-distance-top:0;mso-wrap-distance-right:9pt;mso-wrap-distance-bottom:0;mso-position-horizontal:absolute;mso-position-horizontal-relative:margin;mso-position-vertical:absolute;mso-position-vertical-relative:text;mso-width-percent:0;mso-width-relative:margin;v-text-anchor:top" o:gfxdata="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" stroked="f">
+              <v:shape w14:anchorId="6ED18087" id="_x0000_s1042" type="#_x0000_t202" style="position:absolute;left:0;text-align:left;margin-left:151.65pt;margin-top:.75pt;width:167.5pt;height:19.5pt;z-index:251722752;visibility:visible;mso-wrap-style:square;mso-width-percent:0;mso-wrap-distance-left:9pt;mso-wrap-distance-top:0;mso-wrap-distance-right:9pt;mso-wrap-distance-bottom:0;mso-position-horizontal:absolute;mso-position-horizontal-relative:margin;mso-position-vertical:absolute;mso-position-vertical-relative:text;mso-width-percent:0;mso-width-relative:margin;v-text-anchor:top" o:gfxdata="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" stroked="f">
                 <v:textbox>
                   <w:txbxContent>
                     <w:p>
@@ -8213,7 +8297,7 @@
           </mc:Choice>
           <mc:Fallback>
             <w:pict>
-              <v:shape w14:anchorId="2B8B9C99" id="_x0000_s1043" type="#_x0000_t202" style="position:absolute;left:0;text-align:left;margin-left:0;margin-top:121.75pt;width:230pt;height:21pt;z-index:251724800;visibility:visible;mso-wrap-style:square;mso-width-percent:0;mso-height-percent:0;mso-wrap-distance-left:9pt;mso-wrap-distance-top:0;mso-wrap-distance-right:9pt;mso-wrap-distance-bottom:0;mso-position-horizontal:center;mso-position-horizontal-relative:margin;mso-position-vertical:absolute;mso-position-vertical-relative:text;mso-width-percent:0;mso-height-percent:0;mso-width-relative:margin;mso-height-relative:margin;v-text-anchor:top" o:gfxdata="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" stroked="f">
+              <v:shape w14:anchorId="2B8B9C99" id="_x0000_s1043" type="#_x0000_t202" style="position:absolute;left:0;text-align:left;margin-left:0;margin-top:121.75pt;width:230pt;height:21pt;z-index:251724800;visibility:visible;mso-wrap-style:square;mso-width-percent:0;mso-height-percent:0;mso-wrap-distance-left:9pt;mso-wrap-distance-top:0;mso-wrap-distance-right:9pt;mso-wrap-distance-bottom:0;mso-position-horizontal:center;mso-position-horizontal-relative:margin;mso-position-vertical:absolute;mso-position-vertical-relative:text;mso-width-percent:0;mso-height-percent:0;mso-width-relative:margin;mso-height-relative:margin;v-text-anchor:top" o:gfxdata="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" stroked="f">
                 <v:textbox>
                   <w:txbxContent>
                     <w:p>
@@ -8492,7 +8576,7 @@
           </mc:Choice>
           <mc:Fallback>
             <w:pict>
-              <v:shape w14:anchorId="36A3D165" id="_x0000_s1044" type="#_x0000_t202" style="position:absolute;margin-left:139.65pt;margin-top:3.6pt;width:193pt;height:19.5pt;z-index:251726848;visibility:visible;mso-wrap-style:square;mso-width-percent:0;mso-wrap-distance-left:9pt;mso-wrap-distance-top:0;mso-wrap-distance-right:9pt;mso-wrap-distance-bottom:0;mso-position-horizontal:absolute;mso-position-horizontal-relative:margin;mso-position-vertical:absolute;mso-position-vertical-relative:text;mso-width-percent:0;mso-width-relative:margin;v-text-anchor:top" o:gfxdata="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" stroked="f">
+              <v:shape w14:anchorId="36A3D165" id="_x0000_s1044" type="#_x0000_t202" style="position:absolute;margin-left:139.65pt;margin-top:3.6pt;width:193pt;height:19.5pt;z-index:251726848;visibility:visible;mso-wrap-style:square;mso-width-percent:0;mso-wrap-distance-left:9pt;mso-wrap-distance-top:0;mso-wrap-distance-right:9pt;mso-wrap-distance-bottom:0;mso-position-horizontal:absolute;mso-position-horizontal-relative:margin;mso-position-vertical:absolute;mso-position-vertical-relative:text;mso-width-percent:0;mso-width-relative:margin;v-text-anchor:top" o:gfxdata="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" stroked="f">
                 <v:textbox>
                   <w:txbxContent>
                     <w:p>
@@ -8768,7 +8852,7 @@
               </wp:anchor>
             </w:drawing>
           </mc:Choice>
-          <mc:Fallback>
+          <mc:Fallback xmlns:w16="http://schemas.microsoft.com/office/word/2018/wordml" xmlns:w16cid="http://schemas.microsoft.com/office/word/2016/wordml/cid" xmlns:w16cex="http://schemas.microsoft.com/office/word/2018/wordml/cex" xmlns:am3d="http://schemas.microsoft.com/office/drawing/2017/model3d" xmlns:aink="http://schemas.microsoft.com/office/drawing/2016/ink" xmlns:cx8="http://schemas.microsoft.com/office/drawing/2016/5/14/chartex" xmlns:cx7="http://schemas.microsoft.com/office/drawing/2016/5/13/chartex" xmlns:cx6="http://schemas.microsoft.com/office/drawing/2016/5/12/chartex" xmlns:cx5="http://schemas.microsoft.com/office/drawing/2016/5/11/chartex" xmlns:cx4="http://schemas.microsoft.com/office/drawing/2016/5/10/chartex" xmlns:cx3="http://schemas.microsoft.com/office/drawing/2016/5/9/chartex" xmlns:cx2="http://schemas.microsoft.com/office/drawing/2015/10/21/chartex" xmlns:cx1="http://schemas.microsoft.com/office/drawing/2015/9/8/chartex">
             <w:pict>
               <v:rect w14:anchorId="2A7E85B8" id="Rectangle 23" o:spid="_x0000_s1026" style="position:absolute;margin-left:178.6pt;margin-top:.8pt;width:229.8pt;height:261.6pt;z-index:251694080;visibility:visible;mso-wrap-style:square;mso-width-percent:0;mso-height-percent:0;mso-wrap-distance-left:9pt;mso-wrap-distance-top:0;mso-wrap-distance-right:9pt;mso-wrap-distance-bottom:0;mso-position-horizontal:right;mso-position-horizontal-relative:margin;mso-position-vertical:absolute;mso-position-vertical-relative:text;mso-width-percent:0;mso-height-percent:0;mso-width-relative:margin;mso-height-relative:margin;v-text-anchor:middle" o:gfxdata="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" filled="f" strokecolor="#c00000" strokeweight="1pt">
                 <w10:wrap anchorx="margin"/>
@@ -9007,7 +9091,7 @@
           </mc:Choice>
           <mc:Fallback>
             <w:pict>
-              <v:shape w14:anchorId="5E51A2D3" id="_x0000_s1045" type="#_x0000_t202" style="position:absolute;left:0;text-align:left;margin-left:0;margin-top:8.5pt;width:283.5pt;height:19.5pt;z-index:251720704;visibility:visible;mso-wrap-style:square;mso-width-percent:0;mso-wrap-distance-left:9pt;mso-wrap-distance-top:0;mso-wrap-distance-right:9pt;mso-wrap-distance-bottom:0;mso-position-horizontal:center;mso-position-horizontal-relative:margin;mso-position-vertical:absolute;mso-position-vertical-relative:text;mso-width-percent:0;mso-width-relative:margin;v-text-anchor:top" o:gfxdata="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" stroked="f">
+              <v:shape w14:anchorId="5E51A2D3" id="_x0000_s1045" type="#_x0000_t202" style="position:absolute;left:0;text-align:left;margin-left:0;margin-top:8.5pt;width:283.5pt;height:19.5pt;z-index:251720704;visibility:visible;mso-wrap-style:square;mso-width-percent:0;mso-wrap-distance-left:9pt;mso-wrap-distance-top:0;mso-wrap-distance-right:9pt;mso-wrap-distance-bottom:0;mso-position-horizontal:center;mso-position-horizontal-relative:margin;mso-position-vertical:absolute;mso-position-vertical-relative:text;mso-width-percent:0;mso-width-relative:margin;v-text-anchor:top" o:gfxdata="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" stroked="f">
                 <v:textbox>
                   <w:txbxContent>
                     <w:p>
@@ -9272,7 +9356,7 @@
           </mc:Choice>
           <mc:Fallback>
             <w:pict>
-              <v:shape w14:anchorId="4453BC44" id="_x0000_s1046" type="#_x0000_t202" style="position:absolute;left:0;text-align:left;margin-left:130.55pt;margin-top:6.25pt;width:193pt;height:19.5pt;z-index:251728896;visibility:visible;mso-wrap-style:square;mso-width-percent:0;mso-wrap-distance-left:9pt;mso-wrap-distance-top:0;mso-wrap-distance-right:9pt;mso-wrap-distance-bottom:0;mso-position-horizontal:absolute;mso-position-horizontal-relative:margin;mso-position-vertical:absolute;mso-position-vertical-relative:text;mso-width-percent:0;mso-width-relative:margin;v-text-anchor:top" o:gfxdata="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" stroked="f">
+              <v:shape w14:anchorId="4453BC44" id="_x0000_s1046" type="#_x0000_t202" style="position:absolute;left:0;text-align:left;margin-left:130.55pt;margin-top:6.25pt;width:193pt;height:19.5pt;z-index:251728896;visibility:visible;mso-wrap-style:square;mso-width-percent:0;mso-wrap-distance-left:9pt;mso-wrap-distance-top:0;mso-wrap-distance-right:9pt;mso-wrap-distance-bottom:0;mso-position-horizontal:absolute;mso-position-horizontal-relative:margin;mso-position-vertical:absolute;mso-position-vertical-relative:text;mso-width-percent:0;mso-width-relative:margin;v-text-anchor:top" o:gfxdata="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" stroked="f">
                 <v:textbox>
                   <w:txbxContent>
                     <w:p>
@@ -9611,7 +9695,7 @@
           </mc:Choice>
           <mc:Fallback>
             <w:pict>
-              <v:shape w14:anchorId="56D4B9BC" id="_x0000_s1047" type="#_x0000_t202" style="position:absolute;margin-left:0;margin-top:240.65pt;width:318pt;height:20.5pt;z-index:251730944;visibility:visible;mso-wrap-style:square;mso-width-percent:0;mso-height-percent:0;mso-wrap-distance-left:9pt;mso-wrap-distance-top:0;mso-wrap-distance-right:9pt;mso-wrap-distance-bottom:0;mso-position-horizontal:center;mso-position-horizontal-relative:margin;mso-position-vertical:absolute;mso-position-vertical-relative:text;mso-width-percent:0;mso-height-percent:0;mso-width-relative:margin;mso-height-relative:margin;v-text-anchor:top" o:gfxdata="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" stroked="f">
+              <v:shape w14:anchorId="56D4B9BC" id="_x0000_s1047" type="#_x0000_t202" style="position:absolute;margin-left:0;margin-top:240.65pt;width:318pt;height:20.5pt;z-index:251730944;visibility:visible;mso-wrap-style:square;mso-width-percent:0;mso-height-percent:0;mso-wrap-distance-left:9pt;mso-wrap-distance-top:0;mso-wrap-distance-right:9pt;mso-wrap-distance-bottom:0;mso-position-horizontal:center;mso-position-horizontal-relative:margin;mso-position-vertical:absolute;mso-position-vertical-relative:text;mso-width-percent:0;mso-height-percent:0;mso-width-relative:margin;mso-height-relative:margin;v-text-anchor:top" o:gfxdata="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" stroked="f">
                 <v:textbox>
                   <w:txbxContent>
                     <w:p>
@@ -10115,7 +10199,7 @@
           </mc:Choice>
           <mc:Fallback>
             <w:pict>
-              <v:shape w14:anchorId="269AF25D" id="_x0000_s1048" type="#_x0000_t202" style="position:absolute;left:0;text-align:left;margin-left:0;margin-top:.35pt;width:142pt;height:19.5pt;z-index:251732992;visibility:visible;mso-wrap-style:square;mso-width-percent:0;mso-wrap-distance-left:9pt;mso-wrap-distance-top:0;mso-wrap-distance-right:9pt;mso-wrap-distance-bottom:0;mso-position-horizontal:center;mso-position-horizontal-relative:margin;mso-position-vertical:absolute;mso-position-vertical-relative:text;mso-width-percent:0;mso-width-relative:margin;v-text-anchor:top" o:gfxdata="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" stroked="f">
+              <v:shape w14:anchorId="269AF25D" id="_x0000_s1048" type="#_x0000_t202" style="position:absolute;left:0;text-align:left;margin-left:0;margin-top:.35pt;width:142pt;height:19.5pt;z-index:251732992;visibility:visible;mso-wrap-style:square;mso-width-percent:0;mso-wrap-distance-left:9pt;mso-wrap-distance-top:0;mso-wrap-distance-right:9pt;mso-wrap-distance-bottom:0;mso-position-horizontal:center;mso-position-horizontal-relative:margin;mso-position-vertical:absolute;mso-position-vertical-relative:text;mso-width-percent:0;mso-width-relative:margin;v-text-anchor:top" o:gfxdata="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" stroked="f">
                 <v:textbox>
                   <w:txbxContent>
                     <w:p>
@@ -10363,7 +10447,7 @@
           </mc:Choice>
           <mc:Fallback>
             <w:pict>
-              <v:shape w14:anchorId="2E24E886" id="_x0000_s1049" type="#_x0000_t202" style="position:absolute;left:0;text-align:left;margin-left:336.15pt;margin-top:73.65pt;width:142pt;height:19.5pt;z-index:251735040;visibility:visible;mso-wrap-style:square;mso-width-percent:0;mso-wrap-distance-left:9pt;mso-wrap-distance-top:0;mso-wrap-distance-right:9pt;mso-wrap-distance-bottom:0;mso-position-horizontal:absolute;mso-position-horizontal-relative:margin;mso-position-vertical:absolute;mso-position-vertical-relative:text;mso-width-percent:0;mso-width-relative:margin;v-text-anchor:top" o:gfxdata="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" stroked="f">
+              <v:shape w14:anchorId="2E24E886" id="_x0000_s1049" type="#_x0000_t202" style="position:absolute;left:0;text-align:left;margin-left:336.15pt;margin-top:73.65pt;width:142pt;height:19.5pt;z-index:251735040;visibility:visible;mso-wrap-style:square;mso-width-percent:0;mso-wrap-distance-left:9pt;mso-wrap-distance-top:0;mso-wrap-distance-right:9pt;mso-wrap-distance-bottom:0;mso-position-horizontal:absolute;mso-position-horizontal-relative:margin;mso-position-vertical:absolute;mso-position-vertical-relative:text;mso-width-percent:0;mso-width-relative:margin;v-text-anchor:top" o:gfxdata="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" stroked="f">
                 <v:textbox>
                   <w:txbxContent>
                     <w:p>
@@ -10686,7 +10770,7 @@
           </mc:Choice>
           <mc:Fallback>
             <w:pict>
-              <v:shape w14:anchorId="18FA3858" id="_x0000_s1050" type="#_x0000_t202" style="position:absolute;left:0;text-align:left;margin-left:0;margin-top:.45pt;width:186.5pt;height:19.5pt;z-index:251737088;visibility:visible;mso-wrap-style:square;mso-width-percent:0;mso-wrap-distance-left:9pt;mso-wrap-distance-top:0;mso-wrap-distance-right:9pt;mso-wrap-distance-bottom:0;mso-position-horizontal:center;mso-position-horizontal-relative:margin;mso-position-vertical:absolute;mso-position-vertical-relative:text;mso-width-percent:0;mso-width-relative:margin;v-text-anchor:top" o:gfxdata="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" stroked="f">
+              <v:shape w14:anchorId="18FA3858" id="_x0000_s1050" type="#_x0000_t202" style="position:absolute;left:0;text-align:left;margin-left:0;margin-top:.45pt;width:186.5pt;height:19.5pt;z-index:251737088;visibility:visible;mso-wrap-style:square;mso-width-percent:0;mso-wrap-distance-left:9pt;mso-wrap-distance-top:0;mso-wrap-distance-right:9pt;mso-wrap-distance-bottom:0;mso-position-horizontal:center;mso-position-horizontal-relative:margin;mso-position-vertical:absolute;mso-position-vertical-relative:text;mso-width-percent:0;mso-width-relative:margin;v-text-anchor:top" o:gfxdata="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" stroked="f">
                 <v:textbox>
                   <w:txbxContent>
                     <w:p>
@@ -10943,7 +11027,7 @@
           </mc:Choice>
           <mc:Fallback>
             <w:pict>
-              <v:shape w14:anchorId="712D0C7A" id="_x0000_s1051" type="#_x0000_t202" style="position:absolute;left:0;text-align:left;margin-left:0;margin-top:.55pt;width:233pt;height:19.5pt;z-index:251739136;visibility:visible;mso-wrap-style:square;mso-width-percent:0;mso-wrap-distance-left:9pt;mso-wrap-distance-top:0;mso-wrap-distance-right:9pt;mso-wrap-distance-bottom:0;mso-position-horizontal:center;mso-position-horizontal-relative:margin;mso-position-vertical:absolute;mso-position-vertical-relative:text;mso-width-percent:0;mso-width-relative:margin;v-text-anchor:top" o:gfxdata="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" stroked="f">
+              <v:shape w14:anchorId="712D0C7A" id="_x0000_s1051" type="#_x0000_t202" style="position:absolute;left:0;text-align:left;margin-left:0;margin-top:.55pt;width:233pt;height:19.5pt;z-index:251739136;visibility:visible;mso-wrap-style:square;mso-width-percent:0;mso-wrap-distance-left:9pt;mso-wrap-distance-top:0;mso-wrap-distance-right:9pt;mso-wrap-distance-bottom:0;mso-position-horizontal:center;mso-position-horizontal-relative:margin;mso-position-vertical:absolute;mso-position-vertical-relative:text;mso-width-percent:0;mso-width-relative:margin;v-text-anchor:top" o:gfxdata="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" stroked="f">
                 <v:textbox>
                   <w:txbxContent>
                     <w:p>
@@ -11181,7 +11265,7 @@
           </mc:Choice>
           <mc:Fallback>
             <w:pict>
-              <v:shape w14:anchorId="1AEFBC6F" id="_x0000_s1052" type="#_x0000_t202" style="position:absolute;left:0;text-align:left;margin-left:0;margin-top:3.5pt;width:249.5pt;height:19.5pt;z-index:251741184;visibility:visible;mso-wrap-style:square;mso-width-percent:0;mso-wrap-distance-left:9pt;mso-wrap-distance-top:0;mso-wrap-distance-right:9pt;mso-wrap-distance-bottom:0;mso-position-horizontal:center;mso-position-horizontal-relative:margin;mso-position-vertical:absolute;mso-position-vertical-relative:text;mso-width-percent:0;mso-width-relative:margin;v-text-anchor:top" o:gfxdata="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" stroked="f">
+              <v:shape w14:anchorId="1AEFBC6F" id="_x0000_s1052" type="#_x0000_t202" style="position:absolute;left:0;text-align:left;margin-left:0;margin-top:3.5pt;width:249.5pt;height:19.5pt;z-index:251741184;visibility:visible;mso-wrap-style:square;mso-width-percent:0;mso-wrap-distance-left:9pt;mso-wrap-distance-top:0;mso-wrap-distance-right:9pt;mso-wrap-distance-bottom:0;mso-position-horizontal:center;mso-position-horizontal-relative:margin;mso-position-vertical:absolute;mso-position-vertical-relative:text;mso-width-percent:0;mso-width-relative:margin;v-text-anchor:top" o:gfxdata="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" stroked="f">
                 <v:textbox>
                   <w:txbxContent>
                     <w:p>
@@ -11298,7 +11382,19 @@
         <w:rPr>
           <w:rFonts w:cstheme="minorHAnsi"/>
         </w:rPr>
-        <w:t>Le panorama tel que nous vous l’avons décrit jusqu’à présent était fonctionnel à la fin du mois de janvier, mais il était largement perfectible, aussi bien d’un point de vue technique qu’ergonomique. Nous allons donc expliquer quelles sont les modifications que nous avons apportées au panorama depuis, ainsi que pourquoi nous l’avons fait.</w:t>
+        <w:t xml:space="preserve">Le panorama tel que nous vous l’avons décrit jusqu’à présent était fonctionnel à la fin du mois de janvier, mais il était largement perfectible, aussi bien d’un point de vue technique qu’ergonomique. Nous allons donc expliquer quelles sont les modifications que nous avons apportées au panorama depuis, ainsi que </w:t>
+      </w:r>
+      <w:r>
+        <w:rPr>
+          <w:rFonts w:cstheme="minorHAnsi"/>
+        </w:rPr>
+        <w:t>les raisons qui nous ont poussé à les faire</w:t>
+      </w:r>
+      <w:r>
+        <w:rPr>
+          <w:rFonts w:cstheme="minorHAnsi"/>
+        </w:rPr>
+        <w:t>.</w:t>
       </w:r>
     </w:p>
     <w:p>
@@ -11495,7 +11591,7 @@
           </mc:Choice>
           <mc:Fallback>
             <w:pict>
-              <v:shape w14:anchorId="2D3F5DAD" id="_x0000_s1053" type="#_x0000_t202" style="position:absolute;left:0;text-align:left;margin-left:0;margin-top:2.1pt;width:238pt;height:19.5pt;z-index:251743232;visibility:visible;mso-wrap-style:square;mso-width-percent:0;mso-wrap-distance-left:9pt;mso-wrap-distance-top:0;mso-wrap-distance-right:9pt;mso-wrap-distance-bottom:0;mso-position-horizontal:center;mso-position-horizontal-relative:margin;mso-position-vertical:absolute;mso-position-vertical-relative:text;mso-width-percent:0;mso-width-relative:margin;v-text-anchor:top" o:gfxdata="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" stroked="f">
+              <v:shape w14:anchorId="2D3F5DAD" id="_x0000_s1053" type="#_x0000_t202" style="position:absolute;left:0;text-align:left;margin-left:0;margin-top:2.1pt;width:238pt;height:19.5pt;z-index:251743232;visibility:visible;mso-wrap-style:square;mso-width-percent:0;mso-wrap-distance-left:9pt;mso-wrap-distance-top:0;mso-wrap-distance-right:9pt;mso-wrap-distance-bottom:0;mso-position-horizontal:center;mso-position-horizontal-relative:margin;mso-position-vertical:absolute;mso-position-vertical-relative:text;mso-width-percent:0;mso-width-relative:margin;v-text-anchor:top" o:gfxdata="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" stroked="f">
                 <v:textbox>
                   <w:txbxContent>
                     <w:p>
@@ -12060,11 +12156,7 @@
           </mc:Choice>
           <mc:Fallback>
             <w:pict>
-              <v:shapetype w14:anchorId="64892D9D" id="_x0000_t202" coordsize="21600,21600" o:spt="202" path="m,l,21600r21600,l21600,xe">
-                <v:stroke joinstyle="miter"/>
-                <v:path gradientshapeok="t" o:connecttype="rect"/>
-              </v:shapetype>
-              <v:shape id="_x0000_s1054" type="#_x0000_t202" style="position:absolute;margin-left:0;margin-top:12.15pt;width:258.5pt;height:19.5pt;z-index:251745280;visibility:visible;mso-wrap-style:square;mso-width-percent:0;mso-wrap-distance-left:9pt;mso-wrap-distance-top:0;mso-wrap-distance-right:9pt;mso-wrap-distance-bottom:0;mso-position-horizontal:center;mso-position-horizontal-relative:margin;mso-position-vertical:absolute;mso-position-vertical-relative:text;mso-width-percent:0;mso-width-relative:margin;v-text-anchor:top" o:gfxdata="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" stroked="f">
+              <v:shape w14:anchorId="64892D9D" id="_x0000_s1054" type="#_x0000_t202" style="position:absolute;margin-left:0;margin-top:12.15pt;width:258.5pt;height:19.5pt;z-index:251745280;visibility:visible;mso-wrap-style:square;mso-width-percent:0;mso-wrap-distance-left:9pt;mso-wrap-distance-top:0;mso-wrap-distance-right:9pt;mso-wrap-distance-bottom:0;mso-position-horizontal:center;mso-position-horizontal-relative:margin;mso-position-vertical:absolute;mso-position-vertical-relative:text;mso-width-percent:0;mso-width-relative:margin;v-text-anchor:top" o:gfxdata="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" stroked="f">
                 <v:textbox>
                   <w:txbxContent>
                     <w:p>
@@ -12152,19 +12244,29 @@
         </w:rPr>
         <w:t xml:space="preserve">Voici donc la liste de tous les fichiers HTML que nous avons créé pour </w:t>
       </w:r>
-      <w:proofErr w:type="spellStart"/>
       <w:r>
         <w:rPr>
           <w:rFonts w:cstheme="minorHAnsi"/>
         </w:rPr>
         <w:t>palier</w:t>
       </w:r>
-      <w:proofErr w:type="spellEnd"/>
-      <w:r>
-        <w:rPr>
-          <w:rFonts w:cstheme="minorHAnsi"/>
-        </w:rPr>
-        <w:t xml:space="preserve"> ce problème : </w:t>
+      <w:r>
+        <w:rPr>
+          <w:rFonts w:cstheme="minorHAnsi"/>
+        </w:rPr>
+        <w:t xml:space="preserve"> </w:t>
+      </w:r>
+      <w:r>
+        <w:rPr>
+          <w:rFonts w:cstheme="minorHAnsi"/>
+        </w:rPr>
+        <w:t xml:space="preserve">à </w:t>
+      </w:r>
+      <w:r>
+        <w:rPr>
+          <w:rFonts w:cstheme="minorHAnsi"/>
+        </w:rPr>
+        <w:t xml:space="preserve">ce problème : </w:t>
       </w:r>
     </w:p>
     <w:p>
@@ -12327,7 +12429,7 @@
           </mc:Choice>
           <mc:Fallback>
             <w:pict>
-              <v:shape w14:anchorId="7380FBC1" id="_x0000_s1055" type="#_x0000_t202" style="position:absolute;left:0;text-align:left;margin-left:0;margin-top:.6pt;width:154pt;height:19.5pt;z-index:251748352;visibility:visible;mso-wrap-style:square;mso-width-percent:0;mso-wrap-distance-left:9pt;mso-wrap-distance-top:0;mso-wrap-distance-right:9pt;mso-wrap-distance-bottom:0;mso-position-horizontal:center;mso-position-horizontal-relative:margin;mso-position-vertical:absolute;mso-position-vertical-relative:text;mso-width-percent:0;mso-width-relative:margin;v-text-anchor:top" o:gfxdata="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" stroked="f">
+              <v:shape w14:anchorId="7380FBC1" id="_x0000_s1055" type="#_x0000_t202" style="position:absolute;left:0;text-align:left;margin-left:0;margin-top:.6pt;width:154pt;height:19.5pt;z-index:251748352;visibility:visible;mso-wrap-style:square;mso-width-percent:0;mso-wrap-distance-left:9pt;mso-wrap-distance-top:0;mso-wrap-distance-right:9pt;mso-wrap-distance-bottom:0;mso-position-horizontal:center;mso-position-horizontal-relative:margin;mso-position-vertical:absolute;mso-position-vertical-relative:text;mso-width-percent:0;mso-width-relative:margin;v-text-anchor:top" o:gfxdata="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" stroked="f">
                 <v:textbox>
                   <w:txbxContent>
                     <w:p>
@@ -12644,7 +12746,7 @@
           </mc:Choice>
           <mc:Fallback>
             <w:pict>
-              <v:shape w14:anchorId="66F6E921" id="_x0000_s1056" type="#_x0000_t202" style="position:absolute;left:0;text-align:left;margin-left:0;margin-top:1.15pt;width:183.5pt;height:19.5pt;z-index:251750400;visibility:visible;mso-wrap-style:square;mso-width-percent:0;mso-wrap-distance-left:9pt;mso-wrap-distance-top:0;mso-wrap-distance-right:9pt;mso-wrap-distance-bottom:0;mso-position-horizontal:center;mso-position-horizontal-relative:margin;mso-position-vertical:absolute;mso-position-vertical-relative:text;mso-width-percent:0;mso-width-relative:margin;v-text-anchor:top" o:gfxdata="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" stroked="f">
+              <v:shape w14:anchorId="66F6E921" id="_x0000_s1056" type="#_x0000_t202" style="position:absolute;left:0;text-align:left;margin-left:0;margin-top:1.15pt;width:183.5pt;height:19.5pt;z-index:251750400;visibility:visible;mso-wrap-style:square;mso-width-percent:0;mso-wrap-distance-left:9pt;mso-wrap-distance-top:0;mso-wrap-distance-right:9pt;mso-wrap-distance-bottom:0;mso-position-horizontal:center;mso-position-horizontal-relative:margin;mso-position-vertical:absolute;mso-position-vertical-relative:text;mso-width-percent:0;mso-width-relative:margin;v-text-anchor:top" o:gfxdata="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" stroked="f">
                 <v:textbox>
                   <w:txbxContent>
                     <w:p>
@@ -12871,7 +12973,7 @@
           </mc:Choice>
           <mc:Fallback>
             <w:pict>
-              <v:shape w14:anchorId="6B89A8F9" id="_x0000_s1057" type="#_x0000_t202" style="position:absolute;left:0;text-align:left;margin-left:0;margin-top:.6pt;width:145pt;height:19.5pt;z-index:251752448;visibility:visible;mso-wrap-style:square;mso-width-percent:0;mso-wrap-distance-left:9pt;mso-wrap-distance-top:0;mso-wrap-distance-right:9pt;mso-wrap-distance-bottom:0;mso-position-horizontal:center;mso-position-horizontal-relative:margin;mso-position-vertical:absolute;mso-position-vertical-relative:text;mso-width-percent:0;mso-width-relative:margin;v-text-anchor:top" o:gfxdata="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" stroked="f">
+              <v:shape w14:anchorId="6B89A8F9" id="_x0000_s1057" type="#_x0000_t202" style="position:absolute;left:0;text-align:left;margin-left:0;margin-top:.6pt;width:145pt;height:19.5pt;z-index:251752448;visibility:visible;mso-wrap-style:square;mso-width-percent:0;mso-wrap-distance-left:9pt;mso-wrap-distance-top:0;mso-wrap-distance-right:9pt;mso-wrap-distance-bottom:0;mso-position-horizontal:center;mso-position-horizontal-relative:margin;mso-position-vertical:absolute;mso-position-vertical-relative:text;mso-width-percent:0;mso-width-relative:margin;v-text-anchor:top" o:gfxdata="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" stroked="f">
                 <v:textbox>
                   <w:txbxContent>
                     <w:p>
@@ -12950,14 +13052,14 @@
         <w:rPr>
           <w:rFonts w:cstheme="minorHAnsi"/>
         </w:rPr>
-        <w:t>loading</w:t>
+        <w:t>loading-screen</w:t>
       </w:r>
       <w:proofErr w:type="spellEnd"/>
       <w:r>
         <w:rPr>
           <w:rFonts w:cstheme="minorHAnsi"/>
         </w:rPr>
-        <w:t xml:space="preserve">-screen </w:t>
+        <w:t xml:space="preserve"> </w:t>
       </w:r>
       <w:r>
         <w:rPr>
@@ -13236,7 +13338,7 @@
           </mc:Choice>
           <mc:Fallback>
             <w:pict>
-              <v:shape w14:anchorId="238727FC" id="_x0000_s1058" type="#_x0000_t202" style="position:absolute;left:0;text-align:left;margin-left:0;margin-top:.3pt;width:245pt;height:19.5pt;z-index:251754496;visibility:visible;mso-wrap-style:square;mso-width-percent:0;mso-wrap-distance-left:9pt;mso-wrap-distance-top:0;mso-wrap-distance-right:9pt;mso-wrap-distance-bottom:0;mso-position-horizontal:center;mso-position-horizontal-relative:margin;mso-position-vertical:absolute;mso-position-vertical-relative:text;mso-width-percent:0;mso-width-relative:margin;v-text-anchor:top" o:gfxdata="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" stroked="f">
+              <v:shape w14:anchorId="238727FC" id="_x0000_s1058" type="#_x0000_t202" style="position:absolute;left:0;text-align:left;margin-left:0;margin-top:.3pt;width:245pt;height:19.5pt;z-index:251754496;visibility:visible;mso-wrap-style:square;mso-width-percent:0;mso-wrap-distance-left:9pt;mso-wrap-distance-top:0;mso-wrap-distance-right:9pt;mso-wrap-distance-bottom:0;mso-position-horizontal:center;mso-position-horizontal-relative:margin;mso-position-vertical:absolute;mso-position-vertical-relative:text;mso-width-percent:0;mso-width-relative:margin;v-text-anchor:top" o:gfxdata="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" stroked="f">
                 <v:textbox>
                   <w:txbxContent>
                     <w:p>
@@ -13585,7 +13687,7 @@
           </mc:Choice>
           <mc:Fallback>
             <w:pict>
-              <v:shape w14:anchorId="7F9DA6BA" id="_x0000_s1059" type="#_x0000_t202" style="position:absolute;left:0;text-align:left;margin-left:139.5pt;margin-top:.35pt;width:207.5pt;height:19.5pt;z-index:251756544;visibility:visible;mso-wrap-style:square;mso-width-percent:0;mso-wrap-distance-left:9pt;mso-wrap-distance-top:0;mso-wrap-distance-right:9pt;mso-wrap-distance-bottom:0;mso-position-horizontal:absolute;mso-position-horizontal-relative:margin;mso-position-vertical:absolute;mso-position-vertical-relative:text;mso-width-percent:0;mso-width-relative:margin;v-text-anchor:top" o:gfxdata="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" stroked="f">
+              <v:shape w14:anchorId="7F9DA6BA" id="_x0000_s1059" type="#_x0000_t202" style="position:absolute;left:0;text-align:left;margin-left:139.5pt;margin-top:.35pt;width:207.5pt;height:19.5pt;z-index:251756544;visibility:visible;mso-wrap-style:square;mso-width-percent:0;mso-wrap-distance-left:9pt;mso-wrap-distance-top:0;mso-wrap-distance-right:9pt;mso-wrap-distance-bottom:0;mso-position-horizontal:absolute;mso-position-horizontal-relative:margin;mso-position-vertical:absolute;mso-position-vertical-relative:text;mso-width-percent:0;mso-width-relative:margin;v-text-anchor:top" o:gfxdata="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" stroked="f">
                 <v:textbox>
                   <w:txbxContent>
                     <w:p>
@@ -13665,7 +13767,19 @@
         <w:rPr>
           <w:rFonts w:cstheme="minorHAnsi"/>
         </w:rPr>
-        <w:t>L’interface utilisateur de l’application, c’est à dire le site web, a été conçu et réfléchi pour être ergonomique et facile à prendre en main pour les utilisateurs. Pour cela, nous avons réalisé des maquettes, des tutoriels et définit une charge graphique pour le site.</w:t>
+        <w:t>L’interface utilisateur de l’application, c’est à dire le site web, a été conçu et réfléchi pour être ergonomique et facile à prendre en main pour les utilisateurs. Pour cela, nous avons réalisé des maquettes, de</w:t>
+      </w:r>
+      <w:r>
+        <w:rPr>
+          <w:rFonts w:cstheme="minorHAnsi"/>
+        </w:rPr>
+        <w:t>s tutoriels et définit une chart</w:t>
+      </w:r>
+      <w:r>
+        <w:rPr>
+          <w:rFonts w:cstheme="minorHAnsi"/>
+        </w:rPr>
+        <w:t>e graphique pour le site.</w:t>
       </w:r>
     </w:p>
     <w:p>
@@ -13839,7 +13953,7 @@
           </mc:Choice>
           <mc:Fallback>
             <w:pict>
-              <v:shape w14:anchorId="79976C9B" id="_x0000_s1060" type="#_x0000_t202" style="position:absolute;left:0;text-align:left;margin-left:0;margin-top:.3pt;width:237pt;height:19.5pt;z-index:251758592;visibility:visible;mso-wrap-style:square;mso-width-percent:0;mso-wrap-distance-left:9pt;mso-wrap-distance-top:0;mso-wrap-distance-right:9pt;mso-wrap-distance-bottom:0;mso-position-horizontal:center;mso-position-horizontal-relative:margin;mso-position-vertical:absolute;mso-position-vertical-relative:text;mso-width-percent:0;mso-width-relative:margin;v-text-anchor:top" o:gfxdata="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" stroked="f">
+              <v:shape w14:anchorId="79976C9B" id="_x0000_s1060" type="#_x0000_t202" style="position:absolute;left:0;text-align:left;margin-left:0;margin-top:.3pt;width:237pt;height:19.5pt;z-index:251758592;visibility:visible;mso-wrap-style:square;mso-width-percent:0;mso-wrap-distance-left:9pt;mso-wrap-distance-top:0;mso-wrap-distance-right:9pt;mso-wrap-distance-bottom:0;mso-position-horizontal:center;mso-position-horizontal-relative:margin;mso-position-vertical:absolute;mso-position-vertical-relative:text;mso-width-percent:0;mso-width-relative:margin;v-text-anchor:top" o:gfxdata="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" stroked="f">
                 <v:textbox>
                   <w:txbxContent>
                     <w:p>
@@ -14069,7 +14183,7 @@
           </mc:Choice>
           <mc:Fallback>
             <w:pict>
-              <v:shape w14:anchorId="01B267AB" id="_x0000_s1061" type="#_x0000_t202" style="position:absolute;left:0;text-align:left;margin-left:0;margin-top:2.75pt;width:287.5pt;height:19.5pt;z-index:251760640;visibility:visible;mso-wrap-style:square;mso-width-percent:0;mso-wrap-distance-left:9pt;mso-wrap-distance-top:0;mso-wrap-distance-right:9pt;mso-wrap-distance-bottom:0;mso-position-horizontal:center;mso-position-horizontal-relative:margin;mso-position-vertical:absolute;mso-position-vertical-relative:text;mso-width-percent:0;mso-width-relative:margin;v-text-anchor:top" o:gfxdata="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" stroked="f">
+              <v:shape w14:anchorId="01B267AB" id="_x0000_s1061" type="#_x0000_t202" style="position:absolute;left:0;text-align:left;margin-left:0;margin-top:2.75pt;width:287.5pt;height:19.5pt;z-index:251760640;visibility:visible;mso-wrap-style:square;mso-width-percent:0;mso-wrap-distance-left:9pt;mso-wrap-distance-top:0;mso-wrap-distance-right:9pt;mso-wrap-distance-bottom:0;mso-position-horizontal:center;mso-position-horizontal-relative:margin;mso-position-vertical:absolute;mso-position-vertical-relative:text;mso-width-percent:0;mso-width-relative:margin;v-text-anchor:top" o:gfxdata="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" stroked="f">
                 <v:textbox>
                   <w:txbxContent>
                     <w:p>
@@ -14312,7 +14426,7 @@
           </mc:Choice>
           <mc:Fallback>
             <w:pict>
-              <v:shape w14:anchorId="4D052B22" id="_x0000_s1062" type="#_x0000_t202" style="position:absolute;left:0;text-align:left;margin-left:0;margin-top:.6pt;width:294pt;height:19.5pt;z-index:251762688;visibility:visible;mso-wrap-style:square;mso-width-percent:0;mso-wrap-distance-left:9pt;mso-wrap-distance-top:0;mso-wrap-distance-right:9pt;mso-wrap-distance-bottom:0;mso-position-horizontal:center;mso-position-horizontal-relative:margin;mso-position-vertical:absolute;mso-position-vertical-relative:text;mso-width-percent:0;mso-width-relative:margin;v-text-anchor:top" o:gfxdata="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" stroked="f">
+              <v:shape w14:anchorId="4D052B22" id="_x0000_s1062" type="#_x0000_t202" style="position:absolute;left:0;text-align:left;margin-left:0;margin-top:.6pt;width:294pt;height:19.5pt;z-index:251762688;visibility:visible;mso-wrap-style:square;mso-width-percent:0;mso-wrap-distance-left:9pt;mso-wrap-distance-top:0;mso-wrap-distance-right:9pt;mso-wrap-distance-bottom:0;mso-position-horizontal:center;mso-position-horizontal-relative:margin;mso-position-vertical:absolute;mso-position-vertical-relative:text;mso-width-percent:0;mso-width-relative:margin;v-text-anchor:top" o:gfxdata="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" stroked="f">
                 <v:textbox>
                   <w:txbxContent>
                     <w:p>
@@ -14568,7 +14682,7 @@
           </mc:Choice>
           <mc:Fallback>
             <w:pict>
-              <v:shape w14:anchorId="32577A13" id="_x0000_s1063" type="#_x0000_t202" style="position:absolute;left:0;text-align:left;margin-left:0;margin-top:.45pt;width:287.5pt;height:19.5pt;z-index:251764736;visibility:visible;mso-wrap-style:square;mso-width-percent:0;mso-wrap-distance-left:9pt;mso-wrap-distance-top:0;mso-wrap-distance-right:9pt;mso-wrap-distance-bottom:0;mso-position-horizontal:center;mso-position-horizontal-relative:margin;mso-position-vertical:absolute;mso-position-vertical-relative:text;mso-width-percent:0;mso-width-relative:margin;v-text-anchor:top" o:gfxdata="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" stroked="f">
+              <v:shape w14:anchorId="32577A13" id="_x0000_s1063" type="#_x0000_t202" style="position:absolute;left:0;text-align:left;margin-left:0;margin-top:.45pt;width:287.5pt;height:19.5pt;z-index:251764736;visibility:visible;mso-wrap-style:square;mso-width-percent:0;mso-wrap-distance-left:9pt;mso-wrap-distance-top:0;mso-wrap-distance-right:9pt;mso-wrap-distance-bottom:0;mso-position-horizontal:center;mso-position-horizontal-relative:margin;mso-position-vertical:absolute;mso-position-vertical-relative:text;mso-width-percent:0;mso-width-relative:margin;v-text-anchor:top" o:gfxdata="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" stroked="f">
                 <v:textbox>
                   <w:txbxContent>
                     <w:p>
@@ -14816,7 +14930,7 @@
           </mc:Choice>
           <mc:Fallback>
             <w:pict>
-              <v:shape w14:anchorId="3D9B207E" id="_x0000_s1064" type="#_x0000_t202" style="position:absolute;left:0;text-align:left;margin-left:91.15pt;margin-top:.6pt;width:262pt;height:19.5pt;z-index:251766784;visibility:visible;mso-wrap-style:square;mso-width-percent:0;mso-wrap-distance-left:9pt;mso-wrap-distance-top:0;mso-wrap-distance-right:9pt;mso-wrap-distance-bottom:0;mso-position-horizontal:absolute;mso-position-horizontal-relative:margin;mso-position-vertical:absolute;mso-position-vertical-relative:text;mso-width-percent:0;mso-width-relative:margin;v-text-anchor:top" o:gfxdata="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" stroked="f">
+              <v:shape w14:anchorId="3D9B207E" id="_x0000_s1064" type="#_x0000_t202" style="position:absolute;left:0;text-align:left;margin-left:91.15pt;margin-top:.6pt;width:262pt;height:19.5pt;z-index:251766784;visibility:visible;mso-wrap-style:square;mso-width-percent:0;mso-wrap-distance-left:9pt;mso-wrap-distance-top:0;mso-wrap-distance-right:9pt;mso-wrap-distance-bottom:0;mso-position-horizontal:absolute;mso-position-horizontal-relative:margin;mso-position-vertical:absolute;mso-position-vertical-relative:text;mso-width-percent:0;mso-width-relative:margin;v-text-anchor:top" o:gfxdata="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" stroked="f">
                 <v:textbox>
                   <w:txbxContent>
                     <w:p>
@@ -15078,7 +15192,7 @@
           </mc:Choice>
           <mc:Fallback>
             <w:pict>
-              <v:shape w14:anchorId="6EEDDDD2" id="_x0000_s1065" type="#_x0000_t202" style="position:absolute;left:0;text-align:left;margin-left:0;margin-top:229.6pt;width:262pt;height:19.5pt;z-index:251768832;visibility:visible;mso-wrap-style:square;mso-width-percent:0;mso-wrap-distance-left:9pt;mso-wrap-distance-top:0;mso-wrap-distance-right:9pt;mso-wrap-distance-bottom:0;mso-position-horizontal:center;mso-position-horizontal-relative:margin;mso-position-vertical:absolute;mso-position-vertical-relative:text;mso-width-percent:0;mso-width-relative:margin;v-text-anchor:top" o:gfxdata="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" stroked="f">
+              <v:shape w14:anchorId="6EEDDDD2" id="_x0000_s1065" type="#_x0000_t202" style="position:absolute;left:0;text-align:left;margin-left:0;margin-top:229.6pt;width:262pt;height:19.5pt;z-index:251768832;visibility:visible;mso-wrap-style:square;mso-width-percent:0;mso-wrap-distance-left:9pt;mso-wrap-distance-top:0;mso-wrap-distance-right:9pt;mso-wrap-distance-bottom:0;mso-position-horizontal:center;mso-position-horizontal-relative:margin;mso-position-vertical:absolute;mso-position-vertical-relative:text;mso-width-percent:0;mso-width-relative:margin;v-text-anchor:top" o:gfxdata="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" stroked="f">
                 <v:textbox>
                   <w:txbxContent>
                     <w:p>
@@ -15385,7 +15499,7 @@
           </mc:Choice>
           <mc:Fallback>
             <w:pict>
-              <v:shape w14:anchorId="6989C015" id="_x0000_s1066" type="#_x0000_t202" style="position:absolute;left:0;text-align:left;margin-left:113.5pt;margin-top:.5pt;width:262pt;height:19.5pt;z-index:251770880;visibility:visible;mso-wrap-style:square;mso-width-percent:0;mso-wrap-distance-left:9pt;mso-wrap-distance-top:0;mso-wrap-distance-right:9pt;mso-wrap-distance-bottom:0;mso-position-horizontal:absolute;mso-position-horizontal-relative:margin;mso-position-vertical:absolute;mso-position-vertical-relative:text;mso-width-percent:0;mso-width-relative:margin;v-text-anchor:top" o:gfxdata="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" stroked="f">
+              <v:shape w14:anchorId="6989C015" id="_x0000_s1066" type="#_x0000_t202" style="position:absolute;left:0;text-align:left;margin-left:113.5pt;margin-top:.5pt;width:262pt;height:19.5pt;z-index:251770880;visibility:visible;mso-wrap-style:square;mso-width-percent:0;mso-wrap-distance-left:9pt;mso-wrap-distance-top:0;mso-wrap-distance-right:9pt;mso-wrap-distance-bottom:0;mso-position-horizontal:absolute;mso-position-horizontal-relative:margin;mso-position-vertical:absolute;mso-position-vertical-relative:text;mso-width-percent:0;mso-width-relative:margin;v-text-anchor:top" o:gfxdata="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" stroked="f">
                 <v:textbox>
                   <w:txbxContent>
                     <w:p>
@@ -15439,7 +15553,24 @@
         <w:jc w:val="both"/>
       </w:pPr>
       <w:r>
-        <w:t xml:space="preserve">On envoie le chemin de la photo à la vue, qui l’utilise comme a-sky de la vue, c’est-à-dire comme image de fond de la sphère virtuelle créée par </w:t>
+        <w:t xml:space="preserve">On envoie le chemin de la photo à la vue, qui l’utilise comme </w:t>
+      </w:r>
+      <w:r>
+        <w:t>&lt;</w:t>
+      </w:r>
+      <w:r>
+        <w:t>a-</w:t>
+      </w:r>
+      <w:proofErr w:type="spellStart"/>
+      <w:r>
+        <w:t>sky</w:t>
+      </w:r>
+      <w:proofErr w:type="spellEnd"/>
+      <w:r>
+        <w:t>&gt;</w:t>
+      </w:r>
+      <w:r>
+        <w:t xml:space="preserve"> de la vue, c’est-à-dire comme image de fond de la sphère virtuelle créée par </w:t>
       </w:r>
       <w:r>
         <w:t>A</w:t>
@@ -15605,7 +15736,7 @@
           </mc:Choice>
           <mc:Fallback>
             <w:pict>
-              <v:shape w14:anchorId="23A6E29E" id="_x0000_s1067" type="#_x0000_t202" style="position:absolute;left:0;text-align:left;margin-left:0;margin-top:264.35pt;width:214pt;height:19.5pt;z-index:251772928;visibility:visible;mso-wrap-style:square;mso-width-percent:0;mso-wrap-distance-left:9pt;mso-wrap-distance-top:0;mso-wrap-distance-right:9pt;mso-wrap-distance-bottom:0;mso-position-horizontal:center;mso-position-horizontal-relative:margin;mso-position-vertical:absolute;mso-position-vertical-relative:text;mso-width-percent:0;mso-width-relative:margin;v-text-anchor:top" o:gfxdata="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" stroked="f">
+              <v:shape w14:anchorId="23A6E29E" id="_x0000_s1067" type="#_x0000_t202" style="position:absolute;left:0;text-align:left;margin-left:0;margin-top:264.35pt;width:214pt;height:19.5pt;z-index:251772928;visibility:visible;mso-wrap-style:square;mso-width-percent:0;mso-wrap-distance-left:9pt;mso-wrap-distance-top:0;mso-wrap-distance-right:9pt;mso-wrap-distance-bottom:0;mso-position-horizontal:center;mso-position-horizontal-relative:margin;mso-position-vertical:absolute;mso-position-vertical-relative:text;mso-width-percent:0;mso-width-relative:margin;v-text-anchor:top" o:gfxdata="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" stroked="f">
                 <v:textbox>
                   <w:txbxContent>
                     <w:p>
@@ -15867,7 +15998,7 @@
           </mc:Choice>
           <mc:Fallback>
             <w:pict>
-              <v:shape w14:anchorId="50555C1B" id="_x0000_s1068" type="#_x0000_t202" style="position:absolute;left:0;text-align:left;margin-left:0;margin-top:150.95pt;width:261.5pt;height:19.5pt;z-index:251774976;visibility:visible;mso-wrap-style:square;mso-width-percent:0;mso-wrap-distance-left:9pt;mso-wrap-distance-top:0;mso-wrap-distance-right:9pt;mso-wrap-distance-bottom:0;mso-position-horizontal:center;mso-position-horizontal-relative:margin;mso-position-vertical:absolute;mso-position-vertical-relative:text;mso-width-percent:0;mso-width-relative:margin;v-text-anchor:top" o:gfxdata="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" stroked="f">
+              <v:shape w14:anchorId="50555C1B" id="_x0000_s1068" type="#_x0000_t202" style="position:absolute;left:0;text-align:left;margin-left:0;margin-top:150.95pt;width:261.5pt;height:19.5pt;z-index:251774976;visibility:visible;mso-wrap-style:square;mso-width-percent:0;mso-wrap-distance-left:9pt;mso-wrap-distance-top:0;mso-wrap-distance-right:9pt;mso-wrap-distance-bottom:0;mso-position-horizontal:center;mso-position-horizontal-relative:margin;mso-position-vertical:absolute;mso-position-vertical-relative:text;mso-width-percent:0;mso-width-relative:margin;v-text-anchor:top" o:gfxdata="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" stroked="f">
                 <v:textbox>
                   <w:txbxContent>
                     <w:p>
@@ -16105,7 +16236,7 @@
           </mc:Choice>
           <mc:Fallback>
             <w:pict>
-              <v:shape w14:anchorId="2D9A0617" id="_x0000_s1069" type="#_x0000_t202" style="position:absolute;left:0;text-align:left;margin-left:0;margin-top:141.4pt;width:261.5pt;height:19.5pt;z-index:251777024;visibility:visible;mso-wrap-style:square;mso-width-percent:0;mso-wrap-distance-left:9pt;mso-wrap-distance-top:0;mso-wrap-distance-right:9pt;mso-wrap-distance-bottom:0;mso-position-horizontal:center;mso-position-horizontal-relative:margin;mso-position-vertical:absolute;mso-position-vertical-relative:text;mso-width-percent:0;mso-width-relative:margin;v-text-anchor:top" o:gfxdata="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" stroked="f">
+              <v:shape w14:anchorId="2D9A0617" id="_x0000_s1069" type="#_x0000_t202" style="position:absolute;left:0;text-align:left;margin-left:0;margin-top:141.4pt;width:261.5pt;height:19.5pt;z-index:251777024;visibility:visible;mso-wrap-style:square;mso-width-percent:0;mso-wrap-distance-left:9pt;mso-wrap-distance-top:0;mso-wrap-distance-right:9pt;mso-wrap-distance-bottom:0;mso-position-horizontal:center;mso-position-horizontal-relative:margin;mso-position-vertical:absolute;mso-position-vertical-relative:text;mso-width-percent:0;mso-width-relative:margin;v-text-anchor:top" o:gfxdata="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" stroked="f">
                 <v:textbox>
                   <w:txbxContent>
                     <w:p>
@@ -16354,7 +16485,7 @@
           </mc:Choice>
           <mc:Fallback>
             <w:pict>
-              <v:shape w14:anchorId="61883628" id="_x0000_s1070" type="#_x0000_t202" style="position:absolute;left:0;text-align:left;margin-left:98pt;margin-top:.45pt;width:261.5pt;height:19.5pt;z-index:251779072;visibility:visible;mso-wrap-style:square;mso-width-percent:0;mso-wrap-distance-left:9pt;mso-wrap-distance-top:0;mso-wrap-distance-right:9pt;mso-wrap-distance-bottom:0;mso-position-horizontal:absolute;mso-position-horizontal-relative:margin;mso-position-vertical:absolute;mso-position-vertical-relative:text;mso-width-percent:0;mso-width-relative:margin;v-text-anchor:top" o:gfxdata="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" stroked="f">
+              <v:shape w14:anchorId="61883628" id="_x0000_s1070" type="#_x0000_t202" style="position:absolute;left:0;text-align:left;margin-left:98pt;margin-top:.45pt;width:261.5pt;height:19.5pt;z-index:251779072;visibility:visible;mso-wrap-style:square;mso-width-percent:0;mso-wrap-distance-left:9pt;mso-wrap-distance-top:0;mso-wrap-distance-right:9pt;mso-wrap-distance-bottom:0;mso-position-horizontal:absolute;mso-position-horizontal-relative:margin;mso-position-vertical:absolute;mso-position-vertical-relative:text;mso-width-percent:0;mso-width-relative:margin;v-text-anchor:top" o:gfxdata="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" stroked="f">
                 <v:textbox>
                   <w:txbxContent>
                     <w:p>
@@ -16578,7 +16709,7 @@
           </mc:Choice>
           <mc:Fallback>
             <w:pict>
-              <v:shape w14:anchorId="4F30265E" id="_x0000_s1071" type="#_x0000_t202" style="position:absolute;left:0;text-align:left;margin-left:102pt;margin-top:.45pt;width:261.5pt;height:19.5pt;z-index:251781120;visibility:visible;mso-wrap-style:square;mso-width-percent:0;mso-wrap-distance-left:9pt;mso-wrap-distance-top:0;mso-wrap-distance-right:9pt;mso-wrap-distance-bottom:0;mso-position-horizontal:absolute;mso-position-horizontal-relative:margin;mso-position-vertical:absolute;mso-position-vertical-relative:text;mso-width-percent:0;mso-width-relative:margin;v-text-anchor:top" o:gfxdata="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" stroked="f">
+              <v:shape w14:anchorId="4F30265E" id="_x0000_s1071" type="#_x0000_t202" style="position:absolute;left:0;text-align:left;margin-left:102pt;margin-top:.45pt;width:261.5pt;height:19.5pt;z-index:251781120;visibility:visible;mso-wrap-style:square;mso-width-percent:0;mso-wrap-distance-left:9pt;mso-wrap-distance-top:0;mso-wrap-distance-right:9pt;mso-wrap-distance-bottom:0;mso-position-horizontal:absolute;mso-position-horizontal-relative:margin;mso-position-vertical:absolute;mso-position-vertical-relative:text;mso-width-percent:0;mso-width-relative:margin;v-text-anchor:top" o:gfxdata="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" stroked="f">
                 <v:textbox>
                   <w:txbxContent>
                     <w:p>
@@ -16843,7 +16974,7 @@
           </mc:Choice>
           <mc:Fallback>
             <w:pict>
-              <v:shape w14:anchorId="16301CD3" id="_x0000_s1072" type="#_x0000_t202" style="position:absolute;left:0;text-align:left;margin-left:89.5pt;margin-top:1.5pt;width:261.5pt;height:19.5pt;z-index:251783168;visibility:visible;mso-wrap-style:square;mso-width-percent:0;mso-wrap-distance-left:9pt;mso-wrap-distance-top:0;mso-wrap-distance-right:9pt;mso-wrap-distance-bottom:0;mso-position-horizontal:absolute;mso-position-horizontal-relative:margin;mso-position-vertical:absolute;mso-position-vertical-relative:text;mso-width-percent:0;mso-width-relative:margin;v-text-anchor:top" o:gfxdata="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" stroked="f">
+              <v:shape w14:anchorId="16301CD3" id="_x0000_s1072" type="#_x0000_t202" style="position:absolute;left:0;text-align:left;margin-left:89.5pt;margin-top:1.5pt;width:261.5pt;height:19.5pt;z-index:251783168;visibility:visible;mso-wrap-style:square;mso-width-percent:0;mso-wrap-distance-left:9pt;mso-wrap-distance-top:0;mso-wrap-distance-right:9pt;mso-wrap-distance-bottom:0;mso-position-horizontal:absolute;mso-position-horizontal-relative:margin;mso-position-vertical:absolute;mso-position-vertical-relative:text;mso-width-percent:0;mso-width-relative:margin;v-text-anchor:top" o:gfxdata="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" stroked="f">
                 <v:textbox>
                   <w:txbxContent>
                     <w:p>
@@ -17009,7 +17140,7 @@
           </mc:Choice>
           <mc:Fallback>
             <w:pict>
-              <v:shape w14:anchorId="669ADDB0" id="_x0000_s1073" type="#_x0000_t202" style="position:absolute;left:0;text-align:left;margin-left:92.5pt;margin-top:249.5pt;width:261.5pt;height:19.5pt;z-index:251785216;visibility:visible;mso-wrap-style:square;mso-width-percent:0;mso-wrap-distance-left:9pt;mso-wrap-distance-top:0;mso-wrap-distance-right:9pt;mso-wrap-distance-bottom:0;mso-position-horizontal:absolute;mso-position-horizontal-relative:margin;mso-position-vertical:absolute;mso-position-vertical-relative:text;mso-width-percent:0;mso-width-relative:margin;v-text-anchor:top" o:gfxdata="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" stroked="f">
+              <v:shape w14:anchorId="669ADDB0" id="_x0000_s1073" type="#_x0000_t202" style="position:absolute;left:0;text-align:left;margin-left:92.5pt;margin-top:249.5pt;width:261.5pt;height:19.5pt;z-index:251785216;visibility:visible;mso-wrap-style:square;mso-width-percent:0;mso-wrap-distance-left:9pt;mso-wrap-distance-top:0;mso-wrap-distance-right:9pt;mso-wrap-distance-bottom:0;mso-position-horizontal:absolute;mso-position-horizontal-relative:margin;mso-position-vertical:absolute;mso-position-vertical-relative:text;mso-width-percent:0;mso-width-relative:margin;v-text-anchor:top" o:gfxdata="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" stroked="f">
                 <v:textbox>
                   <w:txbxContent>
                     <w:p>
@@ -17118,7 +17249,13 @@
         <w:jc w:val="both"/>
       </w:pPr>
       <w:r>
-        <w:t xml:space="preserve">Une fois le formulaire envoyé par le script JS, il est récupéré en </w:t>
+        <w:t xml:space="preserve">Une fois le formulaire envoyé par le script JS, il est récupéré </w:t>
+      </w:r>
+      <w:r>
+        <w:t>côté</w:t>
+      </w:r>
+      <w:r>
+        <w:t xml:space="preserve"> </w:t>
       </w:r>
       <w:r>
         <w:t>back-end</w:t>
@@ -17234,7 +17371,7 @@
           </mc:Choice>
           <mc:Fallback>
             <w:pict>
-              <v:shape w14:anchorId="3A65D1BF" id="_x0000_s1074" type="#_x0000_t202" style="position:absolute;left:0;text-align:left;margin-left:106.5pt;margin-top:185.05pt;width:261.5pt;height:19.5pt;z-index:251787264;visibility:visible;mso-wrap-style:square;mso-width-percent:0;mso-wrap-distance-left:9pt;mso-wrap-distance-top:0;mso-wrap-distance-right:9pt;mso-wrap-distance-bottom:0;mso-position-horizontal:absolute;mso-position-horizontal-relative:margin;mso-position-vertical:absolute;mso-position-vertical-relative:text;mso-width-percent:0;mso-width-relative:margin;v-text-anchor:top" o:gfxdata="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" stroked="f">
+              <v:shape w14:anchorId="3A65D1BF" id="_x0000_s1074" type="#_x0000_t202" style="position:absolute;left:0;text-align:left;margin-left:106.5pt;margin-top:185.05pt;width:261.5pt;height:19.5pt;z-index:251787264;visibility:visible;mso-wrap-style:square;mso-width-percent:0;mso-wrap-distance-left:9pt;mso-wrap-distance-top:0;mso-wrap-distance-right:9pt;mso-wrap-distance-bottom:0;mso-position-horizontal:absolute;mso-position-horizontal-relative:margin;mso-position-vertical:absolute;mso-position-vertical-relative:text;mso-width-percent:0;mso-width-relative:margin;v-text-anchor:top" o:gfxdata="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" stroked="f">
                 <v:textbox>
                   <w:txbxContent>
                     <w:p>
@@ -17496,7 +17633,7 @@
           </mc:Choice>
           <mc:Fallback>
             <w:pict>
-              <v:shape w14:anchorId="40EC146E" id="_x0000_s1075" type="#_x0000_t202" style="position:absolute;left:0;text-align:left;margin-left:96.5pt;margin-top:56.55pt;width:261.5pt;height:19.5pt;z-index:251789312;visibility:visible;mso-wrap-style:square;mso-width-percent:0;mso-wrap-distance-left:9pt;mso-wrap-distance-top:0;mso-wrap-distance-right:9pt;mso-wrap-distance-bottom:0;mso-position-horizontal:absolute;mso-position-horizontal-relative:margin;mso-position-vertical:absolute;mso-position-vertical-relative:text;mso-width-percent:0;mso-width-relative:margin;v-text-anchor:top" o:gfxdata="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" stroked="f">
+              <v:shape w14:anchorId="40EC146E" id="_x0000_s1075" type="#_x0000_t202" style="position:absolute;left:0;text-align:left;margin-left:96.5pt;margin-top:56.55pt;width:261.5pt;height:19.5pt;z-index:251789312;visibility:visible;mso-wrap-style:square;mso-width-percent:0;mso-wrap-distance-left:9pt;mso-wrap-distance-top:0;mso-wrap-distance-right:9pt;mso-wrap-distance-bottom:0;mso-position-horizontal:absolute;mso-position-horizontal-relative:margin;mso-position-vertical:absolute;mso-position-vertical-relative:text;mso-width-percent:0;mso-width-relative:margin;v-text-anchor:top" o:gfxdata="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" stroked="f">
                 <v:textbox>
                   <w:txbxContent>
                     <w:p>
@@ -17653,7 +17790,10 @@
         <w:jc w:val="both"/>
       </w:pPr>
       <w:r>
-        <w:t xml:space="preserve">Tout d’abords nous avons réalisé une analyse pour pouvoir faire un diagramme de classe et ainsi mieux comprendre comment notre projet de générateur allait être structuré : </w:t>
+        <w:t>Tout d’abord</w:t>
+      </w:r>
+      <w:r>
+        <w:t xml:space="preserve"> nous avons réalisé une analyse pour pouvoir faire un diagramme de classe et ainsi mieux comprendre comment notre projet de générateur allait être structuré : </w:t>
       </w:r>
     </w:p>
     <w:p>
@@ -17763,7 +17903,7 @@
           </mc:Choice>
           <mc:Fallback>
             <w:pict>
-              <v:shape w14:anchorId="0995699D" id="_x0000_s1076" type="#_x0000_t202" style="position:absolute;left:0;text-align:left;margin-left:94.65pt;margin-top:286.3pt;width:261.5pt;height:19.5pt;z-index:251798528;visibility:visible;mso-wrap-style:square;mso-width-percent:0;mso-wrap-distance-left:9pt;mso-wrap-distance-top:0;mso-wrap-distance-right:9pt;mso-wrap-distance-bottom:0;mso-position-horizontal:absolute;mso-position-horizontal-relative:margin;mso-position-vertical:absolute;mso-position-vertical-relative:text;mso-width-percent:0;mso-width-relative:margin;v-text-anchor:top" o:gfxdata="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" stroked="f">
+              <v:shape w14:anchorId="0995699D" id="_x0000_s1076" type="#_x0000_t202" style="position:absolute;left:0;text-align:left;margin-left:94.65pt;margin-top:286.3pt;width:261.5pt;height:19.5pt;z-index:251798528;visibility:visible;mso-wrap-style:square;mso-width-percent:0;mso-wrap-distance-left:9pt;mso-wrap-distance-top:0;mso-wrap-distance-right:9pt;mso-wrap-distance-bottom:0;mso-position-horizontal:absolute;mso-position-horizontal-relative:margin;mso-position-vertical:absolute;mso-position-vertical-relative:text;mso-width-percent:0;mso-width-relative:margin;v-text-anchor:top" o:gfxdata="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" stroked="f">
                 <v:textbox>
                   <w:txbxContent>
                     <w:p>
@@ -17815,6 +17955,7 @@
       <w:r>
         <w:rPr>
           <w:noProof/>
+          <w:lang w:eastAsia="fr-FR"/>
         </w:rPr>
         <w:drawing>
           <wp:inline distT="0" distB="0" distL="0" distR="0" wp14:anchorId="25574998" wp14:editId="7531CC87">
@@ -17869,12 +18010,24 @@
         <w:jc w:val="both"/>
       </w:pPr>
       <w:r>
-        <w:t>Nous avons un modèle simple qui contient une classe Photos qui comporte elle-même deux autres classes qui sont Panneau et PointDeNavigation. On utilise un fichier de configuration afin de créer des variables globales. Nous avons créé un contrôleur pour l’ensemble du générateur car il n’y pas d’acteurs différent mais seulement le visiteur. Le contrôleur possède une classe validation pour valider les action</w:t>
+        <w:t>Nous avons un modèle simple qui contient une classe Photos qui comporte elle-même deux autres classes qui sont Panneau et PointDeNavigation. On utilise un fichier de configuration afin de créer des variables globales. Nous avons créé un</w:t>
+      </w:r>
+      <w:r>
+        <w:t xml:space="preserve"> unique</w:t>
+      </w:r>
+      <w:r>
+        <w:t xml:space="preserve"> contrôleur pour l’ensemble du générateur car il n’y pas d’acteurs différent</w:t>
       </w:r>
       <w:r>
         <w:t>s</w:t>
       </w:r>
       <w:r>
+        <w:t xml:space="preserve"> mais seulement le visiteur. Le contrôleur possède une classe validation pour valider les action</w:t>
+      </w:r>
+      <w:r>
+        <w:t>s</w:t>
+      </w:r>
+      <w:r>
         <w:t xml:space="preserve"> </w:t>
       </w:r>
       <w:r>
@@ -17898,7 +18051,7 @@
         <w:jc w:val="both"/>
       </w:pPr>
       <w:r>
-        <w:t>Ce que nous</w:t>
+        <w:t>Nous</w:t>
       </w:r>
       <w:r>
         <w:rPr>
@@ -17908,7 +18061,13 @@
         <w:t xml:space="preserve"> </w:t>
       </w:r>
       <w:r>
-        <w:t xml:space="preserve">avons décidé de rendre persistant est la liste des images dans </w:t>
+        <w:t>avons décidé de rendre persistant</w:t>
+      </w:r>
+      <w:r>
+        <w:t>e</w:t>
+      </w:r>
+      <w:r>
+        <w:t xml:space="preserve"> la liste des images dans </w:t>
       </w:r>
       <w:r>
         <w:t>la session[photos]</w:t>
@@ -17920,13 +18079,19 @@
         <w:t>possède une</w:t>
       </w:r>
       <w:r>
-        <w:t xml:space="preserve"> liste de photos </w:t>
-      </w:r>
-      <w:r>
-        <w:t xml:space="preserve">qui </w:t>
-      </w:r>
-      <w:r>
-        <w:t>est une liste d’objet. Chacun d’entre eux ont pour attribut une liste de panneaux et une liste de points de navigation. Les photos disposent de leur chemin en attributs pour pouvoir les recharger.</w:t>
+        <w:t xml:space="preserve"> li</w:t>
+      </w:r>
+      <w:r>
+        <w:t>ste d’objets</w:t>
+      </w:r>
+      <w:r>
+        <w:t xml:space="preserve"> photos. Chacun </w:t>
+      </w:r>
+      <w:r>
+        <w:t>de ces objets</w:t>
+      </w:r>
+      <w:r>
+        <w:t xml:space="preserve"> ont pour attribut une liste de panneaux et une liste de points de navigation. Les photos disposent de leur chemin en attributs pour pouvoir les recharger.</w:t>
       </w:r>
     </w:p>
     <w:p>
@@ -17936,6 +18101,7 @@
       <w:r>
         <w:rPr>
           <w:noProof/>
+          <w:lang w:eastAsia="fr-FR"/>
         </w:rPr>
         <w:drawing>
           <wp:anchor distT="0" distB="0" distL="114300" distR="114300" simplePos="0" relativeHeight="251799552" behindDoc="0" locked="0" layoutInCell="1" allowOverlap="1" wp14:anchorId="26EBD19A" wp14:editId="404622F3">
@@ -18090,16 +18256,7 @@
                                 <w:sz w:val="20"/>
                                 <w:szCs w:val="20"/>
                               </w:rPr>
-                              <w:t xml:space="preserve"> 36 : </w:t>
-                            </w:r>
-                            <w:r>
-                              <w:rPr>
-                                <w:i/>
-                                <w:color w:val="767171" w:themeColor="background2" w:themeShade="80"/>
-                                <w:sz w:val="20"/>
-                                <w:szCs w:val="20"/>
-                              </w:rPr>
-                              <w:t>code de la liste des photos et du nom du projet dans la session</w:t>
+                              <w:t xml:space="preserve"> 36 : code de la liste des photos et du nom du projet dans la session</w:t>
                             </w:r>
                           </w:p>
                         </w:txbxContent>
@@ -18118,7 +18275,7 @@
           </mc:Choice>
           <mc:Fallback>
             <w:pict>
-              <v:shape w14:anchorId="641DC267" id="_x0000_s1077" type="#_x0000_t202" style="position:absolute;left:0;text-align:left;margin-left:61.4pt;margin-top:17.9pt;width:330.5pt;height:19.5pt;z-index:251791360;visibility:visible;mso-wrap-style:square;mso-width-percent:0;mso-wrap-distance-left:9pt;mso-wrap-distance-top:0;mso-wrap-distance-right:9pt;mso-wrap-distance-bottom:0;mso-position-horizontal:absolute;mso-position-horizontal-relative:margin;mso-position-vertical:absolute;mso-position-vertical-relative:text;mso-width-percent:0;mso-width-relative:margin;v-text-anchor:top" o:gfxdata="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" stroked="f">
+              <v:shape w14:anchorId="641DC267" id="_x0000_s1077" type="#_x0000_t202" style="position:absolute;left:0;text-align:left;margin-left:61.4pt;margin-top:17.9pt;width:330.5pt;height:19.5pt;z-index:251791360;visibility:visible;mso-wrap-style:square;mso-width-percent:0;mso-wrap-distance-left:9pt;mso-wrap-distance-top:0;mso-wrap-distance-right:9pt;mso-wrap-distance-bottom:0;mso-position-horizontal:absolute;mso-position-horizontal-relative:margin;mso-position-vertical:absolute;mso-position-vertical-relative:text;mso-width-percent:0;mso-width-relative:margin;v-text-anchor:top" o:gfxdata="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" stroked="f">
                 <v:textbox>
                   <w:txbxContent>
                     <w:p>
@@ -18156,16 +18313,7 @@
                           <w:sz w:val="20"/>
                           <w:szCs w:val="20"/>
                         </w:rPr>
-                        <w:t xml:space="preserve"> 36 : </w:t>
-                      </w:r>
-                      <w:r>
-                        <w:rPr>
-                          <w:i/>
-                          <w:color w:val="767171" w:themeColor="background2" w:themeShade="80"/>
-                          <w:sz w:val="20"/>
-                          <w:szCs w:val="20"/>
-                        </w:rPr>
-                        <w:t>code de la liste des photos et du nom du projet dans la session</w:t>
+                        <w:t xml:space="preserve"> 36 : code de la liste des photos et du nom du projet dans la session</w:t>
                       </w:r>
                     </w:p>
                   </w:txbxContent>
@@ -18187,7 +18335,13 @@
         <w:jc w:val="both"/>
       </w:pPr>
       <w:r>
-        <w:t>Nous avons seulement besoin de ces trois éléments pour pouvoir générer un fichier en .HTML. Un panorama est en soit qu’un assemblage de photo</w:t>
+        <w:t xml:space="preserve">Nous avons seulement besoin de ces trois éléments pour pouvoir générer un fichier en .HTML. Un panorama est en </w:t>
+      </w:r>
+      <w:r>
+        <w:t>effet un</w:t>
+      </w:r>
+      <w:r>
+        <w:t xml:space="preserve"> assemblage de photo</w:t>
       </w:r>
       <w:r>
         <w:t>s</w:t>
@@ -18384,7 +18538,7 @@
           </mc:Choice>
           <mc:Fallback>
             <w:pict>
-              <v:shape w14:anchorId="0E5E958E" id="_x0000_s1078" type="#_x0000_t202" style="position:absolute;left:0;text-align:left;margin-left:97pt;margin-top:22.6pt;width:261.5pt;height:19.5pt;z-index:251793408;visibility:visible;mso-wrap-style:square;mso-width-percent:0;mso-wrap-distance-left:9pt;mso-wrap-distance-top:0;mso-wrap-distance-right:9pt;mso-wrap-distance-bottom:0;mso-position-horizontal:absolute;mso-position-horizontal-relative:margin;mso-position-vertical:absolute;mso-position-vertical-relative:text;mso-width-percent:0;mso-width-relative:margin;v-text-anchor:top" o:gfxdata="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" stroked="f">
+              <v:shape w14:anchorId="0E5E958E" id="_x0000_s1078" type="#_x0000_t202" style="position:absolute;left:0;text-align:left;margin-left:97pt;margin-top:22.6pt;width:261.5pt;height:19.5pt;z-index:251793408;visibility:visible;mso-wrap-style:square;mso-width-percent:0;mso-wrap-distance-left:9pt;mso-wrap-distance-top:0;mso-wrap-distance-right:9pt;mso-wrap-distance-bottom:0;mso-position-horizontal:absolute;mso-position-horizontal-relative:margin;mso-position-vertical:absolute;mso-position-vertical-relative:text;mso-width-percent:0;mso-width-relative:margin;v-text-anchor:top" o:gfxdata="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" stroked="f">
                 <v:textbox>
                   <w:txbxContent>
                     <w:p>
@@ -18444,10 +18598,25 @@
         <w:jc w:val="both"/>
       </w:pPr>
       <w:r>
-        <w:t xml:space="preserve">C’est au moment de la création de la session utilisateur qu’est construit le nouveau panorama, il est initialisé avec un nom prédéfini qui est changé au moment de l’ajout des photos par l’utilisateur. Après ce formulaire et l'ajout des photos on fait une simple lecture du dossier </w:t>
-      </w:r>
-      <w:r>
-        <w:t>ou sont enregistré ces photos</w:t>
+        <w:t>C’est au moment de la création de la session utilisateur qu’est construit le nouveau panorama, il est initialisé avec un nom prédéfini qui est changé au moment de l’ajout des photos par l’utilisateur. Après ce fo</w:t>
+      </w:r>
+      <w:r>
+        <w:t>rmulaire et l'ajout des photos, il y a une</w:t>
+      </w:r>
+      <w:r>
+        <w:t xml:space="preserve"> lecture du dossier </w:t>
+      </w:r>
+      <w:r>
+        <w:t>où</w:t>
+      </w:r>
+      <w:r>
+        <w:t xml:space="preserve"> sont enregistré</w:t>
+      </w:r>
+      <w:r>
+        <w:t>es</w:t>
+      </w:r>
+      <w:r>
+        <w:t xml:space="preserve"> ces photos</w:t>
       </w:r>
       <w:r>
         <w:t xml:space="preserve"> pour pouvoir compter le nombre d</w:t>
@@ -18465,10 +18634,22 @@
         <w:t xml:space="preserve">les rajouter dans la liste de </w:t>
       </w:r>
       <w:r>
-        <w:t>la session[photos]</w:t>
-      </w:r>
-      <w:r>
-        <w:t>. Par la suite, une boucle est effectuée pour parcourir chacune des photos, et à chaque fois que l’utilisateur a fini avec une photo on fait une sauvegarde depuis le JavaScript au PHP avec un formulaire et ainsi on peut stocker les différents éléments de l’image rajoutée par l’utilisateur tel que les points de navigation ou bien les panneaux d’information.</w:t>
+        <w:t>la session « photos »</w:t>
+      </w:r>
+      <w:r>
+        <w:t>. Par la suite, une boucle est effectuée pour parcourir chacune des photos, et à chaque fois que l’utilisateur a fini avec une photo on fait une sauvegarde depuis le JavaScript au PHP avec un formulaire et ainsi on peut stocker les différe</w:t>
+      </w:r>
+      <w:r>
+        <w:t>nts éléments de l’image rajoutés</w:t>
+      </w:r>
+      <w:r>
+        <w:t xml:space="preserve"> par l’utilisateur tel que les points de navigation ou bien les panneaux </w:t>
+      </w:r>
+      <w:r>
+        <w:t>informatifs</w:t>
+      </w:r>
+      <w:r>
+        <w:t>.</w:t>
       </w:r>
       <w:r>
         <w:t xml:space="preserve"> (</w:t>
@@ -18601,12 +18782,30 @@
         <w:rPr>
           <w:color w:val="000000" w:themeColor="text1"/>
         </w:rPr>
-        <w:t xml:space="preserve">Pour la génération du fichier HTML nous avons choisi de la faire à la toute fin après la sauvegarde de la carte. Pour ce faire, nous avons analysé la structure de notre fichier HTML du projet Panorama </w:t>
+        <w:t>La</w:t>
       </w:r>
       <w:r>
         <w:rPr>
           <w:color w:val="000000" w:themeColor="text1"/>
         </w:rPr>
+        <w:t xml:space="preserve"> génération du fichier HTML </w:t>
+      </w:r>
+      <w:r>
+        <w:rPr>
+          <w:color w:val="000000" w:themeColor="text1"/>
+        </w:rPr>
+        <w:t>est réalisée</w:t>
+      </w:r>
+      <w:r>
+        <w:rPr>
+          <w:color w:val="000000" w:themeColor="text1"/>
+        </w:rPr>
+        <w:t xml:space="preserve"> après la sauvegarde de la carte. Pour ce faire, nous avons analysé la structure de notre fichier HTML du projet Panorama </w:t>
+      </w:r>
+      <w:r>
+        <w:rPr>
+          <w:color w:val="000000" w:themeColor="text1"/>
+        </w:rPr>
         <w:t>IUT pour comprendre quels paramè</w:t>
       </w:r>
       <w:r>
@@ -18649,25 +18848,61 @@
         <w:rPr>
           <w:color w:val="000000" w:themeColor="text1"/>
         </w:rPr>
-        <w:t xml:space="preserve"> selon le panorama et lesquels étaient présents dans tous les cas. Nous avons remarqué que la caméra ne possédait pas d’attributs changeant ainsi que l’entête du fichier. Nous avons donc </w:t>
+        <w:t xml:space="preserve"> selon le panorama et lesquels étaient présents dans tous les cas. Nous avons remarqué que la caméra </w:t>
       </w:r>
       <w:r>
         <w:rPr>
           <w:color w:val="000000" w:themeColor="text1"/>
         </w:rPr>
+        <w:t xml:space="preserve">et l’entête du fichier n’avaient pas besoin d’être modifiées. </w:t>
+      </w:r>
+      <w:r>
+        <w:rPr>
+          <w:color w:val="000000" w:themeColor="text1"/>
+        </w:rPr>
+        <w:t xml:space="preserve">Nous avons </w:t>
+      </w:r>
+      <w:r>
+        <w:rPr>
+          <w:color w:val="000000" w:themeColor="text1"/>
+        </w:rPr>
+        <w:t xml:space="preserve">ensuite </w:t>
+      </w:r>
+      <w:r>
+        <w:rPr>
+          <w:color w:val="000000" w:themeColor="text1"/>
+        </w:rPr>
         <w:t xml:space="preserve">récupéré </w:t>
       </w:r>
       <w:r>
         <w:rPr>
           <w:color w:val="000000" w:themeColor="text1"/>
         </w:rPr>
-        <w:t>ces</w:t>
+        <w:t>l</w:t>
       </w:r>
       <w:r>
         <w:rPr>
           <w:color w:val="000000" w:themeColor="text1"/>
         </w:rPr>
-        <w:t xml:space="preserve"> éléments changeant depuis le modèle. Nous avons ensuite créé plusieurs variable</w:t>
+        <w:t>es</w:t>
+      </w:r>
+      <w:r>
+        <w:rPr>
+          <w:color w:val="000000" w:themeColor="text1"/>
+        </w:rPr>
+        <w:t xml:space="preserve"> éléments</w:t>
+      </w:r>
+      <w:r>
+        <w:rPr>
+          <w:color w:val="000000" w:themeColor="text1"/>
+        </w:rPr>
+        <w:t xml:space="preserve"> propres au panorama créé</w:t>
+      </w:r>
+      <w:r>
+        <w:rPr>
+          <w:color w:val="000000" w:themeColor="text1"/>
+        </w:rPr>
+        <w:t xml:space="preserve"> depuis le modèle. Nous avons ensuite créé plusieurs variable</w:t>
       </w:r>
       <w:r>
         <w:rPr>
@@ -18921,7 +19156,7 @@
           </mc:Choice>
           <mc:Fallback>
             <w:pict>
-              <v:shape w14:anchorId="4774D46D" id="_x0000_s1079" type="#_x0000_t202" style="position:absolute;left:0;text-align:left;margin-left:91.1pt;margin-top:5.2pt;width:261.5pt;height:19.5pt;z-index:251796480;visibility:visible;mso-wrap-style:square;mso-width-percent:0;mso-wrap-distance-left:9pt;mso-wrap-distance-top:0;mso-wrap-distance-right:9pt;mso-wrap-distance-bottom:0;mso-position-horizontal:absolute;mso-position-horizontal-relative:margin;mso-position-vertical:absolute;mso-position-vertical-relative:text;mso-width-percent:0;mso-width-relative:margin;v-text-anchor:top" o:gfxdata="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" stroked="f">
+              <v:shape w14:anchorId="4774D46D" id="_x0000_s1079" type="#_x0000_t202" style="position:absolute;left:0;text-align:left;margin-left:91.1pt;margin-top:5.2pt;width:261.5pt;height:19.5pt;z-index:251796480;visibility:visible;mso-wrap-style:square;mso-width-percent:0;mso-wrap-distance-left:9pt;mso-wrap-distance-top:0;mso-wrap-distance-right:9pt;mso-wrap-distance-bottom:0;mso-position-horizontal:absolute;mso-position-horizontal-relative:margin;mso-position-vertical:absolute;mso-position-vertical-relative:text;mso-width-percent:0;mso-width-relative:margin;v-text-anchor:top" o:gfxdata="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" stroked="f">
                 <v:textbox>
                   <w:txbxContent>
                     <w:p>
@@ -18988,7 +19223,13 @@
         <w:t xml:space="preserve">Ensuite, nous avons </w:t>
       </w:r>
       <w:r>
-        <w:t>insérer dans une variable « lesGroupes » les différentes entités d’A-frame qui compose une image avec des attributs du type :</w:t>
+        <w:t>insérer dans une variable « lesGroupes » les différentes entités d’A-frame qui compose</w:t>
+      </w:r>
+      <w:r>
+        <w:t>nt</w:t>
+      </w:r>
+      <w:r>
+        <w:t xml:space="preserve"> une image avec des attributs du type :</w:t>
       </w:r>
       <w:r>
         <w:t xml:space="preserve"> « &lt;a-</w:t>
@@ -19002,10 +19243,22 @@
         <w:t xml:space="preserve"> id= </w:t>
       </w:r>
       <w:r>
-        <w:t xml:space="preserve">group » qui est l’entité associée à une image. À l’intérieur de cette boucle, on parcourt la liste des points de navigation de la photo ainsi que les panneaux d’information présents. </w:t>
-      </w:r>
-      <w:r>
-        <w:t xml:space="preserve">Pour finir le site génère une archive en format ZIP qui contient toutes les photos du panorama, de la carte ainsi que le fichier HTML généré. </w:t>
+        <w:t xml:space="preserve">group » qui est l’entité associée à une image. À l’intérieur de cette boucle, on parcourt la liste des points de navigation de la photo ainsi que les panneaux </w:t>
+      </w:r>
+      <w:r>
+        <w:t>informatifs</w:t>
+      </w:r>
+      <w:r>
+        <w:t xml:space="preserve"> présents. </w:t>
+      </w:r>
+      <w:r>
+        <w:t>Pour finir</w:t>
+      </w:r>
+      <w:r>
+        <w:t>,</w:t>
+      </w:r>
+      <w:r>
+        <w:t xml:space="preserve"> le site génère une archive en format ZIP qui contient toutes les photos du panorama, de la carte ainsi que le fichier HTML généré. </w:t>
       </w:r>
       <w:r>
         <w:t xml:space="preserve">Le </w:t>
@@ -19029,7 +19282,10 @@
         <w:t>t utiliser son</w:t>
       </w:r>
       <w:r>
-        <w:t xml:space="preserve"> fichier, il lui faudra mettre en place son serveur avec les images mais il aura le fichier html prêt et utilisable.</w:t>
+        <w:t xml:space="preserve"> fichier, il lui </w:t>
+      </w:r>
+      <w:r>
+        <w:t>suffira de lancer le fichier index.html sur son propre serveur web.</w:t>
       </w:r>
     </w:p>
     <w:p>
@@ -19410,7 +19666,43 @@
         <w:rPr>
           <w:rFonts w:cstheme="minorHAnsi"/>
         </w:rPr>
-        <w:t>Cela nous a également permis de prendre conscience de l’importance de la gestion de projet, il est indispensable d’avoir établis des prévisionnels avec le temps de travail prévu pour mener à terme le projet dans les délais imposés. La notion de compréhension du besoin et de satisfaction du client a également été l’une des compétences que nous avons acquises durant ce travail, nous avons fait de nombreuses réunions durant lesquelles nous avons pris des notes pour nous adapter au mieux par rapport aux remarques que le client avait sur le travail présenté.</w:t>
+        <w:t>Cela nous a également permis de prendre conscience de l’importance de la gestion de projet, il e</w:t>
+      </w:r>
+      <w:r>
+        <w:rPr>
+          <w:rFonts w:cstheme="minorHAnsi"/>
+        </w:rPr>
+        <w:t>st indispensable d’avoir établi</w:t>
+      </w:r>
+      <w:r>
+        <w:rPr>
+          <w:rFonts w:cstheme="minorHAnsi"/>
+        </w:rPr>
+        <w:t xml:space="preserve"> des prévisionnels avec le temps de travail prévu pour mener à terme le projet dans les délais imposés. La notion de compréhension du besoin et de satisfaction du client a également été l’une des compétences que nous avo</w:t>
+      </w:r>
+      <w:r>
+        <w:rPr>
+          <w:rFonts w:cstheme="minorHAnsi"/>
+        </w:rPr>
+        <w:t>ns acquises durant ce travail. N</w:t>
+      </w:r>
+      <w:r>
+        <w:rPr>
+          <w:rFonts w:cstheme="minorHAnsi"/>
+        </w:rPr>
+        <w:t xml:space="preserve">ous avons fait de nombreuses réunions durant lesquelles nous avons pris des notes pour nous adapter au mieux par rapport aux remarques que le client </w:t>
+      </w:r>
+      <w:r>
+        <w:rPr>
+          <w:rFonts w:cstheme="minorHAnsi"/>
+        </w:rPr>
+        <w:t xml:space="preserve">(ici notre tuteur) </w:t>
+      </w:r>
+      <w:r>
+        <w:rPr>
+          <w:rFonts w:cstheme="minorHAnsi"/>
+        </w:rPr>
+        <w:t>avait sur le travail présenté.</w:t>
       </w:r>
     </w:p>
     <w:p>
@@ -19589,7 +19881,21 @@
         <w:rPr>
           <w:lang w:val="en-US"/>
         </w:rPr>
-        <w:t xml:space="preserve">, Clara Poncet and Lucile </w:t>
+        <w:t xml:space="preserve">, Clara </w:t>
+      </w:r>
+      <w:proofErr w:type="spellStart"/>
+      <w:r>
+        <w:rPr>
+          <w:lang w:val="en-US"/>
+        </w:rPr>
+        <w:t>Poncet</w:t>
+      </w:r>
+      <w:proofErr w:type="spellEnd"/>
+      <w:r>
+        <w:rPr>
+          <w:lang w:val="en-US"/>
+        </w:rPr>
+        <w:t xml:space="preserve"> and Lucile </w:t>
       </w:r>
       <w:proofErr w:type="spellStart"/>
       <w:r>
@@ -19788,9 +20094,150 @@
     </w:p>
     <w:p>
       <w:pPr>
-        <w:pStyle w:val="Titre2Rapport"/>
-      </w:pPr>
-    </w:p>
+        <w:rPr>
+          <w:b/>
+        </w:rPr>
+      </w:pPr>
+    </w:p>
+    <w:p>
+      <w:pPr>
+        <w:rPr>
+          <w:b/>
+        </w:rPr>
+      </w:pPr>
+      <w:r>
+        <w:rPr>
+          <w:b/>
+        </w:rPr>
+        <w:t>Documentation A-Frame :</w:t>
+      </w:r>
+    </w:p>
+    <w:p>
+      <w:hyperlink r:id="rId55" w:history="1">
+        <w:r>
+          <w:rPr>
+            <w:rStyle w:val="Lienhypertexte"/>
+          </w:rPr>
+          <w:t>https://aframe.io/docs/1.0.0/introduction</w:t>
+        </w:r>
+      </w:hyperlink>
+    </w:p>
+    <w:p/>
+    <w:p>
+      <w:pPr>
+        <w:rPr>
+          <w:b/>
+        </w:rPr>
+      </w:pPr>
+      <w:r>
+        <w:rPr>
+          <w:b/>
+        </w:rPr>
+        <w:t>Tutoriels et exemple de panorama A-Frame :</w:t>
+      </w:r>
+    </w:p>
+    <w:p>
+      <w:hyperlink r:id="rId56" w:history="1">
+        <w:r>
+          <w:rPr>
+            <w:rStyle w:val="Lienhypertexte"/>
+          </w:rPr>
+          <w:t>https://caseyyee.github.io/aframe-360-tour</w:t>
+        </w:r>
+      </w:hyperlink>
+    </w:p>
+    <w:p>
+      <w:hyperlink r:id="rId57" w:history="1">
+        <w:r>
+          <w:rPr>
+            <w:rStyle w:val="Lienhypertexte"/>
+          </w:rPr>
+          <w:t>https://ambiguous-diploma.glitch.me</w:t>
+        </w:r>
+      </w:hyperlink>
+    </w:p>
+    <w:p>
+      <w:hyperlink r:id="rId58" w:history="1">
+        <w:r>
+          <w:rPr>
+            <w:rStyle w:val="Lienhypertexte"/>
+          </w:rPr>
+          <w:t>https://medium.com/designerrs/how-to-create-a-virtual-tour-using-a-frame-164941fea573</w:t>
+        </w:r>
+      </w:hyperlink>
+    </w:p>
+    <w:p/>
+    <w:p>
+      <w:pPr>
+        <w:rPr>
+          <w:b/>
+        </w:rPr>
+      </w:pPr>
+      <w:r>
+        <w:rPr>
+          <w:b/>
+        </w:rPr>
+        <w:t xml:space="preserve">Documentation PHP : </w:t>
+      </w:r>
+    </w:p>
+    <w:p>
+      <w:hyperlink r:id="rId59" w:history="1">
+        <w:r>
+          <w:rPr>
+            <w:rStyle w:val="Lienhypertexte"/>
+          </w:rPr>
+          <w:t>https://www.php.net/docs.php</w:t>
+        </w:r>
+      </w:hyperlink>
+    </w:p>
+    <w:p>
+      <w:pPr>
+        <w:rPr>
+          <w:b/>
+        </w:rPr>
+      </w:pPr>
+      <w:r>
+        <w:rPr>
+          <w:b/>
+        </w:rPr>
+        <w:t>Cours de PHP :</w:t>
+      </w:r>
+    </w:p>
+    <w:p>
+      <w:hyperlink r:id="rId60" w:history="1">
+        <w:r>
+          <w:rPr>
+            <w:rStyle w:val="Lienhypertexte"/>
+          </w:rPr>
+          <w:t>https://perso.limos.fr/~sesalva/teaching/php7</w:t>
+        </w:r>
+      </w:hyperlink>
+    </w:p>
+    <w:p/>
+    <w:p>
+      <w:pPr>
+        <w:rPr>
+          <w:b/>
+        </w:rPr>
+      </w:pPr>
+      <w:r>
+        <w:rPr>
+          <w:b/>
+        </w:rPr>
+        <w:t>Documentation JavaScript :</w:t>
+      </w:r>
+    </w:p>
+    <w:p>
+      <w:hyperlink r:id="rId61" w:history="1">
+        <w:r>
+          <w:rPr>
+            <w:rStyle w:val="Lienhypertexte"/>
+          </w:rPr>
+          <w:t>https://developer.mozilla.org/fr/docs/Web/JavaScript</w:t>
+        </w:r>
+      </w:hyperlink>
+    </w:p>
+    <w:p/>
     <w:p>
       <w:pPr>
         <w:pStyle w:val="TitreRapport1"/>
@@ -19897,23 +20344,47 @@
         </w:numPr>
         <w:spacing w:after="120"/>
       </w:pPr>
+      <w:proofErr w:type="spellStart"/>
+      <w:proofErr w:type="gramStart"/>
       <w:r>
         <w:rPr>
           <w:u w:val="single"/>
         </w:rPr>
-        <w:t>HTML</w:t>
-      </w:r>
-      <w:r>
-        <w:t xml:space="preserve"> : HyperText Markup </w:t>
+        <w:t>fisheye</w:t>
+      </w:r>
+      <w:proofErr w:type="spellEnd"/>
+      <w:proofErr w:type="gramEnd"/>
+      <w:r>
+        <w:rPr>
+          <w:u w:val="single"/>
+        </w:rPr>
+        <w:t> </w:t>
+      </w:r>
+      <w:r>
+        <w:t>:</w:t>
+      </w:r>
+      <w:r>
+        <w:t xml:space="preserve"> </w:t>
+      </w:r>
+      <w:r>
+        <w:t xml:space="preserve">Un objectif </w:t>
       </w:r>
       <w:proofErr w:type="spellStart"/>
       <w:r>
-        <w:t>Language</w:t>
+        <w:t>fisheye</w:t>
       </w:r>
       <w:proofErr w:type="spellEnd"/>
       <w:r>
-        <w:t>, langage de balisage conçu pour réaliser des pages web.</w:t>
-      </w:r>
+        <w:t xml:space="preserve"> est un objectif photographique ayant pour particularité une distance focale très courte et do</w:t>
+      </w:r>
+      <w:r>
+        <w:t>nc un angle de champ très grand</w:t>
+      </w:r>
+      <w:r>
+        <w:t>, jusqu'à 180° dans la diagonale, voire dans toute l'image.</w:t>
+      </w:r>
+      <w:bookmarkStart w:id="59" w:name="_GoBack"/>
+      <w:bookmarkEnd w:id="59"/>
     </w:p>
     <w:p>
       <w:pPr>
@@ -19928,18 +20399,26 @@
         <w:rPr>
           <w:u w:val="single"/>
         </w:rPr>
-        <w:t>CSS</w:t>
-      </w:r>
-      <w:r>
-        <w:t xml:space="preserve"> : </w:t>
+        <w:t>HTML</w:t>
+      </w:r>
+      <w:r>
+        <w:t xml:space="preserve"> : HyperText </w:t>
       </w:r>
       <w:proofErr w:type="spellStart"/>
       <w:r>
-        <w:t>Cascading</w:t>
+        <w:t>Markup</w:t>
       </w:r>
       <w:proofErr w:type="spellEnd"/>
       <w:r>
-        <w:t xml:space="preserve"> Style Sheets, ou feuilles de style en cascade, langage informatique décrivant la présentation des documents HTML et donc l'apparence des pages web.</w:t>
+        <w:t xml:space="preserve"> </w:t>
+      </w:r>
+      <w:proofErr w:type="spellStart"/>
+      <w:r>
+        <w:t>Language</w:t>
+      </w:r>
+      <w:proofErr w:type="spellEnd"/>
+      <w:r>
+        <w:t>, langage de balisage conçu pour réaliser des pages web.</w:t>
       </w:r>
     </w:p>
     <w:p>
@@ -19955,10 +20434,26 @@
         <w:rPr>
           <w:u w:val="single"/>
         </w:rPr>
-        <w:t>Javascript (JS)</w:t>
-      </w:r>
-      <w:r>
-        <w:t xml:space="preserve"> : langage de programmation de scripts utilisé pour réaliser des pages web interactives.</w:t>
+        <w:t>CSS</w:t>
+      </w:r>
+      <w:r>
+        <w:t xml:space="preserve"> : </w:t>
+      </w:r>
+      <w:proofErr w:type="spellStart"/>
+      <w:r>
+        <w:t>Cascading</w:t>
+      </w:r>
+      <w:proofErr w:type="spellEnd"/>
+      <w:r>
+        <w:t xml:space="preserve"> Style </w:t>
+      </w:r>
+      <w:proofErr w:type="spellStart"/>
+      <w:r>
+        <w:t>Sheets</w:t>
+      </w:r>
+      <w:proofErr w:type="spellEnd"/>
+      <w:r>
+        <w:t>, ou feuilles de style en cascade, langage informatique décrivant la présentation des documents HTML et donc l'apparence des pages web.</w:t>
       </w:r>
     </w:p>
     <w:p>
@@ -19970,22 +20465,14 @@
         </w:numPr>
         <w:spacing w:after="120"/>
       </w:pPr>
-      <w:proofErr w:type="gramStart"/>
       <w:r>
         <w:rPr>
           <w:u w:val="single"/>
         </w:rPr>
-        <w:t>back</w:t>
-      </w:r>
-      <w:proofErr w:type="gramEnd"/>
-      <w:r>
-        <w:rPr>
-          <w:u w:val="single"/>
-        </w:rPr>
-        <w:t>-end</w:t>
-      </w:r>
-      <w:r>
-        <w:t xml:space="preserve"> : ou arrière-plan, terme informatique désignant l'étage d'accès aux données auquel l'utilisateur n'a pas accès.</w:t>
+        <w:t>Javascript (JS)</w:t>
+      </w:r>
+      <w:r>
+        <w:t xml:space="preserve"> : langage de programmation de scripts utilisé pour réaliser des pages web interactives.</w:t>
       </w:r>
     </w:p>
     <w:p>
@@ -20002,6 +20489,33 @@
         <w:rPr>
           <w:u w:val="single"/>
         </w:rPr>
+        <w:t>back</w:t>
+      </w:r>
+      <w:proofErr w:type="gramEnd"/>
+      <w:r>
+        <w:rPr>
+          <w:u w:val="single"/>
+        </w:rPr>
+        <w:t>-end</w:t>
+      </w:r>
+      <w:r>
+        <w:t xml:space="preserve"> : ou arrière-plan, terme informatique désignant l'étage d'accès aux données auquel l'utilisateur n'a pas accès.</w:t>
+      </w:r>
+    </w:p>
+    <w:p>
+      <w:pPr>
+        <w:pStyle w:val="Paragraphedeliste"/>
+        <w:numPr>
+          <w:ilvl w:val="0"/>
+          <w:numId w:val="17"/>
+        </w:numPr>
+        <w:spacing w:after="120"/>
+      </w:pPr>
+      <w:proofErr w:type="gramStart"/>
+      <w:r>
+        <w:rPr>
+          <w:u w:val="single"/>
+        </w:rPr>
         <w:t>front</w:t>
       </w:r>
       <w:proofErr w:type="gramEnd"/>
@@ -20019,14 +20533,14 @@
       <w:pPr>
         <w:pStyle w:val="TitreRapport1"/>
       </w:pPr>
-      <w:bookmarkStart w:id="59" w:name="_Toc66698296"/>
-      <w:bookmarkStart w:id="60" w:name="_Toc66698372"/>
+      <w:bookmarkStart w:id="60" w:name="_Toc66698296"/>
+      <w:bookmarkStart w:id="61" w:name="_Toc66698372"/>
       <w:r>
         <w:lastRenderedPageBreak/>
         <w:t>ANNEXES</w:t>
       </w:r>
-      <w:bookmarkEnd w:id="59"/>
       <w:bookmarkEnd w:id="60"/>
+      <w:bookmarkEnd w:id="61"/>
     </w:p>
     <w:p>
       <w:pPr>
@@ -20047,7 +20561,7 @@
     </w:p>
     <w:p/>
     <w:sectPr>
-      <w:footerReference w:type="default" r:id="rId55"/>
+      <w:footerReference w:type="default" r:id="rId62"/>
       <w:pgSz w:w="11906" w:h="16838"/>
       <w:pgMar w:top="1417" w:right="1417" w:bottom="1417" w:left="1417" w:header="708" w:footer="708" w:gutter="0"/>
       <w:cols w:space="708"/>
@@ -20059,7 +20573,7 @@
 </file>
 
 <file path=word/endnotes.xml><?xml version="1.0" encoding="utf-8"?>
-<w:endnotes xmlns:wpc="http://schemas.microsoft.com/office/word/2010/wordprocessingCanvas" xmlns:cx="http://schemas.microsoft.com/office/drawing/2014/chartex" xmlns:cx1="http://schemas.microsoft.com/office/drawing/2015/9/8/chartex" xmlns:cx2="http://schemas.microsoft.com/office/drawing/2015/10/21/chartex" xmlns:cx3="http://schemas.microsoft.com/office/drawing/2016/5/9/chartex" xmlns:cx4="http://schemas.microsoft.com/office/drawing/2016/5/10/chartex" xmlns:cx5="http://schemas.microsoft.com/office/drawing/2016/5/11/chartex" xmlns:cx6="http://schemas.microsoft.com/office/drawing/2016/5/12/chartex" xmlns:cx7="http://schemas.microsoft.com/office/drawing/2016/5/13/chartex" xmlns:cx8="http://schemas.microsoft.com/office/drawing/2016/5/14/chartex" xmlns:mc="http://schemas.openxmlformats.org/markup-compatibility/2006" xmlns:aink="http://schemas.microsoft.com/office/drawing/2016/ink" xmlns:am3d="http://schemas.microsoft.com/office/drawing/2017/model3d" xmlns:o="urn:schemas-microsoft-com:office:office" xmlns:r="http://schemas.openxmlformats.org/officeDocument/2006/relationships" xmlns:m="http://schemas.openxmlformats.org/officeDocument/2006/math" xmlns:v="urn:schemas-microsoft-com:vml" xmlns:wp14="http://schemas.microsoft.com/office/word/2010/wordprocessingDrawing" xmlns:wp="http://schemas.openxmlformats.org/drawingml/2006/wordprocessingDrawing" xmlns:w10="urn:schemas-microsoft-com:office:word" xmlns:w="http://schemas.openxmlformats.org/wordprocessingml/2006/main" xmlns:w14="http://schemas.microsoft.com/office/word/2010/wordml" xmlns:w15="http://schemas.microsoft.com/office/word/2012/wordml" xmlns:w16cex="http://schemas.microsoft.com/office/word/2018/wordml/cex" xmlns:w16cid="http://schemas.microsoft.com/office/word/2016/wordml/cid" xmlns:w16="http://schemas.microsoft.com/office/word/2018/wordml" xmlns:w16se="http://schemas.microsoft.com/office/word/2015/wordml/symex" xmlns:wpg="http://schemas.microsoft.com/office/word/2010/wordprocessingGroup" xmlns:wpi="http://schemas.microsoft.com/office/word/2010/wordprocessingInk" xmlns:wne="http://schemas.microsoft.com/office/word/2006/wordml" xmlns:wps="http://schemas.microsoft.com/office/word/2010/wordprocessingShape" mc:Ignorable="w14 w15 w16se w16cid w16 w16cex wp14">
+<w:endnotes xmlns:wpc="http://schemas.microsoft.com/office/word/2010/wordprocessingCanvas" xmlns:cx="http://schemas.microsoft.com/office/drawing/2014/chartex" xmlns:mc="http://schemas.openxmlformats.org/markup-compatibility/2006" xmlns:o="urn:schemas-microsoft-com:office:office" xmlns:r="http://schemas.openxmlformats.org/officeDocument/2006/relationships" xmlns:m="http://schemas.openxmlformats.org/officeDocument/2006/math" xmlns:v="urn:schemas-microsoft-com:vml" xmlns:wp14="http://schemas.microsoft.com/office/word/2010/wordprocessingDrawing" xmlns:wp="http://schemas.openxmlformats.org/drawingml/2006/wordprocessingDrawing" xmlns:w10="urn:schemas-microsoft-com:office:word" xmlns:w="http://schemas.openxmlformats.org/wordprocessingml/2006/main" xmlns:w14="http://schemas.microsoft.com/office/word/2010/wordml" xmlns:w15="http://schemas.microsoft.com/office/word/2012/wordml" xmlns:w16se="http://schemas.microsoft.com/office/word/2015/wordml/symex" xmlns:wpg="http://schemas.microsoft.com/office/word/2010/wordprocessingGroup" xmlns:wpi="http://schemas.microsoft.com/office/word/2010/wordprocessingInk" xmlns:wne="http://schemas.microsoft.com/office/word/2006/wordml" xmlns:wps="http://schemas.microsoft.com/office/word/2010/wordprocessingShape" mc:Ignorable="w14 w15 w16se wp14">
   <w:endnote w:type="separator" w:id="-1">
     <w:p>
       <w:pPr>
@@ -20084,7 +20598,7 @@
 </file>
 
 <file path=word/footer1.xml><?xml version="1.0" encoding="utf-8"?>
-<w:ftr xmlns:wpc="http://schemas.microsoft.com/office/word/2010/wordprocessingCanvas" xmlns:cx="http://schemas.microsoft.com/office/drawing/2014/chartex" xmlns:cx1="http://schemas.microsoft.com/office/drawing/2015/9/8/chartex" xmlns:cx2="http://schemas.microsoft.com/office/drawing/2015/10/21/chartex" xmlns:cx3="http://schemas.microsoft.com/office/drawing/2016/5/9/chartex" xmlns:cx4="http://schemas.microsoft.com/office/drawing/2016/5/10/chartex" xmlns:cx5="http://schemas.microsoft.com/office/drawing/2016/5/11/chartex" xmlns:cx6="http://schemas.microsoft.com/office/drawing/2016/5/12/chartex" xmlns:cx7="http://schemas.microsoft.com/office/drawing/2016/5/13/chartex" xmlns:cx8="http://schemas.microsoft.com/office/drawing/2016/5/14/chartex" xmlns:mc="http://schemas.openxmlformats.org/markup-compatibility/2006" xmlns:aink="http://schemas.microsoft.com/office/drawing/2016/ink" xmlns:am3d="http://schemas.microsoft.com/office/drawing/2017/model3d" xmlns:o="urn:schemas-microsoft-com:office:office" xmlns:r="http://schemas.openxmlformats.org/officeDocument/2006/relationships" xmlns:m="http://schemas.openxmlformats.org/officeDocument/2006/math" xmlns:v="urn:schemas-microsoft-com:vml" xmlns:wp14="http://schemas.microsoft.com/office/word/2010/wordprocessingDrawing" xmlns:wp="http://schemas.openxmlformats.org/drawingml/2006/wordprocessingDrawing" xmlns:w10="urn:schemas-microsoft-com:office:word" xmlns:w="http://schemas.openxmlformats.org/wordprocessingml/2006/main" xmlns:w14="http://schemas.microsoft.com/office/word/2010/wordml" xmlns:w15="http://schemas.microsoft.com/office/word/2012/wordml" xmlns:w16cex="http://schemas.microsoft.com/office/word/2018/wordml/cex" xmlns:w16cid="http://schemas.microsoft.com/office/word/2016/wordml/cid" xmlns:w16="http://schemas.microsoft.com/office/word/2018/wordml" xmlns:w16se="http://schemas.microsoft.com/office/word/2015/wordml/symex" xmlns:wpg="http://schemas.microsoft.com/office/word/2010/wordprocessingGroup" xmlns:wpi="http://schemas.microsoft.com/office/word/2010/wordprocessingInk" xmlns:wne="http://schemas.microsoft.com/office/word/2006/wordml" xmlns:wps="http://schemas.microsoft.com/office/word/2010/wordprocessingShape" mc:Ignorable="w14 w15 w16se w16cid w16 w16cex wp14">
+<w:ftr xmlns:wpc="http://schemas.microsoft.com/office/word/2010/wordprocessingCanvas" xmlns:cx="http://schemas.microsoft.com/office/drawing/2014/chartex" xmlns:mc="http://schemas.openxmlformats.org/markup-compatibility/2006" xmlns:o="urn:schemas-microsoft-com:office:office" xmlns:r="http://schemas.openxmlformats.org/officeDocument/2006/relationships" xmlns:m="http://schemas.openxmlformats.org/officeDocument/2006/math" xmlns:v="urn:schemas-microsoft-com:vml" xmlns:wp14="http://schemas.microsoft.com/office/word/2010/wordprocessingDrawing" xmlns:wp="http://schemas.openxmlformats.org/drawingml/2006/wordprocessingDrawing" xmlns:w10="urn:schemas-microsoft-com:office:word" xmlns:w="http://schemas.openxmlformats.org/wordprocessingml/2006/main" xmlns:w14="http://schemas.microsoft.com/office/word/2010/wordml" xmlns:w15="http://schemas.microsoft.com/office/word/2012/wordml" xmlns:w16se="http://schemas.microsoft.com/office/word/2015/wordml/symex" xmlns:wpg="http://schemas.microsoft.com/office/word/2010/wordprocessingGroup" xmlns:wpi="http://schemas.microsoft.com/office/word/2010/wordprocessingInk" xmlns:wne="http://schemas.microsoft.com/office/word/2006/wordml" xmlns:wps="http://schemas.microsoft.com/office/word/2010/wordprocessingShape" mc:Ignorable="w14 w15 w16se wp14">
   <w:sdt>
     <w:sdtPr>
       <w:id w:val="1659105365"/>
@@ -20093,7 +20607,6 @@
         <w:docPartUnique/>
       </w:docPartObj>
     </w:sdtPr>
-    <w:sdtEndPr/>
     <w:sdtContent>
       <w:p>
         <w:pPr>
@@ -20113,7 +20626,7 @@
           <w:rPr>
             <w:noProof/>
           </w:rPr>
-          <w:t>14</w:t>
+          <w:t>37</w:t>
         </w:r>
         <w:r>
           <w:fldChar w:fldCharType="end"/>
@@ -20130,7 +20643,7 @@
 </file>
 
 <file path=word/footnotes.xml><?xml version="1.0" encoding="utf-8"?>
-<w:footnotes xmlns:wpc="http://schemas.microsoft.com/office/word/2010/wordprocessingCanvas" xmlns:cx="http://schemas.microsoft.com/office/drawing/2014/chartex" xmlns:cx1="http://schemas.microsoft.com/office/drawing/2015/9/8/chartex" xmlns:cx2="http://schemas.microsoft.com/office/drawing/2015/10/21/chartex" xmlns:cx3="http://schemas.microsoft.com/office/drawing/2016/5/9/chartex" xmlns:cx4="http://schemas.microsoft.com/office/drawing/2016/5/10/chartex" xmlns:cx5="http://schemas.microsoft.com/office/drawing/2016/5/11/chartex" xmlns:cx6="http://schemas.microsoft.com/office/drawing/2016/5/12/chartex" xmlns:cx7="http://schemas.microsoft.com/office/drawing/2016/5/13/chartex" xmlns:cx8="http://schemas.microsoft.com/office/drawing/2016/5/14/chartex" xmlns:mc="http://schemas.openxmlformats.org/markup-compatibility/2006" xmlns:aink="http://schemas.microsoft.com/office/drawing/2016/ink" xmlns:am3d="http://schemas.microsoft.com/office/drawing/2017/model3d" xmlns:o="urn:schemas-microsoft-com:office:office" xmlns:r="http://schemas.openxmlformats.org/officeDocument/2006/relationships" xmlns:m="http://schemas.openxmlformats.org/officeDocument/2006/math" xmlns:v="urn:schemas-microsoft-com:vml" xmlns:wp14="http://schemas.microsoft.com/office/word/2010/wordprocessingDrawing" xmlns:wp="http://schemas.openxmlformats.org/drawingml/2006/wordprocessingDrawing" xmlns:w10="urn:schemas-microsoft-com:office:word" xmlns:w="http://schemas.openxmlformats.org/wordprocessingml/2006/main" xmlns:w14="http://schemas.microsoft.com/office/word/2010/wordml" xmlns:w15="http://schemas.microsoft.com/office/word/2012/wordml" xmlns:w16cex="http://schemas.microsoft.com/office/word/2018/wordml/cex" xmlns:w16cid="http://schemas.microsoft.com/office/word/2016/wordml/cid" xmlns:w16="http://schemas.microsoft.com/office/word/2018/wordml" xmlns:w16se="http://schemas.microsoft.com/office/word/2015/wordml/symex" xmlns:wpg="http://schemas.microsoft.com/office/word/2010/wordprocessingGroup" xmlns:wpi="http://schemas.microsoft.com/office/word/2010/wordprocessingInk" xmlns:wne="http://schemas.microsoft.com/office/word/2006/wordml" xmlns:wps="http://schemas.microsoft.com/office/word/2010/wordprocessingShape" mc:Ignorable="w14 w15 w16se w16cid w16 w16cex wp14">
+<w:footnotes xmlns:wpc="http://schemas.microsoft.com/office/word/2010/wordprocessingCanvas" xmlns:cx="http://schemas.microsoft.com/office/drawing/2014/chartex" xmlns:mc="http://schemas.openxmlformats.org/markup-compatibility/2006" xmlns:o="urn:schemas-microsoft-com:office:office" xmlns:r="http://schemas.openxmlformats.org/officeDocument/2006/relationships" xmlns:m="http://schemas.openxmlformats.org/officeDocument/2006/math" xmlns:v="urn:schemas-microsoft-com:vml" xmlns:wp14="http://schemas.microsoft.com/office/word/2010/wordprocessingDrawing" xmlns:wp="http://schemas.openxmlformats.org/drawingml/2006/wordprocessingDrawing" xmlns:w10="urn:schemas-microsoft-com:office:word" xmlns:w="http://schemas.openxmlformats.org/wordprocessingml/2006/main" xmlns:w14="http://schemas.microsoft.com/office/word/2010/wordml" xmlns:w15="http://schemas.microsoft.com/office/word/2012/wordml" xmlns:w16se="http://schemas.microsoft.com/office/word/2015/wordml/symex" xmlns:wpg="http://schemas.microsoft.com/office/word/2010/wordprocessingGroup" xmlns:wpi="http://schemas.microsoft.com/office/word/2010/wordprocessingInk" xmlns:wne="http://schemas.microsoft.com/office/word/2006/wordml" xmlns:wps="http://schemas.microsoft.com/office/word/2010/wordprocessingShape" mc:Ignorable="w14 w15 w16se wp14">
   <w:footnote w:type="separator" w:id="-1">
     <w:p>
       <w:pPr>
@@ -20203,7 +20716,7 @@
 </file>
 
 <file path=word/numbering.xml><?xml version="1.0" encoding="utf-8"?>
-<w:numbering xmlns:wpc="http://schemas.microsoft.com/office/word/2010/wordprocessingCanvas" xmlns:cx="http://schemas.microsoft.com/office/drawing/2014/chartex" xmlns:cx1="http://schemas.microsoft.com/office/drawing/2015/9/8/chartex" xmlns:cx2="http://schemas.microsoft.com/office/drawing/2015/10/21/chartex" xmlns:cx3="http://schemas.microsoft.com/office/drawing/2016/5/9/chartex" xmlns:cx4="http://schemas.microsoft.com/office/drawing/2016/5/10/chartex" xmlns:cx5="http://schemas.microsoft.com/office/drawing/2016/5/11/chartex" xmlns:cx6="http://schemas.microsoft.com/office/drawing/2016/5/12/chartex" xmlns:cx7="http://schemas.microsoft.com/office/drawing/2016/5/13/chartex" xmlns:cx8="http://schemas.microsoft.com/office/drawing/2016/5/14/chartex" xmlns:mc="http://schemas.openxmlformats.org/markup-compatibility/2006" xmlns:aink="http://schemas.microsoft.com/office/drawing/2016/ink" xmlns:am3d="http://schemas.microsoft.com/office/drawing/2017/model3d" xmlns:o="urn:schemas-microsoft-com:office:office" xmlns:r="http://schemas.openxmlformats.org/officeDocument/2006/relationships" xmlns:m="http://schemas.openxmlformats.org/officeDocument/2006/math" xmlns:v="urn:schemas-microsoft-com:vml" xmlns:wp14="http://schemas.microsoft.com/office/word/2010/wordprocessingDrawing" xmlns:wp="http://schemas.openxmlformats.org/drawingml/2006/wordprocessingDrawing" xmlns:w10="urn:schemas-microsoft-com:office:word" xmlns:w="http://schemas.openxmlformats.org/wordprocessingml/2006/main" xmlns:w14="http://schemas.microsoft.com/office/word/2010/wordml" xmlns:w15="http://schemas.microsoft.com/office/word/2012/wordml" xmlns:w16cex="http://schemas.microsoft.com/office/word/2018/wordml/cex" xmlns:w16cid="http://schemas.microsoft.com/office/word/2016/wordml/cid" xmlns:w16="http://schemas.microsoft.com/office/word/2018/wordml" xmlns:w16se="http://schemas.microsoft.com/office/word/2015/wordml/symex" xmlns:wpg="http://schemas.microsoft.com/office/word/2010/wordprocessingGroup" xmlns:wpi="http://schemas.microsoft.com/office/word/2010/wordprocessingInk" xmlns:wne="http://schemas.microsoft.com/office/word/2006/wordml" xmlns:wps="http://schemas.microsoft.com/office/word/2010/wordprocessingShape" mc:Ignorable="w14 w15 w16se w16cid w16 w16cex wp14">
+<w:numbering xmlns:wpc="http://schemas.microsoft.com/office/word/2010/wordprocessingCanvas" xmlns:cx="http://schemas.microsoft.com/office/drawing/2014/chartex" xmlns:mc="http://schemas.openxmlformats.org/markup-compatibility/2006" xmlns:o="urn:schemas-microsoft-com:office:office" xmlns:r="http://schemas.openxmlformats.org/officeDocument/2006/relationships" xmlns:m="http://schemas.openxmlformats.org/officeDocument/2006/math" xmlns:v="urn:schemas-microsoft-com:vml" xmlns:wp14="http://schemas.microsoft.com/office/word/2010/wordprocessingDrawing" xmlns:wp="http://schemas.openxmlformats.org/drawingml/2006/wordprocessingDrawing" xmlns:w10="urn:schemas-microsoft-com:office:word" xmlns:w="http://schemas.openxmlformats.org/wordprocessingml/2006/main" xmlns:w14="http://schemas.microsoft.com/office/word/2010/wordml" xmlns:w15="http://schemas.microsoft.com/office/word/2012/wordml" xmlns:w16se="http://schemas.microsoft.com/office/word/2015/wordml/symex" xmlns:wpg="http://schemas.microsoft.com/office/word/2010/wordprocessingGroup" xmlns:wpi="http://schemas.microsoft.com/office/word/2010/wordprocessingInk" xmlns:wne="http://schemas.microsoft.com/office/word/2006/wordml" xmlns:wps="http://schemas.microsoft.com/office/word/2010/wordprocessingShape" mc:Ignorable="w14 w15 w16se wp14">
   <w:abstractNum w:abstractNumId="0" w15:restartNumberingAfterBreak="0">
     <w:nsid w:val="00AA2D6C"/>
     <w:multiLevelType w:val="hybridMultilevel"/>
@@ -21808,7 +22321,7 @@
 </file>
 
 <file path=word/styles.xml><?xml version="1.0" encoding="utf-8"?>
-<w:styles xmlns:mc="http://schemas.openxmlformats.org/markup-compatibility/2006" xmlns:r="http://schemas.openxmlformats.org/officeDocument/2006/relationships" xmlns:w="http://schemas.openxmlformats.org/wordprocessingml/2006/main" xmlns:w14="http://schemas.microsoft.com/office/word/2010/wordml" xmlns:w15="http://schemas.microsoft.com/office/word/2012/wordml" xmlns:w16cex="http://schemas.microsoft.com/office/word/2018/wordml/cex" xmlns:w16cid="http://schemas.microsoft.com/office/word/2016/wordml/cid" xmlns:w16="http://schemas.microsoft.com/office/word/2018/wordml" xmlns:w16se="http://schemas.microsoft.com/office/word/2015/wordml/symex" mc:Ignorable="w14 w15 w16se w16cid w16 w16cex">
+<w:styles xmlns:mc="http://schemas.openxmlformats.org/markup-compatibility/2006" xmlns:r="http://schemas.openxmlformats.org/officeDocument/2006/relationships" xmlns:w="http://schemas.openxmlformats.org/wordprocessingml/2006/main" xmlns:w14="http://schemas.microsoft.com/office/word/2010/wordml" xmlns:w15="http://schemas.microsoft.com/office/word/2012/wordml" xmlns:w16se="http://schemas.microsoft.com/office/word/2015/wordml/symex" mc:Ignorable="w14 w15 w16se">
   <w:docDefaults>
     <w:rPrDefault>
       <w:rPr>
@@ -21824,7 +22337,7 @@
       </w:pPr>
     </w:pPrDefault>
   </w:docDefaults>
-  <w:latentStyles w:defLockedState="0" w:defUIPriority="99" w:defSemiHidden="0" w:defUnhideWhenUsed="0" w:defQFormat="0" w:count="376">
+  <w:latentStyles w:defLockedState="0" w:defUIPriority="99" w:defSemiHidden="0" w:defUnhideWhenUsed="0" w:defQFormat="0" w:count="371">
     <w:lsdException w:name="Normal" w:uiPriority="0" w:qFormat="1"/>
     <w:lsdException w:name="heading 1" w:uiPriority="9" w:qFormat="1"/>
     <w:lsdException w:name="heading 2" w:semiHidden="1" w:uiPriority="9" w:unhideWhenUsed="1" w:qFormat="1"/>
@@ -22196,11 +22709,6 @@
     <w:lsdException w:name="List Table 5 Dark Accent 6" w:uiPriority="50"/>
     <w:lsdException w:name="List Table 6 Colorful Accent 6" w:uiPriority="51"/>
     <w:lsdException w:name="List Table 7 Colorful Accent 6" w:uiPriority="52"/>
-    <w:lsdException w:name="Mention" w:semiHidden="1" w:unhideWhenUsed="1"/>
-    <w:lsdException w:name="Smart Hyperlink" w:semiHidden="1" w:unhideWhenUsed="1"/>
-    <w:lsdException w:name="Hashtag" w:semiHidden="1" w:unhideWhenUsed="1"/>
-    <w:lsdException w:name="Unresolved Mention" w:semiHidden="1" w:unhideWhenUsed="1"/>
-    <w:lsdException w:name="Smart Link" w:semiHidden="1" w:unhideWhenUsed="1"/>
   </w:latentStyles>
   <w:style w:type="paragraph" w:default="1" w:styleId="Normal">
     <w:name w:val="Normal"/>
@@ -22963,7 +23471,7 @@
 </file>
 
 <file path=customXml/itemProps1.xml><?xml version="1.0" encoding="utf-8"?>
-<ds:datastoreItem xmlns:ds="http://schemas.openxmlformats.org/officeDocument/2006/customXml" ds:itemID="{5E210E37-CF88-4376-A46A-BB9124151A73}">
+<ds:datastoreItem xmlns:ds="http://schemas.openxmlformats.org/officeDocument/2006/customXml" ds:itemID="{F79C2072-14C8-422F-BBDB-64B46CE89839}">
   <ds:schemaRefs>
     <ds:schemaRef ds:uri="http://schemas.openxmlformats.org/officeDocument/2006/bibliography"/>
   </ds:schemaRefs>

</xml_diff>

<commit_message>
Ajout annexes (WBS et gantt)
</commit_message>
<xml_diff>
--- a/Rapport final/RAPPORT.docx
+++ b/Rapport final/RAPPORT.docx
@@ -3790,31 +3790,7 @@
         <w:jc w:val="both"/>
       </w:pPr>
       <w:r>
-        <w:t xml:space="preserve">Notre équipe est composée de Clément </w:t>
-      </w:r>
-      <w:proofErr w:type="spellStart"/>
-      <w:r>
-        <w:t>Ferrere</w:t>
-      </w:r>
-      <w:proofErr w:type="spellEnd"/>
-      <w:r>
-        <w:t xml:space="preserve">, Enzo </w:t>
-      </w:r>
-      <w:proofErr w:type="spellStart"/>
-      <w:r>
-        <w:t>Mazella</w:t>
-      </w:r>
-      <w:proofErr w:type="spellEnd"/>
-      <w:r>
-        <w:t xml:space="preserve">, Victor Mommalier, Clara Poncet et Lucile </w:t>
-      </w:r>
-      <w:proofErr w:type="spellStart"/>
-      <w:r>
-        <w:t>Velut</w:t>
-      </w:r>
-      <w:proofErr w:type="spellEnd"/>
-      <w:r>
-        <w:t>. Ce projet a été proposé et supervisé par notre tuteur M. Salva, professeur de l’IUT.</w:t>
+        <w:t>Notre équipe est composée de Clément Ferrere, Enzo Mazella, Victor Mommalier, Clara Poncet et Lucile Velut. Ce projet a été proposé et supervisé par notre tuteur M. Salva, professeur de l’IUT.</w:t>
       </w:r>
     </w:p>
     <w:p>
@@ -5899,27 +5875,7 @@
                                 <w:sz w:val="20"/>
                                 <w:szCs w:val="20"/>
                               </w:rPr>
-                              <w:t xml:space="preserve"> 2.a : </w:t>
-                            </w:r>
-                            <w:proofErr w:type="spellStart"/>
-                            <w:r>
-                              <w:rPr>
-                                <w:i/>
-                                <w:color w:val="767171" w:themeColor="background2" w:themeShade="80"/>
-                                <w:sz w:val="20"/>
-                                <w:szCs w:val="20"/>
-                              </w:rPr>
-                              <w:t>gantt</w:t>
-                            </w:r>
-                            <w:proofErr w:type="spellEnd"/>
-                            <w:r>
-                              <w:rPr>
-                                <w:i/>
-                                <w:color w:val="767171" w:themeColor="background2" w:themeShade="80"/>
-                                <w:sz w:val="20"/>
-                                <w:szCs w:val="20"/>
-                              </w:rPr>
-                              <w:t xml:space="preserve"> prévisionnel du panorama </w:t>
+                              <w:t xml:space="preserve"> 2.a : gantt prévisionnel du panorama </w:t>
                             </w:r>
                           </w:p>
                         </w:txbxContent>
@@ -6220,27 +6176,7 @@
                                 <w:sz w:val="20"/>
                                 <w:szCs w:val="20"/>
                               </w:rPr>
-                              <w:t xml:space="preserve"> 2.b : </w:t>
-                            </w:r>
-                            <w:proofErr w:type="spellStart"/>
-                            <w:r>
-                              <w:rPr>
-                                <w:i/>
-                                <w:color w:val="767171" w:themeColor="background2" w:themeShade="80"/>
-                                <w:sz w:val="20"/>
-                                <w:szCs w:val="20"/>
-                              </w:rPr>
-                              <w:t>gantt</w:t>
-                            </w:r>
-                            <w:proofErr w:type="spellEnd"/>
-                            <w:r>
-                              <w:rPr>
-                                <w:i/>
-                                <w:color w:val="767171" w:themeColor="background2" w:themeShade="80"/>
-                                <w:sz w:val="20"/>
-                                <w:szCs w:val="20"/>
-                              </w:rPr>
-                              <w:t xml:space="preserve"> prévisionnel du générateur </w:t>
+                              <w:t xml:space="preserve"> 2.b : gantt prévisionnel du générateur </w:t>
                             </w:r>
                           </w:p>
                         </w:txbxContent>
@@ -6782,15 +6718,7 @@
         </mc:AlternateContent>
       </w:r>
       <w:r>
-        <w:t xml:space="preserve">Conçu à l'origine au sein de Mozilla et maintenant maintenu par les </w:t>
-      </w:r>
-      <w:proofErr w:type="spellStart"/>
-      <w:r>
-        <w:t>co</w:t>
-      </w:r>
-      <w:proofErr w:type="spellEnd"/>
-      <w:r>
-        <w:t xml:space="preserve">-créateurs </w:t>
+        <w:t xml:space="preserve">Conçu à l'origine au sein de Mozilla et maintenant maintenu par les co-créateurs </w:t>
       </w:r>
       <w:r>
         <w:t>d’A</w:t>
@@ -6821,16 +6749,11 @@
         <w:t>w</w:t>
       </w:r>
       <w:r>
-        <w:t xml:space="preserve">eb. Il est plus particulièrement fait pour de la réalité virtuelle que l’on nomme </w:t>
-      </w:r>
-      <w:proofErr w:type="spellStart"/>
-      <w:r>
-        <w:t>WebV</w:t>
+        <w:t>eb. Il est plus particulièrement fait pour de la réalité virtuelle que l’on nomme WebV</w:t>
       </w:r>
       <w:r>
         <w:t>R</w:t>
       </w:r>
-      <w:proofErr w:type="spellEnd"/>
       <w:r>
         <w:t>. Il est plus facile d’utilisation qu’OpenGL. La documentation est accessible sur le site du framework. De plus</w:t>
       </w:r>
@@ -7580,7 +7503,7 @@
               </wp:anchor>
             </w:drawing>
           </mc:Choice>
-          <mc:Fallback xmlns:w16="http://schemas.microsoft.com/office/word/2018/wordml" xmlns:w16cid="http://schemas.microsoft.com/office/word/2016/wordml/cid" xmlns:w16cex="http://schemas.microsoft.com/office/word/2018/wordml/cex" xmlns:am3d="http://schemas.microsoft.com/office/drawing/2017/model3d" xmlns:aink="http://schemas.microsoft.com/office/drawing/2016/ink" xmlns:cx8="http://schemas.microsoft.com/office/drawing/2016/5/14/chartex" xmlns:cx7="http://schemas.microsoft.com/office/drawing/2016/5/13/chartex" xmlns:cx6="http://schemas.microsoft.com/office/drawing/2016/5/12/chartex" xmlns:cx5="http://schemas.microsoft.com/office/drawing/2016/5/11/chartex" xmlns:cx4="http://schemas.microsoft.com/office/drawing/2016/5/10/chartex" xmlns:cx3="http://schemas.microsoft.com/office/drawing/2016/5/9/chartex" xmlns:cx2="http://schemas.microsoft.com/office/drawing/2015/10/21/chartex" xmlns:cx1="http://schemas.microsoft.com/office/drawing/2015/9/8/chartex">
+          <mc:Fallback xmlns:cx1="http://schemas.microsoft.com/office/drawing/2015/9/8/chartex" xmlns:cx2="http://schemas.microsoft.com/office/drawing/2015/10/21/chartex" xmlns:cx3="http://schemas.microsoft.com/office/drawing/2016/5/9/chartex" xmlns:cx4="http://schemas.microsoft.com/office/drawing/2016/5/10/chartex" xmlns:cx5="http://schemas.microsoft.com/office/drawing/2016/5/11/chartex" xmlns:cx6="http://schemas.microsoft.com/office/drawing/2016/5/12/chartex" xmlns:cx7="http://schemas.microsoft.com/office/drawing/2016/5/13/chartex" xmlns:cx8="http://schemas.microsoft.com/office/drawing/2016/5/14/chartex" xmlns:aink="http://schemas.microsoft.com/office/drawing/2016/ink" xmlns:am3d="http://schemas.microsoft.com/office/drawing/2017/model3d" xmlns:w16cex="http://schemas.microsoft.com/office/word/2018/wordml/cex" xmlns:w16cid="http://schemas.microsoft.com/office/word/2016/wordml/cid" xmlns:w16="http://schemas.microsoft.com/office/word/2018/wordml">
             <w:pict>
               <v:rect w14:anchorId="4332BB40" id="Rectangle 22" o:spid="_x0000_s1026" style="position:absolute;margin-left:17.95pt;margin-top:-20.45pt;width:124.8pt;height:265.8pt;z-index:251693056;visibility:visible;mso-wrap-style:square;mso-width-percent:0;mso-height-percent:0;mso-wrap-distance-left:9pt;mso-wrap-distance-top:0;mso-wrap-distance-right:9pt;mso-wrap-distance-bottom:0;mso-position-horizontal:absolute;mso-position-horizontal-relative:margin;mso-position-vertical:absolute;mso-position-vertical-relative:text;mso-width-percent:0;mso-height-percent:0;mso-width-relative:margin;mso-height-relative:margin;v-text-anchor:middle" o:gfxdata="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" filled="f" strokecolor="#c00000" strokeweight="1pt">
                 <w10:wrap anchorx="margin"/>
@@ -7925,16 +7848,8 @@
         <w:rPr>
           <w:rFonts w:cstheme="minorHAnsi"/>
         </w:rPr>
-        <w:t>, d’</w:t>
-      </w:r>
-      <w:proofErr w:type="spellStart"/>
-      <w:r>
-        <w:rPr>
-          <w:rFonts w:cstheme="minorHAnsi"/>
-        </w:rPr>
-        <w:t>assets</w:t>
-      </w:r>
-      <w:proofErr w:type="spellEnd"/>
+        <w:t>, d’assets</w:t>
+      </w:r>
       <w:r>
         <w:rPr>
           <w:rFonts w:cstheme="minorHAnsi"/>
@@ -8642,35 +8557,7 @@
         <w:rPr>
           <w:rFonts w:cstheme="minorHAnsi"/>
         </w:rPr>
-        <w:t xml:space="preserve">La scène contient également une </w:t>
-      </w:r>
-      <w:proofErr w:type="spellStart"/>
-      <w:r>
-        <w:rPr>
-          <w:rFonts w:cstheme="minorHAnsi"/>
-        </w:rPr>
-        <w:t>entity</w:t>
-      </w:r>
-      <w:proofErr w:type="spellEnd"/>
-      <w:r>
-        <w:rPr>
-          <w:rFonts w:cstheme="minorHAnsi"/>
-        </w:rPr>
-        <w:t xml:space="preserve"> qui représente la caméra, et une autre </w:t>
-      </w:r>
-      <w:proofErr w:type="spellStart"/>
-      <w:r>
-        <w:rPr>
-          <w:rFonts w:cstheme="minorHAnsi"/>
-        </w:rPr>
-        <w:t>entity</w:t>
-      </w:r>
-      <w:proofErr w:type="spellEnd"/>
-      <w:r>
-        <w:rPr>
-          <w:rFonts w:cstheme="minorHAnsi"/>
-        </w:rPr>
-        <w:t xml:space="preserve"> qui représente le curseur.</w:t>
+        <w:t>La scène contient également une entity qui représente la caméra, et une autre entity qui représente le curseur.</w:t>
       </w:r>
     </w:p>
     <w:p>
@@ -8852,7 +8739,7 @@
               </wp:anchor>
             </w:drawing>
           </mc:Choice>
-          <mc:Fallback xmlns:w16="http://schemas.microsoft.com/office/word/2018/wordml" xmlns:w16cid="http://schemas.microsoft.com/office/word/2016/wordml/cid" xmlns:w16cex="http://schemas.microsoft.com/office/word/2018/wordml/cex" xmlns:am3d="http://schemas.microsoft.com/office/drawing/2017/model3d" xmlns:aink="http://schemas.microsoft.com/office/drawing/2016/ink" xmlns:cx8="http://schemas.microsoft.com/office/drawing/2016/5/14/chartex" xmlns:cx7="http://schemas.microsoft.com/office/drawing/2016/5/13/chartex" xmlns:cx6="http://schemas.microsoft.com/office/drawing/2016/5/12/chartex" xmlns:cx5="http://schemas.microsoft.com/office/drawing/2016/5/11/chartex" xmlns:cx4="http://schemas.microsoft.com/office/drawing/2016/5/10/chartex" xmlns:cx3="http://schemas.microsoft.com/office/drawing/2016/5/9/chartex" xmlns:cx2="http://schemas.microsoft.com/office/drawing/2015/10/21/chartex" xmlns:cx1="http://schemas.microsoft.com/office/drawing/2015/9/8/chartex">
+          <mc:Fallback xmlns:cx1="http://schemas.microsoft.com/office/drawing/2015/9/8/chartex" xmlns:cx2="http://schemas.microsoft.com/office/drawing/2015/10/21/chartex" xmlns:cx3="http://schemas.microsoft.com/office/drawing/2016/5/9/chartex" xmlns:cx4="http://schemas.microsoft.com/office/drawing/2016/5/10/chartex" xmlns:cx5="http://schemas.microsoft.com/office/drawing/2016/5/11/chartex" xmlns:cx6="http://schemas.microsoft.com/office/drawing/2016/5/12/chartex" xmlns:cx7="http://schemas.microsoft.com/office/drawing/2016/5/13/chartex" xmlns:cx8="http://schemas.microsoft.com/office/drawing/2016/5/14/chartex" xmlns:aink="http://schemas.microsoft.com/office/drawing/2016/ink" xmlns:am3d="http://schemas.microsoft.com/office/drawing/2017/model3d" xmlns:w16cex="http://schemas.microsoft.com/office/word/2018/wordml/cex" xmlns:w16cid="http://schemas.microsoft.com/office/word/2016/wordml/cid" xmlns:w16="http://schemas.microsoft.com/office/word/2018/wordml">
             <w:pict>
               <v:rect w14:anchorId="2A7E85B8" id="Rectangle 23" o:spid="_x0000_s1026" style="position:absolute;margin-left:178.6pt;margin-top:.8pt;width:229.8pt;height:261.6pt;z-index:251694080;visibility:visible;mso-wrap-style:square;mso-width-percent:0;mso-height-percent:0;mso-wrap-distance-left:9pt;mso-wrap-distance-top:0;mso-wrap-distance-right:9pt;mso-wrap-distance-bottom:0;mso-position-horizontal:right;mso-position-horizontal-relative:margin;mso-position-vertical:absolute;mso-position-vertical-relative:text;mso-width-percent:0;mso-height-percent:0;mso-width-relative:margin;mso-height-relative:margin;v-text-anchor:middle" o:gfxdata="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" filled="f" strokecolor="#c00000" strokeweight="1pt">
                 <w10:wrap anchorx="margin"/>
@@ -9159,35 +9046,7 @@
         <w:rPr>
           <w:rFonts w:cstheme="minorHAnsi"/>
         </w:rPr>
-        <w:t>Les groupes (hotspot) sont constitués de balises &lt;a-</w:t>
-      </w:r>
-      <w:proofErr w:type="spellStart"/>
-      <w:r>
-        <w:rPr>
-          <w:rFonts w:cstheme="minorHAnsi"/>
-        </w:rPr>
-        <w:t>entity</w:t>
-      </w:r>
-      <w:proofErr w:type="spellEnd"/>
-      <w:r>
-        <w:rPr>
-          <w:rFonts w:cstheme="minorHAnsi"/>
-        </w:rPr>
-        <w:t>&gt;, qui contiennent, comme expliqué précédemment, les panneaux, les points de navigation et la carte. Voici un exemple de code complet pour le groupe qui a pour id « group-</w:t>
-      </w:r>
-      <w:proofErr w:type="spellStart"/>
-      <w:r>
-        <w:rPr>
-          <w:rFonts w:cstheme="minorHAnsi"/>
-        </w:rPr>
-        <w:t>coinGauche</w:t>
-      </w:r>
-      <w:proofErr w:type="spellEnd"/>
-      <w:r>
-        <w:rPr>
-          <w:rFonts w:cstheme="minorHAnsi"/>
-        </w:rPr>
-        <w:t> » :</w:t>
+        <w:t>Les groupes (hotspot) sont constitués de balises &lt;a-entity&gt;, qui contiennent, comme expliqué précédemment, les panneaux, les points de navigation et la carte. Voici un exemple de code complet pour le groupe qui a pour id « group-coinGauche » :</w:t>
       </w:r>
     </w:p>
     <w:p>
@@ -9484,7 +9343,6 @@
       <w:r>
         <w:t xml:space="preserve">es paramètres </w:t>
       </w:r>
-      <w:proofErr w:type="spellStart"/>
       <w:r>
         <w:rPr>
           <w:i/>
@@ -9492,11 +9350,9 @@
         </w:rPr>
         <w:t>linkto</w:t>
       </w:r>
-      <w:proofErr w:type="spellEnd"/>
       <w:r>
         <w:t xml:space="preserve"> et </w:t>
       </w:r>
-      <w:proofErr w:type="spellStart"/>
       <w:r>
         <w:rPr>
           <w:i/>
@@ -9504,7 +9360,6 @@
         </w:rPr>
         <w:t>spotgroup</w:t>
       </w:r>
-      <w:proofErr w:type="spellEnd"/>
       <w:r>
         <w:t>)</w:t>
       </w:r>
@@ -9529,7 +9384,6 @@
       <w:r>
         <w:t xml:space="preserve">Contenus dans ce hotspot se trouvent tous les groupes de navigation (c’est-à-dire les scènes du panorama) qui ont un attribut </w:t>
       </w:r>
-      <w:proofErr w:type="spellStart"/>
       <w:r>
         <w:rPr>
           <w:i/>
@@ -9537,7 +9391,6 @@
         </w:rPr>
         <w:t>scale</w:t>
       </w:r>
-      <w:proofErr w:type="spellEnd"/>
       <w:r>
         <w:rPr>
           <w:i/>
@@ -9556,7 +9409,6 @@
       <w:r>
         <w:t xml:space="preserve"> par une image. Ces points de navigation ont un attribut spot qui va permettre d’indiquer quelle est leur destination. Le paramètre </w:t>
       </w:r>
-      <w:proofErr w:type="spellStart"/>
       <w:r>
         <w:rPr>
           <w:i/>
@@ -9564,7 +9416,6 @@
         </w:rPr>
         <w:t>linkto</w:t>
       </w:r>
-      <w:proofErr w:type="spellEnd"/>
       <w:r>
         <w:rPr>
           <w:i/>
@@ -9575,7 +9426,6 @@
       <w:r>
         <w:t xml:space="preserve">indique l’identifiant de l’image de la nouvelle scène et le paramètre </w:t>
       </w:r>
-      <w:proofErr w:type="spellStart"/>
       <w:r>
         <w:rPr>
           <w:i/>
@@ -9583,7 +9433,6 @@
         </w:rPr>
         <w:t>spotgroup</w:t>
       </w:r>
-      <w:proofErr w:type="spellEnd"/>
       <w:r>
         <w:t xml:space="preserve"> précise le groupe de navigation de destination.</w:t>
       </w:r>
@@ -9809,7 +9658,6 @@
       <w:r>
         <w:t xml:space="preserve"> remplace la source de l’image de la skybox (l’image de fond du panorama) par l’image précisée dans le paramètre </w:t>
       </w:r>
-      <w:proofErr w:type="spellStart"/>
       <w:r>
         <w:rPr>
           <w:i/>
@@ -9817,7 +9665,6 @@
         </w:rPr>
         <w:t>linkto</w:t>
       </w:r>
-      <w:proofErr w:type="spellEnd"/>
       <w:r>
         <w:t xml:space="preserve"> du point de navigation. Ensuite, la taille de la scène courante est réduite à 0</w:t>
       </w:r>
@@ -9874,21 +9721,7 @@
         <w:rPr>
           <w:rFonts w:cstheme="minorHAnsi"/>
         </w:rPr>
-        <w:t>« </w:t>
-      </w:r>
-      <w:proofErr w:type="gramStart"/>
-      <w:r>
-        <w:rPr>
-          <w:rFonts w:cstheme="minorHAnsi"/>
-        </w:rPr>
-        <w:t>position</w:t>
-      </w:r>
-      <w:proofErr w:type="gramEnd"/>
-      <w:r>
-        <w:rPr>
-          <w:rFonts w:cstheme="minorHAnsi"/>
-        </w:rPr>
-        <w:t xml:space="preserve"> » : position de l’image dans l’espace 3D. </w:t>
+        <w:t xml:space="preserve">« position » : position de l’image dans l’espace 3D. </w:t>
       </w:r>
     </w:p>
     <w:p>
@@ -9906,21 +9739,7 @@
         <w:rPr>
           <w:rFonts w:cstheme="minorHAnsi"/>
         </w:rPr>
-        <w:t>« </w:t>
-      </w:r>
-      <w:proofErr w:type="gramStart"/>
-      <w:r>
-        <w:rPr>
-          <w:rFonts w:cstheme="minorHAnsi"/>
-        </w:rPr>
-        <w:t>src</w:t>
-      </w:r>
-      <w:proofErr w:type="gramEnd"/>
-      <w:r>
-        <w:rPr>
-          <w:rFonts w:cstheme="minorHAnsi"/>
-        </w:rPr>
-        <w:t> » : image du point de navigation. Le # sert à appeler l’id</w:t>
+        <w:t>« src » : image du point de navigation. Le # sert à appeler l’id</w:t>
       </w:r>
       <w:r>
         <w:rPr>
@@ -9968,21 +9787,7 @@
         <w:rPr>
           <w:rFonts w:cstheme="minorHAnsi"/>
         </w:rPr>
-        <w:t>« </w:t>
-      </w:r>
-      <w:proofErr w:type="gramStart"/>
-      <w:r>
-        <w:rPr>
-          <w:rFonts w:cstheme="minorHAnsi"/>
-        </w:rPr>
-        <w:t>look</w:t>
-      </w:r>
-      <w:proofErr w:type="gramEnd"/>
-      <w:r>
-        <w:rPr>
-          <w:rFonts w:cstheme="minorHAnsi"/>
-        </w:rPr>
-        <w:t>-at » : oriente l’image. Ici</w:t>
+        <w:t>« look-at » : oriente l’image. Ici</w:t>
       </w:r>
       <w:r>
         <w:rPr>
@@ -10258,21 +10063,7 @@
         <w:rPr>
           <w:rFonts w:cstheme="minorHAnsi"/>
         </w:rPr>
-        <w:t>Nous avons fait plusieurs essais pour rendre le panneau informatif le plus ergonomique possible. D’abord sous la forme d’une balise &lt;</w:t>
-      </w:r>
-      <w:proofErr w:type="spellStart"/>
-      <w:r>
-        <w:rPr>
-          <w:rFonts w:cstheme="minorHAnsi"/>
-        </w:rPr>
-        <w:t>a-plane</w:t>
-      </w:r>
-      <w:proofErr w:type="spellEnd"/>
-      <w:r>
-        <w:rPr>
-          <w:rFonts w:cstheme="minorHAnsi"/>
-        </w:rPr>
-        <w:t>&gt;, nous avons ensuite choisi d’utiliser un composant déjà existant pour jouer sur la transparence de l’élément.</w:t>
+        <w:t>Nous avons fait plusieurs essais pour rendre le panneau informatif le plus ergonomique possible. D’abord sous la forme d’une balise &lt;a-plane&gt;, nous avons ensuite choisi d’utiliser un composant déjà existant pour jouer sur la transparence de l’élément.</w:t>
       </w:r>
     </w:p>
     <w:p>
@@ -10299,21 +10090,7 @@
           <w:rFonts w:cstheme="minorHAnsi"/>
         </w:rPr>
         <w:lastRenderedPageBreak/>
-        <w:t>Le panneau a ensuite, tout comme le point de navigation un attribut « look-at » et un attribut position. Il a également un attribut « </w:t>
-      </w:r>
-      <w:proofErr w:type="spellStart"/>
-      <w:r>
-        <w:rPr>
-          <w:rFonts w:cstheme="minorHAnsi"/>
-        </w:rPr>
-        <w:t>text</w:t>
-      </w:r>
-      <w:proofErr w:type="spellEnd"/>
-      <w:r>
-        <w:rPr>
-          <w:rFonts w:cstheme="minorHAnsi"/>
-        </w:rPr>
-        <w:t> » où se trouve le texte du panneau en question.</w:t>
+        <w:t>Le panneau a ensuite, tout comme le point de navigation un attribut « look-at » et un attribut position. Il a également un attribut « text » où se trouve le texte du panneau en question.</w:t>
       </w:r>
     </w:p>
     <w:p>
@@ -13045,41 +12822,13 @@
         <w:rPr>
           <w:rFonts w:cstheme="minorHAnsi"/>
         </w:rPr>
-        <w:t xml:space="preserve">L’attribut </w:t>
-      </w:r>
-      <w:proofErr w:type="spellStart"/>
-      <w:r>
-        <w:rPr>
-          <w:rFonts w:cstheme="minorHAnsi"/>
-        </w:rPr>
-        <w:t>loading-screen</w:t>
-      </w:r>
-      <w:proofErr w:type="spellEnd"/>
-      <w:r>
-        <w:rPr>
-          <w:rFonts w:cstheme="minorHAnsi"/>
-        </w:rPr>
-        <w:t xml:space="preserve"> </w:t>
-      </w:r>
-      <w:r>
-        <w:rPr>
-          <w:rFonts w:cstheme="minorHAnsi"/>
-        </w:rPr>
-        <w:t>de l’&lt;a-</w:t>
-      </w:r>
-      <w:proofErr w:type="spellStart"/>
-      <w:r>
-        <w:rPr>
-          <w:rFonts w:cstheme="minorHAnsi"/>
-        </w:rPr>
-        <w:t>scene</w:t>
-      </w:r>
-      <w:proofErr w:type="spellEnd"/>
-      <w:r>
-        <w:rPr>
-          <w:rFonts w:cstheme="minorHAnsi"/>
-        </w:rPr>
-        <w:t xml:space="preserve">&gt; </w:t>
+        <w:t xml:space="preserve">L’attribut loading-screen </w:t>
+      </w:r>
+      <w:r>
+        <w:rPr>
+          <w:rFonts w:cstheme="minorHAnsi"/>
+        </w:rPr>
+        <w:t xml:space="preserve">de l’&lt;a-scene&gt; </w:t>
       </w:r>
       <w:r>
         <w:rPr>
@@ -15066,7 +14815,6 @@
       <w:r>
         <w:t xml:space="preserve">Dans un premier temps, l’utilisateur peut charger ses photos. Grâce à un formulaire, le générateur récupère ces photos et les copie dans un fichier </w:t>
       </w:r>
-      <w:proofErr w:type="spellStart"/>
       <w:r>
         <w:rPr>
           <w:i/>
@@ -15074,7 +14822,6 @@
         </w:rPr>
         <w:t>photosUpload</w:t>
       </w:r>
-      <w:proofErr w:type="spellEnd"/>
       <w:r>
         <w:rPr>
           <w:i/>
@@ -15300,7 +15047,6 @@
       <w:r>
         <w:t xml:space="preserve">Chaque fichier du dossier </w:t>
       </w:r>
-      <w:proofErr w:type="spellStart"/>
       <w:r>
         <w:rPr>
           <w:i/>
@@ -15308,7 +15054,6 @@
         </w:rPr>
         <w:t>photosUpload</w:t>
       </w:r>
-      <w:proofErr w:type="spellEnd"/>
       <w:r>
         <w:t xml:space="preserve"> est ainsi transformé en objet Ph</w:t>
       </w:r>
@@ -15559,13 +15304,8 @@
         <w:t>&lt;</w:t>
       </w:r>
       <w:r>
-        <w:t>a-</w:t>
-      </w:r>
-      <w:proofErr w:type="spellStart"/>
-      <w:r>
-        <w:t>sky</w:t>
-      </w:r>
-      <w:proofErr w:type="spellEnd"/>
+        <w:t>a-sky</w:t>
+      </w:r>
       <w:r>
         <w:t>&gt;</w:t>
       </w:r>
@@ -15843,17 +15583,8 @@
           <w:i/>
           <w:iCs/>
         </w:rPr>
-        <w:t>$</w:t>
-      </w:r>
-      <w:proofErr w:type="spellStart"/>
-      <w:r>
-        <w:rPr>
-          <w:i/>
-          <w:iCs/>
-        </w:rPr>
-        <w:t>photoTerminee</w:t>
-      </w:r>
-      <w:proofErr w:type="spellEnd"/>
+        <w:t>$photoTerminee</w:t>
+      </w:r>
       <w:r>
         <w:t xml:space="preserve">) est la dernière, alors l’utilisateur passe à l’étape suivante, l’ajout de la carte (détaillée dans la partie </w:t>
       </w:r>
@@ -17507,7 +17238,6 @@
       <w:r>
         <w:t xml:space="preserve">Une fois chaque scène éditée, l’utilisateur est invité à déposer la photo de sa carte dans un nouveau formulaire. Le fichier est à nouveau enregistré dans le dossier </w:t>
       </w:r>
-      <w:proofErr w:type="spellStart"/>
       <w:r>
         <w:rPr>
           <w:i/>
@@ -17515,7 +17245,6 @@
         </w:rPr>
         <w:t>photosUpload</w:t>
       </w:r>
-      <w:proofErr w:type="spellEnd"/>
       <w:r>
         <w:t xml:space="preserve"> avec les autres photos et un objet Photos est créé dont les attributs permettront de sauvegarder les éléments</w:t>
       </w:r>
@@ -18920,21 +18649,7 @@
         <w:rPr>
           <w:color w:val="000000" w:themeColor="text1"/>
         </w:rPr>
-        <w:t>. En premier il y a l</w:t>
-      </w:r>
-      <w:proofErr w:type="gramStart"/>
-      <w:r>
-        <w:rPr>
-          <w:color w:val="000000" w:themeColor="text1"/>
-        </w:rPr>
-        <w:t>’«</w:t>
-      </w:r>
-      <w:proofErr w:type="gramEnd"/>
-      <w:r>
-        <w:rPr>
-          <w:color w:val="000000" w:themeColor="text1"/>
-        </w:rPr>
-        <w:t> </w:t>
+        <w:t>. En premier il y a l’« </w:t>
       </w:r>
       <w:r>
         <w:rPr>
@@ -19232,15 +18947,7 @@
         <w:t xml:space="preserve"> une image avec des attributs du type :</w:t>
       </w:r>
       <w:r>
-        <w:t xml:space="preserve"> « &lt;a-</w:t>
-      </w:r>
-      <w:proofErr w:type="spellStart"/>
-      <w:r>
-        <w:t>entity</w:t>
-      </w:r>
-      <w:proofErr w:type="spellEnd"/>
-      <w:r>
-        <w:t xml:space="preserve"> id= </w:t>
+        <w:t xml:space="preserve"> « &lt;a-entity id= </w:t>
       </w:r>
       <w:r>
         <w:t xml:space="preserve">group » qui est l’entité associée à une image. À l’intérieur de cette boucle, on parcourt la liste des points de navigation de la photo ainsi que les panneaux </w:t>
@@ -19839,72 +19546,8 @@
         <w:rPr>
           <w:lang w:val="en-US"/>
         </w:rPr>
-        <w:t xml:space="preserve">year students: Clément </w:t>
-      </w:r>
-      <w:proofErr w:type="spellStart"/>
-      <w:r>
-        <w:rPr>
-          <w:lang w:val="en-US"/>
-        </w:rPr>
-        <w:t>Ferrere</w:t>
-      </w:r>
-      <w:proofErr w:type="spellEnd"/>
-      <w:r>
-        <w:rPr>
-          <w:lang w:val="en-US"/>
-        </w:rPr>
-        <w:t xml:space="preserve">, Enzo </w:t>
-      </w:r>
-      <w:proofErr w:type="spellStart"/>
-      <w:r>
-        <w:rPr>
-          <w:lang w:val="en-US"/>
-        </w:rPr>
-        <w:t>Mazella</w:t>
-      </w:r>
-      <w:proofErr w:type="spellEnd"/>
-      <w:r>
-        <w:rPr>
-          <w:lang w:val="en-US"/>
-        </w:rPr>
-        <w:t xml:space="preserve">, Victor </w:t>
-      </w:r>
-      <w:proofErr w:type="spellStart"/>
-      <w:r>
-        <w:rPr>
-          <w:lang w:val="en-US"/>
-        </w:rPr>
-        <w:t>Mommalier</w:t>
-      </w:r>
-      <w:proofErr w:type="spellEnd"/>
-      <w:r>
-        <w:rPr>
-          <w:lang w:val="en-US"/>
-        </w:rPr>
-        <w:t xml:space="preserve">, Clara </w:t>
-      </w:r>
-      <w:proofErr w:type="spellStart"/>
-      <w:r>
-        <w:rPr>
-          <w:lang w:val="en-US"/>
-        </w:rPr>
-        <w:t>Poncet</w:t>
-      </w:r>
-      <w:proofErr w:type="spellEnd"/>
-      <w:r>
-        <w:rPr>
-          <w:lang w:val="en-US"/>
-        </w:rPr>
-        <w:t xml:space="preserve"> and Lucile </w:t>
-      </w:r>
-      <w:proofErr w:type="spellStart"/>
-      <w:r>
-        <w:rPr>
-          <w:lang w:val="en-US"/>
-        </w:rPr>
-        <w:t>Velut</w:t>
-      </w:r>
-      <w:proofErr w:type="spellEnd"/>
+        <w:t>year students: Clément Ferrere, Enzo Mazella, Victor Mommalier, Clara Poncet and Lucile Velut</w:t>
+      </w:r>
       <w:r>
         <w:rPr>
           <w:lang w:val="en-US"/>
@@ -20280,24 +19923,14 @@
         </w:numPr>
         <w:spacing w:after="120"/>
       </w:pPr>
-      <w:proofErr w:type="gramStart"/>
       <w:r>
         <w:rPr>
           <w:u w:val="single"/>
         </w:rPr>
         <w:t>framework</w:t>
       </w:r>
-      <w:proofErr w:type="gramEnd"/>
-      <w:r>
-        <w:t xml:space="preserve"> : désigne un ensemble cohérent de composants logiciels structurels, qui sert à créer les fondations ainsi que les grandes lignes de tout ou d’une partie d'un logiciel (source : </w:t>
-      </w:r>
-      <w:proofErr w:type="spellStart"/>
-      <w:r>
-        <w:t>wikipedia</w:t>
-      </w:r>
-      <w:proofErr w:type="spellEnd"/>
-      <w:r>
-        <w:t>)</w:t>
+      <w:r>
+        <w:t xml:space="preserve"> : désigne un ensemble cohérent de composants logiciels structurels, qui sert à créer les fondations ainsi que les grandes lignes de tout ou d’une partie d'un logiciel (source : wikipedia)</w:t>
       </w:r>
     </w:p>
     <w:p>
@@ -20316,23 +19949,7 @@
         <w:t>PHP</w:t>
       </w:r>
       <w:r>
-        <w:t xml:space="preserve"> : </w:t>
-      </w:r>
-      <w:proofErr w:type="spellStart"/>
-      <w:r>
-        <w:t>Hypertext</w:t>
-      </w:r>
-      <w:proofErr w:type="spellEnd"/>
-      <w:r>
-        <w:t xml:space="preserve"> </w:t>
-      </w:r>
-      <w:proofErr w:type="spellStart"/>
-      <w:r>
-        <w:t>Preprocessor</w:t>
-      </w:r>
-      <w:proofErr w:type="spellEnd"/>
-      <w:r>
-        <w:t>, langage de programmation orienté objet principalement utilisé pour produire des pages web dynamiques en utilisant un serveur HTTP</w:t>
+        <w:t xml:space="preserve"> : Hypertext Preprocessor, langage de programmation orienté objet principalement utilisé pour produire des pages web dynamiques en utilisant un serveur HTTP</w:t>
       </w:r>
     </w:p>
     <w:p>
@@ -20344,21 +19961,11 @@
         </w:numPr>
         <w:spacing w:after="120"/>
       </w:pPr>
-      <w:proofErr w:type="spellStart"/>
-      <w:proofErr w:type="gramStart"/>
       <w:r>
         <w:rPr>
           <w:u w:val="single"/>
         </w:rPr>
-        <w:t>fisheye</w:t>
-      </w:r>
-      <w:proofErr w:type="spellEnd"/>
-      <w:proofErr w:type="gramEnd"/>
-      <w:r>
-        <w:rPr>
-          <w:u w:val="single"/>
-        </w:rPr>
-        <w:t> </w:t>
+        <w:t>fisheye </w:t>
       </w:r>
       <w:r>
         <w:t>:</w:t>
@@ -20367,15 +19974,7 @@
         <w:t xml:space="preserve"> </w:t>
       </w:r>
       <w:r>
-        <w:t xml:space="preserve">Un objectif </w:t>
-      </w:r>
-      <w:proofErr w:type="spellStart"/>
-      <w:r>
-        <w:t>fisheye</w:t>
-      </w:r>
-      <w:proofErr w:type="spellEnd"/>
-      <w:r>
-        <w:t xml:space="preserve"> est un objectif photographique ayant pour particularité une distance focale très courte et do</w:t>
+        <w:t>Un objectif fisheye est un objectif photographique ayant pour particularité une distance focale très courte et do</w:t>
       </w:r>
       <w:r>
         <w:t>nc un angle de champ très grand</w:t>
@@ -20383,8 +19982,6 @@
       <w:r>
         <w:t>, jusqu'à 180° dans la diagonale, voire dans toute l'image.</w:t>
       </w:r>
-      <w:bookmarkStart w:id="59" w:name="_GoBack"/>
-      <w:bookmarkEnd w:id="59"/>
     </w:p>
     <w:p>
       <w:pPr>
@@ -20402,23 +19999,7 @@
         <w:t>HTML</w:t>
       </w:r>
       <w:r>
-        <w:t xml:space="preserve"> : HyperText </w:t>
-      </w:r>
-      <w:proofErr w:type="spellStart"/>
-      <w:r>
-        <w:t>Markup</w:t>
-      </w:r>
-      <w:proofErr w:type="spellEnd"/>
-      <w:r>
-        <w:t xml:space="preserve"> </w:t>
-      </w:r>
-      <w:proofErr w:type="spellStart"/>
-      <w:r>
-        <w:t>Language</w:t>
-      </w:r>
-      <w:proofErr w:type="spellEnd"/>
-      <w:r>
-        <w:t>, langage de balisage conçu pour réaliser des pages web.</w:t>
+        <w:t xml:space="preserve"> : HyperText Markup Language, langage de balisage conçu pour réaliser des pages web.</w:t>
       </w:r>
     </w:p>
     <w:p>
@@ -20437,23 +20018,7 @@
         <w:t>CSS</w:t>
       </w:r>
       <w:r>
-        <w:t xml:space="preserve"> : </w:t>
-      </w:r>
-      <w:proofErr w:type="spellStart"/>
-      <w:r>
-        <w:t>Cascading</w:t>
-      </w:r>
-      <w:proofErr w:type="spellEnd"/>
-      <w:r>
-        <w:t xml:space="preserve"> Style </w:t>
-      </w:r>
-      <w:proofErr w:type="spellStart"/>
-      <w:r>
-        <w:t>Sheets</w:t>
-      </w:r>
-      <w:proofErr w:type="spellEnd"/>
-      <w:r>
-        <w:t>, ou feuilles de style en cascade, langage informatique décrivant la présentation des documents HTML et donc l'apparence des pages web.</w:t>
+        <w:t xml:space="preserve"> : Cascading Style Sheets, ou feuilles de style en cascade, langage informatique décrivant la présentation des documents HTML et donc l'apparence des pages web.</w:t>
       </w:r>
     </w:p>
     <w:p>
@@ -20484,19 +20049,11 @@
         </w:numPr>
         <w:spacing w:after="120"/>
       </w:pPr>
-      <w:proofErr w:type="gramStart"/>
       <w:r>
         <w:rPr>
           <w:u w:val="single"/>
         </w:rPr>
-        <w:t>back</w:t>
-      </w:r>
-      <w:proofErr w:type="gramEnd"/>
-      <w:r>
-        <w:rPr>
-          <w:u w:val="single"/>
-        </w:rPr>
-        <w:t>-end</w:t>
+        <w:t>back-end</w:t>
       </w:r>
       <w:r>
         <w:t xml:space="preserve"> : ou arrière-plan, terme informatique désignant l'étage d'accès aux données auquel l'utilisateur n'a pas accès.</w:t>
@@ -20511,19 +20068,11 @@
         </w:numPr>
         <w:spacing w:after="120"/>
       </w:pPr>
-      <w:proofErr w:type="gramStart"/>
       <w:r>
         <w:rPr>
           <w:u w:val="single"/>
         </w:rPr>
-        <w:t>front</w:t>
-      </w:r>
-      <w:proofErr w:type="gramEnd"/>
-      <w:r>
-        <w:rPr>
-          <w:u w:val="single"/>
-        </w:rPr>
-        <w:t>-end</w:t>
+        <w:t>front-end</w:t>
       </w:r>
       <w:r>
         <w:t xml:space="preserve"> : ou frontal, terme informatique désignant ce que l'utilisateur perçoit du programme.</w:t>
@@ -20533,14 +20082,157 @@
       <w:pPr>
         <w:pStyle w:val="TitreRapport1"/>
       </w:pPr>
-      <w:bookmarkStart w:id="60" w:name="_Toc66698296"/>
-      <w:bookmarkStart w:id="61" w:name="_Toc66698372"/>
+      <w:bookmarkStart w:id="59" w:name="_Toc66698296"/>
+      <w:bookmarkStart w:id="60" w:name="_Toc66698372"/>
       <w:r>
         <w:lastRenderedPageBreak/>
         <w:t>ANNEXES</w:t>
       </w:r>
+      <w:bookmarkEnd w:id="59"/>
       <w:bookmarkEnd w:id="60"/>
+      <w:r>
+        <w:br/>
+      </w:r>
+      <w:bookmarkStart w:id="61" w:name="_GoBack"/>
       <w:bookmarkEnd w:id="61"/>
+    </w:p>
+    <w:p>
+      <w:pPr>
+        <w:pStyle w:val="figure"/>
+      </w:pPr>
+      <w:r>
+        <w:rPr>
+          <w:noProof/>
+          <w:lang w:eastAsia="fr-FR"/>
+        </w:rPr>
+        <w:drawing>
+          <wp:inline distT="0" distB="0" distL="0" distR="0" wp14:anchorId="5F1C49C1" wp14:editId="2AF60B1B">
+            <wp:extent cx="5760720" cy="3218815"/>
+            <wp:effectExtent l="0" t="0" r="0" b="635"/>
+            <wp:docPr id="59" name="Image 59"/>
+            <wp:cNvGraphicFramePr>
+              <a:graphicFrameLocks xmlns:a="http://schemas.openxmlformats.org/drawingml/2006/main" noChangeAspect="1"/>
+            </wp:cNvGraphicFramePr>
+            <a:graphic xmlns:a="http://schemas.openxmlformats.org/drawingml/2006/main">
+              <a:graphicData uri="http://schemas.openxmlformats.org/drawingml/2006/picture">
+                <pic:pic xmlns:pic="http://schemas.openxmlformats.org/drawingml/2006/picture">
+                  <pic:nvPicPr>
+                    <pic:cNvPr id="19" name="Image 19"/>
+                    <pic:cNvPicPr/>
+                  </pic:nvPicPr>
+                  <pic:blipFill>
+                    <a:blip r:embed="rId62" cstate="print">
+                      <a:extLst>
+                        <a:ext uri="{28A0092B-C50C-407E-A947-70E740481C1C}">
+                          <a14:useLocalDpi xmlns:a14="http://schemas.microsoft.com/office/drawing/2010/main" val="0"/>
+                        </a:ext>
+                      </a:extLst>
+                    </a:blip>
+                    <a:stretch>
+                      <a:fillRect/>
+                    </a:stretch>
+                  </pic:blipFill>
+                  <pic:spPr>
+                    <a:xfrm>
+                      <a:off x="0" y="0"/>
+                      <a:ext cx="5760720" cy="3218815"/>
+                    </a:xfrm>
+                    <a:prstGeom prst="rect">
+                      <a:avLst/>
+                    </a:prstGeom>
+                  </pic:spPr>
+                </pic:pic>
+              </a:graphicData>
+            </a:graphic>
+          </wp:inline>
+        </w:drawing>
+      </w:r>
+    </w:p>
+    <w:p>
+      <w:pPr>
+        <w:pStyle w:val="figure"/>
+        <w:jc w:val="center"/>
+        <w:rPr>
+          <w:u w:val="single"/>
+        </w:rPr>
+      </w:pPr>
+      <w:r>
+        <w:rPr>
+          <w:u w:val="single"/>
+        </w:rPr>
+        <w:t xml:space="preserve">WBS </w:t>
+      </w:r>
+    </w:p>
+    <w:p>
+      <w:pPr>
+        <w:pStyle w:val="figure"/>
+      </w:pPr>
+    </w:p>
+    <w:p>
+      <w:pPr>
+        <w:pStyle w:val="figure"/>
+      </w:pPr>
+      <w:r>
+        <w:rPr>
+          <w:noProof/>
+          <w:lang w:eastAsia="fr-FR"/>
+        </w:rPr>
+        <w:drawing>
+          <wp:anchor distT="0" distB="0" distL="114300" distR="114300" simplePos="0" relativeHeight="251800576" behindDoc="0" locked="0" layoutInCell="1" allowOverlap="1" wp14:anchorId="5533F2A8" wp14:editId="6A0EBAAF">
+            <wp:simplePos x="0" y="0"/>
+            <wp:positionH relativeFrom="margin">
+              <wp:posOffset>-935356</wp:posOffset>
+            </wp:positionH>
+            <wp:positionV relativeFrom="paragraph">
+              <wp:posOffset>284480</wp:posOffset>
+            </wp:positionV>
+            <wp:extent cx="7571373" cy="1930400"/>
+            <wp:effectExtent l="0" t="0" r="0" b="0"/>
+            <wp:wrapNone/>
+            <wp:docPr id="60" name="Image 60"/>
+            <wp:cNvGraphicFramePr>
+              <a:graphicFrameLocks xmlns:a="http://schemas.openxmlformats.org/drawingml/2006/main" noChangeAspect="1"/>
+            </wp:cNvGraphicFramePr>
+            <a:graphic xmlns:a="http://schemas.openxmlformats.org/drawingml/2006/main">
+              <a:graphicData uri="http://schemas.openxmlformats.org/drawingml/2006/picture">
+                <pic:pic xmlns:pic="http://schemas.openxmlformats.org/drawingml/2006/picture">
+                  <pic:nvPicPr>
+                    <pic:cNvPr id="18" name="Image 18"/>
+                    <pic:cNvPicPr/>
+                  </pic:nvPicPr>
+                  <pic:blipFill>
+                    <a:blip r:embed="rId63" cstate="print">
+                      <a:extLst>
+                        <a:ext uri="{28A0092B-C50C-407E-A947-70E740481C1C}">
+                          <a14:useLocalDpi xmlns:a14="http://schemas.microsoft.com/office/drawing/2010/main" val="0"/>
+                        </a:ext>
+                      </a:extLst>
+                    </a:blip>
+                    <a:stretch>
+                      <a:fillRect/>
+                    </a:stretch>
+                  </pic:blipFill>
+                  <pic:spPr>
+                    <a:xfrm>
+                      <a:off x="0" y="0"/>
+                      <a:ext cx="7574905" cy="1931301"/>
+                    </a:xfrm>
+                    <a:prstGeom prst="rect">
+                      <a:avLst/>
+                    </a:prstGeom>
+                  </pic:spPr>
+                </pic:pic>
+              </a:graphicData>
+            </a:graphic>
+            <wp14:sizeRelH relativeFrom="margin">
+              <wp14:pctWidth>0</wp14:pctWidth>
+            </wp14:sizeRelH>
+            <wp14:sizeRelV relativeFrom="margin">
+              <wp14:pctHeight>0</wp14:pctHeight>
+            </wp14:sizeRelV>
+          </wp:anchor>
+        </w:drawing>
+      </w:r>
     </w:p>
     <w:p>
       <w:pPr>
@@ -20560,8 +20252,35 @@
       </w:pPr>
     </w:p>
     <w:p/>
+    <w:p/>
+    <w:p>
+      <w:pPr>
+        <w:pStyle w:val="figure"/>
+        <w:jc w:val="center"/>
+        <w:rPr>
+          <w:u w:val="single"/>
+        </w:rPr>
+      </w:pPr>
+      <w:r>
+        <w:rPr>
+          <w:u w:val="single"/>
+        </w:rPr>
+        <w:t>G</w:t>
+      </w:r>
+      <w:r>
+        <w:rPr>
+          <w:u w:val="single"/>
+        </w:rPr>
+        <w:t>antt prévisionnel</w:t>
+      </w:r>
+    </w:p>
+    <w:p>
+      <w:pPr>
+        <w:jc w:val="center"/>
+      </w:pPr>
+    </w:p>
     <w:sectPr>
-      <w:footerReference w:type="default" r:id="rId62"/>
+      <w:footerReference w:type="default" r:id="rId64"/>
       <w:pgSz w:w="11906" w:h="16838"/>
       <w:pgMar w:top="1417" w:right="1417" w:bottom="1417" w:left="1417" w:header="708" w:footer="708" w:gutter="0"/>
       <w:cols w:space="708"/>
@@ -20607,6 +20326,7 @@
         <w:docPartUnique/>
       </w:docPartObj>
     </w:sdtPr>
+    <w:sdtEndPr/>
     <w:sdtContent>
       <w:p>
         <w:pPr>
@@ -20626,7 +20346,7 @@
           <w:rPr>
             <w:noProof/>
           </w:rPr>
-          <w:t>37</w:t>
+          <w:t>36</w:t>
         </w:r>
         <w:r>
           <w:fldChar w:fldCharType="end"/>
@@ -23471,7 +23191,7 @@
 </file>
 
 <file path=customXml/itemProps1.xml><?xml version="1.0" encoding="utf-8"?>
-<ds:datastoreItem xmlns:ds="http://schemas.openxmlformats.org/officeDocument/2006/customXml" ds:itemID="{F79C2072-14C8-422F-BBDB-64B46CE89839}">
+<ds:datastoreItem xmlns:ds="http://schemas.openxmlformats.org/officeDocument/2006/customXml" ds:itemID="{9A66FC44-DF68-425A-88DB-DACC67E895C6}">
   <ds:schemaRefs>
     <ds:schemaRef ds:uri="http://schemas.openxmlformats.org/officeDocument/2006/bibliography"/>
   </ds:schemaRefs>

</xml_diff>